<commit_message>
Finalização Ex002 e word
Subindo finalização do Ex002 e sua correspondente no documento word para iniciar o Ex003
</commit_message>
<xml_diff>
--- a/Estudando HTML5 && CSS3.docx
+++ b/Estudando HTML5 && CSS3.docx
@@ -153,7 +153,29 @@
           <w:sz w:val="24"/>
           <w:szCs w:val="24"/>
         </w:rPr>
-        <w:t>***Para colocar comentários no programa usar: &lt;!--***</w:t>
+        <w:t xml:space="preserve">***Para colocar comentários no programa usar: </w:t>
+      </w:r>
+      <w:proofErr w:type="gramStart"/>
+      <w:r>
+        <w:rPr>
+          <w:rFonts w:ascii="Times New Roman" w:hAnsi="Times New Roman" w:cs="Times New Roman"/>
+          <w:b/>
+          <w:bCs/>
+          <w:sz w:val="24"/>
+          <w:szCs w:val="24"/>
+        </w:rPr>
+        <w:t>&lt;!--</w:t>
+      </w:r>
+      <w:proofErr w:type="gramEnd"/>
+      <w:r>
+        <w:rPr>
+          <w:rFonts w:ascii="Times New Roman" w:hAnsi="Times New Roman" w:cs="Times New Roman"/>
+          <w:b/>
+          <w:bCs/>
+          <w:sz w:val="24"/>
+          <w:szCs w:val="24"/>
+        </w:rPr>
+        <w:t>***</w:t>
       </w:r>
     </w:p>
     <w:p>
@@ -234,13 +256,23 @@
           <w:szCs w:val="24"/>
         </w:rPr>
       </w:pPr>
-      <w:r>
-        <w:rPr>
-          <w:rFonts w:ascii="Times New Roman" w:hAnsi="Times New Roman" w:cs="Times New Roman"/>
-          <w:sz w:val="24"/>
-          <w:szCs w:val="24"/>
-        </w:rPr>
-        <w:t xml:space="preserve">!: Esse comando faz o </w:t>
+      <w:proofErr w:type="gramStart"/>
+      <w:r>
+        <w:rPr>
+          <w:rFonts w:ascii="Times New Roman" w:hAnsi="Times New Roman" w:cs="Times New Roman"/>
+          <w:sz w:val="24"/>
+          <w:szCs w:val="24"/>
+        </w:rPr>
+        <w:t>!:</w:t>
+      </w:r>
+      <w:proofErr w:type="gramEnd"/>
+      <w:r>
+        <w:rPr>
+          <w:rFonts w:ascii="Times New Roman" w:hAnsi="Times New Roman" w:cs="Times New Roman"/>
+          <w:sz w:val="24"/>
+          <w:szCs w:val="24"/>
+        </w:rPr>
+        <w:t xml:space="preserve"> Esse comando faz o </w:t>
       </w:r>
       <w:proofErr w:type="spellStart"/>
       <w:r>
@@ -417,13 +449,23 @@
         <w:t>charset</w:t>
       </w:r>
       <w:proofErr w:type="spellEnd"/>
-      <w:r>
-        <w:rPr>
-          <w:rFonts w:ascii="Times New Roman" w:hAnsi="Times New Roman" w:cs="Times New Roman"/>
-          <w:sz w:val="24"/>
-          <w:szCs w:val="24"/>
-        </w:rPr>
-        <w:t xml:space="preserve">=”UTF-8”&gt;: Indica que os caracteres serão da língua portuguesa, ou seja, </w:t>
+      <w:proofErr w:type="gramStart"/>
+      <w:r>
+        <w:rPr>
+          <w:rFonts w:ascii="Times New Roman" w:hAnsi="Times New Roman" w:cs="Times New Roman"/>
+          <w:sz w:val="24"/>
+          <w:szCs w:val="24"/>
+        </w:rPr>
+        <w:t>=”UTF</w:t>
+      </w:r>
+      <w:proofErr w:type="gramEnd"/>
+      <w:r>
+        <w:rPr>
+          <w:rFonts w:ascii="Times New Roman" w:hAnsi="Times New Roman" w:cs="Times New Roman"/>
+          <w:sz w:val="24"/>
+          <w:szCs w:val="24"/>
+        </w:rPr>
+        <w:t xml:space="preserve">-8”&gt;: Indica que os caracteres serão da língua portuguesa, ou seja, </w:t>
       </w:r>
       <w:proofErr w:type="spellStart"/>
       <w:r>
@@ -963,6 +1005,17 @@
           <w:szCs w:val="24"/>
         </w:rPr>
       </w:pPr>
+    </w:p>
+    <w:p>
+      <w:pPr>
+        <w:spacing w:line="276" w:lineRule="auto"/>
+        <w:jc w:val="both"/>
+        <w:rPr>
+          <w:rFonts w:ascii="Times New Roman" w:hAnsi="Times New Roman" w:cs="Times New Roman"/>
+          <w:sz w:val="24"/>
+          <w:szCs w:val="24"/>
+        </w:rPr>
+      </w:pPr>
       <w:r>
         <w:rPr>
           <w:rFonts w:ascii="Times New Roman" w:hAnsi="Times New Roman" w:cs="Times New Roman"/>
@@ -1110,6 +1163,153 @@
           <w:szCs w:val="24"/>
         </w:rPr>
         <w:t xml:space="preserve"> americanos</w:t>
+      </w:r>
+    </w:p>
+    <w:p>
+      <w:pPr>
+        <w:spacing w:line="276" w:lineRule="auto"/>
+        <w:jc w:val="both"/>
+        <w:rPr>
+          <w:rFonts w:ascii="Times New Roman" w:hAnsi="Times New Roman" w:cs="Times New Roman"/>
+          <w:sz w:val="24"/>
+          <w:szCs w:val="24"/>
+        </w:rPr>
+      </w:pPr>
+      <w:r>
+        <w:rPr>
+          <w:rFonts w:ascii="Times New Roman" w:hAnsi="Times New Roman" w:cs="Times New Roman"/>
+          <w:sz w:val="24"/>
+          <w:szCs w:val="24"/>
+        </w:rPr>
+        <w:t>Todos os outros se encontram no programa do Ex002</w:t>
+      </w:r>
+      <w:r>
+        <w:rPr>
+          <w:rFonts w:ascii="Times New Roman" w:hAnsi="Times New Roman" w:cs="Times New Roman"/>
+          <w:sz w:val="24"/>
+          <w:szCs w:val="24"/>
+        </w:rPr>
+        <w:t xml:space="preserve"> ou pesquisando por mix </w:t>
+      </w:r>
+      <w:proofErr w:type="spellStart"/>
+      <w:r>
+        <w:rPr>
+          <w:rFonts w:ascii="Times New Roman" w:hAnsi="Times New Roman" w:cs="Times New Roman"/>
+          <w:sz w:val="24"/>
+          <w:szCs w:val="24"/>
+        </w:rPr>
+        <w:t>simbols</w:t>
+      </w:r>
+      <w:proofErr w:type="spellEnd"/>
+      <w:r>
+        <w:rPr>
+          <w:rFonts w:ascii="Times New Roman" w:hAnsi="Times New Roman" w:cs="Times New Roman"/>
+          <w:sz w:val="24"/>
+          <w:szCs w:val="24"/>
+        </w:rPr>
+        <w:t>.</w:t>
+      </w:r>
+    </w:p>
+    <w:p>
+      <w:pPr>
+        <w:spacing w:line="276" w:lineRule="auto"/>
+        <w:jc w:val="both"/>
+        <w:rPr>
+          <w:rFonts w:ascii="Times New Roman" w:hAnsi="Times New Roman" w:cs="Times New Roman"/>
+          <w:sz w:val="24"/>
+          <w:szCs w:val="24"/>
+        </w:rPr>
+      </w:pPr>
+    </w:p>
+    <w:p>
+      <w:pPr>
+        <w:spacing w:line="276" w:lineRule="auto"/>
+        <w:jc w:val="both"/>
+        <w:rPr>
+          <w:rFonts w:ascii="Times New Roman" w:hAnsi="Times New Roman" w:cs="Times New Roman"/>
+          <w:sz w:val="24"/>
+          <w:szCs w:val="24"/>
+        </w:rPr>
+      </w:pPr>
+      <w:r>
+        <w:rPr>
+          <w:rFonts w:ascii="Times New Roman" w:hAnsi="Times New Roman" w:cs="Times New Roman"/>
+          <w:sz w:val="24"/>
+          <w:szCs w:val="24"/>
+        </w:rPr>
+        <w:t>Emoji:</w:t>
+      </w:r>
+    </w:p>
+    <w:p>
+      <w:pPr>
+        <w:spacing w:line="276" w:lineRule="auto"/>
+        <w:jc w:val="both"/>
+        <w:rPr>
+          <w:rFonts w:ascii="Times New Roman" w:hAnsi="Times New Roman" w:cs="Times New Roman"/>
+          <w:sz w:val="24"/>
+          <w:szCs w:val="24"/>
+        </w:rPr>
+      </w:pPr>
+      <w:r>
+        <w:rPr>
+          <w:rFonts w:ascii="Times New Roman" w:hAnsi="Times New Roman" w:cs="Times New Roman"/>
+          <w:sz w:val="24"/>
+          <w:szCs w:val="24"/>
+        </w:rPr>
+        <w:t xml:space="preserve">Acessar site de emojis: </w:t>
+      </w:r>
+      <w:r>
+        <w:rPr>
+          <w:rFonts w:ascii="Times New Roman" w:hAnsi="Times New Roman" w:cs="Times New Roman"/>
+          <w:sz w:val="24"/>
+          <w:szCs w:val="24"/>
+        </w:rPr>
+        <w:t>https://emojipedia.org/</w:t>
+      </w:r>
+    </w:p>
+    <w:p>
+      <w:pPr>
+        <w:spacing w:line="276" w:lineRule="auto"/>
+        <w:jc w:val="both"/>
+        <w:rPr>
+          <w:rFonts w:ascii="Times New Roman" w:hAnsi="Times New Roman" w:cs="Times New Roman"/>
+          <w:sz w:val="24"/>
+          <w:szCs w:val="24"/>
+        </w:rPr>
+      </w:pPr>
+      <w:r>
+        <w:rPr>
+          <w:rFonts w:ascii="Times New Roman" w:hAnsi="Times New Roman" w:cs="Times New Roman"/>
+          <w:sz w:val="24"/>
+          <w:szCs w:val="24"/>
+        </w:rPr>
+        <w:t xml:space="preserve">Para adicionar no código colocar: </w:t>
+      </w:r>
+      <w:r>
+        <w:rPr>
+          <w:rFonts w:ascii="Times New Roman" w:hAnsi="Times New Roman" w:cs="Times New Roman"/>
+          <w:sz w:val="24"/>
+          <w:szCs w:val="24"/>
+        </w:rPr>
+        <w:t xml:space="preserve">&amp;#x -&gt; depois o código do </w:t>
+      </w:r>
+      <w:proofErr w:type="spellStart"/>
+      <w:r>
+        <w:rPr>
+          <w:rFonts w:ascii="Times New Roman" w:hAnsi="Times New Roman" w:cs="Times New Roman"/>
+          <w:sz w:val="24"/>
+          <w:szCs w:val="24"/>
+        </w:rPr>
+        <w:t>emoji</w:t>
+      </w:r>
+      <w:proofErr w:type="spellEnd"/>
+      <w:r>
+        <w:rPr>
+          <w:rFonts w:ascii="Times New Roman" w:hAnsi="Times New Roman" w:cs="Times New Roman"/>
+          <w:sz w:val="24"/>
+          <w:szCs w:val="24"/>
+        </w:rPr>
+        <w:t xml:space="preserve"> pego no site acima: 1F604</w:t>
       </w:r>
     </w:p>
     <w:p>
@@ -1678,6 +1878,17 @@
       <w:contextualSpacing/>
     </w:pPr>
   </w:style>
+  <w:style w:type="character" w:styleId="Hyperlink">
+    <w:name w:val="Hyperlink"/>
+    <w:basedOn w:val="Fontepargpadro"/>
+    <w:uiPriority w:val="99"/>
+    <w:unhideWhenUsed/>
+    <w:rsid w:val="00F31548"/>
+    <w:rPr>
+      <w:color w:val="0000FF"/>
+      <w:u w:val="single"/>
+    </w:rPr>
+  </w:style>
 </w:styles>
 </file>
 

</xml_diff>

<commit_message>
Update Estudando HTML5 && CSS3.docx
</commit_message>
<xml_diff>
--- a/Estudando HTML5 && CSS3.docx
+++ b/Estudando HTML5 && CSS3.docx
@@ -146,7 +146,43 @@
           <w:sz w:val="24"/>
           <w:szCs w:val="24"/>
         </w:rPr>
-        <w:t>Algo interessante do VScode é que não há a necessidade de escrever essas tags manualmente, basta você colocar qual é a tag que quer, como h1 por exemplo, e apertar enter que ele automaticamente irá criar o início e o fim da tag sozinho.</w:t>
+        <w:t xml:space="preserve">Algo interessante do </w:t>
+      </w:r>
+      <w:proofErr w:type="spellStart"/>
+      <w:r>
+        <w:rPr>
+          <w:rFonts w:ascii="Times New Roman" w:hAnsi="Times New Roman" w:cs="Times New Roman"/>
+          <w:sz w:val="24"/>
+          <w:szCs w:val="24"/>
+        </w:rPr>
+        <w:t>VScode</w:t>
+      </w:r>
+      <w:proofErr w:type="spellEnd"/>
+      <w:r>
+        <w:rPr>
+          <w:rFonts w:ascii="Times New Roman" w:hAnsi="Times New Roman" w:cs="Times New Roman"/>
+          <w:sz w:val="24"/>
+          <w:szCs w:val="24"/>
+        </w:rPr>
+        <w:t xml:space="preserve"> é que não há a necessidade de escrever essas tags manualmente, basta você colocar qual é a tag que quer, como h1 por exemplo, e apertar </w:t>
+      </w:r>
+      <w:proofErr w:type="spellStart"/>
+      <w:r>
+        <w:rPr>
+          <w:rFonts w:ascii="Times New Roman" w:hAnsi="Times New Roman" w:cs="Times New Roman"/>
+          <w:sz w:val="24"/>
+          <w:szCs w:val="24"/>
+        </w:rPr>
+        <w:t>enter</w:t>
+      </w:r>
+      <w:proofErr w:type="spellEnd"/>
+      <w:r>
+        <w:rPr>
+          <w:rFonts w:ascii="Times New Roman" w:hAnsi="Times New Roman" w:cs="Times New Roman"/>
+          <w:sz w:val="24"/>
+          <w:szCs w:val="24"/>
+        </w:rPr>
+        <w:t xml:space="preserve"> que ele automaticamente irá criar o início e o fim da tag sozinho.</w:t>
       </w:r>
     </w:p>
     <w:p>
@@ -284,7 +320,25 @@
           <w:sz w:val="24"/>
           <w:szCs w:val="24"/>
         </w:rPr>
-        <w:t xml:space="preserve"> Esse comando faz o VScode criar toda a estrutura da HTML automaticamente usando todas as tags principais estruturais a seguir.</w:t>
+        <w:t xml:space="preserve"> Esse comando faz o </w:t>
+      </w:r>
+      <w:proofErr w:type="spellStart"/>
+      <w:r>
+        <w:rPr>
+          <w:rFonts w:ascii="Times New Roman" w:hAnsi="Times New Roman" w:cs="Times New Roman"/>
+          <w:sz w:val="24"/>
+          <w:szCs w:val="24"/>
+        </w:rPr>
+        <w:t>VScode</w:t>
+      </w:r>
+      <w:proofErr w:type="spellEnd"/>
+      <w:r>
+        <w:rPr>
+          <w:rFonts w:ascii="Times New Roman" w:hAnsi="Times New Roman" w:cs="Times New Roman"/>
+          <w:sz w:val="24"/>
+          <w:szCs w:val="24"/>
+        </w:rPr>
+        <w:t xml:space="preserve"> criar toda a estrutura da HTML automaticamente usando todas as tags principais estruturais a seguir.</w:t>
       </w:r>
     </w:p>
     <w:p>
@@ -354,6 +408,7 @@
         </w:rPr>
         <w:t xml:space="preserve">Indica que aqui começa o documento HTML5. Coloca-se outra marcação dentro dessa tag que é a </w:t>
       </w:r>
+      <w:proofErr w:type="spellStart"/>
       <w:r>
         <w:rPr>
           <w:rFonts w:ascii="Times New Roman" w:hAnsi="Times New Roman" w:cs="Times New Roman"/>
@@ -362,7 +417,40 @@
           <w:sz w:val="24"/>
           <w:szCs w:val="24"/>
         </w:rPr>
-        <w:t>lang=”pt-br”</w:t>
+        <w:t>lang</w:t>
+      </w:r>
+      <w:proofErr w:type="spellEnd"/>
+      <w:r>
+        <w:rPr>
+          <w:rFonts w:ascii="Times New Roman" w:hAnsi="Times New Roman" w:cs="Times New Roman"/>
+          <w:i/>
+          <w:iCs/>
+          <w:sz w:val="24"/>
+          <w:szCs w:val="24"/>
+        </w:rPr>
+        <w:t>=”pt-</w:t>
+      </w:r>
+      <w:proofErr w:type="spellStart"/>
+      <w:r>
+        <w:rPr>
+          <w:rFonts w:ascii="Times New Roman" w:hAnsi="Times New Roman" w:cs="Times New Roman"/>
+          <w:i/>
+          <w:iCs/>
+          <w:sz w:val="24"/>
+          <w:szCs w:val="24"/>
+        </w:rPr>
+        <w:t>br</w:t>
+      </w:r>
+      <w:proofErr w:type="spellEnd"/>
+      <w:r>
+        <w:rPr>
+          <w:rFonts w:ascii="Times New Roman" w:hAnsi="Times New Roman" w:cs="Times New Roman"/>
+          <w:i/>
+          <w:iCs/>
+          <w:sz w:val="24"/>
+          <w:szCs w:val="24"/>
+        </w:rPr>
+        <w:t>”</w:t>
       </w:r>
       <w:r>
         <w:rPr>
@@ -420,7 +508,25 @@
           <w:sz w:val="24"/>
           <w:szCs w:val="24"/>
         </w:rPr>
-        <w:t xml:space="preserve"> a configuração inicial do site, nesse ponto que é decidido o título dele, o estilo de caracter que será usado, dentre outros:</w:t>
+        <w:t xml:space="preserve"> a configuração inicial do site, nesse ponto que é decidido o título dele, o estilo de </w:t>
+      </w:r>
+      <w:proofErr w:type="spellStart"/>
+      <w:r>
+        <w:rPr>
+          <w:rFonts w:ascii="Times New Roman" w:hAnsi="Times New Roman" w:cs="Times New Roman"/>
+          <w:sz w:val="24"/>
+          <w:szCs w:val="24"/>
+        </w:rPr>
+        <w:t>caracter</w:t>
+      </w:r>
+      <w:proofErr w:type="spellEnd"/>
+      <w:r>
+        <w:rPr>
+          <w:rFonts w:ascii="Times New Roman" w:hAnsi="Times New Roman" w:cs="Times New Roman"/>
+          <w:sz w:val="24"/>
+          <w:szCs w:val="24"/>
+        </w:rPr>
+        <w:t xml:space="preserve"> que será usado, dentre outros:</w:t>
       </w:r>
     </w:p>
     <w:p>
@@ -446,15 +552,55 @@
           <w:sz w:val="24"/>
           <w:szCs w:val="24"/>
         </w:rPr>
-        <w:t>&lt;meta charset=”UTF-8”&gt;:</w:t>
-      </w:r>
-      <w:r>
-        <w:rPr>
-          <w:rFonts w:ascii="Times New Roman" w:hAnsi="Times New Roman" w:cs="Times New Roman"/>
-          <w:sz w:val="24"/>
-          <w:szCs w:val="24"/>
-        </w:rPr>
-        <w:t xml:space="preserve"> Indica que os caracteres serão da língua portuguesa, ou seja, haverão “ç”, “~”, “ ´ ”, </w:t>
+        <w:t>&lt;meta c</w:t>
+      </w:r>
+      <w:proofErr w:type="spellStart"/>
+      <w:r>
+        <w:rPr>
+          <w:rFonts w:ascii="Times New Roman" w:hAnsi="Times New Roman" w:cs="Times New Roman"/>
+          <w:b/>
+          <w:bCs/>
+          <w:sz w:val="24"/>
+          <w:szCs w:val="24"/>
+        </w:rPr>
+        <w:t>harset</w:t>
+      </w:r>
+      <w:proofErr w:type="spellEnd"/>
+      <w:r>
+        <w:rPr>
+          <w:rFonts w:ascii="Times New Roman" w:hAnsi="Times New Roman" w:cs="Times New Roman"/>
+          <w:b/>
+          <w:bCs/>
+          <w:sz w:val="24"/>
+          <w:szCs w:val="24"/>
+        </w:rPr>
+        <w:t>=”UTF-8”&gt;:</w:t>
+      </w:r>
+      <w:r>
+        <w:rPr>
+          <w:rFonts w:ascii="Times New Roman" w:hAnsi="Times New Roman" w:cs="Times New Roman"/>
+          <w:sz w:val="24"/>
+          <w:szCs w:val="24"/>
+        </w:rPr>
+        <w:t xml:space="preserve"> Indica que os caracteres serão da língua portuguesa, ou seja, </w:t>
+      </w:r>
+      <w:proofErr w:type="spellStart"/>
+      <w:r>
+        <w:rPr>
+          <w:rFonts w:ascii="Times New Roman" w:hAnsi="Times New Roman" w:cs="Times New Roman"/>
+          <w:sz w:val="24"/>
+          <w:szCs w:val="24"/>
+        </w:rPr>
+        <w:t>haverão</w:t>
+      </w:r>
+      <w:proofErr w:type="spellEnd"/>
+      <w:r>
+        <w:rPr>
+          <w:rFonts w:ascii="Times New Roman" w:hAnsi="Times New Roman" w:cs="Times New Roman"/>
+          <w:sz w:val="24"/>
+          <w:szCs w:val="24"/>
+        </w:rPr>
+        <w:t xml:space="preserve"> “ç”, “~”, “ ´ ”, </w:t>
       </w:r>
       <w:r>
         <w:rPr>
@@ -498,7 +644,117 @@
           <w:sz w:val="24"/>
           <w:szCs w:val="24"/>
         </w:rPr>
-        <w:t>name="viewport" content="width=device-width, initial-scale=1.0"</w:t>
+        <w:t>name="</w:t>
+      </w:r>
+      <w:proofErr w:type="spellStart"/>
+      <w:r>
+        <w:rPr>
+          <w:rFonts w:ascii="Times New Roman" w:hAnsi="Times New Roman" w:cs="Times New Roman"/>
+          <w:b/>
+          <w:bCs/>
+          <w:sz w:val="24"/>
+          <w:szCs w:val="24"/>
+        </w:rPr>
+        <w:t>viewport</w:t>
+      </w:r>
+      <w:proofErr w:type="spellEnd"/>
+      <w:r>
+        <w:rPr>
+          <w:rFonts w:ascii="Times New Roman" w:hAnsi="Times New Roman" w:cs="Times New Roman"/>
+          <w:b/>
+          <w:bCs/>
+          <w:sz w:val="24"/>
+          <w:szCs w:val="24"/>
+        </w:rPr>
+        <w:t xml:space="preserve">" </w:t>
+      </w:r>
+      <w:proofErr w:type="spellStart"/>
+      <w:r>
+        <w:rPr>
+          <w:rFonts w:ascii="Times New Roman" w:hAnsi="Times New Roman" w:cs="Times New Roman"/>
+          <w:b/>
+          <w:bCs/>
+          <w:sz w:val="24"/>
+          <w:szCs w:val="24"/>
+        </w:rPr>
+        <w:t>content</w:t>
+      </w:r>
+      <w:proofErr w:type="spellEnd"/>
+      <w:r>
+        <w:rPr>
+          <w:rFonts w:ascii="Times New Roman" w:hAnsi="Times New Roman" w:cs="Times New Roman"/>
+          <w:b/>
+          <w:bCs/>
+          <w:sz w:val="24"/>
+          <w:szCs w:val="24"/>
+        </w:rPr>
+        <w:t>="</w:t>
+      </w:r>
+      <w:proofErr w:type="spellStart"/>
+      <w:r>
+        <w:rPr>
+          <w:rFonts w:ascii="Times New Roman" w:hAnsi="Times New Roman" w:cs="Times New Roman"/>
+          <w:b/>
+          <w:bCs/>
+          <w:sz w:val="24"/>
+          <w:szCs w:val="24"/>
+        </w:rPr>
+        <w:t>width</w:t>
+      </w:r>
+      <w:proofErr w:type="spellEnd"/>
+      <w:r>
+        <w:rPr>
+          <w:rFonts w:ascii="Times New Roman" w:hAnsi="Times New Roman" w:cs="Times New Roman"/>
+          <w:b/>
+          <w:bCs/>
+          <w:sz w:val="24"/>
+          <w:szCs w:val="24"/>
+        </w:rPr>
+        <w:t>=device-</w:t>
+      </w:r>
+      <w:proofErr w:type="spellStart"/>
+      <w:r>
+        <w:rPr>
+          <w:rFonts w:ascii="Times New Roman" w:hAnsi="Times New Roman" w:cs="Times New Roman"/>
+          <w:b/>
+          <w:bCs/>
+          <w:sz w:val="24"/>
+          <w:szCs w:val="24"/>
+        </w:rPr>
+        <w:t>width</w:t>
+      </w:r>
+      <w:proofErr w:type="spellEnd"/>
+      <w:r>
+        <w:rPr>
+          <w:rFonts w:ascii="Times New Roman" w:hAnsi="Times New Roman" w:cs="Times New Roman"/>
+          <w:b/>
+          <w:bCs/>
+          <w:sz w:val="24"/>
+          <w:szCs w:val="24"/>
+        </w:rPr>
+        <w:t xml:space="preserve">, </w:t>
+      </w:r>
+      <w:proofErr w:type="spellStart"/>
+      <w:r>
+        <w:rPr>
+          <w:rFonts w:ascii="Times New Roman" w:hAnsi="Times New Roman" w:cs="Times New Roman"/>
+          <w:b/>
+          <w:bCs/>
+          <w:sz w:val="24"/>
+          <w:szCs w:val="24"/>
+        </w:rPr>
+        <w:t>initial-scale</w:t>
+      </w:r>
+      <w:proofErr w:type="spellEnd"/>
+      <w:r>
+        <w:rPr>
+          <w:rFonts w:ascii="Times New Roman" w:hAnsi="Times New Roman" w:cs="Times New Roman"/>
+          <w:b/>
+          <w:bCs/>
+          <w:sz w:val="24"/>
+          <w:szCs w:val="24"/>
+        </w:rPr>
+        <w:t>=1.0"</w:t>
       </w:r>
       <w:r>
         <w:rPr>
@@ -705,15 +961,69 @@
           <w:sz w:val="24"/>
           <w:szCs w:val="24"/>
         </w:rPr>
-        <w:t>&lt;: &amp;lt;</w:t>
-      </w:r>
-      <w:r>
-        <w:rPr>
-          <w:rFonts w:ascii="Times New Roman" w:hAnsi="Times New Roman" w:cs="Times New Roman"/>
-          <w:sz w:val="24"/>
-          <w:szCs w:val="24"/>
-        </w:rPr>
-        <w:t xml:space="preserve"> (Less than)</w:t>
+        <w:t>&lt;: &amp;</w:t>
+      </w:r>
+      <w:proofErr w:type="spellStart"/>
+      <w:r>
+        <w:rPr>
+          <w:rFonts w:ascii="Times New Roman" w:hAnsi="Times New Roman" w:cs="Times New Roman"/>
+          <w:sz w:val="24"/>
+          <w:szCs w:val="24"/>
+        </w:rPr>
+        <w:t>lt</w:t>
+      </w:r>
+      <w:proofErr w:type="spellEnd"/>
+      <w:r>
+        <w:rPr>
+          <w:rFonts w:ascii="Times New Roman" w:hAnsi="Times New Roman" w:cs="Times New Roman"/>
+          <w:sz w:val="24"/>
+          <w:szCs w:val="24"/>
+        </w:rPr>
+        <w:t>;</w:t>
+      </w:r>
+      <w:r>
+        <w:rPr>
+          <w:rFonts w:ascii="Times New Roman" w:hAnsi="Times New Roman" w:cs="Times New Roman"/>
+          <w:sz w:val="24"/>
+          <w:szCs w:val="24"/>
+        </w:rPr>
+        <w:t xml:space="preserve"> (</w:t>
+      </w:r>
+      <w:proofErr w:type="spellStart"/>
+      <w:r>
+        <w:rPr>
+          <w:rFonts w:ascii="Times New Roman" w:hAnsi="Times New Roman" w:cs="Times New Roman"/>
+          <w:sz w:val="24"/>
+          <w:szCs w:val="24"/>
+        </w:rPr>
+        <w:t>Less</w:t>
+      </w:r>
+      <w:proofErr w:type="spellEnd"/>
+      <w:r>
+        <w:rPr>
+          <w:rFonts w:ascii="Times New Roman" w:hAnsi="Times New Roman" w:cs="Times New Roman"/>
+          <w:sz w:val="24"/>
+          <w:szCs w:val="24"/>
+        </w:rPr>
+        <w:t xml:space="preserve"> </w:t>
+      </w:r>
+      <w:proofErr w:type="spellStart"/>
+      <w:r>
+        <w:rPr>
+          <w:rFonts w:ascii="Times New Roman" w:hAnsi="Times New Roman" w:cs="Times New Roman"/>
+          <w:sz w:val="24"/>
+          <w:szCs w:val="24"/>
+        </w:rPr>
+        <w:t>than</w:t>
+      </w:r>
+      <w:proofErr w:type="spellEnd"/>
+      <w:r>
+        <w:rPr>
+          <w:rFonts w:ascii="Times New Roman" w:hAnsi="Times New Roman" w:cs="Times New Roman"/>
+          <w:sz w:val="24"/>
+          <w:szCs w:val="24"/>
+        </w:rPr>
+        <w:t>)</w:t>
       </w:r>
     </w:p>
     <w:p>
@@ -738,15 +1048,69 @@
           <w:sz w:val="24"/>
           <w:szCs w:val="24"/>
         </w:rPr>
-        <w:t>&gt;: &amp;gt;</w:t>
-      </w:r>
-      <w:r>
-        <w:rPr>
-          <w:rFonts w:ascii="Times New Roman" w:hAnsi="Times New Roman" w:cs="Times New Roman"/>
-          <w:sz w:val="24"/>
-          <w:szCs w:val="24"/>
-        </w:rPr>
-        <w:t xml:space="preserve"> (Greater than)</w:t>
+        <w:t>&gt;: &amp;</w:t>
+      </w:r>
+      <w:proofErr w:type="spellStart"/>
+      <w:r>
+        <w:rPr>
+          <w:rFonts w:ascii="Times New Roman" w:hAnsi="Times New Roman" w:cs="Times New Roman"/>
+          <w:sz w:val="24"/>
+          <w:szCs w:val="24"/>
+        </w:rPr>
+        <w:t>gt</w:t>
+      </w:r>
+      <w:proofErr w:type="spellEnd"/>
+      <w:r>
+        <w:rPr>
+          <w:rFonts w:ascii="Times New Roman" w:hAnsi="Times New Roman" w:cs="Times New Roman"/>
+          <w:sz w:val="24"/>
+          <w:szCs w:val="24"/>
+        </w:rPr>
+        <w:t>;</w:t>
+      </w:r>
+      <w:r>
+        <w:rPr>
+          <w:rFonts w:ascii="Times New Roman" w:hAnsi="Times New Roman" w:cs="Times New Roman"/>
+          <w:sz w:val="24"/>
+          <w:szCs w:val="24"/>
+        </w:rPr>
+        <w:t xml:space="preserve"> (</w:t>
+      </w:r>
+      <w:proofErr w:type="spellStart"/>
+      <w:r>
+        <w:rPr>
+          <w:rFonts w:ascii="Times New Roman" w:hAnsi="Times New Roman" w:cs="Times New Roman"/>
+          <w:sz w:val="24"/>
+          <w:szCs w:val="24"/>
+        </w:rPr>
+        <w:t>Greater</w:t>
+      </w:r>
+      <w:proofErr w:type="spellEnd"/>
+      <w:r>
+        <w:rPr>
+          <w:rFonts w:ascii="Times New Roman" w:hAnsi="Times New Roman" w:cs="Times New Roman"/>
+          <w:sz w:val="24"/>
+          <w:szCs w:val="24"/>
+        </w:rPr>
+        <w:t xml:space="preserve"> </w:t>
+      </w:r>
+      <w:proofErr w:type="spellStart"/>
+      <w:r>
+        <w:rPr>
+          <w:rFonts w:ascii="Times New Roman" w:hAnsi="Times New Roman" w:cs="Times New Roman"/>
+          <w:sz w:val="24"/>
+          <w:szCs w:val="24"/>
+        </w:rPr>
+        <w:t>than</w:t>
+      </w:r>
+      <w:proofErr w:type="spellEnd"/>
+      <w:r>
+        <w:rPr>
+          <w:rFonts w:ascii="Times New Roman" w:hAnsi="Times New Roman" w:cs="Times New Roman"/>
+          <w:sz w:val="24"/>
+          <w:szCs w:val="24"/>
+        </w:rPr>
+        <w:t>)</w:t>
       </w:r>
     </w:p>
     <w:p>
@@ -812,7 +1176,43 @@
           <w:sz w:val="24"/>
           <w:szCs w:val="24"/>
         </w:rPr>
-        <w:t>®: &amp;reg; (Registraded)</w:t>
+        <w:t>®: &amp;</w:t>
+      </w:r>
+      <w:proofErr w:type="spellStart"/>
+      <w:r>
+        <w:rPr>
+          <w:rFonts w:ascii="Times New Roman" w:hAnsi="Times New Roman" w:cs="Times New Roman"/>
+          <w:sz w:val="24"/>
+          <w:szCs w:val="24"/>
+        </w:rPr>
+        <w:t>reg</w:t>
+      </w:r>
+      <w:proofErr w:type="spellEnd"/>
+      <w:r>
+        <w:rPr>
+          <w:rFonts w:ascii="Times New Roman" w:hAnsi="Times New Roman" w:cs="Times New Roman"/>
+          <w:sz w:val="24"/>
+          <w:szCs w:val="24"/>
+        </w:rPr>
+        <w:t>; (</w:t>
+      </w:r>
+      <w:proofErr w:type="spellStart"/>
+      <w:r>
+        <w:rPr>
+          <w:rFonts w:ascii="Times New Roman" w:hAnsi="Times New Roman" w:cs="Times New Roman"/>
+          <w:sz w:val="24"/>
+          <w:szCs w:val="24"/>
+        </w:rPr>
+        <w:t>Registraded</w:t>
+      </w:r>
+      <w:proofErr w:type="spellEnd"/>
+      <w:r>
+        <w:rPr>
+          <w:rFonts w:ascii="Times New Roman" w:hAnsi="Times New Roman" w:cs="Times New Roman"/>
+          <w:sz w:val="24"/>
+          <w:szCs w:val="24"/>
+        </w:rPr>
+        <w:t>)</w:t>
       </w:r>
     </w:p>
     <w:p>
@@ -837,7 +1237,25 @@
           <w:sz w:val="24"/>
           <w:szCs w:val="24"/>
         </w:rPr>
-        <w:t>©: &amp;copy; (copyright)</w:t>
+        <w:t>©: &amp;</w:t>
+      </w:r>
+      <w:proofErr w:type="spellStart"/>
+      <w:r>
+        <w:rPr>
+          <w:rFonts w:ascii="Times New Roman" w:hAnsi="Times New Roman" w:cs="Times New Roman"/>
+          <w:sz w:val="24"/>
+          <w:szCs w:val="24"/>
+        </w:rPr>
+        <w:t>copy</w:t>
+      </w:r>
+      <w:proofErr w:type="spellEnd"/>
+      <w:r>
+        <w:rPr>
+          <w:rFonts w:ascii="Times New Roman" w:hAnsi="Times New Roman" w:cs="Times New Roman"/>
+          <w:sz w:val="24"/>
+          <w:szCs w:val="24"/>
+        </w:rPr>
+        <w:t>; (copyright)</w:t>
       </w:r>
     </w:p>
     <w:p>
@@ -951,8 +1369,36 @@
           <w:sz w:val="24"/>
           <w:szCs w:val="24"/>
         </w:rPr>
-        <w:t>&amp;poud; Dolar</w:t>
-      </w:r>
+        <w:t>&amp;</w:t>
+      </w:r>
+      <w:proofErr w:type="spellStart"/>
+      <w:r>
+        <w:rPr>
+          <w:rFonts w:ascii="Times New Roman" w:hAnsi="Times New Roman" w:cs="Times New Roman"/>
+          <w:sz w:val="24"/>
+          <w:szCs w:val="24"/>
+        </w:rPr>
+        <w:t>poud</w:t>
+      </w:r>
+      <w:proofErr w:type="spellEnd"/>
+      <w:r>
+        <w:rPr>
+          <w:rFonts w:ascii="Times New Roman" w:hAnsi="Times New Roman" w:cs="Times New Roman"/>
+          <w:sz w:val="24"/>
+          <w:szCs w:val="24"/>
+        </w:rPr>
+        <w:t xml:space="preserve">; </w:t>
+      </w:r>
+      <w:proofErr w:type="spellStart"/>
+      <w:r>
+        <w:rPr>
+          <w:rFonts w:ascii="Times New Roman" w:hAnsi="Times New Roman" w:cs="Times New Roman"/>
+          <w:sz w:val="24"/>
+          <w:szCs w:val="24"/>
+        </w:rPr>
+        <w:t>Dolar</w:t>
+      </w:r>
+      <w:proofErr w:type="spellEnd"/>
     </w:p>
     <w:p>
       <w:pPr>
@@ -1001,7 +1447,43 @@
           <w:sz w:val="24"/>
           <w:szCs w:val="24"/>
         </w:rPr>
-        <w:t>&amp;cent; Cents americanos</w:t>
+        <w:t>&amp;</w:t>
+      </w:r>
+      <w:proofErr w:type="spellStart"/>
+      <w:r>
+        <w:rPr>
+          <w:rFonts w:ascii="Times New Roman" w:hAnsi="Times New Roman" w:cs="Times New Roman"/>
+          <w:sz w:val="24"/>
+          <w:szCs w:val="24"/>
+        </w:rPr>
+        <w:t>cent</w:t>
+      </w:r>
+      <w:proofErr w:type="spellEnd"/>
+      <w:r>
+        <w:rPr>
+          <w:rFonts w:ascii="Times New Roman" w:hAnsi="Times New Roman" w:cs="Times New Roman"/>
+          <w:sz w:val="24"/>
+          <w:szCs w:val="24"/>
+        </w:rPr>
+        <w:t xml:space="preserve">; </w:t>
+      </w:r>
+      <w:proofErr w:type="spellStart"/>
+      <w:r>
+        <w:rPr>
+          <w:rFonts w:ascii="Times New Roman" w:hAnsi="Times New Roman" w:cs="Times New Roman"/>
+          <w:sz w:val="24"/>
+          <w:szCs w:val="24"/>
+        </w:rPr>
+        <w:t>Cents</w:t>
+      </w:r>
+      <w:proofErr w:type="spellEnd"/>
+      <w:r>
+        <w:rPr>
+          <w:rFonts w:ascii="Times New Roman" w:hAnsi="Times New Roman" w:cs="Times New Roman"/>
+          <w:sz w:val="24"/>
+          <w:szCs w:val="24"/>
+        </w:rPr>
+        <w:t xml:space="preserve"> americanos</w:t>
       </w:r>
     </w:p>
     <w:p>
@@ -1034,7 +1516,25 @@
           <w:sz w:val="24"/>
           <w:szCs w:val="24"/>
         </w:rPr>
-        <w:t xml:space="preserve"> ou pesquisando por mix simbols.</w:t>
+        <w:t xml:space="preserve"> ou pesquisando por mix </w:t>
+      </w:r>
+      <w:proofErr w:type="spellStart"/>
+      <w:r>
+        <w:rPr>
+          <w:rFonts w:ascii="Times New Roman" w:hAnsi="Times New Roman" w:cs="Times New Roman"/>
+          <w:sz w:val="24"/>
+          <w:szCs w:val="24"/>
+        </w:rPr>
+        <w:t>simbols</w:t>
+      </w:r>
+      <w:proofErr w:type="spellEnd"/>
+      <w:r>
+        <w:rPr>
+          <w:rFonts w:ascii="Times New Roman" w:hAnsi="Times New Roman" w:cs="Times New Roman"/>
+          <w:sz w:val="24"/>
+          <w:szCs w:val="24"/>
+        </w:rPr>
+        <w:t>.</w:t>
       </w:r>
     </w:p>
     <w:p>
@@ -1131,7 +1631,25 @@
           <w:sz w:val="24"/>
           <w:szCs w:val="24"/>
         </w:rPr>
-        <w:t>Para adicionar no código colocar: &amp;#x -&gt; depois o código do emoji pego no site acima: 1F604</w:t>
+        <w:t xml:space="preserve">Para adicionar no código colocar: &amp;#x -&gt; depois o código do </w:t>
+      </w:r>
+      <w:proofErr w:type="spellStart"/>
+      <w:r>
+        <w:rPr>
+          <w:rFonts w:ascii="Times New Roman" w:hAnsi="Times New Roman" w:cs="Times New Roman"/>
+          <w:sz w:val="24"/>
+          <w:szCs w:val="24"/>
+        </w:rPr>
+        <w:t>emoji</w:t>
+      </w:r>
+      <w:proofErr w:type="spellEnd"/>
+      <w:r>
+        <w:rPr>
+          <w:rFonts w:ascii="Times New Roman" w:hAnsi="Times New Roman" w:cs="Times New Roman"/>
+          <w:sz w:val="24"/>
+          <w:szCs w:val="24"/>
+        </w:rPr>
+        <w:t xml:space="preserve"> pego no site acima: 1F604</w:t>
       </w:r>
     </w:p>
     <w:p>
@@ -1201,19 +1719,62 @@
           <w:sz w:val="24"/>
           <w:szCs w:val="24"/>
         </w:rPr>
-        <w:t>Imagens possuem direitos de uso e tem que tomar cuidado com as quais vc utiliza nos seus trabalhos profissionais. Quando se faz uma pesquisa no google por determinado conteúdo de imagem, existe um filtro onde vc seleciona que só quer ver imagens onde vc, teoricamente, pode copiá-las e utilizá-las nos seus trabalhos sem grandes problemas, pois, teoricamente, não possuem direitos de uso ou, se possuem, estão liberados para que todos possam utilizar.</w:t>
-      </w:r>
-    </w:p>
-    <w:p>
-      <w:pPr>
-        <w:spacing w:line="360" w:lineRule="auto"/>
-        <w:jc w:val="both"/>
-        <w:rPr>
-          <w:rFonts w:ascii="Times New Roman" w:hAnsi="Times New Roman" w:cs="Times New Roman"/>
-          <w:sz w:val="24"/>
-          <w:szCs w:val="24"/>
-        </w:rPr>
-      </w:pPr>
+        <w:t xml:space="preserve">Imagens possuem direitos de uso e tem que tomar cuidado com as quais </w:t>
+      </w:r>
+      <w:proofErr w:type="spellStart"/>
+      <w:r>
+        <w:rPr>
+          <w:rFonts w:ascii="Times New Roman" w:hAnsi="Times New Roman" w:cs="Times New Roman"/>
+          <w:sz w:val="24"/>
+          <w:szCs w:val="24"/>
+        </w:rPr>
+        <w:t>vc</w:t>
+      </w:r>
+      <w:proofErr w:type="spellEnd"/>
+      <w:r>
+        <w:rPr>
+          <w:rFonts w:ascii="Times New Roman" w:hAnsi="Times New Roman" w:cs="Times New Roman"/>
+          <w:sz w:val="24"/>
+          <w:szCs w:val="24"/>
+        </w:rPr>
+        <w:t xml:space="preserve"> utiliza nos seus trabalhos profissionais. Quando se faz uma pesquisa no google por determinado conteúdo de imagem, existe um filtro onde </w:t>
+      </w:r>
+      <w:proofErr w:type="spellStart"/>
+      <w:r>
+        <w:rPr>
+          <w:rFonts w:ascii="Times New Roman" w:hAnsi="Times New Roman" w:cs="Times New Roman"/>
+          <w:sz w:val="24"/>
+          <w:szCs w:val="24"/>
+        </w:rPr>
+        <w:t>vc</w:t>
+      </w:r>
+      <w:proofErr w:type="spellEnd"/>
+      <w:r>
+        <w:rPr>
+          <w:rFonts w:ascii="Times New Roman" w:hAnsi="Times New Roman" w:cs="Times New Roman"/>
+          <w:sz w:val="24"/>
+          <w:szCs w:val="24"/>
+        </w:rPr>
+        <w:t xml:space="preserve"> seleciona que só quer ver imagens onde </w:t>
+      </w:r>
+      <w:proofErr w:type="spellStart"/>
+      <w:r>
+        <w:rPr>
+          <w:rFonts w:ascii="Times New Roman" w:hAnsi="Times New Roman" w:cs="Times New Roman"/>
+          <w:sz w:val="24"/>
+          <w:szCs w:val="24"/>
+        </w:rPr>
+        <w:t>vc</w:t>
+      </w:r>
+      <w:proofErr w:type="spellEnd"/>
+      <w:r>
+        <w:rPr>
+          <w:rFonts w:ascii="Times New Roman" w:hAnsi="Times New Roman" w:cs="Times New Roman"/>
+          <w:sz w:val="24"/>
+          <w:szCs w:val="24"/>
+        </w:rPr>
+        <w:t>, teoricamente, pode copiá-las e utilizá-las nos seus trabalhos sem grandes problemas, pois, teoricamente, não possuem direitos de uso ou, se possuem, estão liberados para que todos possam utilizar.</w:t>
+      </w:r>
     </w:p>
     <w:p>
       <w:pPr>
@@ -1286,6 +1847,7 @@
           <w:szCs w:val="20"/>
         </w:rPr>
       </w:pPr>
+      <w:proofErr w:type="spellStart"/>
       <w:r>
         <w:rPr>
           <w:rFonts w:ascii="Times New Roman" w:hAnsi="Times New Roman" w:cs="Times New Roman"/>
@@ -1294,43 +1856,252 @@
           <w:sz w:val="20"/>
           <w:szCs w:val="20"/>
         </w:rPr>
-        <w:t xml:space="preserve">Imagen 1. </w:t>
-      </w:r>
-      <w:r>
-        <w:rPr>
-          <w:rFonts w:ascii="Times New Roman" w:hAnsi="Times New Roman" w:cs="Times New Roman"/>
+        <w:t>Imagen</w:t>
+      </w:r>
+      <w:proofErr w:type="spellEnd"/>
+      <w:r>
+        <w:rPr>
+          <w:rFonts w:ascii="Times New Roman" w:hAnsi="Times New Roman" w:cs="Times New Roman"/>
+          <w:b/>
+          <w:bCs/>
           <w:sz w:val="20"/>
           <w:szCs w:val="20"/>
         </w:rPr>
-        <w:t>Filtro de licença das imagens.</w:t>
-      </w:r>
-    </w:p>
-    <w:p>
-      <w:pPr>
-        <w:spacing w:line="360" w:lineRule="auto"/>
-        <w:jc w:val="both"/>
-        <w:rPr>
-          <w:rFonts w:ascii="Times New Roman" w:hAnsi="Times New Roman" w:cs="Times New Roman"/>
-          <w:sz w:val="24"/>
-          <w:szCs w:val="24"/>
-        </w:rPr>
-      </w:pPr>
-      <w:r>
-        <w:rPr>
-          <w:rFonts w:ascii="Times New Roman" w:hAnsi="Times New Roman" w:cs="Times New Roman"/>
-          <w:sz w:val="24"/>
-          <w:szCs w:val="24"/>
-        </w:rPr>
-        <w:t xml:space="preserve">Site para pesquisa de imagens com licença para uso comercial: </w:t>
-      </w:r>
-      <w:r>
-        <w:rPr>
-          <w:rFonts w:ascii="Times New Roman" w:hAnsi="Times New Roman" w:cs="Times New Roman"/>
-          <w:sz w:val="24"/>
-          <w:szCs w:val="24"/>
-        </w:rPr>
-        <w:t>https://unsplash.com/</w:t>
-      </w:r>
+        <w:t xml:space="preserve"> 1. </w:t>
+      </w:r>
+      <w:r>
+        <w:rPr>
+          <w:rFonts w:ascii="Times New Roman" w:hAnsi="Times New Roman" w:cs="Times New Roman"/>
+          <w:sz w:val="20"/>
+          <w:szCs w:val="20"/>
+        </w:rPr>
+        <w:t xml:space="preserve">Filtro de licença das </w:t>
+      </w:r>
+      <w:proofErr w:type="spellStart"/>
+      <w:r>
+        <w:rPr>
+          <w:rFonts w:ascii="Times New Roman" w:hAnsi="Times New Roman" w:cs="Times New Roman"/>
+          <w:sz w:val="20"/>
+          <w:szCs w:val="20"/>
+        </w:rPr>
+        <w:t>imagens.</w:t>
+      </w:r>
+      <w:proofErr w:type="spellEnd"/>
+    </w:p>
+    <w:p>
+      <w:pPr>
+        <w:pStyle w:val="PargrafodaLista"/>
+        <w:numPr>
+          <w:ilvl w:val="0"/>
+          <w:numId w:val="9"/>
+        </w:numPr>
+        <w:spacing w:line="360" w:lineRule="auto"/>
+        <w:jc w:val="both"/>
+        <w:rPr>
+          <w:rFonts w:ascii="Times New Roman" w:hAnsi="Times New Roman" w:cs="Times New Roman"/>
+          <w:b/>
+          <w:bCs/>
+          <w:sz w:val="24"/>
+          <w:szCs w:val="24"/>
+        </w:rPr>
+      </w:pPr>
+      <w:r>
+        <w:rPr>
+          <w:rFonts w:ascii="Times New Roman" w:hAnsi="Times New Roman" w:cs="Times New Roman"/>
+          <w:b/>
+          <w:bCs/>
+          <w:sz w:val="24"/>
+          <w:szCs w:val="24"/>
+        </w:rPr>
+        <w:t>Site</w:t>
+      </w:r>
+      <w:r>
+        <w:rPr>
+          <w:rFonts w:ascii="Times New Roman" w:hAnsi="Times New Roman" w:cs="Times New Roman"/>
+          <w:b/>
+          <w:bCs/>
+          <w:sz w:val="24"/>
+          <w:szCs w:val="24"/>
+        </w:rPr>
+        <w:t>s</w:t>
+      </w:r>
+      <w:r>
+        <w:rPr>
+          <w:rFonts w:ascii="Times New Roman" w:hAnsi="Times New Roman" w:cs="Times New Roman"/>
+          <w:b/>
+          <w:bCs/>
+          <w:sz w:val="24"/>
+          <w:szCs w:val="24"/>
+        </w:rPr>
+        <w:t xml:space="preserve"> para pesquisa de imagens com licença para uso comercial</w:t>
+      </w:r>
+      <w:r>
+        <w:rPr>
+          <w:rFonts w:ascii="Times New Roman" w:hAnsi="Times New Roman" w:cs="Times New Roman"/>
+          <w:b/>
+          <w:bCs/>
+          <w:sz w:val="24"/>
+          <w:szCs w:val="24"/>
+        </w:rPr>
+        <w:t>:</w:t>
+      </w:r>
+    </w:p>
+    <w:p>
+      <w:pPr>
+        <w:pStyle w:val="PargrafodaLista"/>
+        <w:numPr>
+          <w:ilvl w:val="0"/>
+          <w:numId w:val="10"/>
+        </w:numPr>
+        <w:spacing w:line="360" w:lineRule="auto"/>
+        <w:ind w:left="1418" w:hanging="425"/>
+        <w:jc w:val="both"/>
+        <w:rPr>
+          <w:rFonts w:ascii="Times New Roman" w:hAnsi="Times New Roman" w:cs="Times New Roman"/>
+          <w:b/>
+          <w:bCs/>
+          <w:sz w:val="24"/>
+          <w:szCs w:val="24"/>
+        </w:rPr>
+      </w:pPr>
+      <w:hyperlink r:id="rId6" w:history="1">
+        <w:r>
+          <w:rPr>
+            <w:rStyle w:val="Hyperlink"/>
+            <w:rFonts w:ascii="Times New Roman" w:hAnsi="Times New Roman" w:cs="Times New Roman"/>
+            <w:sz w:val="24"/>
+            <w:szCs w:val="24"/>
+          </w:rPr>
+          <w:t>https://unsplash.com/</w:t>
+        </w:r>
+      </w:hyperlink>
+    </w:p>
+    <w:p>
+      <w:pPr>
+        <w:pStyle w:val="PargrafodaLista"/>
+        <w:numPr>
+          <w:ilvl w:val="0"/>
+          <w:numId w:val="10"/>
+        </w:numPr>
+        <w:spacing w:line="360" w:lineRule="auto"/>
+        <w:ind w:left="1418" w:hanging="425"/>
+        <w:jc w:val="both"/>
+        <w:rPr>
+          <w:rFonts w:ascii="Times New Roman" w:hAnsi="Times New Roman" w:cs="Times New Roman"/>
+          <w:sz w:val="24"/>
+          <w:szCs w:val="24"/>
+        </w:rPr>
+      </w:pPr>
+      <w:hyperlink r:id="rId7" w:history="1">
+        <w:r>
+          <w:rPr>
+            <w:rStyle w:val="Hyperlink"/>
+            <w:rFonts w:ascii="Times New Roman" w:hAnsi="Times New Roman" w:cs="Times New Roman"/>
+            <w:sz w:val="24"/>
+            <w:szCs w:val="24"/>
+          </w:rPr>
+          <w:t>https://www.pexels.com/</w:t>
+        </w:r>
+      </w:hyperlink>
+    </w:p>
+    <w:p>
+      <w:pPr>
+        <w:spacing w:line="360" w:lineRule="auto"/>
+        <w:jc w:val="both"/>
+        <w:rPr>
+          <w:rFonts w:ascii="Times New Roman" w:hAnsi="Times New Roman" w:cs="Times New Roman"/>
+          <w:sz w:val="24"/>
+          <w:szCs w:val="24"/>
+        </w:rPr>
+      </w:pPr>
+      <w:r>
+        <w:rPr>
+          <w:rFonts w:ascii="Times New Roman" w:hAnsi="Times New Roman" w:cs="Times New Roman"/>
+          <w:sz w:val="24"/>
+          <w:szCs w:val="24"/>
+        </w:rPr>
+        <w:t xml:space="preserve">Para utilização e manipulação de imagens, caso não possua o fotoshop, o </w:t>
+      </w:r>
+      <w:proofErr w:type="spellStart"/>
+      <w:r>
+        <w:rPr>
+          <w:rFonts w:ascii="Times New Roman" w:hAnsi="Times New Roman" w:cs="Times New Roman"/>
+          <w:sz w:val="24"/>
+          <w:szCs w:val="24"/>
+        </w:rPr>
+        <w:t>gimp</w:t>
+      </w:r>
+      <w:proofErr w:type="spellEnd"/>
+      <w:r>
+        <w:rPr>
+          <w:rFonts w:ascii="Times New Roman" w:hAnsi="Times New Roman" w:cs="Times New Roman"/>
+          <w:sz w:val="24"/>
+          <w:szCs w:val="24"/>
+        </w:rPr>
+        <w:t xml:space="preserve"> é uma ferramenta grátis, </w:t>
+      </w:r>
+      <w:proofErr w:type="spellStart"/>
+      <w:r>
+        <w:rPr>
+          <w:rFonts w:ascii="Times New Roman" w:hAnsi="Times New Roman" w:cs="Times New Roman"/>
+          <w:sz w:val="24"/>
+          <w:szCs w:val="24"/>
+        </w:rPr>
+        <w:t>opensource</w:t>
+      </w:r>
+      <w:proofErr w:type="spellEnd"/>
+      <w:r>
+        <w:rPr>
+          <w:rFonts w:ascii="Times New Roman" w:hAnsi="Times New Roman" w:cs="Times New Roman"/>
+          <w:sz w:val="24"/>
+          <w:szCs w:val="24"/>
+        </w:rPr>
+        <w:t xml:space="preserve"> e incrível para edição e manipulação de imagens. Extremamente recomendado. Site para download: </w:t>
+      </w:r>
+      <w:hyperlink r:id="rId8" w:history="1">
+        <w:r>
+          <w:rPr>
+            <w:rStyle w:val="Hyperlink"/>
+            <w:rFonts w:ascii="Times New Roman" w:hAnsi="Times New Roman" w:cs="Times New Roman"/>
+            <w:sz w:val="24"/>
+            <w:szCs w:val="24"/>
+          </w:rPr>
+          <w:t>https://www.gimp.org/downloads/</w:t>
+        </w:r>
+      </w:hyperlink>
+    </w:p>
+    <w:p>
+      <w:pPr>
+        <w:spacing w:line="360" w:lineRule="auto"/>
+        <w:jc w:val="both"/>
+        <w:rPr>
+          <w:rFonts w:ascii="Times New Roman" w:hAnsi="Times New Roman" w:cs="Times New Roman"/>
+          <w:sz w:val="24"/>
+          <w:szCs w:val="24"/>
+        </w:rPr>
+      </w:pPr>
+    </w:p>
+    <w:p>
+      <w:pPr>
+        <w:spacing w:line="360" w:lineRule="auto"/>
+        <w:jc w:val="both"/>
+        <w:rPr>
+          <w:rFonts w:ascii="Times New Roman" w:hAnsi="Times New Roman" w:cs="Times New Roman"/>
+          <w:sz w:val="24"/>
+          <w:szCs w:val="24"/>
+        </w:rPr>
+      </w:pPr>
+    </w:p>
+    <w:p>
+      <w:pPr>
+        <w:spacing w:line="360" w:lineRule="auto"/>
+        <w:jc w:val="both"/>
+        <w:rPr>
+          <w:rFonts w:ascii="Times New Roman" w:hAnsi="Times New Roman" w:cs="Times New Roman"/>
+          <w:sz w:val="24"/>
+          <w:szCs w:val="24"/>
+        </w:rPr>
+      </w:pPr>
     </w:p>
     <w:sectPr>
       <w:pgSz w:w="11906" w:h="16838"/>
@@ -1346,9 +2117,9 @@
 <w:numbering xmlns:wpc="http://schemas.microsoft.com/office/word/2010/wordprocessingCanvas" xmlns:cx="http://schemas.microsoft.com/office/drawing/2014/chartex" xmlns:cx1="http://schemas.microsoft.com/office/drawing/2015/9/8/chartex" xmlns:cx2="http://schemas.microsoft.com/office/drawing/2015/10/21/chartex" xmlns:cx3="http://schemas.microsoft.com/office/drawing/2016/5/9/chartex" xmlns:cx4="http://schemas.microsoft.com/office/drawing/2016/5/10/chartex" xmlns:cx5="http://schemas.microsoft.com/office/drawing/2016/5/11/chartex" xmlns:cx6="http://schemas.microsoft.com/office/drawing/2016/5/12/chartex" xmlns:cx7="http://schemas.microsoft.com/office/drawing/2016/5/13/chartex" xmlns:cx8="http://schemas.microsoft.com/office/drawing/2016/5/14/chartex" xmlns:mc="http://schemas.openxmlformats.org/markup-compatibility/2006" xmlns:aink="http://schemas.microsoft.com/office/drawing/2016/ink" xmlns:am3d="http://schemas.microsoft.com/office/drawing/2017/model3d" xmlns:o="urn:schemas-microsoft-com:office:office" xmlns:r="http://schemas.openxmlformats.org/officeDocument/2006/relationships" xmlns:m="http://schemas.openxmlformats.org/officeDocument/2006/math" xmlns:v="urn:schemas-microsoft-com:vml" xmlns:wp14="http://schemas.microsoft.com/office/word/2010/wordprocessingDrawing" xmlns:wp="http://schemas.openxmlformats.org/drawingml/2006/wordprocessingDrawing" xmlns:w10="urn:schemas-microsoft-com:office:word" xmlns:w="http://schemas.openxmlformats.org/wordprocessingml/2006/main" xmlns:w14="http://schemas.microsoft.com/office/word/2010/wordml" xmlns:w15="http://schemas.microsoft.com/office/word/2012/wordml" xmlns:w16cex="http://schemas.microsoft.com/office/word/2018/wordml/cex" xmlns:w16cid="http://schemas.microsoft.com/office/word/2016/wordml/cid" xmlns:w16="http://schemas.microsoft.com/office/word/2018/wordml" xmlns:w16se="http://schemas.microsoft.com/office/word/2015/wordml/symex" xmlns:wpg="http://schemas.microsoft.com/office/word/2010/wordprocessingGroup" xmlns:wpi="http://schemas.microsoft.com/office/word/2010/wordprocessingInk" xmlns:wne="http://schemas.microsoft.com/office/word/2006/wordml" xmlns:wps="http://schemas.microsoft.com/office/word/2010/wordprocessingShape" mc:Ignorable="w14 w15 w16se w16cid w16 w16cex wp14">
   <w:abstractNum w:abstractNumId="0" w15:restartNumberingAfterBreak="0">
     <w:nsid w:val="078B7F05"/>
-    <w:multiLevelType w:val="hybridMultilevel"/>
-    <w:tmpl w:val="9E849F1C"/>
-    <w:lvl w:ilvl="0" w:tplc="0416000F">
+    <w:multiLevelType w:val="multilevel"/>
+    <w:tmpl w:val="D94A6B14"/>
+    <w:lvl w:ilvl="0">
       <w:start w:val="1"/>
       <w:numFmt w:val="decimal"/>
       <w:lvlText w:val="%1."/>
@@ -1360,77 +2131,109 @@
         <w:rFonts w:hint="default"/>
       </w:rPr>
     </w:lvl>
-    <w:lvl w:ilvl="1" w:tplc="04160019" w:tentative="1">
+    <w:lvl w:ilvl="1">
       <w:start w:val="1"/>
       <w:numFmt w:val="lowerLetter"/>
+      <w:isLgl/>
       <w:lvlText w:val="%2."/>
       <w:lvlJc w:val="left"/>
       <w:pPr>
-        <w:ind w:left="1440" w:hanging="360"/>
-      </w:pPr>
-    </w:lvl>
-    <w:lvl w:ilvl="2" w:tplc="0416001B" w:tentative="1">
-      <w:start w:val="1"/>
-      <w:numFmt w:val="lowerRoman"/>
-      <w:lvlText w:val="%3."/>
-      <w:lvlJc w:val="right"/>
-      <w:pPr>
-        <w:ind w:left="2160" w:hanging="180"/>
-      </w:pPr>
-    </w:lvl>
-    <w:lvl w:ilvl="3" w:tplc="0416000F" w:tentative="1">
+        <w:ind w:left="720" w:hanging="360"/>
+      </w:pPr>
+      <w:rPr>
+        <w:rFonts w:ascii="Times New Roman" w:eastAsiaTheme="minorHAnsi" w:hAnsi="Times New Roman" w:cs="Times New Roman"/>
+      </w:rPr>
+    </w:lvl>
+    <w:lvl w:ilvl="2">
       <w:start w:val="1"/>
       <w:numFmt w:val="decimal"/>
-      <w:lvlText w:val="%4."/>
-      <w:lvlJc w:val="left"/>
-      <w:pPr>
-        <w:ind w:left="2880" w:hanging="360"/>
-      </w:pPr>
-    </w:lvl>
-    <w:lvl w:ilvl="4" w:tplc="04160019" w:tentative="1">
-      <w:start w:val="1"/>
-      <w:numFmt w:val="lowerLetter"/>
-      <w:lvlText w:val="%5."/>
-      <w:lvlJc w:val="left"/>
-      <w:pPr>
-        <w:ind w:left="3600" w:hanging="360"/>
-      </w:pPr>
-    </w:lvl>
-    <w:lvl w:ilvl="5" w:tplc="0416001B" w:tentative="1">
-      <w:start w:val="1"/>
-      <w:numFmt w:val="lowerRoman"/>
-      <w:lvlText w:val="%6."/>
-      <w:lvlJc w:val="right"/>
-      <w:pPr>
-        <w:ind w:left="4320" w:hanging="180"/>
-      </w:pPr>
-    </w:lvl>
-    <w:lvl w:ilvl="6" w:tplc="0416000F" w:tentative="1">
+      <w:isLgl/>
+      <w:lvlText w:val="%1.%2.%3"/>
+      <w:lvlJc w:val="left"/>
+      <w:pPr>
+        <w:ind w:left="1080" w:hanging="720"/>
+      </w:pPr>
+      <w:rPr>
+        <w:rFonts w:hint="default"/>
+      </w:rPr>
+    </w:lvl>
+    <w:lvl w:ilvl="3">
       <w:start w:val="1"/>
       <w:numFmt w:val="decimal"/>
-      <w:lvlText w:val="%7."/>
-      <w:lvlJc w:val="left"/>
-      <w:pPr>
-        <w:ind w:left="5040" w:hanging="360"/>
-      </w:pPr>
-    </w:lvl>
-    <w:lvl w:ilvl="7" w:tplc="04160019" w:tentative="1">
-      <w:start w:val="1"/>
-      <w:numFmt w:val="lowerLetter"/>
-      <w:lvlText w:val="%8."/>
-      <w:lvlJc w:val="left"/>
-      <w:pPr>
-        <w:ind w:left="5760" w:hanging="360"/>
-      </w:pPr>
-    </w:lvl>
-    <w:lvl w:ilvl="8" w:tplc="0416001B" w:tentative="1">
-      <w:start w:val="1"/>
-      <w:numFmt w:val="lowerRoman"/>
-      <w:lvlText w:val="%9."/>
-      <w:lvlJc w:val="right"/>
-      <w:pPr>
-        <w:ind w:left="6480" w:hanging="180"/>
-      </w:pPr>
+      <w:isLgl/>
+      <w:lvlText w:val="%1.%2.%3.%4"/>
+      <w:lvlJc w:val="left"/>
+      <w:pPr>
+        <w:ind w:left="1080" w:hanging="720"/>
+      </w:pPr>
+      <w:rPr>
+        <w:rFonts w:hint="default"/>
+      </w:rPr>
+    </w:lvl>
+    <w:lvl w:ilvl="4">
+      <w:start w:val="1"/>
+      <w:numFmt w:val="decimal"/>
+      <w:isLgl/>
+      <w:lvlText w:val="%1.%2.%3.%4.%5"/>
+      <w:lvlJc w:val="left"/>
+      <w:pPr>
+        <w:ind w:left="1440" w:hanging="1080"/>
+      </w:pPr>
+      <w:rPr>
+        <w:rFonts w:hint="default"/>
+      </w:rPr>
+    </w:lvl>
+    <w:lvl w:ilvl="5">
+      <w:start w:val="1"/>
+      <w:numFmt w:val="decimal"/>
+      <w:isLgl/>
+      <w:lvlText w:val="%1.%2.%3.%4.%5.%6"/>
+      <w:lvlJc w:val="left"/>
+      <w:pPr>
+        <w:ind w:left="1440" w:hanging="1080"/>
+      </w:pPr>
+      <w:rPr>
+        <w:rFonts w:hint="default"/>
+      </w:rPr>
+    </w:lvl>
+    <w:lvl w:ilvl="6">
+      <w:start w:val="1"/>
+      <w:numFmt w:val="decimal"/>
+      <w:isLgl/>
+      <w:lvlText w:val="%1.%2.%3.%4.%5.%6.%7"/>
+      <w:lvlJc w:val="left"/>
+      <w:pPr>
+        <w:ind w:left="1800" w:hanging="1440"/>
+      </w:pPr>
+      <w:rPr>
+        <w:rFonts w:hint="default"/>
+      </w:rPr>
+    </w:lvl>
+    <w:lvl w:ilvl="7">
+      <w:start w:val="1"/>
+      <w:numFmt w:val="decimal"/>
+      <w:isLgl/>
+      <w:lvlText w:val="%1.%2.%3.%4.%5.%6.%7.%8"/>
+      <w:lvlJc w:val="left"/>
+      <w:pPr>
+        <w:ind w:left="1800" w:hanging="1440"/>
+      </w:pPr>
+      <w:rPr>
+        <w:rFonts w:hint="default"/>
+      </w:rPr>
+    </w:lvl>
+    <w:lvl w:ilvl="8">
+      <w:start w:val="1"/>
+      <w:numFmt w:val="decimal"/>
+      <w:isLgl/>
+      <w:lvlText w:val="%1.%2.%3.%4.%5.%6.%7.%8.%9"/>
+      <w:lvlJc w:val="left"/>
+      <w:pPr>
+        <w:ind w:left="2160" w:hanging="1800"/>
+      </w:pPr>
+      <w:rPr>
+        <w:rFonts w:hint="default"/>
+      </w:rPr>
     </w:lvl>
   </w:abstractNum>
   <w:abstractNum w:abstractNumId="1" w15:restartNumberingAfterBreak="0">
@@ -1523,16 +2326,105 @@
     </w:lvl>
   </w:abstractNum>
   <w:abstractNum w:abstractNumId="2" w15:restartNumberingAfterBreak="0">
-    <w:nsid w:val="49B72DE5"/>
+    <w:nsid w:val="33370473"/>
     <w:multiLevelType w:val="hybridMultilevel"/>
-    <w:tmpl w:val="8C029960"/>
-    <w:lvl w:ilvl="0" w:tplc="A14C82DA">
+    <w:tmpl w:val="4B62449A"/>
+    <w:lvl w:ilvl="0" w:tplc="04160019">
       <w:start w:val="1"/>
       <w:numFmt w:val="lowerLetter"/>
       <w:lvlText w:val="%1."/>
       <w:lvlJc w:val="left"/>
       <w:pPr>
         <w:ind w:left="720" w:hanging="360"/>
+      </w:pPr>
+      <w:rPr>
+        <w:rFonts w:hint="default"/>
+      </w:rPr>
+    </w:lvl>
+    <w:lvl w:ilvl="1" w:tplc="04160019" w:tentative="1">
+      <w:start w:val="1"/>
+      <w:numFmt w:val="lowerLetter"/>
+      <w:lvlText w:val="%2."/>
+      <w:lvlJc w:val="left"/>
+      <w:pPr>
+        <w:ind w:left="1440" w:hanging="360"/>
+      </w:pPr>
+    </w:lvl>
+    <w:lvl w:ilvl="2" w:tplc="0416001B" w:tentative="1">
+      <w:start w:val="1"/>
+      <w:numFmt w:val="lowerRoman"/>
+      <w:lvlText w:val="%3."/>
+      <w:lvlJc w:val="right"/>
+      <w:pPr>
+        <w:ind w:left="2160" w:hanging="180"/>
+      </w:pPr>
+    </w:lvl>
+    <w:lvl w:ilvl="3" w:tplc="0416000F" w:tentative="1">
+      <w:start w:val="1"/>
+      <w:numFmt w:val="decimal"/>
+      <w:lvlText w:val="%4."/>
+      <w:lvlJc w:val="left"/>
+      <w:pPr>
+        <w:ind w:left="2880" w:hanging="360"/>
+      </w:pPr>
+    </w:lvl>
+    <w:lvl w:ilvl="4" w:tplc="04160019" w:tentative="1">
+      <w:start w:val="1"/>
+      <w:numFmt w:val="lowerLetter"/>
+      <w:lvlText w:val="%5."/>
+      <w:lvlJc w:val="left"/>
+      <w:pPr>
+        <w:ind w:left="3600" w:hanging="360"/>
+      </w:pPr>
+    </w:lvl>
+    <w:lvl w:ilvl="5" w:tplc="0416001B" w:tentative="1">
+      <w:start w:val="1"/>
+      <w:numFmt w:val="lowerRoman"/>
+      <w:lvlText w:val="%6."/>
+      <w:lvlJc w:val="right"/>
+      <w:pPr>
+        <w:ind w:left="4320" w:hanging="180"/>
+      </w:pPr>
+    </w:lvl>
+    <w:lvl w:ilvl="6" w:tplc="0416000F" w:tentative="1">
+      <w:start w:val="1"/>
+      <w:numFmt w:val="decimal"/>
+      <w:lvlText w:val="%7."/>
+      <w:lvlJc w:val="left"/>
+      <w:pPr>
+        <w:ind w:left="5040" w:hanging="360"/>
+      </w:pPr>
+    </w:lvl>
+    <w:lvl w:ilvl="7" w:tplc="04160019" w:tentative="1">
+      <w:start w:val="1"/>
+      <w:numFmt w:val="lowerLetter"/>
+      <w:lvlText w:val="%8."/>
+      <w:lvlJc w:val="left"/>
+      <w:pPr>
+        <w:ind w:left="5760" w:hanging="360"/>
+      </w:pPr>
+    </w:lvl>
+    <w:lvl w:ilvl="8" w:tplc="0416001B" w:tentative="1">
+      <w:start w:val="1"/>
+      <w:numFmt w:val="lowerRoman"/>
+      <w:lvlText w:val="%9."/>
+      <w:lvlJc w:val="right"/>
+      <w:pPr>
+        <w:ind w:left="6480" w:hanging="180"/>
+      </w:pPr>
+    </w:lvl>
+  </w:abstractNum>
+  <w:abstractNum w:abstractNumId="3" w15:restartNumberingAfterBreak="0">
+    <w:nsid w:val="3D87355B"/>
+    <w:multiLevelType w:val="hybridMultilevel"/>
+    <w:tmpl w:val="7DDC01F4"/>
+    <w:lvl w:ilvl="0" w:tplc="6BE2398E">
+      <w:start w:val="1"/>
+      <w:numFmt w:val="lowerRoman"/>
+      <w:lvlText w:val="%1."/>
+      <w:lvlJc w:val="left"/>
+      <w:pPr>
+        <w:ind w:left="1440" w:hanging="720"/>
       </w:pPr>
       <w:rPr>
         <w:rFonts w:hint="default"/>
@@ -1546,7 +2438,7 @@
       <w:lvlText w:val="%2."/>
       <w:lvlJc w:val="left"/>
       <w:pPr>
-        <w:ind w:left="1440" w:hanging="360"/>
+        <w:ind w:left="1800" w:hanging="360"/>
       </w:pPr>
     </w:lvl>
     <w:lvl w:ilvl="2" w:tplc="0416001B" w:tentative="1">
@@ -1555,7 +2447,7 @@
       <w:lvlText w:val="%3."/>
       <w:lvlJc w:val="right"/>
       <w:pPr>
-        <w:ind w:left="2160" w:hanging="180"/>
+        <w:ind w:left="2520" w:hanging="180"/>
       </w:pPr>
     </w:lvl>
     <w:lvl w:ilvl="3" w:tplc="0416000F" w:tentative="1">
@@ -1564,7 +2456,7 @@
       <w:lvlText w:val="%4."/>
       <w:lvlJc w:val="left"/>
       <w:pPr>
-        <w:ind w:left="2880" w:hanging="360"/>
+        <w:ind w:left="3240" w:hanging="360"/>
       </w:pPr>
     </w:lvl>
     <w:lvl w:ilvl="4" w:tplc="04160019" w:tentative="1">
@@ -1573,7 +2465,7 @@
       <w:lvlText w:val="%5."/>
       <w:lvlJc w:val="left"/>
       <w:pPr>
-        <w:ind w:left="3600" w:hanging="360"/>
+        <w:ind w:left="3960" w:hanging="360"/>
       </w:pPr>
     </w:lvl>
     <w:lvl w:ilvl="5" w:tplc="0416001B" w:tentative="1">
@@ -1582,7 +2474,7 @@
       <w:lvlText w:val="%6."/>
       <w:lvlJc w:val="right"/>
       <w:pPr>
-        <w:ind w:left="4320" w:hanging="180"/>
+        <w:ind w:left="4680" w:hanging="180"/>
       </w:pPr>
     </w:lvl>
     <w:lvl w:ilvl="6" w:tplc="0416000F" w:tentative="1">
@@ -1591,7 +2483,7 @@
       <w:lvlText w:val="%7."/>
       <w:lvlJc w:val="left"/>
       <w:pPr>
-        <w:ind w:left="5040" w:hanging="360"/>
+        <w:ind w:left="5400" w:hanging="360"/>
       </w:pPr>
     </w:lvl>
     <w:lvl w:ilvl="7" w:tplc="04160019" w:tentative="1">
@@ -1600,7 +2492,7 @@
       <w:lvlText w:val="%8."/>
       <w:lvlJc w:val="left"/>
       <w:pPr>
-        <w:ind w:left="5760" w:hanging="360"/>
+        <w:ind w:left="6120" w:hanging="360"/>
       </w:pPr>
     </w:lvl>
     <w:lvl w:ilvl="8" w:tplc="0416001B" w:tentative="1">
@@ -1609,282 +2501,15 @@
       <w:lvlText w:val="%9."/>
       <w:lvlJc w:val="right"/>
       <w:pPr>
-        <w:ind w:left="6480" w:hanging="180"/>
-      </w:pPr>
-    </w:lvl>
-  </w:abstractNum>
-  <w:abstractNum w:abstractNumId="3" w15:restartNumberingAfterBreak="0">
-    <w:nsid w:val="53912398"/>
-    <w:multiLevelType w:val="hybridMultilevel"/>
-    <w:tmpl w:val="15047E58"/>
-    <w:lvl w:ilvl="0" w:tplc="AE989C84">
-      <w:start w:val="1"/>
-      <w:numFmt w:val="lowerRoman"/>
-      <w:lvlText w:val="%1."/>
-      <w:lvlJc w:val="left"/>
-      <w:pPr>
-        <w:ind w:left="1080" w:hanging="720"/>
-      </w:pPr>
-      <w:rPr>
-        <w:rFonts w:hint="default"/>
-      </w:rPr>
-    </w:lvl>
-    <w:lvl w:ilvl="1" w:tplc="04160019" w:tentative="1">
-      <w:start w:val="1"/>
-      <w:numFmt w:val="lowerLetter"/>
-      <w:lvlText w:val="%2."/>
-      <w:lvlJc w:val="left"/>
-      <w:pPr>
-        <w:ind w:left="1440" w:hanging="360"/>
-      </w:pPr>
-    </w:lvl>
-    <w:lvl w:ilvl="2" w:tplc="0416001B" w:tentative="1">
-      <w:start w:val="1"/>
-      <w:numFmt w:val="lowerRoman"/>
-      <w:lvlText w:val="%3."/>
-      <w:lvlJc w:val="right"/>
-      <w:pPr>
-        <w:ind w:left="2160" w:hanging="180"/>
-      </w:pPr>
-    </w:lvl>
-    <w:lvl w:ilvl="3" w:tplc="0416000F" w:tentative="1">
-      <w:start w:val="1"/>
-      <w:numFmt w:val="decimal"/>
-      <w:lvlText w:val="%4."/>
-      <w:lvlJc w:val="left"/>
-      <w:pPr>
-        <w:ind w:left="2880" w:hanging="360"/>
-      </w:pPr>
-    </w:lvl>
-    <w:lvl w:ilvl="4" w:tplc="04160019" w:tentative="1">
-      <w:start w:val="1"/>
-      <w:numFmt w:val="lowerLetter"/>
-      <w:lvlText w:val="%5."/>
-      <w:lvlJc w:val="left"/>
-      <w:pPr>
-        <w:ind w:left="3600" w:hanging="360"/>
-      </w:pPr>
-    </w:lvl>
-    <w:lvl w:ilvl="5" w:tplc="0416001B" w:tentative="1">
-      <w:start w:val="1"/>
-      <w:numFmt w:val="lowerRoman"/>
-      <w:lvlText w:val="%6."/>
-      <w:lvlJc w:val="right"/>
-      <w:pPr>
-        <w:ind w:left="4320" w:hanging="180"/>
-      </w:pPr>
-    </w:lvl>
-    <w:lvl w:ilvl="6" w:tplc="0416000F" w:tentative="1">
-      <w:start w:val="1"/>
-      <w:numFmt w:val="decimal"/>
-      <w:lvlText w:val="%7."/>
-      <w:lvlJc w:val="left"/>
-      <w:pPr>
-        <w:ind w:left="5040" w:hanging="360"/>
-      </w:pPr>
-    </w:lvl>
-    <w:lvl w:ilvl="7" w:tplc="04160019" w:tentative="1">
-      <w:start w:val="1"/>
-      <w:numFmt w:val="lowerLetter"/>
-      <w:lvlText w:val="%8."/>
-      <w:lvlJc w:val="left"/>
-      <w:pPr>
-        <w:ind w:left="5760" w:hanging="360"/>
-      </w:pPr>
-    </w:lvl>
-    <w:lvl w:ilvl="8" w:tplc="0416001B" w:tentative="1">
-      <w:start w:val="1"/>
-      <w:numFmt w:val="lowerRoman"/>
-      <w:lvlText w:val="%9."/>
-      <w:lvlJc w:val="right"/>
-      <w:pPr>
-        <w:ind w:left="6480" w:hanging="180"/>
+        <w:ind w:left="6840" w:hanging="180"/>
       </w:pPr>
     </w:lvl>
   </w:abstractNum>
   <w:abstractNum w:abstractNumId="4" w15:restartNumberingAfterBreak="0">
-    <w:nsid w:val="554E4875"/>
+    <w:nsid w:val="49B72DE5"/>
     <w:multiLevelType w:val="hybridMultilevel"/>
-    <w:tmpl w:val="B3C4F318"/>
-    <w:lvl w:ilvl="0" w:tplc="B50ABB72">
-      <w:start w:val="1"/>
-      <w:numFmt w:val="lowerRoman"/>
-      <w:lvlText w:val="%1."/>
-      <w:lvlJc w:val="left"/>
-      <w:pPr>
-        <w:ind w:left="1440" w:hanging="720"/>
-      </w:pPr>
-      <w:rPr>
-        <w:rFonts w:hint="default"/>
-      </w:rPr>
-    </w:lvl>
-    <w:lvl w:ilvl="1" w:tplc="04160019" w:tentative="1">
-      <w:start w:val="1"/>
-      <w:numFmt w:val="lowerLetter"/>
-      <w:lvlText w:val="%2."/>
-      <w:lvlJc w:val="left"/>
-      <w:pPr>
-        <w:ind w:left="1800" w:hanging="360"/>
-      </w:pPr>
-    </w:lvl>
-    <w:lvl w:ilvl="2" w:tplc="0416001B" w:tentative="1">
-      <w:start w:val="1"/>
-      <w:numFmt w:val="lowerRoman"/>
-      <w:lvlText w:val="%3."/>
-      <w:lvlJc w:val="right"/>
-      <w:pPr>
-        <w:ind w:left="2520" w:hanging="180"/>
-      </w:pPr>
-    </w:lvl>
-    <w:lvl w:ilvl="3" w:tplc="0416000F" w:tentative="1">
-      <w:start w:val="1"/>
-      <w:numFmt w:val="decimal"/>
-      <w:lvlText w:val="%4."/>
-      <w:lvlJc w:val="left"/>
-      <w:pPr>
-        <w:ind w:left="3240" w:hanging="360"/>
-      </w:pPr>
-    </w:lvl>
-    <w:lvl w:ilvl="4" w:tplc="04160019" w:tentative="1">
-      <w:start w:val="1"/>
-      <w:numFmt w:val="lowerLetter"/>
-      <w:lvlText w:val="%5."/>
-      <w:lvlJc w:val="left"/>
-      <w:pPr>
-        <w:ind w:left="3960" w:hanging="360"/>
-      </w:pPr>
-    </w:lvl>
-    <w:lvl w:ilvl="5" w:tplc="0416001B" w:tentative="1">
-      <w:start w:val="1"/>
-      <w:numFmt w:val="lowerRoman"/>
-      <w:lvlText w:val="%6."/>
-      <w:lvlJc w:val="right"/>
-      <w:pPr>
-        <w:ind w:left="4680" w:hanging="180"/>
-      </w:pPr>
-    </w:lvl>
-    <w:lvl w:ilvl="6" w:tplc="0416000F" w:tentative="1">
-      <w:start w:val="1"/>
-      <w:numFmt w:val="decimal"/>
-      <w:lvlText w:val="%7."/>
-      <w:lvlJc w:val="left"/>
-      <w:pPr>
-        <w:ind w:left="5400" w:hanging="360"/>
-      </w:pPr>
-    </w:lvl>
-    <w:lvl w:ilvl="7" w:tplc="04160019" w:tentative="1">
-      <w:start w:val="1"/>
-      <w:numFmt w:val="lowerLetter"/>
-      <w:lvlText w:val="%8."/>
-      <w:lvlJc w:val="left"/>
-      <w:pPr>
-        <w:ind w:left="6120" w:hanging="360"/>
-      </w:pPr>
-    </w:lvl>
-    <w:lvl w:ilvl="8" w:tplc="0416001B" w:tentative="1">
-      <w:start w:val="1"/>
-      <w:numFmt w:val="lowerRoman"/>
-      <w:lvlText w:val="%9."/>
-      <w:lvlJc w:val="right"/>
-      <w:pPr>
-        <w:ind w:left="6840" w:hanging="180"/>
-      </w:pPr>
-    </w:lvl>
-  </w:abstractNum>
-  <w:abstractNum w:abstractNumId="5" w15:restartNumberingAfterBreak="0">
-    <w:nsid w:val="5F191B01"/>
-    <w:multiLevelType w:val="hybridMultilevel"/>
-    <w:tmpl w:val="829ADCC2"/>
-    <w:lvl w:ilvl="0" w:tplc="EA3EFE0A">
-      <w:start w:val="1"/>
-      <w:numFmt w:val="lowerRoman"/>
-      <w:lvlText w:val="%1."/>
-      <w:lvlJc w:val="left"/>
-      <w:pPr>
-        <w:ind w:left="1080" w:hanging="720"/>
-      </w:pPr>
-      <w:rPr>
-        <w:rFonts w:hint="default"/>
-      </w:rPr>
-    </w:lvl>
-    <w:lvl w:ilvl="1" w:tplc="04160019" w:tentative="1">
-      <w:start w:val="1"/>
-      <w:numFmt w:val="lowerLetter"/>
-      <w:lvlText w:val="%2."/>
-      <w:lvlJc w:val="left"/>
-      <w:pPr>
-        <w:ind w:left="1440" w:hanging="360"/>
-      </w:pPr>
-    </w:lvl>
-    <w:lvl w:ilvl="2" w:tplc="0416001B" w:tentative="1">
-      <w:start w:val="1"/>
-      <w:numFmt w:val="lowerRoman"/>
-      <w:lvlText w:val="%3."/>
-      <w:lvlJc w:val="right"/>
-      <w:pPr>
-        <w:ind w:left="2160" w:hanging="180"/>
-      </w:pPr>
-    </w:lvl>
-    <w:lvl w:ilvl="3" w:tplc="0416000F" w:tentative="1">
-      <w:start w:val="1"/>
-      <w:numFmt w:val="decimal"/>
-      <w:lvlText w:val="%4."/>
-      <w:lvlJc w:val="left"/>
-      <w:pPr>
-        <w:ind w:left="2880" w:hanging="360"/>
-      </w:pPr>
-    </w:lvl>
-    <w:lvl w:ilvl="4" w:tplc="04160019" w:tentative="1">
-      <w:start w:val="1"/>
-      <w:numFmt w:val="lowerLetter"/>
-      <w:lvlText w:val="%5."/>
-      <w:lvlJc w:val="left"/>
-      <w:pPr>
-        <w:ind w:left="3600" w:hanging="360"/>
-      </w:pPr>
-    </w:lvl>
-    <w:lvl w:ilvl="5" w:tplc="0416001B" w:tentative="1">
-      <w:start w:val="1"/>
-      <w:numFmt w:val="lowerRoman"/>
-      <w:lvlText w:val="%6."/>
-      <w:lvlJc w:val="right"/>
-      <w:pPr>
-        <w:ind w:left="4320" w:hanging="180"/>
-      </w:pPr>
-    </w:lvl>
-    <w:lvl w:ilvl="6" w:tplc="0416000F" w:tentative="1">
-      <w:start w:val="1"/>
-      <w:numFmt w:val="decimal"/>
-      <w:lvlText w:val="%7."/>
-      <w:lvlJc w:val="left"/>
-      <w:pPr>
-        <w:ind w:left="5040" w:hanging="360"/>
-      </w:pPr>
-    </w:lvl>
-    <w:lvl w:ilvl="7" w:tplc="04160019" w:tentative="1">
-      <w:start w:val="1"/>
-      <w:numFmt w:val="lowerLetter"/>
-      <w:lvlText w:val="%8."/>
-      <w:lvlJc w:val="left"/>
-      <w:pPr>
-        <w:ind w:left="5760" w:hanging="360"/>
-      </w:pPr>
-    </w:lvl>
-    <w:lvl w:ilvl="8" w:tplc="0416001B" w:tentative="1">
-      <w:start w:val="1"/>
-      <w:numFmt w:val="lowerRoman"/>
-      <w:lvlText w:val="%9."/>
-      <w:lvlJc w:val="right"/>
-      <w:pPr>
-        <w:ind w:left="6480" w:hanging="180"/>
-      </w:pPr>
-    </w:lvl>
-  </w:abstractNum>
-  <w:abstractNum w:abstractNumId="6" w15:restartNumberingAfterBreak="0">
-    <w:nsid w:val="62A64F79"/>
-    <w:multiLevelType w:val="hybridMultilevel"/>
-    <w:tmpl w:val="008C5CEE"/>
-    <w:lvl w:ilvl="0" w:tplc="6A441C0C">
+    <w:tmpl w:val="8C029960"/>
+    <w:lvl w:ilvl="0" w:tplc="A14C82DA">
       <w:start w:val="1"/>
       <w:numFmt w:val="lowerLetter"/>
       <w:lvlText w:val="%1."/>
@@ -1971,7 +2596,365 @@
       </w:pPr>
     </w:lvl>
   </w:abstractNum>
+  <w:abstractNum w:abstractNumId="5" w15:restartNumberingAfterBreak="0">
+    <w:nsid w:val="53912398"/>
+    <w:multiLevelType w:val="hybridMultilevel"/>
+    <w:tmpl w:val="15047E58"/>
+    <w:lvl w:ilvl="0" w:tplc="AE989C84">
+      <w:start w:val="1"/>
+      <w:numFmt w:val="lowerRoman"/>
+      <w:lvlText w:val="%1."/>
+      <w:lvlJc w:val="left"/>
+      <w:pPr>
+        <w:ind w:left="1080" w:hanging="720"/>
+      </w:pPr>
+      <w:rPr>
+        <w:rFonts w:hint="default"/>
+      </w:rPr>
+    </w:lvl>
+    <w:lvl w:ilvl="1" w:tplc="04160019" w:tentative="1">
+      <w:start w:val="1"/>
+      <w:numFmt w:val="lowerLetter"/>
+      <w:lvlText w:val="%2."/>
+      <w:lvlJc w:val="left"/>
+      <w:pPr>
+        <w:ind w:left="1440" w:hanging="360"/>
+      </w:pPr>
+    </w:lvl>
+    <w:lvl w:ilvl="2" w:tplc="0416001B" w:tentative="1">
+      <w:start w:val="1"/>
+      <w:numFmt w:val="lowerRoman"/>
+      <w:lvlText w:val="%3."/>
+      <w:lvlJc w:val="right"/>
+      <w:pPr>
+        <w:ind w:left="2160" w:hanging="180"/>
+      </w:pPr>
+    </w:lvl>
+    <w:lvl w:ilvl="3" w:tplc="0416000F" w:tentative="1">
+      <w:start w:val="1"/>
+      <w:numFmt w:val="decimal"/>
+      <w:lvlText w:val="%4."/>
+      <w:lvlJc w:val="left"/>
+      <w:pPr>
+        <w:ind w:left="2880" w:hanging="360"/>
+      </w:pPr>
+    </w:lvl>
+    <w:lvl w:ilvl="4" w:tplc="04160019" w:tentative="1">
+      <w:start w:val="1"/>
+      <w:numFmt w:val="lowerLetter"/>
+      <w:lvlText w:val="%5."/>
+      <w:lvlJc w:val="left"/>
+      <w:pPr>
+        <w:ind w:left="3600" w:hanging="360"/>
+      </w:pPr>
+    </w:lvl>
+    <w:lvl w:ilvl="5" w:tplc="0416001B" w:tentative="1">
+      <w:start w:val="1"/>
+      <w:numFmt w:val="lowerRoman"/>
+      <w:lvlText w:val="%6."/>
+      <w:lvlJc w:val="right"/>
+      <w:pPr>
+        <w:ind w:left="4320" w:hanging="180"/>
+      </w:pPr>
+    </w:lvl>
+    <w:lvl w:ilvl="6" w:tplc="0416000F" w:tentative="1">
+      <w:start w:val="1"/>
+      <w:numFmt w:val="decimal"/>
+      <w:lvlText w:val="%7."/>
+      <w:lvlJc w:val="left"/>
+      <w:pPr>
+        <w:ind w:left="5040" w:hanging="360"/>
+      </w:pPr>
+    </w:lvl>
+    <w:lvl w:ilvl="7" w:tplc="04160019" w:tentative="1">
+      <w:start w:val="1"/>
+      <w:numFmt w:val="lowerLetter"/>
+      <w:lvlText w:val="%8."/>
+      <w:lvlJc w:val="left"/>
+      <w:pPr>
+        <w:ind w:left="5760" w:hanging="360"/>
+      </w:pPr>
+    </w:lvl>
+    <w:lvl w:ilvl="8" w:tplc="0416001B" w:tentative="1">
+      <w:start w:val="1"/>
+      <w:numFmt w:val="lowerRoman"/>
+      <w:lvlText w:val="%9."/>
+      <w:lvlJc w:val="right"/>
+      <w:pPr>
+        <w:ind w:left="6480" w:hanging="180"/>
+      </w:pPr>
+    </w:lvl>
+  </w:abstractNum>
+  <w:abstractNum w:abstractNumId="6" w15:restartNumberingAfterBreak="0">
+    <w:nsid w:val="554E4875"/>
+    <w:multiLevelType w:val="hybridMultilevel"/>
+    <w:tmpl w:val="B3C4F318"/>
+    <w:lvl w:ilvl="0" w:tplc="B50ABB72">
+      <w:start w:val="1"/>
+      <w:numFmt w:val="lowerRoman"/>
+      <w:lvlText w:val="%1."/>
+      <w:lvlJc w:val="left"/>
+      <w:pPr>
+        <w:ind w:left="1440" w:hanging="720"/>
+      </w:pPr>
+      <w:rPr>
+        <w:rFonts w:hint="default"/>
+      </w:rPr>
+    </w:lvl>
+    <w:lvl w:ilvl="1" w:tplc="04160019" w:tentative="1">
+      <w:start w:val="1"/>
+      <w:numFmt w:val="lowerLetter"/>
+      <w:lvlText w:val="%2."/>
+      <w:lvlJc w:val="left"/>
+      <w:pPr>
+        <w:ind w:left="1800" w:hanging="360"/>
+      </w:pPr>
+    </w:lvl>
+    <w:lvl w:ilvl="2" w:tplc="0416001B" w:tentative="1">
+      <w:start w:val="1"/>
+      <w:numFmt w:val="lowerRoman"/>
+      <w:lvlText w:val="%3."/>
+      <w:lvlJc w:val="right"/>
+      <w:pPr>
+        <w:ind w:left="2520" w:hanging="180"/>
+      </w:pPr>
+    </w:lvl>
+    <w:lvl w:ilvl="3" w:tplc="0416000F" w:tentative="1">
+      <w:start w:val="1"/>
+      <w:numFmt w:val="decimal"/>
+      <w:lvlText w:val="%4."/>
+      <w:lvlJc w:val="left"/>
+      <w:pPr>
+        <w:ind w:left="3240" w:hanging="360"/>
+      </w:pPr>
+    </w:lvl>
+    <w:lvl w:ilvl="4" w:tplc="04160019" w:tentative="1">
+      <w:start w:val="1"/>
+      <w:numFmt w:val="lowerLetter"/>
+      <w:lvlText w:val="%5."/>
+      <w:lvlJc w:val="left"/>
+      <w:pPr>
+        <w:ind w:left="3960" w:hanging="360"/>
+      </w:pPr>
+    </w:lvl>
+    <w:lvl w:ilvl="5" w:tplc="0416001B" w:tentative="1">
+      <w:start w:val="1"/>
+      <w:numFmt w:val="lowerRoman"/>
+      <w:lvlText w:val="%6."/>
+      <w:lvlJc w:val="right"/>
+      <w:pPr>
+        <w:ind w:left="4680" w:hanging="180"/>
+      </w:pPr>
+    </w:lvl>
+    <w:lvl w:ilvl="6" w:tplc="0416000F" w:tentative="1">
+      <w:start w:val="1"/>
+      <w:numFmt w:val="decimal"/>
+      <w:lvlText w:val="%7."/>
+      <w:lvlJc w:val="left"/>
+      <w:pPr>
+        <w:ind w:left="5400" w:hanging="360"/>
+      </w:pPr>
+    </w:lvl>
+    <w:lvl w:ilvl="7" w:tplc="04160019" w:tentative="1">
+      <w:start w:val="1"/>
+      <w:numFmt w:val="lowerLetter"/>
+      <w:lvlText w:val="%8."/>
+      <w:lvlJc w:val="left"/>
+      <w:pPr>
+        <w:ind w:left="6120" w:hanging="360"/>
+      </w:pPr>
+    </w:lvl>
+    <w:lvl w:ilvl="8" w:tplc="0416001B" w:tentative="1">
+      <w:start w:val="1"/>
+      <w:numFmt w:val="lowerRoman"/>
+      <w:lvlText w:val="%9."/>
+      <w:lvlJc w:val="right"/>
+      <w:pPr>
+        <w:ind w:left="6840" w:hanging="180"/>
+      </w:pPr>
+    </w:lvl>
+  </w:abstractNum>
   <w:abstractNum w:abstractNumId="7" w15:restartNumberingAfterBreak="0">
+    <w:nsid w:val="5F191B01"/>
+    <w:multiLevelType w:val="hybridMultilevel"/>
+    <w:tmpl w:val="829ADCC2"/>
+    <w:lvl w:ilvl="0" w:tplc="EA3EFE0A">
+      <w:start w:val="1"/>
+      <w:numFmt w:val="lowerRoman"/>
+      <w:lvlText w:val="%1."/>
+      <w:lvlJc w:val="left"/>
+      <w:pPr>
+        <w:ind w:left="1080" w:hanging="720"/>
+      </w:pPr>
+      <w:rPr>
+        <w:rFonts w:hint="default"/>
+      </w:rPr>
+    </w:lvl>
+    <w:lvl w:ilvl="1" w:tplc="04160019" w:tentative="1">
+      <w:start w:val="1"/>
+      <w:numFmt w:val="lowerLetter"/>
+      <w:lvlText w:val="%2."/>
+      <w:lvlJc w:val="left"/>
+      <w:pPr>
+        <w:ind w:left="1440" w:hanging="360"/>
+      </w:pPr>
+    </w:lvl>
+    <w:lvl w:ilvl="2" w:tplc="0416001B" w:tentative="1">
+      <w:start w:val="1"/>
+      <w:numFmt w:val="lowerRoman"/>
+      <w:lvlText w:val="%3."/>
+      <w:lvlJc w:val="right"/>
+      <w:pPr>
+        <w:ind w:left="2160" w:hanging="180"/>
+      </w:pPr>
+    </w:lvl>
+    <w:lvl w:ilvl="3" w:tplc="0416000F" w:tentative="1">
+      <w:start w:val="1"/>
+      <w:numFmt w:val="decimal"/>
+      <w:lvlText w:val="%4."/>
+      <w:lvlJc w:val="left"/>
+      <w:pPr>
+        <w:ind w:left="2880" w:hanging="360"/>
+      </w:pPr>
+    </w:lvl>
+    <w:lvl w:ilvl="4" w:tplc="04160019" w:tentative="1">
+      <w:start w:val="1"/>
+      <w:numFmt w:val="lowerLetter"/>
+      <w:lvlText w:val="%5."/>
+      <w:lvlJc w:val="left"/>
+      <w:pPr>
+        <w:ind w:left="3600" w:hanging="360"/>
+      </w:pPr>
+    </w:lvl>
+    <w:lvl w:ilvl="5" w:tplc="0416001B" w:tentative="1">
+      <w:start w:val="1"/>
+      <w:numFmt w:val="lowerRoman"/>
+      <w:lvlText w:val="%6."/>
+      <w:lvlJc w:val="right"/>
+      <w:pPr>
+        <w:ind w:left="4320" w:hanging="180"/>
+      </w:pPr>
+    </w:lvl>
+    <w:lvl w:ilvl="6" w:tplc="0416000F" w:tentative="1">
+      <w:start w:val="1"/>
+      <w:numFmt w:val="decimal"/>
+      <w:lvlText w:val="%7."/>
+      <w:lvlJc w:val="left"/>
+      <w:pPr>
+        <w:ind w:left="5040" w:hanging="360"/>
+      </w:pPr>
+    </w:lvl>
+    <w:lvl w:ilvl="7" w:tplc="04160019" w:tentative="1">
+      <w:start w:val="1"/>
+      <w:numFmt w:val="lowerLetter"/>
+      <w:lvlText w:val="%8."/>
+      <w:lvlJc w:val="left"/>
+      <w:pPr>
+        <w:ind w:left="5760" w:hanging="360"/>
+      </w:pPr>
+    </w:lvl>
+    <w:lvl w:ilvl="8" w:tplc="0416001B" w:tentative="1">
+      <w:start w:val="1"/>
+      <w:numFmt w:val="lowerRoman"/>
+      <w:lvlText w:val="%9."/>
+      <w:lvlJc w:val="right"/>
+      <w:pPr>
+        <w:ind w:left="6480" w:hanging="180"/>
+      </w:pPr>
+    </w:lvl>
+  </w:abstractNum>
+  <w:abstractNum w:abstractNumId="8" w15:restartNumberingAfterBreak="0">
+    <w:nsid w:val="62A64F79"/>
+    <w:multiLevelType w:val="hybridMultilevel"/>
+    <w:tmpl w:val="008C5CEE"/>
+    <w:lvl w:ilvl="0" w:tplc="6A441C0C">
+      <w:start w:val="1"/>
+      <w:numFmt w:val="lowerLetter"/>
+      <w:lvlText w:val="%1."/>
+      <w:lvlJc w:val="left"/>
+      <w:pPr>
+        <w:ind w:left="720" w:hanging="360"/>
+      </w:pPr>
+      <w:rPr>
+        <w:rFonts w:hint="default"/>
+        <w:b/>
+        <w:bCs/>
+      </w:rPr>
+    </w:lvl>
+    <w:lvl w:ilvl="1" w:tplc="04160019" w:tentative="1">
+      <w:start w:val="1"/>
+      <w:numFmt w:val="lowerLetter"/>
+      <w:lvlText w:val="%2."/>
+      <w:lvlJc w:val="left"/>
+      <w:pPr>
+        <w:ind w:left="1440" w:hanging="360"/>
+      </w:pPr>
+    </w:lvl>
+    <w:lvl w:ilvl="2" w:tplc="0416001B" w:tentative="1">
+      <w:start w:val="1"/>
+      <w:numFmt w:val="lowerRoman"/>
+      <w:lvlText w:val="%3."/>
+      <w:lvlJc w:val="right"/>
+      <w:pPr>
+        <w:ind w:left="2160" w:hanging="180"/>
+      </w:pPr>
+    </w:lvl>
+    <w:lvl w:ilvl="3" w:tplc="0416000F" w:tentative="1">
+      <w:start w:val="1"/>
+      <w:numFmt w:val="decimal"/>
+      <w:lvlText w:val="%4."/>
+      <w:lvlJc w:val="left"/>
+      <w:pPr>
+        <w:ind w:left="2880" w:hanging="360"/>
+      </w:pPr>
+    </w:lvl>
+    <w:lvl w:ilvl="4" w:tplc="04160019" w:tentative="1">
+      <w:start w:val="1"/>
+      <w:numFmt w:val="lowerLetter"/>
+      <w:lvlText w:val="%5."/>
+      <w:lvlJc w:val="left"/>
+      <w:pPr>
+        <w:ind w:left="3600" w:hanging="360"/>
+      </w:pPr>
+    </w:lvl>
+    <w:lvl w:ilvl="5" w:tplc="0416001B" w:tentative="1">
+      <w:start w:val="1"/>
+      <w:numFmt w:val="lowerRoman"/>
+      <w:lvlText w:val="%6."/>
+      <w:lvlJc w:val="right"/>
+      <w:pPr>
+        <w:ind w:left="4320" w:hanging="180"/>
+      </w:pPr>
+    </w:lvl>
+    <w:lvl w:ilvl="6" w:tplc="0416000F" w:tentative="1">
+      <w:start w:val="1"/>
+      <w:numFmt w:val="decimal"/>
+      <w:lvlText w:val="%7."/>
+      <w:lvlJc w:val="left"/>
+      <w:pPr>
+        <w:ind w:left="5040" w:hanging="360"/>
+      </w:pPr>
+    </w:lvl>
+    <w:lvl w:ilvl="7" w:tplc="04160019" w:tentative="1">
+      <w:start w:val="1"/>
+      <w:numFmt w:val="lowerLetter"/>
+      <w:lvlText w:val="%8."/>
+      <w:lvlJc w:val="left"/>
+      <w:pPr>
+        <w:ind w:left="5760" w:hanging="360"/>
+      </w:pPr>
+    </w:lvl>
+    <w:lvl w:ilvl="8" w:tplc="0416001B" w:tentative="1">
+      <w:start w:val="1"/>
+      <w:numFmt w:val="lowerRoman"/>
+      <w:lvlText w:val="%9."/>
+      <w:lvlJc w:val="right"/>
+      <w:pPr>
+        <w:ind w:left="6480" w:hanging="180"/>
+      </w:pPr>
+    </w:lvl>
+  </w:abstractNum>
+  <w:abstractNum w:abstractNumId="9" w15:restartNumberingAfterBreak="0">
     <w:nsid w:val="65A82C0A"/>
     <w:multiLevelType w:val="hybridMultilevel"/>
     <w:tmpl w:val="4BE87286"/>
@@ -2064,25 +3047,31 @@
     <w:abstractNumId w:val="0"/>
   </w:num>
   <w:num w:numId="2">
+    <w:abstractNumId w:val="8"/>
+  </w:num>
+  <w:num w:numId="3">
+    <w:abstractNumId w:val="5"/>
+  </w:num>
+  <w:num w:numId="4">
+    <w:abstractNumId w:val="7"/>
+  </w:num>
+  <w:num w:numId="5">
+    <w:abstractNumId w:val="9"/>
+  </w:num>
+  <w:num w:numId="6">
     <w:abstractNumId w:val="6"/>
   </w:num>
-  <w:num w:numId="3">
-    <w:abstractNumId w:val="3"/>
-  </w:num>
-  <w:num w:numId="4">
-    <w:abstractNumId w:val="5"/>
-  </w:num>
-  <w:num w:numId="5">
-    <w:abstractNumId w:val="7"/>
-  </w:num>
-  <w:num w:numId="6">
+  <w:num w:numId="7">
     <w:abstractNumId w:val="4"/>
-  </w:num>
-  <w:num w:numId="7">
-    <w:abstractNumId w:val="2"/>
   </w:num>
   <w:num w:numId="8">
     <w:abstractNumId w:val="1"/>
+  </w:num>
+  <w:num w:numId="9">
+    <w:abstractNumId w:val="2"/>
+  </w:num>
+  <w:num w:numId="10">
+    <w:abstractNumId w:val="3"/>
   </w:num>
 </w:numbering>
 </file>
@@ -2535,6 +3524,18 @@
       <w:u w:val="single"/>
     </w:rPr>
   </w:style>
+  <w:style w:type="character" w:styleId="MenoPendente">
+    <w:name w:val="Unresolved Mention"/>
+    <w:basedOn w:val="Fontepargpadro"/>
+    <w:uiPriority w:val="99"/>
+    <w:semiHidden/>
+    <w:unhideWhenUsed/>
+    <w:rsid w:val="00606068"/>
+    <w:rPr>
+      <w:color w:val="605E5C"/>
+      <w:shd w:val="clear" w:color="auto" w:fill="E1DFDD"/>
+    </w:rPr>
+  </w:style>
 </w:styles>
 </file>
 

</xml_diff>

<commit_message>
Update word e ex003
Terminei ex003 e atualizei o item 3 do documento word sobre imagens
</commit_message>
<xml_diff>
--- a/Estudando HTML5 && CSS3.docx
+++ b/Estudando HTML5 && CSS3.docx
@@ -146,79 +146,64 @@
           <w:sz w:val="24"/>
           <w:szCs w:val="24"/>
         </w:rPr>
-        <w:t xml:space="preserve">Algo interessante do </w:t>
-      </w:r>
-      <w:proofErr w:type="spellStart"/>
-      <w:r>
-        <w:rPr>
-          <w:rFonts w:ascii="Times New Roman" w:hAnsi="Times New Roman" w:cs="Times New Roman"/>
-          <w:sz w:val="24"/>
-          <w:szCs w:val="24"/>
-        </w:rPr>
-        <w:t>VScode</w:t>
-      </w:r>
-      <w:proofErr w:type="spellEnd"/>
-      <w:r>
-        <w:rPr>
-          <w:rFonts w:ascii="Times New Roman" w:hAnsi="Times New Roman" w:cs="Times New Roman"/>
-          <w:sz w:val="24"/>
-          <w:szCs w:val="24"/>
-        </w:rPr>
-        <w:t xml:space="preserve"> é que não há a necessidade de escrever essas tags manualmente, basta você colocar qual é a tag que quer, como h1 por exemplo, e apertar </w:t>
-      </w:r>
-      <w:proofErr w:type="spellStart"/>
-      <w:r>
-        <w:rPr>
-          <w:rFonts w:ascii="Times New Roman" w:hAnsi="Times New Roman" w:cs="Times New Roman"/>
-          <w:sz w:val="24"/>
-          <w:szCs w:val="24"/>
-        </w:rPr>
-        <w:t>enter</w:t>
-      </w:r>
-      <w:proofErr w:type="spellEnd"/>
-      <w:r>
-        <w:rPr>
-          <w:rFonts w:ascii="Times New Roman" w:hAnsi="Times New Roman" w:cs="Times New Roman"/>
-          <w:sz w:val="24"/>
-          <w:szCs w:val="24"/>
-        </w:rPr>
-        <w:t xml:space="preserve"> que ele automaticamente irá criar o início e o fim da tag sozinho.</w:t>
-      </w:r>
-    </w:p>
-    <w:p>
-      <w:pPr>
-        <w:pStyle w:val="PargrafodaLista"/>
-        <w:spacing w:line="360" w:lineRule="auto"/>
-        <w:jc w:val="both"/>
-        <w:rPr>
-          <w:rFonts w:ascii="Times New Roman" w:hAnsi="Times New Roman" w:cs="Times New Roman"/>
-          <w:sz w:val="24"/>
-          <w:szCs w:val="24"/>
-        </w:rPr>
-      </w:pPr>
-    </w:p>
-    <w:p>
-      <w:pPr>
-        <w:pStyle w:val="PargrafodaLista"/>
-        <w:spacing w:line="360" w:lineRule="auto"/>
-        <w:jc w:val="both"/>
-        <w:rPr>
-          <w:rFonts w:ascii="Times New Roman" w:hAnsi="Times New Roman" w:cs="Times New Roman"/>
-          <w:b/>
-          <w:bCs/>
-          <w:sz w:val="24"/>
-          <w:szCs w:val="24"/>
-        </w:rPr>
-      </w:pPr>
-      <w:r>
-        <w:rPr>
-          <w:rFonts w:ascii="Times New Roman" w:hAnsi="Times New Roman" w:cs="Times New Roman"/>
-          <w:b/>
-          <w:bCs/>
-          <w:sz w:val="24"/>
-          <w:szCs w:val="24"/>
-        </w:rPr>
-        <w:t>***Para colocar comentários no programa usar: &lt;!--***</w:t>
+        <w:t>Algo interessante do VScode é que não há a necessidade de escrever essas tags manualmente, basta você colocar qual é a tag que quer, como h1 por exemplo, e apertar enter que ele automaticamente irá criar o início e o fim da tag sozinho.</w:t>
+      </w:r>
+    </w:p>
+    <w:p>
+      <w:pPr>
+        <w:pStyle w:val="PargrafodaLista"/>
+        <w:spacing w:line="360" w:lineRule="auto"/>
+        <w:jc w:val="both"/>
+        <w:rPr>
+          <w:rFonts w:ascii="Times New Roman" w:hAnsi="Times New Roman" w:cs="Times New Roman"/>
+          <w:sz w:val="24"/>
+          <w:szCs w:val="24"/>
+        </w:rPr>
+      </w:pPr>
+    </w:p>
+    <w:p>
+      <w:pPr>
+        <w:pStyle w:val="PargrafodaLista"/>
+        <w:spacing w:line="360" w:lineRule="auto"/>
+        <w:jc w:val="both"/>
+        <w:rPr>
+          <w:rFonts w:ascii="Times New Roman" w:hAnsi="Times New Roman" w:cs="Times New Roman"/>
+          <w:b/>
+          <w:bCs/>
+          <w:sz w:val="24"/>
+          <w:szCs w:val="24"/>
+        </w:rPr>
+      </w:pPr>
+      <w:r>
+        <w:rPr>
+          <w:rFonts w:ascii="Times New Roman" w:hAnsi="Times New Roman" w:cs="Times New Roman"/>
+          <w:b/>
+          <w:bCs/>
+          <w:sz w:val="24"/>
+          <w:szCs w:val="24"/>
+        </w:rPr>
+        <w:t xml:space="preserve">***Para colocar comentários no programa usar: </w:t>
+      </w:r>
+      <w:r>
+        <w:rPr>
+          <w:rFonts w:ascii="Times New Roman" w:hAnsi="Times New Roman" w:cs="Times New Roman"/>
+          <w:b/>
+          <w:bCs/>
+          <w:sz w:val="24"/>
+          <w:szCs w:val="24"/>
+          <w:u w:val="single"/>
+        </w:rPr>
+        <w:t>&lt;!--</w:t>
+      </w:r>
+      <w:r>
+        <w:rPr>
+          <w:rFonts w:ascii="Times New Roman" w:hAnsi="Times New Roman" w:cs="Times New Roman"/>
+          <w:b/>
+          <w:bCs/>
+          <w:sz w:val="24"/>
+          <w:szCs w:val="24"/>
+        </w:rPr>
+        <w:t>***</w:t>
       </w:r>
     </w:p>
     <w:p>
@@ -320,25 +305,7 @@
           <w:sz w:val="24"/>
           <w:szCs w:val="24"/>
         </w:rPr>
-        <w:t xml:space="preserve"> Esse comando faz o </w:t>
-      </w:r>
-      <w:proofErr w:type="spellStart"/>
-      <w:r>
-        <w:rPr>
-          <w:rFonts w:ascii="Times New Roman" w:hAnsi="Times New Roman" w:cs="Times New Roman"/>
-          <w:sz w:val="24"/>
-          <w:szCs w:val="24"/>
-        </w:rPr>
-        <w:t>VScode</w:t>
-      </w:r>
-      <w:proofErr w:type="spellEnd"/>
-      <w:r>
-        <w:rPr>
-          <w:rFonts w:ascii="Times New Roman" w:hAnsi="Times New Roman" w:cs="Times New Roman"/>
-          <w:sz w:val="24"/>
-          <w:szCs w:val="24"/>
-        </w:rPr>
-        <w:t xml:space="preserve"> criar toda a estrutura da HTML automaticamente usando todas as tags principais estruturais a seguir.</w:t>
+        <w:t xml:space="preserve"> Esse comando faz o VScode criar toda a estrutura da HTML automaticamente usando todas as tags principais estruturais a seguir.</w:t>
       </w:r>
     </w:p>
     <w:p>
@@ -408,7 +375,6 @@
         </w:rPr>
         <w:t xml:space="preserve">Indica que aqui começa o documento HTML5. Coloca-se outra marcação dentro dessa tag que é a </w:t>
       </w:r>
-      <w:proofErr w:type="spellStart"/>
       <w:r>
         <w:rPr>
           <w:rFonts w:ascii="Times New Roman" w:hAnsi="Times New Roman" w:cs="Times New Roman"/>
@@ -417,40 +383,7 @@
           <w:sz w:val="24"/>
           <w:szCs w:val="24"/>
         </w:rPr>
-        <w:t>lang</w:t>
-      </w:r>
-      <w:proofErr w:type="spellEnd"/>
-      <w:r>
-        <w:rPr>
-          <w:rFonts w:ascii="Times New Roman" w:hAnsi="Times New Roman" w:cs="Times New Roman"/>
-          <w:i/>
-          <w:iCs/>
-          <w:sz w:val="24"/>
-          <w:szCs w:val="24"/>
-        </w:rPr>
-        <w:t>=”pt-</w:t>
-      </w:r>
-      <w:proofErr w:type="spellStart"/>
-      <w:r>
-        <w:rPr>
-          <w:rFonts w:ascii="Times New Roman" w:hAnsi="Times New Roman" w:cs="Times New Roman"/>
-          <w:i/>
-          <w:iCs/>
-          <w:sz w:val="24"/>
-          <w:szCs w:val="24"/>
-        </w:rPr>
-        <w:t>br</w:t>
-      </w:r>
-      <w:proofErr w:type="spellEnd"/>
-      <w:r>
-        <w:rPr>
-          <w:rFonts w:ascii="Times New Roman" w:hAnsi="Times New Roman" w:cs="Times New Roman"/>
-          <w:i/>
-          <w:iCs/>
-          <w:sz w:val="24"/>
-          <w:szCs w:val="24"/>
-        </w:rPr>
-        <w:t>”</w:t>
+        <w:t>lang=”pt-br”</w:t>
       </w:r>
       <w:r>
         <w:rPr>
@@ -510,16 +443,14 @@
         </w:rPr>
         <w:t xml:space="preserve"> a configuração inicial do site, nesse ponto que é decidido o título dele, o estilo de </w:t>
       </w:r>
-      <w:proofErr w:type="spellStart"/>
-      <w:r>
-        <w:rPr>
-          <w:rFonts w:ascii="Times New Roman" w:hAnsi="Times New Roman" w:cs="Times New Roman"/>
-          <w:sz w:val="24"/>
-          <w:szCs w:val="24"/>
-        </w:rPr>
-        <w:t>caracter</w:t>
-      </w:r>
-      <w:proofErr w:type="spellEnd"/>
+      <w:r>
+        <w:rPr>
+          <w:rFonts w:ascii="Times New Roman" w:hAnsi="Times New Roman" w:cs="Times New Roman"/>
+          <w:sz w:val="24"/>
+          <w:szCs w:val="24"/>
+        </w:rPr>
+        <w:t>caractere</w:t>
+      </w:r>
       <w:r>
         <w:rPr>
           <w:rFonts w:ascii="Times New Roman" w:hAnsi="Times New Roman" w:cs="Times New Roman"/>
@@ -552,29 +483,7 @@
           <w:sz w:val="24"/>
           <w:szCs w:val="24"/>
         </w:rPr>
-        <w:t>&lt;meta c</w:t>
-      </w:r>
-      <w:proofErr w:type="spellStart"/>
-      <w:r>
-        <w:rPr>
-          <w:rFonts w:ascii="Times New Roman" w:hAnsi="Times New Roman" w:cs="Times New Roman"/>
-          <w:b/>
-          <w:bCs/>
-          <w:sz w:val="24"/>
-          <w:szCs w:val="24"/>
-        </w:rPr>
-        <w:t>harset</w:t>
-      </w:r>
-      <w:proofErr w:type="spellEnd"/>
-      <w:r>
-        <w:rPr>
-          <w:rFonts w:ascii="Times New Roman" w:hAnsi="Times New Roman" w:cs="Times New Roman"/>
-          <w:b/>
-          <w:bCs/>
-          <w:sz w:val="24"/>
-          <w:szCs w:val="24"/>
-        </w:rPr>
-        <w:t>=”UTF-8”&gt;:</w:t>
+        <w:t>&lt;meta charset=”UTF-8”&gt;:</w:t>
       </w:r>
       <w:r>
         <w:rPr>
@@ -584,16 +493,14 @@
         </w:rPr>
         <w:t xml:space="preserve"> Indica que os caracteres serão da língua portuguesa, ou seja, </w:t>
       </w:r>
-      <w:proofErr w:type="spellStart"/>
-      <w:r>
-        <w:rPr>
-          <w:rFonts w:ascii="Times New Roman" w:hAnsi="Times New Roman" w:cs="Times New Roman"/>
-          <w:sz w:val="24"/>
-          <w:szCs w:val="24"/>
-        </w:rPr>
-        <w:t>haverão</w:t>
-      </w:r>
-      <w:proofErr w:type="spellEnd"/>
+      <w:r>
+        <w:rPr>
+          <w:rFonts w:ascii="Times New Roman" w:hAnsi="Times New Roman" w:cs="Times New Roman"/>
+          <w:sz w:val="24"/>
+          <w:szCs w:val="24"/>
+        </w:rPr>
+        <w:t>haverá</w:t>
+      </w:r>
       <w:r>
         <w:rPr>
           <w:rFonts w:ascii="Times New Roman" w:hAnsi="Times New Roman" w:cs="Times New Roman"/>
@@ -634,137 +541,7 @@
           <w:sz w:val="24"/>
           <w:szCs w:val="24"/>
         </w:rPr>
-        <w:t xml:space="preserve">&lt;meta </w:t>
-      </w:r>
-      <w:r>
-        <w:rPr>
-          <w:rFonts w:ascii="Times New Roman" w:hAnsi="Times New Roman" w:cs="Times New Roman"/>
-          <w:b/>
-          <w:bCs/>
-          <w:sz w:val="24"/>
-          <w:szCs w:val="24"/>
-        </w:rPr>
-        <w:t>name="</w:t>
-      </w:r>
-      <w:proofErr w:type="spellStart"/>
-      <w:r>
-        <w:rPr>
-          <w:rFonts w:ascii="Times New Roman" w:hAnsi="Times New Roman" w:cs="Times New Roman"/>
-          <w:b/>
-          <w:bCs/>
-          <w:sz w:val="24"/>
-          <w:szCs w:val="24"/>
-        </w:rPr>
-        <w:t>viewport</w:t>
-      </w:r>
-      <w:proofErr w:type="spellEnd"/>
-      <w:r>
-        <w:rPr>
-          <w:rFonts w:ascii="Times New Roman" w:hAnsi="Times New Roman" w:cs="Times New Roman"/>
-          <w:b/>
-          <w:bCs/>
-          <w:sz w:val="24"/>
-          <w:szCs w:val="24"/>
-        </w:rPr>
-        <w:t xml:space="preserve">" </w:t>
-      </w:r>
-      <w:proofErr w:type="spellStart"/>
-      <w:r>
-        <w:rPr>
-          <w:rFonts w:ascii="Times New Roman" w:hAnsi="Times New Roman" w:cs="Times New Roman"/>
-          <w:b/>
-          <w:bCs/>
-          <w:sz w:val="24"/>
-          <w:szCs w:val="24"/>
-        </w:rPr>
-        <w:t>content</w:t>
-      </w:r>
-      <w:proofErr w:type="spellEnd"/>
-      <w:r>
-        <w:rPr>
-          <w:rFonts w:ascii="Times New Roman" w:hAnsi="Times New Roman" w:cs="Times New Roman"/>
-          <w:b/>
-          <w:bCs/>
-          <w:sz w:val="24"/>
-          <w:szCs w:val="24"/>
-        </w:rPr>
-        <w:t>="</w:t>
-      </w:r>
-      <w:proofErr w:type="spellStart"/>
-      <w:r>
-        <w:rPr>
-          <w:rFonts w:ascii="Times New Roman" w:hAnsi="Times New Roman" w:cs="Times New Roman"/>
-          <w:b/>
-          <w:bCs/>
-          <w:sz w:val="24"/>
-          <w:szCs w:val="24"/>
-        </w:rPr>
-        <w:t>width</w:t>
-      </w:r>
-      <w:proofErr w:type="spellEnd"/>
-      <w:r>
-        <w:rPr>
-          <w:rFonts w:ascii="Times New Roman" w:hAnsi="Times New Roman" w:cs="Times New Roman"/>
-          <w:b/>
-          <w:bCs/>
-          <w:sz w:val="24"/>
-          <w:szCs w:val="24"/>
-        </w:rPr>
-        <w:t>=device-</w:t>
-      </w:r>
-      <w:proofErr w:type="spellStart"/>
-      <w:r>
-        <w:rPr>
-          <w:rFonts w:ascii="Times New Roman" w:hAnsi="Times New Roman" w:cs="Times New Roman"/>
-          <w:b/>
-          <w:bCs/>
-          <w:sz w:val="24"/>
-          <w:szCs w:val="24"/>
-        </w:rPr>
-        <w:t>width</w:t>
-      </w:r>
-      <w:proofErr w:type="spellEnd"/>
-      <w:r>
-        <w:rPr>
-          <w:rFonts w:ascii="Times New Roman" w:hAnsi="Times New Roman" w:cs="Times New Roman"/>
-          <w:b/>
-          <w:bCs/>
-          <w:sz w:val="24"/>
-          <w:szCs w:val="24"/>
-        </w:rPr>
-        <w:t xml:space="preserve">, </w:t>
-      </w:r>
-      <w:proofErr w:type="spellStart"/>
-      <w:r>
-        <w:rPr>
-          <w:rFonts w:ascii="Times New Roman" w:hAnsi="Times New Roman" w:cs="Times New Roman"/>
-          <w:b/>
-          <w:bCs/>
-          <w:sz w:val="24"/>
-          <w:szCs w:val="24"/>
-        </w:rPr>
-        <w:t>initial-scale</w:t>
-      </w:r>
-      <w:proofErr w:type="spellEnd"/>
-      <w:r>
-        <w:rPr>
-          <w:rFonts w:ascii="Times New Roman" w:hAnsi="Times New Roman" w:cs="Times New Roman"/>
-          <w:b/>
-          <w:bCs/>
-          <w:sz w:val="24"/>
-          <w:szCs w:val="24"/>
-        </w:rPr>
-        <w:t>=1.0"</w:t>
-      </w:r>
-      <w:r>
-        <w:rPr>
-          <w:rFonts w:ascii="Times New Roman" w:hAnsi="Times New Roman" w:cs="Times New Roman"/>
-          <w:b/>
-          <w:bCs/>
-          <w:sz w:val="24"/>
-          <w:szCs w:val="24"/>
-        </w:rPr>
-        <w:t xml:space="preserve">&gt;: </w:t>
+        <w:t xml:space="preserve">&lt;meta name="viewport" content="width=device-width, initial-scale=1.0"&gt;: </w:t>
       </w:r>
       <w:r>
         <w:rPr>
@@ -961,69 +738,15 @@
           <w:sz w:val="24"/>
           <w:szCs w:val="24"/>
         </w:rPr>
-        <w:t>&lt;: &amp;</w:t>
-      </w:r>
-      <w:proofErr w:type="spellStart"/>
-      <w:r>
-        <w:rPr>
-          <w:rFonts w:ascii="Times New Roman" w:hAnsi="Times New Roman" w:cs="Times New Roman"/>
-          <w:sz w:val="24"/>
-          <w:szCs w:val="24"/>
-        </w:rPr>
-        <w:t>lt</w:t>
-      </w:r>
-      <w:proofErr w:type="spellEnd"/>
-      <w:r>
-        <w:rPr>
-          <w:rFonts w:ascii="Times New Roman" w:hAnsi="Times New Roman" w:cs="Times New Roman"/>
-          <w:sz w:val="24"/>
-          <w:szCs w:val="24"/>
-        </w:rPr>
-        <w:t>;</w:t>
-      </w:r>
-      <w:r>
-        <w:rPr>
-          <w:rFonts w:ascii="Times New Roman" w:hAnsi="Times New Roman" w:cs="Times New Roman"/>
-          <w:sz w:val="24"/>
-          <w:szCs w:val="24"/>
-        </w:rPr>
-        <w:t xml:space="preserve"> (</w:t>
-      </w:r>
-      <w:proofErr w:type="spellStart"/>
-      <w:r>
-        <w:rPr>
-          <w:rFonts w:ascii="Times New Roman" w:hAnsi="Times New Roman" w:cs="Times New Roman"/>
-          <w:sz w:val="24"/>
-          <w:szCs w:val="24"/>
-        </w:rPr>
-        <w:t>Less</w:t>
-      </w:r>
-      <w:proofErr w:type="spellEnd"/>
-      <w:r>
-        <w:rPr>
-          <w:rFonts w:ascii="Times New Roman" w:hAnsi="Times New Roman" w:cs="Times New Roman"/>
-          <w:sz w:val="24"/>
-          <w:szCs w:val="24"/>
-        </w:rPr>
-        <w:t xml:space="preserve"> </w:t>
-      </w:r>
-      <w:proofErr w:type="spellStart"/>
-      <w:r>
-        <w:rPr>
-          <w:rFonts w:ascii="Times New Roman" w:hAnsi="Times New Roman" w:cs="Times New Roman"/>
-          <w:sz w:val="24"/>
-          <w:szCs w:val="24"/>
-        </w:rPr>
-        <w:t>than</w:t>
-      </w:r>
-      <w:proofErr w:type="spellEnd"/>
-      <w:r>
-        <w:rPr>
-          <w:rFonts w:ascii="Times New Roman" w:hAnsi="Times New Roman" w:cs="Times New Roman"/>
-          <w:sz w:val="24"/>
-          <w:szCs w:val="24"/>
-        </w:rPr>
-        <w:t>)</w:t>
+        <w:t>&lt;: &amp;lt;</w:t>
+      </w:r>
+      <w:r>
+        <w:rPr>
+          <w:rFonts w:ascii="Times New Roman" w:hAnsi="Times New Roman" w:cs="Times New Roman"/>
+          <w:sz w:val="24"/>
+          <w:szCs w:val="24"/>
+        </w:rPr>
+        <w:t xml:space="preserve"> (Less than)</w:t>
       </w:r>
     </w:p>
     <w:p>
@@ -1048,69 +771,15 @@
           <w:sz w:val="24"/>
           <w:szCs w:val="24"/>
         </w:rPr>
-        <w:t>&gt;: &amp;</w:t>
-      </w:r>
-      <w:proofErr w:type="spellStart"/>
-      <w:r>
-        <w:rPr>
-          <w:rFonts w:ascii="Times New Roman" w:hAnsi="Times New Roman" w:cs="Times New Roman"/>
-          <w:sz w:val="24"/>
-          <w:szCs w:val="24"/>
-        </w:rPr>
-        <w:t>gt</w:t>
-      </w:r>
-      <w:proofErr w:type="spellEnd"/>
-      <w:r>
-        <w:rPr>
-          <w:rFonts w:ascii="Times New Roman" w:hAnsi="Times New Roman" w:cs="Times New Roman"/>
-          <w:sz w:val="24"/>
-          <w:szCs w:val="24"/>
-        </w:rPr>
-        <w:t>;</w:t>
-      </w:r>
-      <w:r>
-        <w:rPr>
-          <w:rFonts w:ascii="Times New Roman" w:hAnsi="Times New Roman" w:cs="Times New Roman"/>
-          <w:sz w:val="24"/>
-          <w:szCs w:val="24"/>
-        </w:rPr>
-        <w:t xml:space="preserve"> (</w:t>
-      </w:r>
-      <w:proofErr w:type="spellStart"/>
-      <w:r>
-        <w:rPr>
-          <w:rFonts w:ascii="Times New Roman" w:hAnsi="Times New Roman" w:cs="Times New Roman"/>
-          <w:sz w:val="24"/>
-          <w:szCs w:val="24"/>
-        </w:rPr>
-        <w:t>Greater</w:t>
-      </w:r>
-      <w:proofErr w:type="spellEnd"/>
-      <w:r>
-        <w:rPr>
-          <w:rFonts w:ascii="Times New Roman" w:hAnsi="Times New Roman" w:cs="Times New Roman"/>
-          <w:sz w:val="24"/>
-          <w:szCs w:val="24"/>
-        </w:rPr>
-        <w:t xml:space="preserve"> </w:t>
-      </w:r>
-      <w:proofErr w:type="spellStart"/>
-      <w:r>
-        <w:rPr>
-          <w:rFonts w:ascii="Times New Roman" w:hAnsi="Times New Roman" w:cs="Times New Roman"/>
-          <w:sz w:val="24"/>
-          <w:szCs w:val="24"/>
-        </w:rPr>
-        <w:t>than</w:t>
-      </w:r>
-      <w:proofErr w:type="spellEnd"/>
-      <w:r>
-        <w:rPr>
-          <w:rFonts w:ascii="Times New Roman" w:hAnsi="Times New Roman" w:cs="Times New Roman"/>
-          <w:sz w:val="24"/>
-          <w:szCs w:val="24"/>
-        </w:rPr>
-        <w:t>)</w:t>
+        <w:t>&gt;: &amp;gt;</w:t>
+      </w:r>
+      <w:r>
+        <w:rPr>
+          <w:rFonts w:ascii="Times New Roman" w:hAnsi="Times New Roman" w:cs="Times New Roman"/>
+          <w:sz w:val="24"/>
+          <w:szCs w:val="24"/>
+        </w:rPr>
+        <w:t xml:space="preserve"> (Greater than)</w:t>
       </w:r>
     </w:p>
     <w:p>
@@ -1176,43 +845,7 @@
           <w:sz w:val="24"/>
           <w:szCs w:val="24"/>
         </w:rPr>
-        <w:t>®: &amp;</w:t>
-      </w:r>
-      <w:proofErr w:type="spellStart"/>
-      <w:r>
-        <w:rPr>
-          <w:rFonts w:ascii="Times New Roman" w:hAnsi="Times New Roman" w:cs="Times New Roman"/>
-          <w:sz w:val="24"/>
-          <w:szCs w:val="24"/>
-        </w:rPr>
-        <w:t>reg</w:t>
-      </w:r>
-      <w:proofErr w:type="spellEnd"/>
-      <w:r>
-        <w:rPr>
-          <w:rFonts w:ascii="Times New Roman" w:hAnsi="Times New Roman" w:cs="Times New Roman"/>
-          <w:sz w:val="24"/>
-          <w:szCs w:val="24"/>
-        </w:rPr>
-        <w:t>; (</w:t>
-      </w:r>
-      <w:proofErr w:type="spellStart"/>
-      <w:r>
-        <w:rPr>
-          <w:rFonts w:ascii="Times New Roman" w:hAnsi="Times New Roman" w:cs="Times New Roman"/>
-          <w:sz w:val="24"/>
-          <w:szCs w:val="24"/>
-        </w:rPr>
-        <w:t>Registraded</w:t>
-      </w:r>
-      <w:proofErr w:type="spellEnd"/>
-      <w:r>
-        <w:rPr>
-          <w:rFonts w:ascii="Times New Roman" w:hAnsi="Times New Roman" w:cs="Times New Roman"/>
-          <w:sz w:val="24"/>
-          <w:szCs w:val="24"/>
-        </w:rPr>
-        <w:t>)</w:t>
+        <w:t>®: &amp;reg; (Registraded)</w:t>
       </w:r>
     </w:p>
     <w:p>
@@ -1237,25 +870,7 @@
           <w:sz w:val="24"/>
           <w:szCs w:val="24"/>
         </w:rPr>
-        <w:t>©: &amp;</w:t>
-      </w:r>
-      <w:proofErr w:type="spellStart"/>
-      <w:r>
-        <w:rPr>
-          <w:rFonts w:ascii="Times New Roman" w:hAnsi="Times New Roman" w:cs="Times New Roman"/>
-          <w:sz w:val="24"/>
-          <w:szCs w:val="24"/>
-        </w:rPr>
-        <w:t>copy</w:t>
-      </w:r>
-      <w:proofErr w:type="spellEnd"/>
-      <w:r>
-        <w:rPr>
-          <w:rFonts w:ascii="Times New Roman" w:hAnsi="Times New Roman" w:cs="Times New Roman"/>
-          <w:sz w:val="24"/>
-          <w:szCs w:val="24"/>
-        </w:rPr>
-        <w:t>; (copyright)</w:t>
+        <w:t>©: &amp;copy; (copyright)</w:t>
       </w:r>
     </w:p>
     <w:p>
@@ -1369,36 +984,8 @@
           <w:sz w:val="24"/>
           <w:szCs w:val="24"/>
         </w:rPr>
-        <w:t>&amp;</w:t>
-      </w:r>
-      <w:proofErr w:type="spellStart"/>
-      <w:r>
-        <w:rPr>
-          <w:rFonts w:ascii="Times New Roman" w:hAnsi="Times New Roman" w:cs="Times New Roman"/>
-          <w:sz w:val="24"/>
-          <w:szCs w:val="24"/>
-        </w:rPr>
-        <w:t>poud</w:t>
-      </w:r>
-      <w:proofErr w:type="spellEnd"/>
-      <w:r>
-        <w:rPr>
-          <w:rFonts w:ascii="Times New Roman" w:hAnsi="Times New Roman" w:cs="Times New Roman"/>
-          <w:sz w:val="24"/>
-          <w:szCs w:val="24"/>
-        </w:rPr>
-        <w:t xml:space="preserve">; </w:t>
-      </w:r>
-      <w:proofErr w:type="spellStart"/>
-      <w:r>
-        <w:rPr>
-          <w:rFonts w:ascii="Times New Roman" w:hAnsi="Times New Roman" w:cs="Times New Roman"/>
-          <w:sz w:val="24"/>
-          <w:szCs w:val="24"/>
-        </w:rPr>
-        <w:t>Dolar</w:t>
-      </w:r>
-      <w:proofErr w:type="spellEnd"/>
+        <w:t>&amp;poud; Dolar</w:t>
+      </w:r>
     </w:p>
     <w:p>
       <w:pPr>
@@ -1447,43 +1034,7 @@
           <w:sz w:val="24"/>
           <w:szCs w:val="24"/>
         </w:rPr>
-        <w:t>&amp;</w:t>
-      </w:r>
-      <w:proofErr w:type="spellStart"/>
-      <w:r>
-        <w:rPr>
-          <w:rFonts w:ascii="Times New Roman" w:hAnsi="Times New Roman" w:cs="Times New Roman"/>
-          <w:sz w:val="24"/>
-          <w:szCs w:val="24"/>
-        </w:rPr>
-        <w:t>cent</w:t>
-      </w:r>
-      <w:proofErr w:type="spellEnd"/>
-      <w:r>
-        <w:rPr>
-          <w:rFonts w:ascii="Times New Roman" w:hAnsi="Times New Roman" w:cs="Times New Roman"/>
-          <w:sz w:val="24"/>
-          <w:szCs w:val="24"/>
-        </w:rPr>
-        <w:t xml:space="preserve">; </w:t>
-      </w:r>
-      <w:proofErr w:type="spellStart"/>
-      <w:r>
-        <w:rPr>
-          <w:rFonts w:ascii="Times New Roman" w:hAnsi="Times New Roman" w:cs="Times New Roman"/>
-          <w:sz w:val="24"/>
-          <w:szCs w:val="24"/>
-        </w:rPr>
-        <w:t>Cents</w:t>
-      </w:r>
-      <w:proofErr w:type="spellEnd"/>
-      <w:r>
-        <w:rPr>
-          <w:rFonts w:ascii="Times New Roman" w:hAnsi="Times New Roman" w:cs="Times New Roman"/>
-          <w:sz w:val="24"/>
-          <w:szCs w:val="24"/>
-        </w:rPr>
-        <w:t xml:space="preserve"> americanos</w:t>
+        <w:t>&amp;cent; Cents americanos</w:t>
       </w:r>
     </w:p>
     <w:p>
@@ -1516,25 +1067,7 @@
           <w:sz w:val="24"/>
           <w:szCs w:val="24"/>
         </w:rPr>
-        <w:t xml:space="preserve"> ou pesquisando por mix </w:t>
-      </w:r>
-      <w:proofErr w:type="spellStart"/>
-      <w:r>
-        <w:rPr>
-          <w:rFonts w:ascii="Times New Roman" w:hAnsi="Times New Roman" w:cs="Times New Roman"/>
-          <w:sz w:val="24"/>
-          <w:szCs w:val="24"/>
-        </w:rPr>
-        <w:t>simbols</w:t>
-      </w:r>
-      <w:proofErr w:type="spellEnd"/>
-      <w:r>
-        <w:rPr>
-          <w:rFonts w:ascii="Times New Roman" w:hAnsi="Times New Roman" w:cs="Times New Roman"/>
-          <w:sz w:val="24"/>
-          <w:szCs w:val="24"/>
-        </w:rPr>
-        <w:t>.</w:t>
+        <w:t xml:space="preserve"> ou pesquisando por mix simbols.</w:t>
       </w:r>
     </w:p>
     <w:p>
@@ -1598,15 +1131,7 @@
           <w:sz w:val="24"/>
           <w:szCs w:val="24"/>
         </w:rPr>
-        <w:t xml:space="preserve">Acessar site de emojis: </w:t>
-      </w:r>
-      <w:r>
-        <w:rPr>
-          <w:rFonts w:ascii="Times New Roman" w:hAnsi="Times New Roman" w:cs="Times New Roman"/>
-          <w:sz w:val="24"/>
-          <w:szCs w:val="24"/>
-        </w:rPr>
-        <w:t>https://emojipedia.org/</w:t>
+        <w:t>Acessar site de emojis: https://emojipedia.org/</w:t>
       </w:r>
     </w:p>
     <w:p>
@@ -1631,25 +1156,7 @@
           <w:sz w:val="24"/>
           <w:szCs w:val="24"/>
         </w:rPr>
-        <w:t xml:space="preserve">Para adicionar no código colocar: &amp;#x -&gt; depois o código do </w:t>
-      </w:r>
-      <w:proofErr w:type="spellStart"/>
-      <w:r>
-        <w:rPr>
-          <w:rFonts w:ascii="Times New Roman" w:hAnsi="Times New Roman" w:cs="Times New Roman"/>
-          <w:sz w:val="24"/>
-          <w:szCs w:val="24"/>
-        </w:rPr>
-        <w:t>emoji</w:t>
-      </w:r>
-      <w:proofErr w:type="spellEnd"/>
-      <w:r>
-        <w:rPr>
-          <w:rFonts w:ascii="Times New Roman" w:hAnsi="Times New Roman" w:cs="Times New Roman"/>
-          <w:sz w:val="24"/>
-          <w:szCs w:val="24"/>
-        </w:rPr>
-        <w:t xml:space="preserve"> pego no site acima: 1F604</w:t>
+        <w:t>Para adicionar no código colocar: &amp;#x -&gt; depois o código do emoji pego no site acima: 1F604</w:t>
       </w:r>
     </w:p>
     <w:p>
@@ -1719,61 +1226,7 @@
           <w:sz w:val="24"/>
           <w:szCs w:val="24"/>
         </w:rPr>
-        <w:t xml:space="preserve">Imagens possuem direitos de uso e tem que tomar cuidado com as quais </w:t>
-      </w:r>
-      <w:proofErr w:type="spellStart"/>
-      <w:r>
-        <w:rPr>
-          <w:rFonts w:ascii="Times New Roman" w:hAnsi="Times New Roman" w:cs="Times New Roman"/>
-          <w:sz w:val="24"/>
-          <w:szCs w:val="24"/>
-        </w:rPr>
-        <w:t>vc</w:t>
-      </w:r>
-      <w:proofErr w:type="spellEnd"/>
-      <w:r>
-        <w:rPr>
-          <w:rFonts w:ascii="Times New Roman" w:hAnsi="Times New Roman" w:cs="Times New Roman"/>
-          <w:sz w:val="24"/>
-          <w:szCs w:val="24"/>
-        </w:rPr>
-        <w:t xml:space="preserve"> utiliza nos seus trabalhos profissionais. Quando se faz uma pesquisa no google por determinado conteúdo de imagem, existe um filtro onde </w:t>
-      </w:r>
-      <w:proofErr w:type="spellStart"/>
-      <w:r>
-        <w:rPr>
-          <w:rFonts w:ascii="Times New Roman" w:hAnsi="Times New Roman" w:cs="Times New Roman"/>
-          <w:sz w:val="24"/>
-          <w:szCs w:val="24"/>
-        </w:rPr>
-        <w:t>vc</w:t>
-      </w:r>
-      <w:proofErr w:type="spellEnd"/>
-      <w:r>
-        <w:rPr>
-          <w:rFonts w:ascii="Times New Roman" w:hAnsi="Times New Roman" w:cs="Times New Roman"/>
-          <w:sz w:val="24"/>
-          <w:szCs w:val="24"/>
-        </w:rPr>
-        <w:t xml:space="preserve"> seleciona que só quer ver imagens onde </w:t>
-      </w:r>
-      <w:proofErr w:type="spellStart"/>
-      <w:r>
-        <w:rPr>
-          <w:rFonts w:ascii="Times New Roman" w:hAnsi="Times New Roman" w:cs="Times New Roman"/>
-          <w:sz w:val="24"/>
-          <w:szCs w:val="24"/>
-        </w:rPr>
-        <w:t>vc</w:t>
-      </w:r>
-      <w:proofErr w:type="spellEnd"/>
-      <w:r>
-        <w:rPr>
-          <w:rFonts w:ascii="Times New Roman" w:hAnsi="Times New Roman" w:cs="Times New Roman"/>
-          <w:sz w:val="24"/>
-          <w:szCs w:val="24"/>
-        </w:rPr>
-        <w:t>, teoricamente, pode copiá-las e utilizá-las nos seus trabalhos sem grandes problemas, pois, teoricamente, não possuem direitos de uso ou, se possuem, estão liberados para que todos possam utilizar.</w:t>
+        <w:t>Imagens possuem direitos de uso e tem que tomar cuidado com as quais vc utiliza nos seus trabalhos profissionais. Quando se faz uma pesquisa no google por determinado conteúdo de imagem, existe um filtro onde vc seleciona que só quer ver imagens onde vc, teoricamente, pode copiá-las e utilizá-las nos seus trabalhos sem grandes problemas, pois, teoricamente, não possuem direitos de uso ou, se possuem, estão liberados para que todos possam utilizar.</w:t>
       </w:r>
     </w:p>
     <w:p>
@@ -1789,6 +1242,7 @@
       <w:r>
         <w:rPr>
           <w:rFonts w:ascii="Times New Roman" w:hAnsi="Times New Roman" w:cs="Times New Roman"/>
+          <w:noProof/>
           <w:sz w:val="24"/>
           <w:szCs w:val="24"/>
         </w:rPr>
@@ -1847,7 +1301,6 @@
           <w:szCs w:val="20"/>
         </w:rPr>
       </w:pPr>
-      <w:proofErr w:type="spellStart"/>
       <w:r>
         <w:rPr>
           <w:rFonts w:ascii="Times New Roman" w:hAnsi="Times New Roman" w:cs="Times New Roman"/>
@@ -1856,9 +1309,8 @@
           <w:sz w:val="20"/>
           <w:szCs w:val="20"/>
         </w:rPr>
-        <w:t>Imagen</w:t>
-      </w:r>
-      <w:proofErr w:type="spellEnd"/>
+        <w:t>Imagem</w:t>
+      </w:r>
       <w:r>
         <w:rPr>
           <w:rFonts w:ascii="Times New Roman" w:hAnsi="Times New Roman" w:cs="Times New Roman"/>
@@ -1875,18 +1327,8 @@
           <w:sz w:val="20"/>
           <w:szCs w:val="20"/>
         </w:rPr>
-        <w:t xml:space="preserve">Filtro de licença das </w:t>
-      </w:r>
-      <w:proofErr w:type="spellStart"/>
-      <w:r>
-        <w:rPr>
-          <w:rFonts w:ascii="Times New Roman" w:hAnsi="Times New Roman" w:cs="Times New Roman"/>
-          <w:sz w:val="20"/>
-          <w:szCs w:val="20"/>
-        </w:rPr>
-        <w:t>imagens.</w:t>
-      </w:r>
-      <w:proofErr w:type="spellEnd"/>
+        <w:t>Filtro de licença das imagens.</w:t>
+      </w:r>
     </w:p>
     <w:p>
       <w:pPr>
@@ -2020,43 +1462,7 @@
           <w:sz w:val="24"/>
           <w:szCs w:val="24"/>
         </w:rPr>
-        <w:t xml:space="preserve">Para utilização e manipulação de imagens, caso não possua o fotoshop, o </w:t>
-      </w:r>
-      <w:proofErr w:type="spellStart"/>
-      <w:r>
-        <w:rPr>
-          <w:rFonts w:ascii="Times New Roman" w:hAnsi="Times New Roman" w:cs="Times New Roman"/>
-          <w:sz w:val="24"/>
-          <w:szCs w:val="24"/>
-        </w:rPr>
-        <w:t>gimp</w:t>
-      </w:r>
-      <w:proofErr w:type="spellEnd"/>
-      <w:r>
-        <w:rPr>
-          <w:rFonts w:ascii="Times New Roman" w:hAnsi="Times New Roman" w:cs="Times New Roman"/>
-          <w:sz w:val="24"/>
-          <w:szCs w:val="24"/>
-        </w:rPr>
-        <w:t xml:space="preserve"> é uma ferramenta grátis, </w:t>
-      </w:r>
-      <w:proofErr w:type="spellStart"/>
-      <w:r>
-        <w:rPr>
-          <w:rFonts w:ascii="Times New Roman" w:hAnsi="Times New Roman" w:cs="Times New Roman"/>
-          <w:sz w:val="24"/>
-          <w:szCs w:val="24"/>
-        </w:rPr>
-        <w:t>opensource</w:t>
-      </w:r>
-      <w:proofErr w:type="spellEnd"/>
-      <w:r>
-        <w:rPr>
-          <w:rFonts w:ascii="Times New Roman" w:hAnsi="Times New Roman" w:cs="Times New Roman"/>
-          <w:sz w:val="24"/>
-          <w:szCs w:val="24"/>
-        </w:rPr>
-        <w:t xml:space="preserve"> e incrível para edição e manipulação de imagens. Extremamente recomendado. Site para download: </w:t>
+        <w:t xml:space="preserve">Para utilização e manipulação de imagens, caso não possua o fotoshop, o gimp é uma ferramenta grátis, opensource e incrível para edição e manipulação de imagens. Extremamente recomendado. Site para download: </w:t>
       </w:r>
       <w:hyperlink r:id="rId8" w:history="1">
         <w:r>
@@ -2080,6 +1486,51 @@
           <w:szCs w:val="24"/>
         </w:rPr>
       </w:pPr>
+      <w:r>
+        <w:rPr>
+          <w:rFonts w:ascii="Times New Roman" w:hAnsi="Times New Roman" w:cs="Times New Roman"/>
+          <w:sz w:val="24"/>
+          <w:szCs w:val="24"/>
+        </w:rPr>
+        <w:t xml:space="preserve">A tag usada para poder adicionar imagens é: </w:t>
+      </w:r>
+      <w:r>
+        <w:rPr>
+          <w:rFonts w:ascii="Times New Roman" w:hAnsi="Times New Roman" w:cs="Times New Roman"/>
+          <w:b/>
+          <w:bCs/>
+          <w:sz w:val="24"/>
+          <w:szCs w:val="24"/>
+        </w:rPr>
+        <w:t>&lt;img src=”” alt=””&gt;</w:t>
+      </w:r>
+      <w:r>
+        <w:rPr>
+          <w:rFonts w:ascii="Times New Roman" w:hAnsi="Times New Roman" w:cs="Times New Roman"/>
+          <w:sz w:val="24"/>
+          <w:szCs w:val="24"/>
+        </w:rPr>
+        <w:t>. No src (source) é onde vc exibe o caminho onde está aquela imagem e o alt (alternative) é o nome ou frase que irá aparecer cajo a imagem não consiga ser carregado, para que se possa saber qual é a imagem que deveria estar ali.</w:t>
+      </w:r>
+    </w:p>
+    <w:p>
+      <w:pPr>
+        <w:spacing w:line="360" w:lineRule="auto"/>
+        <w:jc w:val="both"/>
+        <w:rPr>
+          <w:rFonts w:ascii="Times New Roman" w:hAnsi="Times New Roman" w:cs="Times New Roman"/>
+          <w:sz w:val="24"/>
+          <w:szCs w:val="24"/>
+        </w:rPr>
+      </w:pPr>
+      <w:r>
+        <w:rPr>
+          <w:rFonts w:ascii="Times New Roman" w:hAnsi="Times New Roman" w:cs="Times New Roman"/>
+          <w:sz w:val="24"/>
+          <w:szCs w:val="24"/>
+        </w:rPr>
+        <w:t>Podemos utilizar imagens diretamente da internet ao copiar o link de endereço dela (botão direito na imagem) e colar no local onde iria ser colocado o caminho para chegar até a imagem alocada na sua máquina.</w:t>
+      </w:r>
     </w:p>
     <w:p>
       <w:pPr>

</xml_diff>

<commit_message>
Update word Criação e finalização ex004
Item 4 adicionado no documento word, aula sobre favicons. Exercício004 criado e finalizado. Pastas com imagens e ícones de diversos tipos e tamanhos foram criadas
</commit_message>
<xml_diff>
--- a/Estudando HTML5 && CSS3.docx
+++ b/Estudando HTML5 && CSS3.docx
@@ -1554,6 +1554,525 @@
         </w:rPr>
       </w:pPr>
     </w:p>
+    <w:p>
+      <w:pPr>
+        <w:pStyle w:val="PargrafodaLista"/>
+        <w:numPr>
+          <w:ilvl w:val="0"/>
+          <w:numId w:val="1"/>
+        </w:numPr>
+        <w:spacing w:line="360" w:lineRule="auto"/>
+        <w:jc w:val="both"/>
+        <w:rPr>
+          <w:rFonts w:ascii="Times New Roman" w:hAnsi="Times New Roman" w:cs="Times New Roman"/>
+          <w:b/>
+          <w:bCs/>
+          <w:sz w:val="24"/>
+          <w:szCs w:val="24"/>
+        </w:rPr>
+      </w:pPr>
+      <w:r>
+        <w:rPr>
+          <w:rFonts w:ascii="Times New Roman" w:hAnsi="Times New Roman" w:cs="Times New Roman"/>
+          <w:b/>
+          <w:bCs/>
+          <w:sz w:val="24"/>
+          <w:szCs w:val="24"/>
+        </w:rPr>
+        <w:lastRenderedPageBreak/>
+        <w:t>Ícone de Favorito:</w:t>
+      </w:r>
+    </w:p>
+    <w:p>
+      <w:pPr>
+        <w:pStyle w:val="Corpodetexto"/>
+      </w:pPr>
+      <w:r>
+        <w:t>Ícones de favorito são aqueles que aparecem logo ao lado do título da página, como no caso do facebook, instagram, google e qualquer outro site, basicamente.</w:t>
+      </w:r>
+    </w:p>
+    <w:p>
+      <w:pPr>
+        <w:spacing w:line="360" w:lineRule="auto"/>
+        <w:jc w:val="both"/>
+        <w:rPr>
+          <w:rFonts w:ascii="Times New Roman" w:hAnsi="Times New Roman" w:cs="Times New Roman"/>
+          <w:sz w:val="24"/>
+          <w:szCs w:val="24"/>
+        </w:rPr>
+      </w:pPr>
+      <w:r>
+        <w:rPr>
+          <w:rFonts w:ascii="Times New Roman" w:hAnsi="Times New Roman" w:cs="Times New Roman"/>
+          <w:sz w:val="24"/>
+          <w:szCs w:val="24"/>
+        </w:rPr>
+        <w:drawing>
+          <wp:inline distT="0" distB="0" distL="0" distR="0" wp14:anchorId="2F78A83D" wp14:editId="020217E4">
+            <wp:extent cx="5400040" cy="366395"/>
+            <wp:effectExtent l="0" t="0" r="0" b="0"/>
+            <wp:docPr id="2" name="Imagem 2"/>
+            <wp:cNvGraphicFramePr>
+              <a:graphicFrameLocks xmlns:a="http://schemas.openxmlformats.org/drawingml/2006/main" noChangeAspect="1"/>
+            </wp:cNvGraphicFramePr>
+            <a:graphic xmlns:a="http://schemas.openxmlformats.org/drawingml/2006/main">
+              <a:graphicData uri="http://schemas.openxmlformats.org/drawingml/2006/picture">
+                <pic:pic xmlns:pic="http://schemas.openxmlformats.org/drawingml/2006/picture">
+                  <pic:nvPicPr>
+                    <pic:cNvPr id="1" name=""/>
+                    <pic:cNvPicPr/>
+                  </pic:nvPicPr>
+                  <pic:blipFill>
+                    <a:blip r:embed="rId9"/>
+                    <a:stretch>
+                      <a:fillRect/>
+                    </a:stretch>
+                  </pic:blipFill>
+                  <pic:spPr>
+                    <a:xfrm>
+                      <a:off x="0" y="0"/>
+                      <a:ext cx="5400040" cy="366395"/>
+                    </a:xfrm>
+                    <a:prstGeom prst="rect">
+                      <a:avLst/>
+                    </a:prstGeom>
+                  </pic:spPr>
+                </pic:pic>
+              </a:graphicData>
+            </a:graphic>
+          </wp:inline>
+        </w:drawing>
+      </w:r>
+    </w:p>
+    <w:p>
+      <w:pPr>
+        <w:pStyle w:val="PargrafodaLista"/>
+        <w:numPr>
+          <w:ilvl w:val="0"/>
+          <w:numId w:val="12"/>
+        </w:numPr>
+        <w:spacing w:line="360" w:lineRule="auto"/>
+        <w:ind w:firstLine="360"/>
+        <w:jc w:val="both"/>
+        <w:rPr>
+          <w:rFonts w:ascii="Times New Roman" w:hAnsi="Times New Roman" w:cs="Times New Roman"/>
+          <w:b/>
+          <w:bCs/>
+          <w:sz w:val="24"/>
+          <w:szCs w:val="24"/>
+        </w:rPr>
+      </w:pPr>
+      <w:r>
+        <w:rPr>
+          <w:rFonts w:ascii="Times New Roman" w:hAnsi="Times New Roman" w:cs="Times New Roman"/>
+          <w:b/>
+          <w:bCs/>
+          <w:sz w:val="24"/>
+          <w:szCs w:val="24"/>
+        </w:rPr>
+        <w:t>S</w:t>
+      </w:r>
+      <w:r>
+        <w:rPr>
+          <w:rFonts w:ascii="Times New Roman" w:hAnsi="Times New Roman" w:cs="Times New Roman"/>
+          <w:b/>
+          <w:bCs/>
+          <w:sz w:val="24"/>
+          <w:szCs w:val="24"/>
+        </w:rPr>
+        <w:t>ite</w:t>
+      </w:r>
+      <w:r>
+        <w:rPr>
+          <w:rFonts w:ascii="Times New Roman" w:hAnsi="Times New Roman" w:cs="Times New Roman"/>
+          <w:b/>
+          <w:bCs/>
+          <w:sz w:val="24"/>
+          <w:szCs w:val="24"/>
+        </w:rPr>
+        <w:t>s úteis</w:t>
+      </w:r>
+      <w:r>
+        <w:rPr>
+          <w:rFonts w:ascii="Times New Roman" w:hAnsi="Times New Roman" w:cs="Times New Roman"/>
+          <w:b/>
+          <w:bCs/>
+          <w:sz w:val="24"/>
+          <w:szCs w:val="24"/>
+        </w:rPr>
+        <w:t xml:space="preserve"> de ícones</w:t>
+      </w:r>
+      <w:r>
+        <w:rPr>
+          <w:rFonts w:ascii="Times New Roman" w:hAnsi="Times New Roman" w:cs="Times New Roman"/>
+          <w:b/>
+          <w:bCs/>
+          <w:sz w:val="24"/>
+          <w:szCs w:val="24"/>
+        </w:rPr>
+        <w:t>:</w:t>
+      </w:r>
+    </w:p>
+    <w:p>
+      <w:pPr>
+        <w:pStyle w:val="PargrafodaLista"/>
+        <w:spacing w:line="360" w:lineRule="auto"/>
+        <w:ind w:left="1080" w:firstLine="336"/>
+        <w:jc w:val="both"/>
+        <w:rPr>
+          <w:rFonts w:ascii="Times New Roman" w:hAnsi="Times New Roman" w:cs="Times New Roman"/>
+          <w:sz w:val="24"/>
+          <w:szCs w:val="24"/>
+        </w:rPr>
+      </w:pPr>
+      <w:r>
+        <w:rPr>
+          <w:rFonts w:ascii="Times New Roman" w:hAnsi="Times New Roman" w:cs="Times New Roman"/>
+          <w:sz w:val="24"/>
+          <w:szCs w:val="24"/>
+        </w:rPr>
+        <w:t xml:space="preserve">i. </w:t>
+      </w:r>
+      <w:r>
+        <w:rPr>
+          <w:rFonts w:ascii="Times New Roman" w:hAnsi="Times New Roman" w:cs="Times New Roman"/>
+          <w:sz w:val="24"/>
+          <w:szCs w:val="24"/>
+        </w:rPr>
+        <w:t>Ícones prontos</w:t>
+      </w:r>
+      <w:r>
+        <w:rPr>
+          <w:rFonts w:ascii="Times New Roman" w:hAnsi="Times New Roman" w:cs="Times New Roman"/>
+          <w:sz w:val="24"/>
+          <w:szCs w:val="24"/>
+        </w:rPr>
+        <w:t xml:space="preserve">: </w:t>
+      </w:r>
+      <w:hyperlink r:id="rId10" w:history="1">
+        <w:r>
+          <w:rPr>
+            <w:rStyle w:val="Hyperlink"/>
+            <w:rFonts w:ascii="Times New Roman" w:hAnsi="Times New Roman" w:cs="Times New Roman"/>
+            <w:sz w:val="24"/>
+            <w:szCs w:val="24"/>
+          </w:rPr>
+          <w:t>https://iconarchive.com/</w:t>
+        </w:r>
+      </w:hyperlink>
+    </w:p>
+    <w:p>
+      <w:pPr>
+        <w:pStyle w:val="PargrafodaLista"/>
+        <w:spacing w:line="360" w:lineRule="auto"/>
+        <w:ind w:left="1080" w:firstLine="336"/>
+        <w:jc w:val="both"/>
+        <w:rPr>
+          <w:rFonts w:ascii="Times New Roman" w:hAnsi="Times New Roman" w:cs="Times New Roman"/>
+          <w:sz w:val="24"/>
+          <w:szCs w:val="24"/>
+        </w:rPr>
+      </w:pPr>
+      <w:r>
+        <w:rPr>
+          <w:rFonts w:ascii="Times New Roman" w:hAnsi="Times New Roman" w:cs="Times New Roman"/>
+          <w:sz w:val="24"/>
+          <w:szCs w:val="24"/>
+        </w:rPr>
+        <w:t xml:space="preserve">ii. Criação de ícones: </w:t>
+      </w:r>
+      <w:hyperlink r:id="rId11" w:history="1">
+        <w:r>
+          <w:rPr>
+            <w:rStyle w:val="Hyperlink"/>
+            <w:rFonts w:ascii="Times New Roman" w:hAnsi="Times New Roman" w:cs="Times New Roman"/>
+            <w:sz w:val="24"/>
+            <w:szCs w:val="24"/>
+          </w:rPr>
+          <w:t>https://www.favicon.cc/</w:t>
+        </w:r>
+      </w:hyperlink>
+    </w:p>
+    <w:p>
+      <w:pPr>
+        <w:pStyle w:val="PargrafodaLista"/>
+        <w:spacing w:line="360" w:lineRule="auto"/>
+        <w:ind w:left="1080" w:firstLine="336"/>
+        <w:jc w:val="both"/>
+        <w:rPr>
+          <w:rFonts w:ascii="Times New Roman" w:hAnsi="Times New Roman" w:cs="Times New Roman"/>
+          <w:sz w:val="24"/>
+          <w:szCs w:val="24"/>
+        </w:rPr>
+      </w:pPr>
+      <w:r>
+        <w:rPr>
+          <w:rFonts w:ascii="Times New Roman" w:hAnsi="Times New Roman" w:cs="Times New Roman"/>
+          <w:sz w:val="24"/>
+          <w:szCs w:val="24"/>
+        </w:rPr>
+        <w:t xml:space="preserve">iii. Conversão de </w:t>
+      </w:r>
+      <w:r>
+        <w:rPr>
+          <w:rFonts w:ascii="Times New Roman" w:hAnsi="Times New Roman" w:cs="Times New Roman"/>
+          <w:sz w:val="24"/>
+          <w:szCs w:val="24"/>
+        </w:rPr>
+        <w:t xml:space="preserve">imagem no geral em ícone: </w:t>
+      </w:r>
+      <w:hyperlink r:id="rId12" w:history="1">
+        <w:r>
+          <w:rPr>
+            <w:rStyle w:val="Hyperlink"/>
+            <w:rFonts w:ascii="Times New Roman" w:hAnsi="Times New Roman" w:cs="Times New Roman"/>
+            <w:sz w:val="24"/>
+            <w:szCs w:val="24"/>
+          </w:rPr>
+          <w:t>https://favicon.io/</w:t>
+        </w:r>
+      </w:hyperlink>
+    </w:p>
+    <w:p>
+      <w:pPr>
+        <w:spacing w:line="360" w:lineRule="auto"/>
+        <w:jc w:val="both"/>
+        <w:rPr>
+          <w:rFonts w:ascii="Times New Roman" w:hAnsi="Times New Roman" w:cs="Times New Roman"/>
+          <w:sz w:val="24"/>
+          <w:szCs w:val="24"/>
+        </w:rPr>
+      </w:pPr>
+    </w:p>
+    <w:p>
+      <w:pPr>
+        <w:spacing w:line="360" w:lineRule="auto"/>
+        <w:jc w:val="both"/>
+        <w:rPr>
+          <w:rFonts w:ascii="Times New Roman" w:hAnsi="Times New Roman" w:cs="Times New Roman"/>
+          <w:sz w:val="24"/>
+          <w:szCs w:val="24"/>
+        </w:rPr>
+      </w:pPr>
+      <w:r>
+        <w:rPr>
+          <w:rFonts w:ascii="Times New Roman" w:hAnsi="Times New Roman" w:cs="Times New Roman"/>
+          <w:sz w:val="24"/>
+          <w:szCs w:val="24"/>
+        </w:rPr>
+        <w:t xml:space="preserve">Existem diversos formatos de imagens: </w:t>
+      </w:r>
+      <w:r>
+        <w:rPr>
+          <w:rFonts w:ascii="Times New Roman" w:hAnsi="Times New Roman" w:cs="Times New Roman"/>
+          <w:sz w:val="24"/>
+          <w:szCs w:val="24"/>
+        </w:rPr>
+        <w:t>“</w:t>
+      </w:r>
+      <w:r>
+        <w:rPr>
+          <w:rFonts w:ascii="Times New Roman" w:hAnsi="Times New Roman" w:cs="Times New Roman"/>
+          <w:sz w:val="24"/>
+          <w:szCs w:val="24"/>
+        </w:rPr>
+        <w:t>jpeg</w:t>
+      </w:r>
+      <w:r>
+        <w:rPr>
+          <w:rFonts w:ascii="Times New Roman" w:hAnsi="Times New Roman" w:cs="Times New Roman"/>
+          <w:sz w:val="24"/>
+          <w:szCs w:val="24"/>
+        </w:rPr>
+        <w:t>”</w:t>
+      </w:r>
+      <w:r>
+        <w:rPr>
+          <w:rFonts w:ascii="Times New Roman" w:hAnsi="Times New Roman" w:cs="Times New Roman"/>
+          <w:sz w:val="24"/>
+          <w:szCs w:val="24"/>
+        </w:rPr>
+        <w:t xml:space="preserve">, </w:t>
+      </w:r>
+      <w:r>
+        <w:rPr>
+          <w:rFonts w:ascii="Times New Roman" w:hAnsi="Times New Roman" w:cs="Times New Roman"/>
+          <w:sz w:val="24"/>
+          <w:szCs w:val="24"/>
+        </w:rPr>
+        <w:t>“</w:t>
+      </w:r>
+      <w:r>
+        <w:rPr>
+          <w:rFonts w:ascii="Times New Roman" w:hAnsi="Times New Roman" w:cs="Times New Roman"/>
+          <w:sz w:val="24"/>
+          <w:szCs w:val="24"/>
+        </w:rPr>
+        <w:t>png</w:t>
+      </w:r>
+      <w:r>
+        <w:rPr>
+          <w:rFonts w:ascii="Times New Roman" w:hAnsi="Times New Roman" w:cs="Times New Roman"/>
+          <w:sz w:val="24"/>
+          <w:szCs w:val="24"/>
+        </w:rPr>
+        <w:t>”</w:t>
+      </w:r>
+      <w:r>
+        <w:rPr>
+          <w:rFonts w:ascii="Times New Roman" w:hAnsi="Times New Roman" w:cs="Times New Roman"/>
+          <w:sz w:val="24"/>
+          <w:szCs w:val="24"/>
+        </w:rPr>
+        <w:t xml:space="preserve">, </w:t>
+      </w:r>
+      <w:r>
+        <w:rPr>
+          <w:rFonts w:ascii="Times New Roman" w:hAnsi="Times New Roman" w:cs="Times New Roman"/>
+          <w:sz w:val="24"/>
+          <w:szCs w:val="24"/>
+        </w:rPr>
+        <w:t>“</w:t>
+      </w:r>
+      <w:r>
+        <w:rPr>
+          <w:rFonts w:ascii="Times New Roman" w:hAnsi="Times New Roman" w:cs="Times New Roman"/>
+          <w:sz w:val="24"/>
+          <w:szCs w:val="24"/>
+        </w:rPr>
+        <w:t>jpg</w:t>
+      </w:r>
+      <w:r>
+        <w:rPr>
+          <w:rFonts w:ascii="Times New Roman" w:hAnsi="Times New Roman" w:cs="Times New Roman"/>
+          <w:sz w:val="24"/>
+          <w:szCs w:val="24"/>
+        </w:rPr>
+        <w:t>”</w:t>
+      </w:r>
+      <w:r>
+        <w:rPr>
+          <w:rFonts w:ascii="Times New Roman" w:hAnsi="Times New Roman" w:cs="Times New Roman"/>
+          <w:sz w:val="24"/>
+          <w:szCs w:val="24"/>
+        </w:rPr>
+        <w:t xml:space="preserve">, dentre outros, mas, para utilizar uma imagem como favicon ou como ícone qualquer, o ideal é que ela esteja em formato </w:t>
+      </w:r>
+      <w:r>
+        <w:rPr>
+          <w:rFonts w:ascii="Times New Roman" w:hAnsi="Times New Roman" w:cs="Times New Roman"/>
+          <w:sz w:val="24"/>
+          <w:szCs w:val="24"/>
+        </w:rPr>
+        <w:t>“</w:t>
+      </w:r>
+      <w:r>
+        <w:rPr>
+          <w:rFonts w:ascii="Times New Roman" w:hAnsi="Times New Roman" w:cs="Times New Roman"/>
+          <w:sz w:val="24"/>
+          <w:szCs w:val="24"/>
+        </w:rPr>
+        <w:t>.i</w:t>
+      </w:r>
+      <w:r>
+        <w:rPr>
+          <w:rFonts w:ascii="Times New Roman" w:hAnsi="Times New Roman" w:cs="Times New Roman"/>
+          <w:sz w:val="24"/>
+          <w:szCs w:val="24"/>
+        </w:rPr>
+        <w:t>c</w:t>
+      </w:r>
+      <w:r>
+        <w:rPr>
+          <w:rFonts w:ascii="Times New Roman" w:hAnsi="Times New Roman" w:cs="Times New Roman"/>
+          <w:sz w:val="24"/>
+          <w:szCs w:val="24"/>
+        </w:rPr>
+        <w:t>o</w:t>
+      </w:r>
+      <w:r>
+        <w:rPr>
+          <w:rFonts w:ascii="Times New Roman" w:hAnsi="Times New Roman" w:cs="Times New Roman"/>
+          <w:sz w:val="24"/>
+          <w:szCs w:val="24"/>
+        </w:rPr>
+        <w:t>”</w:t>
+      </w:r>
+      <w:r>
+        <w:rPr>
+          <w:rFonts w:ascii="Times New Roman" w:hAnsi="Times New Roman" w:cs="Times New Roman"/>
+          <w:sz w:val="24"/>
+          <w:szCs w:val="24"/>
+        </w:rPr>
+        <w:t>.</w:t>
+      </w:r>
+    </w:p>
+    <w:p>
+      <w:pPr>
+        <w:spacing w:line="360" w:lineRule="auto"/>
+        <w:jc w:val="both"/>
+        <w:rPr>
+          <w:rFonts w:ascii="Times New Roman" w:hAnsi="Times New Roman" w:cs="Times New Roman"/>
+          <w:sz w:val="24"/>
+          <w:szCs w:val="24"/>
+        </w:rPr>
+      </w:pPr>
+      <w:r>
+        <w:rPr>
+          <w:rFonts w:ascii="Times New Roman" w:hAnsi="Times New Roman" w:cs="Times New Roman"/>
+          <w:sz w:val="24"/>
+          <w:szCs w:val="24"/>
+        </w:rPr>
+        <w:t>Tag para adicionar favicon:</w:t>
+      </w:r>
+      <w:r>
+        <w:rPr>
+          <w:rFonts w:ascii="Times New Roman" w:hAnsi="Times New Roman" w:cs="Times New Roman"/>
+          <w:b/>
+          <w:bCs/>
+          <w:sz w:val="24"/>
+          <w:szCs w:val="24"/>
+        </w:rPr>
+        <w:t xml:space="preserve"> </w:t>
+      </w:r>
+      <w:r>
+        <w:rPr>
+          <w:rFonts w:ascii="Times New Roman" w:hAnsi="Times New Roman" w:cs="Times New Roman"/>
+          <w:b/>
+          <w:bCs/>
+          <w:sz w:val="24"/>
+          <w:szCs w:val="24"/>
+        </w:rPr>
+        <w:t>&lt;link rel="shortcut icon" href="favicon.ico" type="image/x-icon"&gt;</w:t>
+      </w:r>
+      <w:r>
+        <w:rPr>
+          <w:rFonts w:ascii="Times New Roman" w:hAnsi="Times New Roman" w:cs="Times New Roman"/>
+          <w:sz w:val="24"/>
+          <w:szCs w:val="24"/>
+        </w:rPr>
+        <w:t>, porém, não há a necessidade de digitar tudo isso, basta digitar “link” e procurar a opção “link:favicon” no vscode.</w:t>
+      </w:r>
+      <w:r>
+        <w:rPr>
+          <w:rFonts w:ascii="Times New Roman" w:hAnsi="Times New Roman" w:cs="Times New Roman"/>
+          <w:sz w:val="24"/>
+          <w:szCs w:val="24"/>
+        </w:rPr>
+        <w:t xml:space="preserve"> Para adicionar o que quer, só trocar o “href=”favicon.ico”” pelo caminho do ícone que deseja colocar.</w:t>
+      </w:r>
+    </w:p>
+    <w:p>
+      <w:pPr>
+        <w:spacing w:line="360" w:lineRule="auto"/>
+        <w:jc w:val="both"/>
+        <w:rPr>
+          <w:rFonts w:ascii="Times New Roman" w:hAnsi="Times New Roman" w:cs="Times New Roman"/>
+          <w:sz w:val="24"/>
+          <w:szCs w:val="24"/>
+        </w:rPr>
+      </w:pPr>
+    </w:p>
     <w:sectPr>
       <w:pgSz w:w="11906" w:h="16838"/>
       <w:pgMar w:top="1417" w:right="1701" w:bottom="1417" w:left="1701" w:header="708" w:footer="708" w:gutter="0"/>
@@ -2416,6 +2935,184 @@
       <w:lvlJc w:val="left"/>
       <w:pPr>
         <w:ind w:left="1080" w:hanging="720"/>
+      </w:pPr>
+      <w:rPr>
+        <w:rFonts w:hint="default"/>
+      </w:rPr>
+    </w:lvl>
+    <w:lvl w:ilvl="1" w:tplc="04160019" w:tentative="1">
+      <w:start w:val="1"/>
+      <w:numFmt w:val="lowerLetter"/>
+      <w:lvlText w:val="%2."/>
+      <w:lvlJc w:val="left"/>
+      <w:pPr>
+        <w:ind w:left="1440" w:hanging="360"/>
+      </w:pPr>
+    </w:lvl>
+    <w:lvl w:ilvl="2" w:tplc="0416001B" w:tentative="1">
+      <w:start w:val="1"/>
+      <w:numFmt w:val="lowerRoman"/>
+      <w:lvlText w:val="%3."/>
+      <w:lvlJc w:val="right"/>
+      <w:pPr>
+        <w:ind w:left="2160" w:hanging="180"/>
+      </w:pPr>
+    </w:lvl>
+    <w:lvl w:ilvl="3" w:tplc="0416000F" w:tentative="1">
+      <w:start w:val="1"/>
+      <w:numFmt w:val="decimal"/>
+      <w:lvlText w:val="%4."/>
+      <w:lvlJc w:val="left"/>
+      <w:pPr>
+        <w:ind w:left="2880" w:hanging="360"/>
+      </w:pPr>
+    </w:lvl>
+    <w:lvl w:ilvl="4" w:tplc="04160019" w:tentative="1">
+      <w:start w:val="1"/>
+      <w:numFmt w:val="lowerLetter"/>
+      <w:lvlText w:val="%5."/>
+      <w:lvlJc w:val="left"/>
+      <w:pPr>
+        <w:ind w:left="3600" w:hanging="360"/>
+      </w:pPr>
+    </w:lvl>
+    <w:lvl w:ilvl="5" w:tplc="0416001B" w:tentative="1">
+      <w:start w:val="1"/>
+      <w:numFmt w:val="lowerRoman"/>
+      <w:lvlText w:val="%6."/>
+      <w:lvlJc w:val="right"/>
+      <w:pPr>
+        <w:ind w:left="4320" w:hanging="180"/>
+      </w:pPr>
+    </w:lvl>
+    <w:lvl w:ilvl="6" w:tplc="0416000F" w:tentative="1">
+      <w:start w:val="1"/>
+      <w:numFmt w:val="decimal"/>
+      <w:lvlText w:val="%7."/>
+      <w:lvlJc w:val="left"/>
+      <w:pPr>
+        <w:ind w:left="5040" w:hanging="360"/>
+      </w:pPr>
+    </w:lvl>
+    <w:lvl w:ilvl="7" w:tplc="04160019" w:tentative="1">
+      <w:start w:val="1"/>
+      <w:numFmt w:val="lowerLetter"/>
+      <w:lvlText w:val="%8."/>
+      <w:lvlJc w:val="left"/>
+      <w:pPr>
+        <w:ind w:left="5760" w:hanging="360"/>
+      </w:pPr>
+    </w:lvl>
+    <w:lvl w:ilvl="8" w:tplc="0416001B" w:tentative="1">
+      <w:start w:val="1"/>
+      <w:numFmt w:val="lowerRoman"/>
+      <w:lvlText w:val="%9."/>
+      <w:lvlJc w:val="right"/>
+      <w:pPr>
+        <w:ind w:left="6480" w:hanging="180"/>
+      </w:pPr>
+    </w:lvl>
+  </w:abstractNum>
+  <w:abstractNum w:abstractNumId="10" w15:restartNumberingAfterBreak="0">
+    <w:nsid w:val="6BB559B7"/>
+    <w:multiLevelType w:val="hybridMultilevel"/>
+    <w:tmpl w:val="90488800"/>
+    <w:lvl w:ilvl="0" w:tplc="04160019">
+      <w:start w:val="1"/>
+      <w:numFmt w:val="lowerLetter"/>
+      <w:lvlText w:val="%1."/>
+      <w:lvlJc w:val="left"/>
+      <w:pPr>
+        <w:ind w:left="720" w:hanging="360"/>
+      </w:pPr>
+      <w:rPr>
+        <w:rFonts w:hint="default"/>
+      </w:rPr>
+    </w:lvl>
+    <w:lvl w:ilvl="1" w:tplc="04160019" w:tentative="1">
+      <w:start w:val="1"/>
+      <w:numFmt w:val="lowerLetter"/>
+      <w:lvlText w:val="%2."/>
+      <w:lvlJc w:val="left"/>
+      <w:pPr>
+        <w:ind w:left="1440" w:hanging="360"/>
+      </w:pPr>
+    </w:lvl>
+    <w:lvl w:ilvl="2" w:tplc="0416001B" w:tentative="1">
+      <w:start w:val="1"/>
+      <w:numFmt w:val="lowerRoman"/>
+      <w:lvlText w:val="%3."/>
+      <w:lvlJc w:val="right"/>
+      <w:pPr>
+        <w:ind w:left="2160" w:hanging="180"/>
+      </w:pPr>
+    </w:lvl>
+    <w:lvl w:ilvl="3" w:tplc="0416000F" w:tentative="1">
+      <w:start w:val="1"/>
+      <w:numFmt w:val="decimal"/>
+      <w:lvlText w:val="%4."/>
+      <w:lvlJc w:val="left"/>
+      <w:pPr>
+        <w:ind w:left="2880" w:hanging="360"/>
+      </w:pPr>
+    </w:lvl>
+    <w:lvl w:ilvl="4" w:tplc="04160019" w:tentative="1">
+      <w:start w:val="1"/>
+      <w:numFmt w:val="lowerLetter"/>
+      <w:lvlText w:val="%5."/>
+      <w:lvlJc w:val="left"/>
+      <w:pPr>
+        <w:ind w:left="3600" w:hanging="360"/>
+      </w:pPr>
+    </w:lvl>
+    <w:lvl w:ilvl="5" w:tplc="0416001B" w:tentative="1">
+      <w:start w:val="1"/>
+      <w:numFmt w:val="lowerRoman"/>
+      <w:lvlText w:val="%6."/>
+      <w:lvlJc w:val="right"/>
+      <w:pPr>
+        <w:ind w:left="4320" w:hanging="180"/>
+      </w:pPr>
+    </w:lvl>
+    <w:lvl w:ilvl="6" w:tplc="0416000F" w:tentative="1">
+      <w:start w:val="1"/>
+      <w:numFmt w:val="decimal"/>
+      <w:lvlText w:val="%7."/>
+      <w:lvlJc w:val="left"/>
+      <w:pPr>
+        <w:ind w:left="5040" w:hanging="360"/>
+      </w:pPr>
+    </w:lvl>
+    <w:lvl w:ilvl="7" w:tplc="04160019" w:tentative="1">
+      <w:start w:val="1"/>
+      <w:numFmt w:val="lowerLetter"/>
+      <w:lvlText w:val="%8."/>
+      <w:lvlJc w:val="left"/>
+      <w:pPr>
+        <w:ind w:left="5760" w:hanging="360"/>
+      </w:pPr>
+    </w:lvl>
+    <w:lvl w:ilvl="8" w:tplc="0416001B" w:tentative="1">
+      <w:start w:val="1"/>
+      <w:numFmt w:val="lowerRoman"/>
+      <w:lvlText w:val="%9."/>
+      <w:lvlJc w:val="right"/>
+      <w:pPr>
+        <w:ind w:left="6480" w:hanging="180"/>
+      </w:pPr>
+    </w:lvl>
+  </w:abstractNum>
+  <w:abstractNum w:abstractNumId="11" w15:restartNumberingAfterBreak="0">
+    <w:nsid w:val="6E4F0F77"/>
+    <w:multiLevelType w:val="hybridMultilevel"/>
+    <w:tmpl w:val="221849CE"/>
+    <w:lvl w:ilvl="0" w:tplc="04160019">
+      <w:start w:val="1"/>
+      <w:numFmt w:val="lowerLetter"/>
+      <w:lvlText w:val="%1."/>
+      <w:lvlJc w:val="left"/>
+      <w:pPr>
+        <w:ind w:left="720" w:hanging="360"/>
       </w:pPr>
       <w:rPr>
         <w:rFonts w:hint="default"/>
@@ -2523,6 +3220,12 @@
   </w:num>
   <w:num w:numId="10">
     <w:abstractNumId w:val="3"/>
+  </w:num>
+  <w:num w:numId="11">
+    <w:abstractNumId w:val="10"/>
+  </w:num>
+  <w:num w:numId="12">
+    <w:abstractNumId w:val="11"/>
   </w:num>
 </w:numbering>
 </file>
@@ -2987,6 +3690,35 @@
       <w:shd w:val="clear" w:color="auto" w:fill="E1DFDD"/>
     </w:rPr>
   </w:style>
+  <w:style w:type="paragraph" w:styleId="Corpodetexto">
+    <w:name w:val="Body Text"/>
+    <w:basedOn w:val="Normal"/>
+    <w:link w:val="CorpodetextoChar"/>
+    <w:uiPriority w:val="99"/>
+    <w:unhideWhenUsed/>
+    <w:rsid w:val="002B6D80"/>
+    <w:pPr>
+      <w:spacing w:line="360" w:lineRule="auto"/>
+      <w:jc w:val="both"/>
+    </w:pPr>
+    <w:rPr>
+      <w:rFonts w:ascii="Times New Roman" w:hAnsi="Times New Roman" w:cs="Times New Roman"/>
+      <w:sz w:val="24"/>
+      <w:szCs w:val="24"/>
+    </w:rPr>
+  </w:style>
+  <w:style w:type="character" w:customStyle="1" w:styleId="CorpodetextoChar">
+    <w:name w:val="Corpo de texto Char"/>
+    <w:basedOn w:val="Fontepargpadro"/>
+    <w:link w:val="Corpodetexto"/>
+    <w:uiPriority w:val="99"/>
+    <w:rsid w:val="002B6D80"/>
+    <w:rPr>
+      <w:rFonts w:ascii="Times New Roman" w:hAnsi="Times New Roman" w:cs="Times New Roman"/>
+      <w:sz w:val="24"/>
+      <w:szCs w:val="24"/>
+    </w:rPr>
+  </w:style>
 </w:styles>
 </file>
 

</xml_diff>

<commit_message>
Update word e Ex007
Criei o exercício 007 e um novo ítem no doc word falando sobre o capítulo 8 do pdf do prof guanabara. Ambos falam sobre formatação de texto
</commit_message>
<xml_diff>
--- a/Estudando HTML5 && CSS3.docx
+++ b/Estudando HTML5 && CSS3.docx
@@ -2187,8 +2187,6 @@
         <w:jc w:val="both"/>
         <w:rPr>
           <w:rFonts w:ascii="Times New Roman" w:hAnsi="Times New Roman" w:cs="Times New Roman"/>
-          <w:b/>
-          <w:bCs/>
           <w:sz w:val="24"/>
           <w:szCs w:val="24"/>
         </w:rPr>
@@ -2208,6 +2206,204 @@
           <w:szCs w:val="24"/>
         </w:rPr>
         <w:t>Quer dizer: O significado dos vocábulos, por oposição a sua forma, ou seja, tem muito mais valor o significado do que a forma.</w:t>
+      </w:r>
+    </w:p>
+    <w:p>
+      <w:pPr>
+        <w:spacing w:line="360" w:lineRule="auto"/>
+        <w:jc w:val="both"/>
+        <w:rPr>
+          <w:rFonts w:ascii="Times New Roman" w:hAnsi="Times New Roman" w:cs="Times New Roman"/>
+          <w:b/>
+          <w:bCs/>
+          <w:sz w:val="24"/>
+          <w:szCs w:val="24"/>
+        </w:rPr>
+      </w:pPr>
+      <w:r>
+        <w:rPr>
+          <w:rFonts w:ascii="Times New Roman" w:hAnsi="Times New Roman" w:cs="Times New Roman"/>
+          <w:b/>
+          <w:bCs/>
+          <w:sz w:val="24"/>
+          <w:szCs w:val="24"/>
+        </w:rPr>
+        <w:tab/>
+        <w:t xml:space="preserve">***Podemos colocar uma parte de um texto entre tags automaticamente selecionando o texto e apertando </w:t>
+      </w:r>
+      <w:r>
+        <w:rPr>
+          <w:rFonts w:ascii="Times New Roman" w:hAnsi="Times New Roman" w:cs="Times New Roman"/>
+          <w:b/>
+          <w:bCs/>
+          <w:sz w:val="24"/>
+          <w:szCs w:val="24"/>
+        </w:rPr>
+        <w:t>CTRL+SHIFT+P</w:t>
+      </w:r>
+      <w:r>
+        <w:rPr>
+          <w:rFonts w:ascii="Times New Roman" w:hAnsi="Times New Roman" w:cs="Times New Roman"/>
+          <w:b/>
+          <w:bCs/>
+          <w:sz w:val="24"/>
+          <w:szCs w:val="24"/>
+        </w:rPr>
+        <w:t xml:space="preserve"> e escolhendo a opção wrap “with abreviation” e digitando a tag que deseja ser colocada***</w:t>
+      </w:r>
+    </w:p>
+    <w:p>
+      <w:pPr>
+        <w:pStyle w:val="PargrafodaLista"/>
+        <w:numPr>
+          <w:ilvl w:val="0"/>
+          <w:numId w:val="1"/>
+        </w:numPr>
+        <w:spacing w:line="360" w:lineRule="auto"/>
+        <w:jc w:val="both"/>
+        <w:rPr>
+          <w:rFonts w:ascii="Times New Roman" w:hAnsi="Times New Roman" w:cs="Times New Roman"/>
+          <w:b/>
+          <w:bCs/>
+          <w:sz w:val="24"/>
+          <w:szCs w:val="24"/>
+        </w:rPr>
+      </w:pPr>
+      <w:r>
+        <w:rPr>
+          <w:rFonts w:ascii="Times New Roman" w:hAnsi="Times New Roman" w:cs="Times New Roman"/>
+          <w:b/>
+          <w:bCs/>
+          <w:sz w:val="24"/>
+          <w:szCs w:val="24"/>
+        </w:rPr>
+        <w:lastRenderedPageBreak/>
+        <w:t>Formatação de Textos:</w:t>
+      </w:r>
+    </w:p>
+    <w:p>
+      <w:pPr>
+        <w:pStyle w:val="Corpodetexto"/>
+      </w:pPr>
+      <w:r>
+        <w:t xml:space="preserve">Existem diversos métodos de </w:t>
+      </w:r>
+      <w:r>
+        <w:t>se formatar textos, o primeiro é colocar tags de formatação apenas, já o segundo, utiliza-se de tags semânticas para formatar os textos. Exemplos</w:t>
+      </w:r>
+      <w:r>
+        <w:t xml:space="preserve"> de tags sem e com semântica, respectivamente</w:t>
+      </w:r>
+      <w:r>
+        <w:t>:</w:t>
+      </w:r>
+    </w:p>
+    <w:p>
+      <w:pPr>
+        <w:pStyle w:val="PargrafodaLista"/>
+        <w:numPr>
+          <w:ilvl w:val="0"/>
+          <w:numId w:val="14"/>
+        </w:numPr>
+        <w:spacing w:line="360" w:lineRule="auto"/>
+        <w:jc w:val="both"/>
+        <w:rPr>
+          <w:rFonts w:ascii="Times New Roman" w:hAnsi="Times New Roman" w:cs="Times New Roman"/>
+          <w:b/>
+          <w:bCs/>
+          <w:sz w:val="24"/>
+          <w:szCs w:val="24"/>
+        </w:rPr>
+      </w:pPr>
+      <w:r>
+        <w:rPr>
+          <w:rFonts w:ascii="Times New Roman" w:hAnsi="Times New Roman" w:cs="Times New Roman"/>
+          <w:b/>
+          <w:bCs/>
+          <w:sz w:val="24"/>
+          <w:szCs w:val="24"/>
+        </w:rPr>
+        <w:t>&lt;b&gt;/&lt;strong&gt;:</w:t>
+      </w:r>
+      <w:r>
+        <w:rPr>
+          <w:rFonts w:ascii="Times New Roman" w:hAnsi="Times New Roman" w:cs="Times New Roman"/>
+          <w:sz w:val="24"/>
+          <w:szCs w:val="24"/>
+        </w:rPr>
+        <w:t xml:space="preserve"> Ambos deixam o texto em negrito.</w:t>
+      </w:r>
+    </w:p>
+    <w:p>
+      <w:pPr>
+        <w:pStyle w:val="PargrafodaLista"/>
+        <w:numPr>
+          <w:ilvl w:val="0"/>
+          <w:numId w:val="14"/>
+        </w:numPr>
+        <w:spacing w:line="360" w:lineRule="auto"/>
+        <w:jc w:val="both"/>
+        <w:rPr>
+          <w:rFonts w:ascii="Times New Roman" w:hAnsi="Times New Roman" w:cs="Times New Roman"/>
+          <w:b/>
+          <w:bCs/>
+          <w:sz w:val="24"/>
+          <w:szCs w:val="24"/>
+        </w:rPr>
+      </w:pPr>
+      <w:r>
+        <w:rPr>
+          <w:rFonts w:ascii="Times New Roman" w:hAnsi="Times New Roman" w:cs="Times New Roman"/>
+          <w:b/>
+          <w:bCs/>
+          <w:sz w:val="24"/>
+          <w:szCs w:val="24"/>
+        </w:rPr>
+        <w:t>&lt;i&gt;/&lt;em&gt;:</w:t>
+      </w:r>
+      <w:r>
+        <w:rPr>
+          <w:rFonts w:ascii="Times New Roman" w:hAnsi="Times New Roman" w:cs="Times New Roman"/>
+          <w:sz w:val="24"/>
+          <w:szCs w:val="24"/>
+        </w:rPr>
+        <w:t xml:space="preserve"> Ambos formatam o texto em itálico.</w:t>
+      </w:r>
+    </w:p>
+    <w:p>
+      <w:pPr>
+        <w:pStyle w:val="PargrafodaLista"/>
+        <w:numPr>
+          <w:ilvl w:val="0"/>
+          <w:numId w:val="14"/>
+        </w:numPr>
+        <w:spacing w:line="360" w:lineRule="auto"/>
+        <w:jc w:val="both"/>
+        <w:rPr>
+          <w:rFonts w:ascii="Times New Roman" w:hAnsi="Times New Roman" w:cs="Times New Roman"/>
+          <w:b/>
+          <w:bCs/>
+          <w:sz w:val="24"/>
+          <w:szCs w:val="24"/>
+        </w:rPr>
+      </w:pPr>
+      <w:r>
+        <w:rPr>
+          <w:rFonts w:ascii="Times New Roman" w:hAnsi="Times New Roman" w:cs="Times New Roman"/>
+          <w:b/>
+          <w:bCs/>
+          <w:sz w:val="24"/>
+          <w:szCs w:val="24"/>
+        </w:rPr>
+        <w:t xml:space="preserve">&lt;u&gt;/: </w:t>
+      </w:r>
+      <w:r>
+        <w:rPr>
+          <w:rFonts w:ascii="Times New Roman" w:hAnsi="Times New Roman" w:cs="Times New Roman"/>
+          <w:sz w:val="24"/>
+          <w:szCs w:val="24"/>
+        </w:rPr>
+        <w:t>Sublinha o texto.</w:t>
       </w:r>
     </w:p>
     <w:sectPr>
@@ -2344,6 +2540,97 @@
     </w:lvl>
   </w:abstractNum>
   <w:abstractNum w:abstractNumId="1" w15:restartNumberingAfterBreak="0">
+    <w:nsid w:val="21F60C1B"/>
+    <w:multiLevelType w:val="hybridMultilevel"/>
+    <w:tmpl w:val="A366F2E6"/>
+    <w:lvl w:ilvl="0" w:tplc="1EEE0654">
+      <w:start w:val="1"/>
+      <w:numFmt w:val="lowerLetter"/>
+      <w:lvlText w:val="%1."/>
+      <w:lvlJc w:val="left"/>
+      <w:pPr>
+        <w:ind w:left="1080" w:hanging="360"/>
+      </w:pPr>
+      <w:rPr>
+        <w:rFonts w:hint="default"/>
+        <w:b/>
+        <w:bCs w:val="0"/>
+      </w:rPr>
+    </w:lvl>
+    <w:lvl w:ilvl="1" w:tplc="04160019" w:tentative="1">
+      <w:start w:val="1"/>
+      <w:numFmt w:val="lowerLetter"/>
+      <w:lvlText w:val="%2."/>
+      <w:lvlJc w:val="left"/>
+      <w:pPr>
+        <w:ind w:left="1800" w:hanging="360"/>
+      </w:pPr>
+    </w:lvl>
+    <w:lvl w:ilvl="2" w:tplc="0416001B" w:tentative="1">
+      <w:start w:val="1"/>
+      <w:numFmt w:val="lowerRoman"/>
+      <w:lvlText w:val="%3."/>
+      <w:lvlJc w:val="right"/>
+      <w:pPr>
+        <w:ind w:left="2520" w:hanging="180"/>
+      </w:pPr>
+    </w:lvl>
+    <w:lvl w:ilvl="3" w:tplc="0416000F" w:tentative="1">
+      <w:start w:val="1"/>
+      <w:numFmt w:val="decimal"/>
+      <w:lvlText w:val="%4."/>
+      <w:lvlJc w:val="left"/>
+      <w:pPr>
+        <w:ind w:left="3240" w:hanging="360"/>
+      </w:pPr>
+    </w:lvl>
+    <w:lvl w:ilvl="4" w:tplc="04160019" w:tentative="1">
+      <w:start w:val="1"/>
+      <w:numFmt w:val="lowerLetter"/>
+      <w:lvlText w:val="%5."/>
+      <w:lvlJc w:val="left"/>
+      <w:pPr>
+        <w:ind w:left="3960" w:hanging="360"/>
+      </w:pPr>
+    </w:lvl>
+    <w:lvl w:ilvl="5" w:tplc="0416001B" w:tentative="1">
+      <w:start w:val="1"/>
+      <w:numFmt w:val="lowerRoman"/>
+      <w:lvlText w:val="%6."/>
+      <w:lvlJc w:val="right"/>
+      <w:pPr>
+        <w:ind w:left="4680" w:hanging="180"/>
+      </w:pPr>
+    </w:lvl>
+    <w:lvl w:ilvl="6" w:tplc="0416000F" w:tentative="1">
+      <w:start w:val="1"/>
+      <w:numFmt w:val="decimal"/>
+      <w:lvlText w:val="%7."/>
+      <w:lvlJc w:val="left"/>
+      <w:pPr>
+        <w:ind w:left="5400" w:hanging="360"/>
+      </w:pPr>
+    </w:lvl>
+    <w:lvl w:ilvl="7" w:tplc="04160019" w:tentative="1">
+      <w:start w:val="1"/>
+      <w:numFmt w:val="lowerLetter"/>
+      <w:lvlText w:val="%8."/>
+      <w:lvlJc w:val="left"/>
+      <w:pPr>
+        <w:ind w:left="6120" w:hanging="360"/>
+      </w:pPr>
+    </w:lvl>
+    <w:lvl w:ilvl="8" w:tplc="0416001B" w:tentative="1">
+      <w:start w:val="1"/>
+      <w:numFmt w:val="lowerRoman"/>
+      <w:lvlText w:val="%9."/>
+      <w:lvlJc w:val="right"/>
+      <w:pPr>
+        <w:ind w:left="6840" w:hanging="180"/>
+      </w:pPr>
+    </w:lvl>
+  </w:abstractNum>
+  <w:abstractNum w:abstractNumId="2" w15:restartNumberingAfterBreak="0">
     <w:nsid w:val="2E470C65"/>
     <w:multiLevelType w:val="hybridMultilevel"/>
     <w:tmpl w:val="6AAA5A10"/>
@@ -2432,7 +2719,7 @@
       </w:pPr>
     </w:lvl>
   </w:abstractNum>
-  <w:abstractNum w:abstractNumId="2" w15:restartNumberingAfterBreak="0">
+  <w:abstractNum w:abstractNumId="3" w15:restartNumberingAfterBreak="0">
     <w:nsid w:val="33370473"/>
     <w:multiLevelType w:val="hybridMultilevel"/>
     <w:tmpl w:val="4B62449A"/>
@@ -2521,7 +2808,7 @@
       </w:pPr>
     </w:lvl>
   </w:abstractNum>
-  <w:abstractNum w:abstractNumId="3" w15:restartNumberingAfterBreak="0">
+  <w:abstractNum w:abstractNumId="4" w15:restartNumberingAfterBreak="0">
     <w:nsid w:val="3D87355B"/>
     <w:multiLevelType w:val="hybridMultilevel"/>
     <w:tmpl w:val="7DDC01F4"/>
@@ -2612,7 +2899,7 @@
       </w:pPr>
     </w:lvl>
   </w:abstractNum>
-  <w:abstractNum w:abstractNumId="4" w15:restartNumberingAfterBreak="0">
+  <w:abstractNum w:abstractNumId="5" w15:restartNumberingAfterBreak="0">
     <w:nsid w:val="49B72DE5"/>
     <w:multiLevelType w:val="hybridMultilevel"/>
     <w:tmpl w:val="8C029960"/>
@@ -2703,7 +2990,7 @@
       </w:pPr>
     </w:lvl>
   </w:abstractNum>
-  <w:abstractNum w:abstractNumId="5" w15:restartNumberingAfterBreak="0">
+  <w:abstractNum w:abstractNumId="6" w15:restartNumberingAfterBreak="0">
     <w:nsid w:val="4CC26648"/>
     <w:multiLevelType w:val="hybridMultilevel"/>
     <w:tmpl w:val="865E2FF8"/>
@@ -2794,7 +3081,7 @@
       </w:pPr>
     </w:lvl>
   </w:abstractNum>
-  <w:abstractNum w:abstractNumId="6" w15:restartNumberingAfterBreak="0">
+  <w:abstractNum w:abstractNumId="7" w15:restartNumberingAfterBreak="0">
     <w:nsid w:val="53912398"/>
     <w:multiLevelType w:val="hybridMultilevel"/>
     <w:tmpl w:val="15047E58"/>
@@ -2883,7 +3170,7 @@
       </w:pPr>
     </w:lvl>
   </w:abstractNum>
-  <w:abstractNum w:abstractNumId="7" w15:restartNumberingAfterBreak="0">
+  <w:abstractNum w:abstractNumId="8" w15:restartNumberingAfterBreak="0">
     <w:nsid w:val="554E4875"/>
     <w:multiLevelType w:val="hybridMultilevel"/>
     <w:tmpl w:val="B3C4F318"/>
@@ -2972,7 +3259,7 @@
       </w:pPr>
     </w:lvl>
   </w:abstractNum>
-  <w:abstractNum w:abstractNumId="8" w15:restartNumberingAfterBreak="0">
+  <w:abstractNum w:abstractNumId="9" w15:restartNumberingAfterBreak="0">
     <w:nsid w:val="5F191B01"/>
     <w:multiLevelType w:val="hybridMultilevel"/>
     <w:tmpl w:val="829ADCC2"/>
@@ -3061,7 +3348,7 @@
       </w:pPr>
     </w:lvl>
   </w:abstractNum>
-  <w:abstractNum w:abstractNumId="9" w15:restartNumberingAfterBreak="0">
+  <w:abstractNum w:abstractNumId="10" w15:restartNumberingAfterBreak="0">
     <w:nsid w:val="62A64F79"/>
     <w:multiLevelType w:val="hybridMultilevel"/>
     <w:tmpl w:val="008C5CEE"/>
@@ -3152,7 +3439,7 @@
       </w:pPr>
     </w:lvl>
   </w:abstractNum>
-  <w:abstractNum w:abstractNumId="10" w15:restartNumberingAfterBreak="0">
+  <w:abstractNum w:abstractNumId="11" w15:restartNumberingAfterBreak="0">
     <w:nsid w:val="65A82C0A"/>
     <w:multiLevelType w:val="hybridMultilevel"/>
     <w:tmpl w:val="4BE87286"/>
@@ -3241,7 +3528,7 @@
       </w:pPr>
     </w:lvl>
   </w:abstractNum>
-  <w:abstractNum w:abstractNumId="11" w15:restartNumberingAfterBreak="0">
+  <w:abstractNum w:abstractNumId="12" w15:restartNumberingAfterBreak="0">
     <w:nsid w:val="6BB559B7"/>
     <w:multiLevelType w:val="hybridMultilevel"/>
     <w:tmpl w:val="90488800"/>
@@ -3330,7 +3617,7 @@
       </w:pPr>
     </w:lvl>
   </w:abstractNum>
-  <w:abstractNum w:abstractNumId="12" w15:restartNumberingAfterBreak="0">
+  <w:abstractNum w:abstractNumId="13" w15:restartNumberingAfterBreak="0">
     <w:nsid w:val="6E4F0F77"/>
     <w:multiLevelType w:val="hybridMultilevel"/>
     <w:tmpl w:val="221849CE"/>
@@ -3423,40 +3710,43 @@
     <w:abstractNumId w:val="0"/>
   </w:num>
   <w:num w:numId="2">
+    <w:abstractNumId w:val="10"/>
+  </w:num>
+  <w:num w:numId="3">
+    <w:abstractNumId w:val="7"/>
+  </w:num>
+  <w:num w:numId="4">
     <w:abstractNumId w:val="9"/>
   </w:num>
-  <w:num w:numId="3">
+  <w:num w:numId="5">
+    <w:abstractNumId w:val="11"/>
+  </w:num>
+  <w:num w:numId="6">
+    <w:abstractNumId w:val="8"/>
+  </w:num>
+  <w:num w:numId="7">
+    <w:abstractNumId w:val="5"/>
+  </w:num>
+  <w:num w:numId="8">
+    <w:abstractNumId w:val="2"/>
+  </w:num>
+  <w:num w:numId="9">
+    <w:abstractNumId w:val="3"/>
+  </w:num>
+  <w:num w:numId="10">
+    <w:abstractNumId w:val="4"/>
+  </w:num>
+  <w:num w:numId="11">
+    <w:abstractNumId w:val="12"/>
+  </w:num>
+  <w:num w:numId="12">
+    <w:abstractNumId w:val="13"/>
+  </w:num>
+  <w:num w:numId="13">
     <w:abstractNumId w:val="6"/>
   </w:num>
-  <w:num w:numId="4">
-    <w:abstractNumId w:val="8"/>
-  </w:num>
-  <w:num w:numId="5">
-    <w:abstractNumId w:val="10"/>
-  </w:num>
-  <w:num w:numId="6">
-    <w:abstractNumId w:val="7"/>
-  </w:num>
-  <w:num w:numId="7">
-    <w:abstractNumId w:val="4"/>
-  </w:num>
-  <w:num w:numId="8">
+  <w:num w:numId="14">
     <w:abstractNumId w:val="1"/>
-  </w:num>
-  <w:num w:numId="9">
-    <w:abstractNumId w:val="2"/>
-  </w:num>
-  <w:num w:numId="10">
-    <w:abstractNumId w:val="3"/>
-  </w:num>
-  <w:num w:numId="11">
-    <w:abstractNumId w:val="11"/>
-  </w:num>
-  <w:num w:numId="12">
-    <w:abstractNumId w:val="12"/>
-  </w:num>
-  <w:num w:numId="13">
-    <w:abstractNumId w:val="5"/>
   </w:num>
 </w:numbering>
 </file>

</xml_diff>

<commit_message>
Finalização do ex008 e updade word
Terminei o ex008 e acrescentei mais tags de formatação no word.
</commit_message>
<xml_diff>
--- a/Estudando HTML5 && CSS3.docx
+++ b/Estudando HTML5 && CSS3.docx
@@ -2696,6 +2696,317 @@
           <w:szCs w:val="24"/>
         </w:rPr>
         <w:t>O.</w:t>
+      </w:r>
+    </w:p>
+    <w:p>
+      <w:pPr>
+        <w:pStyle w:val="PargrafodaLista"/>
+        <w:numPr>
+          <w:ilvl w:val="0"/>
+          <w:numId w:val="14"/>
+        </w:numPr>
+        <w:spacing w:line="360" w:lineRule="auto"/>
+        <w:jc w:val="both"/>
+        <w:rPr>
+          <w:rFonts w:ascii="Times New Roman" w:hAnsi="Times New Roman" w:cs="Times New Roman"/>
+          <w:b/>
+          <w:bCs/>
+          <w:sz w:val="24"/>
+          <w:szCs w:val="24"/>
+        </w:rPr>
+      </w:pPr>
+      <w:r>
+        <w:rPr>
+          <w:rFonts w:ascii="Times New Roman" w:hAnsi="Times New Roman" w:cs="Times New Roman"/>
+          <w:b/>
+          <w:bCs/>
+          <w:sz w:val="24"/>
+          <w:szCs w:val="24"/>
+        </w:rPr>
+        <w:t>&lt;code&gt;:</w:t>
+      </w:r>
+      <w:r>
+        <w:rPr>
+          <w:rFonts w:ascii="Times New Roman" w:hAnsi="Times New Roman" w:cs="Times New Roman"/>
+          <w:sz w:val="24"/>
+          <w:szCs w:val="24"/>
+        </w:rPr>
+        <w:t xml:space="preserve"> Coloca o mesmo espaçamento para todas as letras facilitando a leitura de códigos</w:t>
+      </w:r>
+      <w:r>
+        <w:rPr>
+          <w:rFonts w:ascii="Times New Roman" w:hAnsi="Times New Roman" w:cs="Times New Roman"/>
+          <w:sz w:val="24"/>
+          <w:szCs w:val="24"/>
+        </w:rPr>
+        <w:t>, ou seja, formata a fonte para monoespaçada.</w:t>
+      </w:r>
+    </w:p>
+    <w:p>
+      <w:pPr>
+        <w:pStyle w:val="PargrafodaLista"/>
+        <w:numPr>
+          <w:ilvl w:val="0"/>
+          <w:numId w:val="14"/>
+        </w:numPr>
+        <w:spacing w:line="360" w:lineRule="auto"/>
+        <w:jc w:val="both"/>
+        <w:rPr>
+          <w:rFonts w:ascii="Times New Roman" w:hAnsi="Times New Roman" w:cs="Times New Roman"/>
+          <w:b/>
+          <w:bCs/>
+          <w:sz w:val="24"/>
+          <w:szCs w:val="24"/>
+        </w:rPr>
+      </w:pPr>
+      <w:r>
+        <w:rPr>
+          <w:rFonts w:ascii="Times New Roman" w:hAnsi="Times New Roman" w:cs="Times New Roman"/>
+          <w:b/>
+          <w:bCs/>
+          <w:sz w:val="24"/>
+          <w:szCs w:val="24"/>
+        </w:rPr>
+        <w:t>&lt;pre&gt;:</w:t>
+      </w:r>
+      <w:r>
+        <w:rPr>
+          <w:rFonts w:ascii="Times New Roman" w:hAnsi="Times New Roman" w:cs="Times New Roman"/>
+          <w:sz w:val="24"/>
+          <w:szCs w:val="24"/>
+        </w:rPr>
+        <w:t xml:space="preserve"> Formata o jeito que tudo foi escrito no código para exibição, ou seja, todos os espaços, endentação em um código, tudo, vai ser exibido no site exatamente como está escrito no HTML5. Ex: Ex008.</w:t>
+      </w:r>
+    </w:p>
+    <w:p>
+      <w:pPr>
+        <w:pStyle w:val="PargrafodaLista"/>
+        <w:numPr>
+          <w:ilvl w:val="0"/>
+          <w:numId w:val="14"/>
+        </w:numPr>
+        <w:spacing w:line="360" w:lineRule="auto"/>
+        <w:jc w:val="both"/>
+        <w:rPr>
+          <w:rFonts w:ascii="Times New Roman" w:hAnsi="Times New Roman" w:cs="Times New Roman"/>
+          <w:b/>
+          <w:bCs/>
+          <w:sz w:val="24"/>
+          <w:szCs w:val="24"/>
+        </w:rPr>
+      </w:pPr>
+      <w:r>
+        <w:rPr>
+          <w:rFonts w:ascii="Times New Roman" w:hAnsi="Times New Roman" w:cs="Times New Roman"/>
+          <w:b/>
+          <w:bCs/>
+          <w:sz w:val="24"/>
+          <w:szCs w:val="24"/>
+        </w:rPr>
+        <w:t xml:space="preserve">&lt;q&gt;: </w:t>
+      </w:r>
+      <w:r>
+        <w:rPr>
+          <w:rFonts w:ascii="Times New Roman" w:hAnsi="Times New Roman" w:cs="Times New Roman"/>
+          <w:sz w:val="24"/>
+          <w:szCs w:val="24"/>
+        </w:rPr>
+        <w:t xml:space="preserve">Formata </w:t>
+      </w:r>
+      <w:r>
+        <w:rPr>
+          <w:rFonts w:ascii="Times New Roman" w:hAnsi="Times New Roman" w:cs="Times New Roman"/>
+          <w:sz w:val="24"/>
+          <w:szCs w:val="24"/>
+        </w:rPr>
+        <w:t>o texto para citação. Basicamente coloca “ ” no texto...</w:t>
+      </w:r>
+      <w:r>
+        <w:rPr>
+          <w:rFonts w:ascii="Times New Roman" w:hAnsi="Times New Roman" w:cs="Times New Roman"/>
+          <w:sz w:val="24"/>
+          <w:szCs w:val="24"/>
+        </w:rPr>
+        <w:t xml:space="preserve"> Usar só para citações de frases que outras pessoas disseram. Para palavras só usar “ ” mesmo.</w:t>
+      </w:r>
+    </w:p>
+    <w:p>
+      <w:pPr>
+        <w:pStyle w:val="PargrafodaLista"/>
+        <w:numPr>
+          <w:ilvl w:val="0"/>
+          <w:numId w:val="14"/>
+        </w:numPr>
+        <w:spacing w:line="360" w:lineRule="auto"/>
+        <w:jc w:val="both"/>
+        <w:rPr>
+          <w:rFonts w:ascii="Times New Roman" w:hAnsi="Times New Roman" w:cs="Times New Roman"/>
+          <w:b/>
+          <w:bCs/>
+          <w:sz w:val="24"/>
+          <w:szCs w:val="24"/>
+        </w:rPr>
+      </w:pPr>
+      <w:r>
+        <w:rPr>
+          <w:rFonts w:ascii="Times New Roman" w:hAnsi="Times New Roman" w:cs="Times New Roman"/>
+          <w:b/>
+          <w:bCs/>
+          <w:sz w:val="24"/>
+          <w:szCs w:val="24"/>
+        </w:rPr>
+        <w:lastRenderedPageBreak/>
+        <w:t>&lt;blockquote&gt;:</w:t>
+      </w:r>
+      <w:r>
+        <w:rPr>
+          <w:rFonts w:ascii="Times New Roman" w:hAnsi="Times New Roman" w:cs="Times New Roman"/>
+          <w:sz w:val="24"/>
+          <w:szCs w:val="24"/>
+        </w:rPr>
+        <w:t xml:space="preserve"> Cria um bloco de citação, para fazer citações a grandes parágrafos, por exemplo.</w:t>
+      </w:r>
+      <w:r>
+        <w:rPr>
+          <w:rFonts w:ascii="Times New Roman" w:hAnsi="Times New Roman" w:cs="Times New Roman"/>
+          <w:sz w:val="24"/>
+          <w:szCs w:val="24"/>
+        </w:rPr>
+        <w:t xml:space="preserve"> Podemos adicionar o parâmetro </w:t>
+      </w:r>
+      <w:r>
+        <w:rPr>
+          <w:rFonts w:ascii="Times New Roman" w:hAnsi="Times New Roman" w:cs="Times New Roman"/>
+          <w:i/>
+          <w:iCs/>
+          <w:sz w:val="24"/>
+          <w:szCs w:val="24"/>
+        </w:rPr>
+        <w:t>cite=” ”</w:t>
+      </w:r>
+      <w:r>
+        <w:rPr>
+          <w:rFonts w:ascii="Times New Roman" w:hAnsi="Times New Roman" w:cs="Times New Roman"/>
+          <w:sz w:val="24"/>
+          <w:szCs w:val="24"/>
+        </w:rPr>
+        <w:t xml:space="preserve"> dentro dessa tag e colar o link do texto, artigo ou livro que pegamos a citação.</w:t>
+      </w:r>
+    </w:p>
+    <w:p>
+      <w:pPr>
+        <w:pStyle w:val="PargrafodaLista"/>
+        <w:numPr>
+          <w:ilvl w:val="0"/>
+          <w:numId w:val="14"/>
+        </w:numPr>
+        <w:spacing w:line="360" w:lineRule="auto"/>
+        <w:jc w:val="both"/>
+        <w:rPr>
+          <w:rFonts w:ascii="Times New Roman" w:hAnsi="Times New Roman" w:cs="Times New Roman"/>
+          <w:b/>
+          <w:bCs/>
+          <w:sz w:val="24"/>
+          <w:szCs w:val="24"/>
+        </w:rPr>
+      </w:pPr>
+      <w:r>
+        <w:rPr>
+          <w:rFonts w:ascii="Times New Roman" w:hAnsi="Times New Roman" w:cs="Times New Roman"/>
+          <w:b/>
+          <w:bCs/>
+          <w:sz w:val="24"/>
+          <w:szCs w:val="24"/>
+        </w:rPr>
+        <w:t>&lt;abbr&gt;:</w:t>
+      </w:r>
+      <w:r>
+        <w:rPr>
+          <w:rFonts w:ascii="Times New Roman" w:hAnsi="Times New Roman" w:cs="Times New Roman"/>
+          <w:sz w:val="24"/>
+          <w:szCs w:val="24"/>
+        </w:rPr>
+        <w:t xml:space="preserve"> </w:t>
+      </w:r>
+      <w:r>
+        <w:rPr>
+          <w:rFonts w:ascii="Times New Roman" w:hAnsi="Times New Roman" w:cs="Times New Roman"/>
+          <w:sz w:val="24"/>
+          <w:szCs w:val="24"/>
+        </w:rPr>
+        <w:t xml:space="preserve">Cria links de abreviações. Quando uma abreviação é envelopada nessa tag, pode-se colocar o significado dessa abreviação dentro do parâmetro </w:t>
+      </w:r>
+      <w:r>
+        <w:rPr>
+          <w:rFonts w:ascii="Times New Roman" w:hAnsi="Times New Roman" w:cs="Times New Roman"/>
+          <w:i/>
+          <w:iCs/>
+          <w:sz w:val="24"/>
+          <w:szCs w:val="24"/>
+        </w:rPr>
+        <w:t>title=” ”</w:t>
+      </w:r>
+      <w:r>
+        <w:rPr>
+          <w:rFonts w:ascii="Times New Roman" w:hAnsi="Times New Roman" w:cs="Times New Roman"/>
+          <w:sz w:val="24"/>
+          <w:szCs w:val="24"/>
+        </w:rPr>
+        <w:t>. A abreviação irá ficar sublinhada por pontilhados e quando colocar o mouse em cima, ele exibe o significado daquela abreviação.</w:t>
+      </w:r>
+      <w:r>
+        <w:rPr>
+          <w:rFonts w:ascii="Times New Roman" w:hAnsi="Times New Roman" w:cs="Times New Roman"/>
+          <w:sz w:val="24"/>
+          <w:szCs w:val="24"/>
+        </w:rPr>
+        <w:t xml:space="preserve"> Ex: ex008.</w:t>
+      </w:r>
+    </w:p>
+    <w:p>
+      <w:pPr>
+        <w:pStyle w:val="PargrafodaLista"/>
+        <w:numPr>
+          <w:ilvl w:val="0"/>
+          <w:numId w:val="14"/>
+        </w:numPr>
+        <w:spacing w:line="360" w:lineRule="auto"/>
+        <w:jc w:val="both"/>
+        <w:rPr>
+          <w:rFonts w:ascii="Times New Roman" w:hAnsi="Times New Roman" w:cs="Times New Roman"/>
+          <w:b/>
+          <w:bCs/>
+          <w:sz w:val="24"/>
+          <w:szCs w:val="24"/>
+        </w:rPr>
+      </w:pPr>
+      <w:r>
+        <w:rPr>
+          <w:rFonts w:ascii="Times New Roman" w:hAnsi="Times New Roman" w:cs="Times New Roman"/>
+          <w:b/>
+          <w:bCs/>
+          <w:sz w:val="24"/>
+          <w:szCs w:val="24"/>
+        </w:rPr>
+        <w:t>&lt;bdo:l&gt; e &lt;bdo:r&gt;</w:t>
+      </w:r>
+      <w:r>
+        <w:rPr>
+          <w:rFonts w:ascii="Times New Roman" w:hAnsi="Times New Roman" w:cs="Times New Roman"/>
+          <w:b/>
+          <w:bCs/>
+          <w:sz w:val="24"/>
+          <w:szCs w:val="24"/>
+        </w:rPr>
+        <w:t>:</w:t>
+      </w:r>
+      <w:r>
+        <w:rPr>
+          <w:rFonts w:ascii="Times New Roman" w:hAnsi="Times New Roman" w:cs="Times New Roman"/>
+          <w:sz w:val="24"/>
+          <w:szCs w:val="24"/>
+        </w:rPr>
+        <w:t xml:space="preserve"> Formata o texto escrito como invertido, no caso do :r. O :l formata o texto invertido em padrão.</w:t>
       </w:r>
     </w:p>
     <w:sectPr>

</xml_diff>

<commit_message>
finalizei ex009 e update word
Finalizei o exercício de listas e adicionei as tags e como usar no word
</commit_message>
<xml_diff>
--- a/Estudando HTML5 && CSS3.docx
+++ b/Estudando HTML5 && CSS3.docx
@@ -3009,6 +3009,722 @@
         <w:t xml:space="preserve"> Formata o texto escrito como invertido, no caso do :r. O :l formata o texto invertido em padrão.</w:t>
       </w:r>
     </w:p>
+    <w:p>
+      <w:pPr>
+        <w:spacing w:line="360" w:lineRule="auto"/>
+        <w:ind w:left="720"/>
+        <w:jc w:val="both"/>
+        <w:rPr>
+          <w:rFonts w:ascii="Times New Roman" w:hAnsi="Times New Roman" w:cs="Times New Roman"/>
+          <w:b/>
+          <w:bCs/>
+          <w:sz w:val="24"/>
+          <w:szCs w:val="24"/>
+        </w:rPr>
+      </w:pPr>
+    </w:p>
+    <w:p>
+      <w:pPr>
+        <w:pStyle w:val="PargrafodaLista"/>
+        <w:numPr>
+          <w:ilvl w:val="0"/>
+          <w:numId w:val="1"/>
+        </w:numPr>
+        <w:spacing w:line="360" w:lineRule="auto"/>
+        <w:jc w:val="both"/>
+        <w:rPr>
+          <w:rFonts w:ascii="Times New Roman" w:hAnsi="Times New Roman" w:cs="Times New Roman"/>
+          <w:b/>
+          <w:bCs/>
+          <w:sz w:val="24"/>
+          <w:szCs w:val="24"/>
+        </w:rPr>
+      </w:pPr>
+      <w:r>
+        <w:rPr>
+          <w:rFonts w:ascii="Times New Roman" w:hAnsi="Times New Roman" w:cs="Times New Roman"/>
+          <w:b/>
+          <w:bCs/>
+          <w:sz w:val="24"/>
+          <w:szCs w:val="24"/>
+        </w:rPr>
+        <w:t xml:space="preserve">Listas </w:t>
+      </w:r>
+      <w:r>
+        <w:rPr>
+          <w:rFonts w:ascii="Times New Roman" w:hAnsi="Times New Roman" w:cs="Times New Roman"/>
+          <w:b/>
+          <w:bCs/>
+          <w:sz w:val="24"/>
+          <w:szCs w:val="24"/>
+        </w:rPr>
+        <w:t>OL</w:t>
+      </w:r>
+      <w:r>
+        <w:rPr>
+          <w:rFonts w:ascii="Times New Roman" w:hAnsi="Times New Roman" w:cs="Times New Roman"/>
+          <w:b/>
+          <w:bCs/>
+          <w:sz w:val="24"/>
+          <w:szCs w:val="24"/>
+        </w:rPr>
+        <w:t xml:space="preserve"> e UL:</w:t>
+      </w:r>
+    </w:p>
+    <w:p>
+      <w:pPr>
+        <w:pStyle w:val="PargrafodaLista"/>
+        <w:numPr>
+          <w:ilvl w:val="0"/>
+          <w:numId w:val="15"/>
+        </w:numPr>
+        <w:spacing w:line="360" w:lineRule="auto"/>
+        <w:jc w:val="both"/>
+        <w:rPr>
+          <w:rFonts w:ascii="Times New Roman" w:hAnsi="Times New Roman" w:cs="Times New Roman"/>
+          <w:b/>
+          <w:bCs/>
+          <w:sz w:val="24"/>
+          <w:szCs w:val="24"/>
+        </w:rPr>
+      </w:pPr>
+      <w:r>
+        <w:rPr>
+          <w:rFonts w:ascii="Times New Roman" w:hAnsi="Times New Roman" w:cs="Times New Roman"/>
+          <w:b/>
+          <w:bCs/>
+          <w:sz w:val="24"/>
+          <w:szCs w:val="24"/>
+        </w:rPr>
+        <w:t xml:space="preserve">OL: </w:t>
+      </w:r>
+      <w:r>
+        <w:rPr>
+          <w:rFonts w:ascii="Times New Roman" w:hAnsi="Times New Roman" w:cs="Times New Roman"/>
+          <w:sz w:val="24"/>
+          <w:szCs w:val="24"/>
+        </w:rPr>
+        <w:t>Listas ordenadas (Orde</w:t>
+      </w:r>
+      <w:r>
+        <w:rPr>
+          <w:rFonts w:ascii="Times New Roman" w:hAnsi="Times New Roman" w:cs="Times New Roman"/>
+          <w:sz w:val="24"/>
+          <w:szCs w:val="24"/>
+        </w:rPr>
+        <w:t>re</w:t>
+      </w:r>
+      <w:r>
+        <w:rPr>
+          <w:rFonts w:ascii="Times New Roman" w:hAnsi="Times New Roman" w:cs="Times New Roman"/>
+          <w:sz w:val="24"/>
+          <w:szCs w:val="24"/>
+        </w:rPr>
+        <w:t>d lists)</w:t>
+      </w:r>
+    </w:p>
+    <w:p>
+      <w:pPr>
+        <w:pStyle w:val="PargrafodaLista"/>
+        <w:spacing w:line="360" w:lineRule="auto"/>
+        <w:ind w:left="1080"/>
+        <w:jc w:val="both"/>
+        <w:rPr>
+          <w:rFonts w:ascii="Times New Roman" w:hAnsi="Times New Roman" w:cs="Times New Roman"/>
+          <w:sz w:val="24"/>
+          <w:szCs w:val="24"/>
+        </w:rPr>
+      </w:pPr>
+      <w:r>
+        <w:rPr>
+          <w:rFonts w:ascii="Times New Roman" w:hAnsi="Times New Roman" w:cs="Times New Roman"/>
+          <w:b/>
+          <w:bCs/>
+          <w:sz w:val="24"/>
+          <w:szCs w:val="24"/>
+        </w:rPr>
+        <w:t>i.</w:t>
+      </w:r>
+      <w:r>
+        <w:rPr>
+          <w:rFonts w:ascii="Times New Roman" w:hAnsi="Times New Roman" w:cs="Times New Roman"/>
+          <w:sz w:val="24"/>
+          <w:szCs w:val="24"/>
+        </w:rPr>
+        <w:t xml:space="preserve"> Para criar uma lista basta usar a tag &lt;ol&gt;. Dentro da tag &lt;ol&gt; usar a tag &lt;li&gt; para cada ítem, dessa forma os itens serão numerados automaticamente.</w:t>
+      </w:r>
+      <w:r>
+        <w:rPr>
+          <w:rFonts w:ascii="Times New Roman" w:hAnsi="Times New Roman" w:cs="Times New Roman"/>
+          <w:sz w:val="24"/>
+          <w:szCs w:val="24"/>
+        </w:rPr>
+        <w:t xml:space="preserve"> A partir do HTML5 o &lt;/li&gt; para fechamento da tag se tornou opcional, ou seja, não há a necessidade de colocar, porém, no vscode, quando abre a tag ele automaticamente fecha sozinho.</w:t>
+      </w:r>
+    </w:p>
+    <w:p>
+      <w:pPr>
+        <w:pStyle w:val="PargrafodaLista"/>
+        <w:spacing w:line="360" w:lineRule="auto"/>
+        <w:ind w:left="1080"/>
+        <w:jc w:val="both"/>
+        <w:rPr>
+          <w:rFonts w:ascii="Times New Roman" w:hAnsi="Times New Roman" w:cs="Times New Roman"/>
+          <w:sz w:val="24"/>
+          <w:szCs w:val="24"/>
+        </w:rPr>
+      </w:pPr>
+      <w:r>
+        <w:rPr>
+          <w:rFonts w:ascii="Times New Roman" w:hAnsi="Times New Roman" w:cs="Times New Roman"/>
+          <w:b/>
+          <w:bCs/>
+          <w:sz w:val="24"/>
+          <w:szCs w:val="24"/>
+        </w:rPr>
+        <w:t>ii.</w:t>
+      </w:r>
+      <w:r>
+        <w:rPr>
+          <w:rFonts w:ascii="Times New Roman" w:hAnsi="Times New Roman" w:cs="Times New Roman"/>
+          <w:sz w:val="24"/>
+          <w:szCs w:val="24"/>
+        </w:rPr>
+        <w:t xml:space="preserve"> Podemos utilizar o parâmetro </w:t>
+      </w:r>
+      <w:r>
+        <w:rPr>
+          <w:rFonts w:ascii="Times New Roman" w:hAnsi="Times New Roman" w:cs="Times New Roman"/>
+          <w:i/>
+          <w:iCs/>
+          <w:sz w:val="24"/>
+          <w:szCs w:val="24"/>
+        </w:rPr>
+        <w:t>type=” “</w:t>
+      </w:r>
+      <w:r>
+        <w:rPr>
+          <w:rFonts w:ascii="Times New Roman" w:hAnsi="Times New Roman" w:cs="Times New Roman"/>
+          <w:sz w:val="24"/>
+          <w:szCs w:val="24"/>
+        </w:rPr>
+        <w:t xml:space="preserve"> na tag &lt;ol&gt;. Esse parâmetro dispõem de 5 opções de formatação de listas: 1, A, a, I e i.</w:t>
+      </w:r>
+    </w:p>
+    <w:p>
+      <w:pPr>
+        <w:pStyle w:val="PargrafodaLista"/>
+        <w:spacing w:line="360" w:lineRule="auto"/>
+        <w:ind w:left="1080" w:firstLine="336"/>
+        <w:jc w:val="both"/>
+        <w:rPr>
+          <w:rFonts w:ascii="Times New Roman" w:hAnsi="Times New Roman" w:cs="Times New Roman"/>
+          <w:sz w:val="24"/>
+          <w:szCs w:val="24"/>
+        </w:rPr>
+      </w:pPr>
+      <w:r>
+        <w:rPr>
+          <w:rFonts w:ascii="Times New Roman" w:hAnsi="Times New Roman" w:cs="Times New Roman"/>
+          <w:b/>
+          <w:bCs/>
+          <w:sz w:val="24"/>
+          <w:szCs w:val="24"/>
+        </w:rPr>
+        <w:t>- 1:</w:t>
+      </w:r>
+      <w:r>
+        <w:rPr>
+          <w:rFonts w:ascii="Times New Roman" w:hAnsi="Times New Roman" w:cs="Times New Roman"/>
+          <w:sz w:val="24"/>
+          <w:szCs w:val="24"/>
+        </w:rPr>
+        <w:t xml:space="preserve"> Lista normal, num</w:t>
+      </w:r>
+      <w:r>
+        <w:rPr>
+          <w:rFonts w:ascii="Times New Roman" w:hAnsi="Times New Roman" w:cs="Times New Roman"/>
+          <w:sz w:val="24"/>
+          <w:szCs w:val="24"/>
+        </w:rPr>
+        <w:t>érica</w:t>
+      </w:r>
+      <w:r>
+        <w:rPr>
+          <w:rFonts w:ascii="Times New Roman" w:hAnsi="Times New Roman" w:cs="Times New Roman"/>
+          <w:sz w:val="24"/>
+          <w:szCs w:val="24"/>
+        </w:rPr>
+        <w:t>.</w:t>
+      </w:r>
+    </w:p>
+    <w:p>
+      <w:pPr>
+        <w:pStyle w:val="PargrafodaLista"/>
+        <w:spacing w:line="360" w:lineRule="auto"/>
+        <w:ind w:left="1080" w:firstLine="336"/>
+        <w:jc w:val="both"/>
+        <w:rPr>
+          <w:rFonts w:ascii="Times New Roman" w:hAnsi="Times New Roman" w:cs="Times New Roman"/>
+          <w:sz w:val="24"/>
+          <w:szCs w:val="24"/>
+        </w:rPr>
+      </w:pPr>
+      <w:r>
+        <w:rPr>
+          <w:rFonts w:ascii="Times New Roman" w:hAnsi="Times New Roman" w:cs="Times New Roman"/>
+          <w:b/>
+          <w:bCs/>
+          <w:sz w:val="24"/>
+          <w:szCs w:val="24"/>
+        </w:rPr>
+        <w:t>- A:</w:t>
+      </w:r>
+      <w:r>
+        <w:rPr>
+          <w:rFonts w:ascii="Times New Roman" w:hAnsi="Times New Roman" w:cs="Times New Roman"/>
+          <w:sz w:val="24"/>
+          <w:szCs w:val="24"/>
+        </w:rPr>
+        <w:t xml:space="preserve"> </w:t>
+      </w:r>
+      <w:r>
+        <w:rPr>
+          <w:rFonts w:ascii="Times New Roman" w:hAnsi="Times New Roman" w:cs="Times New Roman"/>
+          <w:sz w:val="24"/>
+          <w:szCs w:val="24"/>
+        </w:rPr>
+        <w:t>Lista alfabética em letras maiúsculas.</w:t>
+      </w:r>
+    </w:p>
+    <w:p>
+      <w:pPr>
+        <w:pStyle w:val="PargrafodaLista"/>
+        <w:spacing w:line="360" w:lineRule="auto"/>
+        <w:ind w:left="1080" w:firstLine="336"/>
+        <w:jc w:val="both"/>
+        <w:rPr>
+          <w:rFonts w:ascii="Times New Roman" w:hAnsi="Times New Roman" w:cs="Times New Roman"/>
+          <w:sz w:val="24"/>
+          <w:szCs w:val="24"/>
+        </w:rPr>
+      </w:pPr>
+      <w:r>
+        <w:rPr>
+          <w:rFonts w:ascii="Times New Roman" w:hAnsi="Times New Roman" w:cs="Times New Roman"/>
+          <w:b/>
+          <w:bCs/>
+          <w:sz w:val="24"/>
+          <w:szCs w:val="24"/>
+        </w:rPr>
+        <w:t>- a:</w:t>
+      </w:r>
+      <w:r>
+        <w:rPr>
+          <w:rFonts w:ascii="Times New Roman" w:hAnsi="Times New Roman" w:cs="Times New Roman"/>
+          <w:sz w:val="24"/>
+          <w:szCs w:val="24"/>
+        </w:rPr>
+        <w:t xml:space="preserve"> Lista alfabética em letras minúsculas.</w:t>
+      </w:r>
+    </w:p>
+    <w:p>
+      <w:pPr>
+        <w:pStyle w:val="PargrafodaLista"/>
+        <w:spacing w:line="360" w:lineRule="auto"/>
+        <w:ind w:left="1080" w:firstLine="336"/>
+        <w:jc w:val="both"/>
+        <w:rPr>
+          <w:rFonts w:ascii="Times New Roman" w:hAnsi="Times New Roman" w:cs="Times New Roman"/>
+          <w:sz w:val="24"/>
+          <w:szCs w:val="24"/>
+        </w:rPr>
+      </w:pPr>
+      <w:r>
+        <w:rPr>
+          <w:rFonts w:ascii="Times New Roman" w:hAnsi="Times New Roman" w:cs="Times New Roman"/>
+          <w:b/>
+          <w:bCs/>
+          <w:sz w:val="24"/>
+          <w:szCs w:val="24"/>
+        </w:rPr>
+        <w:t>- I:</w:t>
+      </w:r>
+      <w:r>
+        <w:rPr>
+          <w:rFonts w:ascii="Times New Roman" w:hAnsi="Times New Roman" w:cs="Times New Roman"/>
+          <w:sz w:val="24"/>
+          <w:szCs w:val="24"/>
+        </w:rPr>
+        <w:t xml:space="preserve"> </w:t>
+      </w:r>
+      <w:r>
+        <w:rPr>
+          <w:rFonts w:ascii="Times New Roman" w:hAnsi="Times New Roman" w:cs="Times New Roman"/>
+          <w:sz w:val="24"/>
+          <w:szCs w:val="24"/>
+        </w:rPr>
+        <w:t>Números Romanos maiúsculas.</w:t>
+      </w:r>
+    </w:p>
+    <w:p>
+      <w:pPr>
+        <w:pStyle w:val="PargrafodaLista"/>
+        <w:spacing w:line="360" w:lineRule="auto"/>
+        <w:ind w:left="1080" w:firstLine="336"/>
+        <w:jc w:val="both"/>
+        <w:rPr>
+          <w:rFonts w:ascii="Times New Roman" w:hAnsi="Times New Roman" w:cs="Times New Roman"/>
+          <w:sz w:val="24"/>
+          <w:szCs w:val="24"/>
+        </w:rPr>
+      </w:pPr>
+      <w:r>
+        <w:rPr>
+          <w:rFonts w:ascii="Times New Roman" w:hAnsi="Times New Roman" w:cs="Times New Roman"/>
+          <w:b/>
+          <w:bCs/>
+          <w:sz w:val="24"/>
+          <w:szCs w:val="24"/>
+        </w:rPr>
+        <w:t>- i:</w:t>
+      </w:r>
+      <w:r>
+        <w:rPr>
+          <w:rFonts w:ascii="Times New Roman" w:hAnsi="Times New Roman" w:cs="Times New Roman"/>
+          <w:sz w:val="24"/>
+          <w:szCs w:val="24"/>
+        </w:rPr>
+        <w:t xml:space="preserve"> </w:t>
+      </w:r>
+      <w:r>
+        <w:rPr>
+          <w:rFonts w:ascii="Times New Roman" w:hAnsi="Times New Roman" w:cs="Times New Roman"/>
+          <w:sz w:val="24"/>
+          <w:szCs w:val="24"/>
+        </w:rPr>
+        <w:t>Números Romanos minúsculas</w:t>
+      </w:r>
+      <w:r>
+        <w:rPr>
+          <w:rFonts w:ascii="Times New Roman" w:hAnsi="Times New Roman" w:cs="Times New Roman"/>
+          <w:sz w:val="24"/>
+          <w:szCs w:val="24"/>
+        </w:rPr>
+        <w:t>.</w:t>
+      </w:r>
+    </w:p>
+    <w:p>
+      <w:pPr>
+        <w:spacing w:line="360" w:lineRule="auto"/>
+        <w:ind w:left="372" w:firstLine="708"/>
+        <w:jc w:val="both"/>
+        <w:rPr>
+          <w:rFonts w:ascii="Times New Roman" w:hAnsi="Times New Roman" w:cs="Times New Roman"/>
+          <w:sz w:val="24"/>
+          <w:szCs w:val="24"/>
+        </w:rPr>
+      </w:pPr>
+      <w:r>
+        <w:rPr>
+          <w:rFonts w:ascii="Times New Roman" w:hAnsi="Times New Roman" w:cs="Times New Roman"/>
+          <w:b/>
+          <w:bCs/>
+          <w:sz w:val="24"/>
+          <w:szCs w:val="24"/>
+        </w:rPr>
+        <w:t xml:space="preserve">iii. </w:t>
+      </w:r>
+      <w:r>
+        <w:rPr>
+          <w:rFonts w:ascii="Times New Roman" w:hAnsi="Times New Roman" w:cs="Times New Roman"/>
+          <w:sz w:val="24"/>
+          <w:szCs w:val="24"/>
+        </w:rPr>
+        <w:t xml:space="preserve">Podemos adicionar o parâmetro </w:t>
+      </w:r>
+      <w:r>
+        <w:rPr>
+          <w:rFonts w:ascii="Times New Roman" w:hAnsi="Times New Roman" w:cs="Times New Roman"/>
+          <w:i/>
+          <w:iCs/>
+          <w:sz w:val="24"/>
+          <w:szCs w:val="24"/>
+        </w:rPr>
+        <w:t>start=” “</w:t>
+      </w:r>
+      <w:r>
+        <w:rPr>
+          <w:rFonts w:ascii="Times New Roman" w:hAnsi="Times New Roman" w:cs="Times New Roman"/>
+          <w:sz w:val="24"/>
+          <w:szCs w:val="24"/>
+        </w:rPr>
+        <w:t xml:space="preserve"> dentro da tag &lt;ol&gt; e dessa maneira ele irá iniciar no número (se for lista numérica) que você colocou, ou seja, se colocar o 4, a lista se inicia no ítem 4.</w:t>
+      </w:r>
+    </w:p>
+    <w:p>
+      <w:pPr>
+        <w:pStyle w:val="PargrafodaLista"/>
+        <w:numPr>
+          <w:ilvl w:val="0"/>
+          <w:numId w:val="15"/>
+        </w:numPr>
+        <w:spacing w:line="360" w:lineRule="auto"/>
+        <w:jc w:val="both"/>
+        <w:rPr>
+          <w:rFonts w:ascii="Times New Roman" w:hAnsi="Times New Roman" w:cs="Times New Roman"/>
+          <w:sz w:val="24"/>
+          <w:szCs w:val="24"/>
+        </w:rPr>
+      </w:pPr>
+      <w:r>
+        <w:rPr>
+          <w:rFonts w:ascii="Times New Roman" w:hAnsi="Times New Roman" w:cs="Times New Roman"/>
+          <w:b/>
+          <w:bCs/>
+          <w:sz w:val="24"/>
+          <w:szCs w:val="24"/>
+        </w:rPr>
+        <w:t>UL:</w:t>
+      </w:r>
+      <w:r>
+        <w:rPr>
+          <w:rFonts w:ascii="Times New Roman" w:hAnsi="Times New Roman" w:cs="Times New Roman"/>
+          <w:sz w:val="24"/>
+          <w:szCs w:val="24"/>
+        </w:rPr>
+        <w:t xml:space="preserve"> Listas não ordenadas</w:t>
+      </w:r>
+      <w:r>
+        <w:rPr>
+          <w:rFonts w:ascii="Times New Roman" w:hAnsi="Times New Roman" w:cs="Times New Roman"/>
+          <w:sz w:val="24"/>
+          <w:szCs w:val="24"/>
+        </w:rPr>
+        <w:t>, ou seja, listas demarcadas.</w:t>
+      </w:r>
+      <w:r>
+        <w:rPr>
+          <w:rFonts w:ascii="Times New Roman" w:hAnsi="Times New Roman" w:cs="Times New Roman"/>
+          <w:sz w:val="24"/>
+          <w:szCs w:val="24"/>
+        </w:rPr>
+        <w:t xml:space="preserve"> </w:t>
+      </w:r>
+      <w:r>
+        <w:rPr>
+          <w:rFonts w:ascii="Times New Roman" w:hAnsi="Times New Roman" w:cs="Times New Roman"/>
+          <w:sz w:val="24"/>
+          <w:szCs w:val="24"/>
+        </w:rPr>
+        <w:t>(Unordered List)</w:t>
+      </w:r>
+    </w:p>
+    <w:p>
+      <w:pPr>
+        <w:pStyle w:val="PargrafodaLista"/>
+        <w:spacing w:line="360" w:lineRule="auto"/>
+        <w:ind w:left="1080"/>
+        <w:jc w:val="both"/>
+        <w:rPr>
+          <w:rFonts w:ascii="Times New Roman" w:hAnsi="Times New Roman" w:cs="Times New Roman"/>
+          <w:sz w:val="24"/>
+          <w:szCs w:val="24"/>
+        </w:rPr>
+      </w:pPr>
+      <w:r>
+        <w:rPr>
+          <w:rFonts w:ascii="Times New Roman" w:hAnsi="Times New Roman" w:cs="Times New Roman"/>
+          <w:b/>
+          <w:bCs/>
+          <w:sz w:val="24"/>
+          <w:szCs w:val="24"/>
+        </w:rPr>
+        <w:t>i.</w:t>
+      </w:r>
+      <w:r>
+        <w:rPr>
+          <w:rFonts w:ascii="Times New Roman" w:hAnsi="Times New Roman" w:cs="Times New Roman"/>
+          <w:sz w:val="24"/>
+          <w:szCs w:val="24"/>
+        </w:rPr>
+        <w:t xml:space="preserve"> Utiliza-se a tag &lt;ul&gt; para criar essa lista.</w:t>
+      </w:r>
+    </w:p>
+    <w:p>
+      <w:pPr>
+        <w:pStyle w:val="PargrafodaLista"/>
+        <w:spacing w:line="360" w:lineRule="auto"/>
+        <w:ind w:left="1080"/>
+        <w:jc w:val="both"/>
+        <w:rPr>
+          <w:rFonts w:ascii="Times New Roman" w:hAnsi="Times New Roman" w:cs="Times New Roman"/>
+          <w:sz w:val="24"/>
+          <w:szCs w:val="24"/>
+        </w:rPr>
+      </w:pPr>
+      <w:r>
+        <w:rPr>
+          <w:rFonts w:ascii="Times New Roman" w:hAnsi="Times New Roman" w:cs="Times New Roman"/>
+          <w:b/>
+          <w:bCs/>
+          <w:sz w:val="24"/>
+          <w:szCs w:val="24"/>
+        </w:rPr>
+        <w:t>ii.</w:t>
+      </w:r>
+      <w:r>
+        <w:rPr>
+          <w:rFonts w:ascii="Times New Roman" w:hAnsi="Times New Roman" w:cs="Times New Roman"/>
+          <w:sz w:val="24"/>
+          <w:szCs w:val="24"/>
+        </w:rPr>
+        <w:t xml:space="preserve"> Usamos a tag &lt;li&gt; igual a anterior para criar seus itens.</w:t>
+      </w:r>
+    </w:p>
+    <w:p>
+      <w:pPr>
+        <w:pStyle w:val="PargrafodaLista"/>
+        <w:spacing w:line="360" w:lineRule="auto"/>
+        <w:ind w:left="1080"/>
+        <w:jc w:val="both"/>
+        <w:rPr>
+          <w:rFonts w:ascii="Times New Roman" w:hAnsi="Times New Roman" w:cs="Times New Roman"/>
+          <w:sz w:val="24"/>
+          <w:szCs w:val="24"/>
+        </w:rPr>
+      </w:pPr>
+      <w:r>
+        <w:rPr>
+          <w:rFonts w:ascii="Times New Roman" w:hAnsi="Times New Roman" w:cs="Times New Roman"/>
+          <w:b/>
+          <w:bCs/>
+          <w:sz w:val="24"/>
+          <w:szCs w:val="24"/>
+        </w:rPr>
+        <w:t>iii.</w:t>
+      </w:r>
+      <w:r>
+        <w:rPr>
+          <w:rFonts w:ascii="Times New Roman" w:hAnsi="Times New Roman" w:cs="Times New Roman"/>
+          <w:sz w:val="24"/>
+          <w:szCs w:val="24"/>
+        </w:rPr>
+        <w:t xml:space="preserve"> Parâmetro </w:t>
+      </w:r>
+      <w:r>
+        <w:rPr>
+          <w:rFonts w:ascii="Times New Roman" w:hAnsi="Times New Roman" w:cs="Times New Roman"/>
+          <w:i/>
+          <w:iCs/>
+          <w:sz w:val="24"/>
+          <w:szCs w:val="24"/>
+        </w:rPr>
+        <w:t>type=” “</w:t>
+      </w:r>
+      <w:r>
+        <w:rPr>
+          <w:rFonts w:ascii="Times New Roman" w:hAnsi="Times New Roman" w:cs="Times New Roman"/>
+          <w:sz w:val="24"/>
+          <w:szCs w:val="24"/>
+        </w:rPr>
+        <w:t xml:space="preserve"> também é valido:</w:t>
+      </w:r>
+    </w:p>
+    <w:p>
+      <w:pPr>
+        <w:pStyle w:val="PargrafodaLista"/>
+        <w:spacing w:line="360" w:lineRule="auto"/>
+        <w:ind w:left="1080" w:firstLine="336"/>
+        <w:jc w:val="both"/>
+        <w:rPr>
+          <w:rFonts w:ascii="Times New Roman" w:hAnsi="Times New Roman" w:cs="Times New Roman"/>
+          <w:sz w:val="24"/>
+          <w:szCs w:val="24"/>
+        </w:rPr>
+      </w:pPr>
+      <w:r>
+        <w:rPr>
+          <w:rFonts w:ascii="Times New Roman" w:hAnsi="Times New Roman" w:cs="Times New Roman"/>
+          <w:b/>
+          <w:bCs/>
+          <w:sz w:val="24"/>
+          <w:szCs w:val="24"/>
+        </w:rPr>
+        <w:t>- disc:</w:t>
+      </w:r>
+      <w:r>
+        <w:rPr>
+          <w:rFonts w:ascii="Times New Roman" w:hAnsi="Times New Roman" w:cs="Times New Roman"/>
+          <w:sz w:val="24"/>
+          <w:szCs w:val="24"/>
+        </w:rPr>
+        <w:t xml:space="preserve"> bolinha pintada. (Padrão)</w:t>
+      </w:r>
+    </w:p>
+    <w:p>
+      <w:pPr>
+        <w:pStyle w:val="PargrafodaLista"/>
+        <w:spacing w:line="360" w:lineRule="auto"/>
+        <w:ind w:left="1080" w:firstLine="336"/>
+        <w:jc w:val="both"/>
+        <w:rPr>
+          <w:rFonts w:ascii="Times New Roman" w:hAnsi="Times New Roman" w:cs="Times New Roman"/>
+          <w:sz w:val="24"/>
+          <w:szCs w:val="24"/>
+        </w:rPr>
+      </w:pPr>
+      <w:r>
+        <w:rPr>
+          <w:rFonts w:ascii="Times New Roman" w:hAnsi="Times New Roman" w:cs="Times New Roman"/>
+          <w:b/>
+          <w:bCs/>
+          <w:sz w:val="24"/>
+          <w:szCs w:val="24"/>
+        </w:rPr>
+        <w:lastRenderedPageBreak/>
+        <w:t>- circle:</w:t>
+      </w:r>
+      <w:r>
+        <w:rPr>
+          <w:rFonts w:ascii="Times New Roman" w:hAnsi="Times New Roman" w:cs="Times New Roman"/>
+          <w:sz w:val="24"/>
+          <w:szCs w:val="24"/>
+        </w:rPr>
+        <w:t xml:space="preserve"> bolinha vazia.</w:t>
+      </w:r>
+    </w:p>
+    <w:p>
+      <w:pPr>
+        <w:pStyle w:val="PargrafodaLista"/>
+        <w:spacing w:line="360" w:lineRule="auto"/>
+        <w:ind w:left="1080" w:firstLine="336"/>
+        <w:jc w:val="both"/>
+        <w:rPr>
+          <w:rFonts w:ascii="Times New Roman" w:hAnsi="Times New Roman" w:cs="Times New Roman"/>
+          <w:sz w:val="24"/>
+          <w:szCs w:val="24"/>
+        </w:rPr>
+      </w:pPr>
+      <w:r>
+        <w:rPr>
+          <w:rFonts w:ascii="Times New Roman" w:hAnsi="Times New Roman" w:cs="Times New Roman"/>
+          <w:b/>
+          <w:bCs/>
+          <w:sz w:val="24"/>
+          <w:szCs w:val="24"/>
+        </w:rPr>
+        <w:t>- square:</w:t>
+      </w:r>
+      <w:r>
+        <w:rPr>
+          <w:rFonts w:ascii="Times New Roman" w:hAnsi="Times New Roman" w:cs="Times New Roman"/>
+          <w:sz w:val="24"/>
+          <w:szCs w:val="24"/>
+        </w:rPr>
+        <w:t xml:space="preserve"> quadradinhos</w:t>
+      </w:r>
+    </w:p>
     <w:sectPr>
       <w:pgSz w:w="11906" w:h="16838"/>
       <w:pgMar w:top="1417" w:right="1701" w:bottom="1417" w:left="1701" w:header="708" w:footer="708" w:gutter="0"/>
@@ -3234,6 +3950,97 @@
     </w:lvl>
   </w:abstractNum>
   <w:abstractNum w:abstractNumId="2" w15:restartNumberingAfterBreak="0">
+    <w:nsid w:val="2C144260"/>
+    <w:multiLevelType w:val="hybridMultilevel"/>
+    <w:tmpl w:val="B1F8F2DE"/>
+    <w:lvl w:ilvl="0" w:tplc="CF9C1900">
+      <w:start w:val="1"/>
+      <w:numFmt w:val="lowerLetter"/>
+      <w:lvlText w:val="%1."/>
+      <w:lvlJc w:val="left"/>
+      <w:pPr>
+        <w:ind w:left="1080" w:hanging="360"/>
+      </w:pPr>
+      <w:rPr>
+        <w:rFonts w:hint="default"/>
+        <w:b/>
+        <w:bCs/>
+      </w:rPr>
+    </w:lvl>
+    <w:lvl w:ilvl="1" w:tplc="04160019" w:tentative="1">
+      <w:start w:val="1"/>
+      <w:numFmt w:val="lowerLetter"/>
+      <w:lvlText w:val="%2."/>
+      <w:lvlJc w:val="left"/>
+      <w:pPr>
+        <w:ind w:left="1800" w:hanging="360"/>
+      </w:pPr>
+    </w:lvl>
+    <w:lvl w:ilvl="2" w:tplc="0416001B" w:tentative="1">
+      <w:start w:val="1"/>
+      <w:numFmt w:val="lowerRoman"/>
+      <w:lvlText w:val="%3."/>
+      <w:lvlJc w:val="right"/>
+      <w:pPr>
+        <w:ind w:left="2520" w:hanging="180"/>
+      </w:pPr>
+    </w:lvl>
+    <w:lvl w:ilvl="3" w:tplc="0416000F" w:tentative="1">
+      <w:start w:val="1"/>
+      <w:numFmt w:val="decimal"/>
+      <w:lvlText w:val="%4."/>
+      <w:lvlJc w:val="left"/>
+      <w:pPr>
+        <w:ind w:left="3240" w:hanging="360"/>
+      </w:pPr>
+    </w:lvl>
+    <w:lvl w:ilvl="4" w:tplc="04160019" w:tentative="1">
+      <w:start w:val="1"/>
+      <w:numFmt w:val="lowerLetter"/>
+      <w:lvlText w:val="%5."/>
+      <w:lvlJc w:val="left"/>
+      <w:pPr>
+        <w:ind w:left="3960" w:hanging="360"/>
+      </w:pPr>
+    </w:lvl>
+    <w:lvl w:ilvl="5" w:tplc="0416001B" w:tentative="1">
+      <w:start w:val="1"/>
+      <w:numFmt w:val="lowerRoman"/>
+      <w:lvlText w:val="%6."/>
+      <w:lvlJc w:val="right"/>
+      <w:pPr>
+        <w:ind w:left="4680" w:hanging="180"/>
+      </w:pPr>
+    </w:lvl>
+    <w:lvl w:ilvl="6" w:tplc="0416000F" w:tentative="1">
+      <w:start w:val="1"/>
+      <w:numFmt w:val="decimal"/>
+      <w:lvlText w:val="%7."/>
+      <w:lvlJc w:val="left"/>
+      <w:pPr>
+        <w:ind w:left="5400" w:hanging="360"/>
+      </w:pPr>
+    </w:lvl>
+    <w:lvl w:ilvl="7" w:tplc="04160019" w:tentative="1">
+      <w:start w:val="1"/>
+      <w:numFmt w:val="lowerLetter"/>
+      <w:lvlText w:val="%8."/>
+      <w:lvlJc w:val="left"/>
+      <w:pPr>
+        <w:ind w:left="6120" w:hanging="360"/>
+      </w:pPr>
+    </w:lvl>
+    <w:lvl w:ilvl="8" w:tplc="0416001B" w:tentative="1">
+      <w:start w:val="1"/>
+      <w:numFmt w:val="lowerRoman"/>
+      <w:lvlText w:val="%9."/>
+      <w:lvlJc w:val="right"/>
+      <w:pPr>
+        <w:ind w:left="6840" w:hanging="180"/>
+      </w:pPr>
+    </w:lvl>
+  </w:abstractNum>
+  <w:abstractNum w:abstractNumId="3" w15:restartNumberingAfterBreak="0">
     <w:nsid w:val="2E470C65"/>
     <w:multiLevelType w:val="hybridMultilevel"/>
     <w:tmpl w:val="6AAA5A10"/>
@@ -3322,7 +4129,7 @@
       </w:pPr>
     </w:lvl>
   </w:abstractNum>
-  <w:abstractNum w:abstractNumId="3" w15:restartNumberingAfterBreak="0">
+  <w:abstractNum w:abstractNumId="4" w15:restartNumberingAfterBreak="0">
     <w:nsid w:val="33370473"/>
     <w:multiLevelType w:val="hybridMultilevel"/>
     <w:tmpl w:val="4B62449A"/>
@@ -3411,7 +4218,7 @@
       </w:pPr>
     </w:lvl>
   </w:abstractNum>
-  <w:abstractNum w:abstractNumId="4" w15:restartNumberingAfterBreak="0">
+  <w:abstractNum w:abstractNumId="5" w15:restartNumberingAfterBreak="0">
     <w:nsid w:val="3D87355B"/>
     <w:multiLevelType w:val="hybridMultilevel"/>
     <w:tmpl w:val="7DDC01F4"/>
@@ -3502,7 +4309,7 @@
       </w:pPr>
     </w:lvl>
   </w:abstractNum>
-  <w:abstractNum w:abstractNumId="5" w15:restartNumberingAfterBreak="0">
+  <w:abstractNum w:abstractNumId="6" w15:restartNumberingAfterBreak="0">
     <w:nsid w:val="49B72DE5"/>
     <w:multiLevelType w:val="hybridMultilevel"/>
     <w:tmpl w:val="8C029960"/>
@@ -3593,7 +4400,7 @@
       </w:pPr>
     </w:lvl>
   </w:abstractNum>
-  <w:abstractNum w:abstractNumId="6" w15:restartNumberingAfterBreak="0">
+  <w:abstractNum w:abstractNumId="7" w15:restartNumberingAfterBreak="0">
     <w:nsid w:val="4CC26648"/>
     <w:multiLevelType w:val="hybridMultilevel"/>
     <w:tmpl w:val="865E2FF8"/>
@@ -3684,7 +4491,7 @@
       </w:pPr>
     </w:lvl>
   </w:abstractNum>
-  <w:abstractNum w:abstractNumId="7" w15:restartNumberingAfterBreak="0">
+  <w:abstractNum w:abstractNumId="8" w15:restartNumberingAfterBreak="0">
     <w:nsid w:val="53912398"/>
     <w:multiLevelType w:val="hybridMultilevel"/>
     <w:tmpl w:val="15047E58"/>
@@ -3773,7 +4580,7 @@
       </w:pPr>
     </w:lvl>
   </w:abstractNum>
-  <w:abstractNum w:abstractNumId="8" w15:restartNumberingAfterBreak="0">
+  <w:abstractNum w:abstractNumId="9" w15:restartNumberingAfterBreak="0">
     <w:nsid w:val="554E4875"/>
     <w:multiLevelType w:val="hybridMultilevel"/>
     <w:tmpl w:val="B3C4F318"/>
@@ -3862,7 +4669,7 @@
       </w:pPr>
     </w:lvl>
   </w:abstractNum>
-  <w:abstractNum w:abstractNumId="9" w15:restartNumberingAfterBreak="0">
+  <w:abstractNum w:abstractNumId="10" w15:restartNumberingAfterBreak="0">
     <w:nsid w:val="5F191B01"/>
     <w:multiLevelType w:val="hybridMultilevel"/>
     <w:tmpl w:val="829ADCC2"/>
@@ -3951,7 +4758,7 @@
       </w:pPr>
     </w:lvl>
   </w:abstractNum>
-  <w:abstractNum w:abstractNumId="10" w15:restartNumberingAfterBreak="0">
+  <w:abstractNum w:abstractNumId="11" w15:restartNumberingAfterBreak="0">
     <w:nsid w:val="62A64F79"/>
     <w:multiLevelType w:val="hybridMultilevel"/>
     <w:tmpl w:val="008C5CEE"/>
@@ -4042,7 +4849,7 @@
       </w:pPr>
     </w:lvl>
   </w:abstractNum>
-  <w:abstractNum w:abstractNumId="11" w15:restartNumberingAfterBreak="0">
+  <w:abstractNum w:abstractNumId="12" w15:restartNumberingAfterBreak="0">
     <w:nsid w:val="65A82C0A"/>
     <w:multiLevelType w:val="hybridMultilevel"/>
     <w:tmpl w:val="4BE87286"/>
@@ -4131,7 +4938,7 @@
       </w:pPr>
     </w:lvl>
   </w:abstractNum>
-  <w:abstractNum w:abstractNumId="12" w15:restartNumberingAfterBreak="0">
+  <w:abstractNum w:abstractNumId="13" w15:restartNumberingAfterBreak="0">
     <w:nsid w:val="6BB559B7"/>
     <w:multiLevelType w:val="hybridMultilevel"/>
     <w:tmpl w:val="90488800"/>
@@ -4220,7 +5027,7 @@
       </w:pPr>
     </w:lvl>
   </w:abstractNum>
-  <w:abstractNum w:abstractNumId="13" w15:restartNumberingAfterBreak="0">
+  <w:abstractNum w:abstractNumId="14" w15:restartNumberingAfterBreak="0">
     <w:nsid w:val="6E4F0F77"/>
     <w:multiLevelType w:val="hybridMultilevel"/>
     <w:tmpl w:val="221849CE"/>
@@ -4313,43 +5120,46 @@
     <w:abstractNumId w:val="0"/>
   </w:num>
   <w:num w:numId="2">
+    <w:abstractNumId w:val="11"/>
+  </w:num>
+  <w:num w:numId="3">
+    <w:abstractNumId w:val="8"/>
+  </w:num>
+  <w:num w:numId="4">
     <w:abstractNumId w:val="10"/>
   </w:num>
-  <w:num w:numId="3">
-    <w:abstractNumId w:val="7"/>
+  <w:num w:numId="5">
+    <w:abstractNumId w:val="12"/>
   </w:num>
-  <w:num w:numId="4">
+  <w:num w:numId="6">
     <w:abstractNumId w:val="9"/>
   </w:num>
-  <w:num w:numId="5">
-    <w:abstractNumId w:val="11"/>
+  <w:num w:numId="7">
+    <w:abstractNumId w:val="6"/>
   </w:num>
-  <w:num w:numId="6">
-    <w:abstractNumId w:val="8"/>
+  <w:num w:numId="8">
+    <w:abstractNumId w:val="3"/>
   </w:num>
-  <w:num w:numId="7">
+  <w:num w:numId="9">
+    <w:abstractNumId w:val="4"/>
+  </w:num>
+  <w:num w:numId="10">
     <w:abstractNumId w:val="5"/>
   </w:num>
-  <w:num w:numId="8">
-    <w:abstractNumId w:val="2"/>
-  </w:num>
-  <w:num w:numId="9">
-    <w:abstractNumId w:val="3"/>
-  </w:num>
-  <w:num w:numId="10">
-    <w:abstractNumId w:val="4"/>
-  </w:num>
   <w:num w:numId="11">
-    <w:abstractNumId w:val="12"/>
+    <w:abstractNumId w:val="13"/>
   </w:num>
   <w:num w:numId="12">
-    <w:abstractNumId w:val="13"/>
+    <w:abstractNumId w:val="14"/>
   </w:num>
   <w:num w:numId="13">
-    <w:abstractNumId w:val="6"/>
+    <w:abstractNumId w:val="7"/>
   </w:num>
   <w:num w:numId="14">
     <w:abstractNumId w:val="1"/>
+  </w:num>
+  <w:num w:numId="15">
+    <w:abstractNumId w:val="2"/>
   </w:num>
 </w:numbering>
 </file>

</xml_diff>

<commit_message>
Updade word Finalizei Ex010
Atualizei o novo tópico do word sobre listas de definição e mistura de listas e terminei o exercício 10 onde praticamos justamente esse tópico
</commit_message>
<xml_diff>
--- a/Estudando HTML5 && CSS3.docx
+++ b/Estudando HTML5 && CSS3.docx
@@ -3799,12 +3799,10 @@
       <w:pPr>
         <w:pStyle w:val="PargrafodaLista"/>
         <w:spacing w:line="360" w:lineRule="auto"/>
-        <w:ind w:left="1080"/>
-        <w:jc w:val="both"/>
-        <w:rPr>
-          <w:rFonts w:ascii="Times New Roman" w:hAnsi="Times New Roman" w:cs="Times New Roman"/>
-          <w:b/>
-          <w:bCs/>
+        <w:ind w:left="1080" w:firstLine="336"/>
+        <w:jc w:val="both"/>
+        <w:rPr>
+          <w:rFonts w:ascii="Times New Roman" w:hAnsi="Times New Roman" w:cs="Times New Roman"/>
           <w:sz w:val="24"/>
           <w:szCs w:val="24"/>
         </w:rPr>
@@ -3859,6 +3857,210 @@
         </w:rPr>
         <w:t>. Ex: ex010.</w:t>
       </w:r>
+    </w:p>
+    <w:p>
+      <w:pPr>
+        <w:spacing w:line="360" w:lineRule="auto"/>
+        <w:ind w:firstLine="708"/>
+        <w:jc w:val="both"/>
+        <w:rPr>
+          <w:rFonts w:ascii="Times New Roman" w:hAnsi="Times New Roman" w:cs="Times New Roman"/>
+          <w:b/>
+          <w:bCs/>
+          <w:sz w:val="24"/>
+          <w:szCs w:val="24"/>
+        </w:rPr>
+      </w:pPr>
+      <w:r>
+        <w:rPr>
+          <w:rFonts w:ascii="Times New Roman" w:hAnsi="Times New Roman" w:cs="Times New Roman"/>
+          <w:b/>
+          <w:bCs/>
+          <w:sz w:val="24"/>
+          <w:szCs w:val="24"/>
+        </w:rPr>
+        <w:t xml:space="preserve">b. </w:t>
+      </w:r>
+      <w:r>
+        <w:rPr>
+          <w:rFonts w:ascii="Times New Roman" w:hAnsi="Times New Roman" w:cs="Times New Roman"/>
+          <w:b/>
+          <w:bCs/>
+          <w:sz w:val="24"/>
+          <w:szCs w:val="24"/>
+        </w:rPr>
+        <w:t>Lista de Definição:</w:t>
+      </w:r>
+    </w:p>
+    <w:p>
+      <w:pPr>
+        <w:spacing w:line="360" w:lineRule="auto"/>
+        <w:ind w:left="708" w:firstLine="708"/>
+        <w:jc w:val="both"/>
+        <w:rPr>
+          <w:rFonts w:ascii="Times New Roman" w:hAnsi="Times New Roman" w:cs="Times New Roman"/>
+          <w:sz w:val="24"/>
+          <w:szCs w:val="24"/>
+        </w:rPr>
+      </w:pPr>
+      <w:r>
+        <w:rPr>
+          <w:rFonts w:ascii="Times New Roman" w:hAnsi="Times New Roman" w:cs="Times New Roman"/>
+          <w:b/>
+          <w:bCs/>
+          <w:sz w:val="24"/>
+          <w:szCs w:val="24"/>
+        </w:rPr>
+        <w:t xml:space="preserve">i. </w:t>
+      </w:r>
+      <w:r>
+        <w:rPr>
+          <w:rFonts w:ascii="Times New Roman" w:hAnsi="Times New Roman" w:cs="Times New Roman"/>
+          <w:sz w:val="24"/>
+          <w:szCs w:val="24"/>
+        </w:rPr>
+        <w:t>São chamada de definition list, portanto, a tag para sua criação é &lt;dl&gt;. Funciona como um dicionário, coloca-se um termo e em seguida a definição dele.</w:t>
+      </w:r>
+    </w:p>
+    <w:p>
+      <w:pPr>
+        <w:spacing w:line="360" w:lineRule="auto"/>
+        <w:ind w:left="708" w:firstLine="708"/>
+        <w:jc w:val="both"/>
+        <w:rPr>
+          <w:rFonts w:ascii="Times New Roman" w:hAnsi="Times New Roman" w:cs="Times New Roman"/>
+          <w:sz w:val="24"/>
+          <w:szCs w:val="24"/>
+        </w:rPr>
+      </w:pPr>
+      <w:r>
+        <w:rPr>
+          <w:rFonts w:ascii="Times New Roman" w:hAnsi="Times New Roman" w:cs="Times New Roman"/>
+          <w:b/>
+          <w:bCs/>
+          <w:sz w:val="24"/>
+          <w:szCs w:val="24"/>
+        </w:rPr>
+        <w:t>ii.</w:t>
+      </w:r>
+      <w:r>
+        <w:rPr>
+          <w:rFonts w:ascii="Times New Roman" w:hAnsi="Times New Roman" w:cs="Times New Roman"/>
+          <w:sz w:val="24"/>
+          <w:szCs w:val="24"/>
+        </w:rPr>
+        <w:t xml:space="preserve"> </w:t>
+      </w:r>
+      <w:r>
+        <w:rPr>
+          <w:rFonts w:ascii="Times New Roman" w:hAnsi="Times New Roman" w:cs="Times New Roman"/>
+          <w:sz w:val="24"/>
+          <w:szCs w:val="24"/>
+        </w:rPr>
+        <w:t>Duas tags são usadas dentro da tag &lt;dl&gt;:</w:t>
+      </w:r>
+    </w:p>
+    <w:p>
+      <w:pPr>
+        <w:spacing w:line="360" w:lineRule="auto"/>
+        <w:ind w:left="1416" w:firstLine="708"/>
+        <w:jc w:val="both"/>
+        <w:rPr>
+          <w:rFonts w:ascii="Times New Roman" w:hAnsi="Times New Roman" w:cs="Times New Roman"/>
+          <w:sz w:val="24"/>
+          <w:szCs w:val="24"/>
+        </w:rPr>
+      </w:pPr>
+      <w:r>
+        <w:rPr>
+          <w:rFonts w:ascii="Times New Roman" w:hAnsi="Times New Roman" w:cs="Times New Roman"/>
+          <w:b/>
+          <w:bCs/>
+          <w:sz w:val="24"/>
+          <w:szCs w:val="24"/>
+        </w:rPr>
+        <w:t>- &lt;dt&gt;:</w:t>
+      </w:r>
+      <w:r>
+        <w:rPr>
+          <w:rFonts w:ascii="Times New Roman" w:hAnsi="Times New Roman" w:cs="Times New Roman"/>
+          <w:sz w:val="24"/>
+          <w:szCs w:val="24"/>
+        </w:rPr>
+        <w:t xml:space="preserve"> Coloca-se o termo e...</w:t>
+      </w:r>
+    </w:p>
+    <w:p>
+      <w:pPr>
+        <w:spacing w:line="360" w:lineRule="auto"/>
+        <w:ind w:left="1416" w:firstLine="708"/>
+        <w:jc w:val="both"/>
+        <w:rPr>
+          <w:rFonts w:ascii="Times New Roman" w:hAnsi="Times New Roman" w:cs="Times New Roman"/>
+          <w:sz w:val="24"/>
+          <w:szCs w:val="24"/>
+        </w:rPr>
+      </w:pPr>
+      <w:r>
+        <w:rPr>
+          <w:rFonts w:ascii="Times New Roman" w:hAnsi="Times New Roman" w:cs="Times New Roman"/>
+          <w:b/>
+          <w:bCs/>
+          <w:sz w:val="24"/>
+          <w:szCs w:val="24"/>
+        </w:rPr>
+        <w:t>- &lt;dd&gt;:</w:t>
+      </w:r>
+      <w:r>
+        <w:rPr>
+          <w:rFonts w:ascii="Times New Roman" w:hAnsi="Times New Roman" w:cs="Times New Roman"/>
+          <w:sz w:val="24"/>
+          <w:szCs w:val="24"/>
+        </w:rPr>
+        <w:t xml:space="preserve"> ... sua definição. Exs.: ex010.</w:t>
+      </w:r>
+    </w:p>
+    <w:p>
+      <w:pPr>
+        <w:spacing w:line="360" w:lineRule="auto"/>
+        <w:ind w:left="708" w:firstLine="708"/>
+        <w:jc w:val="both"/>
+        <w:rPr>
+          <w:rFonts w:ascii="Times New Roman" w:hAnsi="Times New Roman" w:cs="Times New Roman"/>
+          <w:sz w:val="24"/>
+          <w:szCs w:val="24"/>
+        </w:rPr>
+      </w:pPr>
+      <w:r>
+        <w:rPr>
+          <w:rFonts w:ascii="Times New Roman" w:hAnsi="Times New Roman" w:cs="Times New Roman"/>
+          <w:b/>
+          <w:bCs/>
+          <w:sz w:val="24"/>
+          <w:szCs w:val="24"/>
+        </w:rPr>
+        <w:t>iii.</w:t>
+      </w:r>
+      <w:r>
+        <w:rPr>
+          <w:rFonts w:ascii="Times New Roman" w:hAnsi="Times New Roman" w:cs="Times New Roman"/>
+          <w:sz w:val="24"/>
+          <w:szCs w:val="24"/>
+        </w:rPr>
+        <w:t xml:space="preserve"> Lista bem menos usada do que as anteriormente mencionadas e utilizadas.</w:t>
+      </w:r>
+    </w:p>
+    <w:p>
+      <w:pPr>
+        <w:spacing w:line="360" w:lineRule="auto"/>
+        <w:ind w:left="1416" w:firstLine="708"/>
+        <w:jc w:val="both"/>
+        <w:rPr>
+          <w:rFonts w:ascii="Times New Roman" w:hAnsi="Times New Roman" w:cs="Times New Roman"/>
+          <w:sz w:val="24"/>
+          <w:szCs w:val="24"/>
+        </w:rPr>
+      </w:pPr>
     </w:p>
     <w:p>
       <w:pPr>

</xml_diff>

<commit_message>
Tópico word e Ex011
Criei um novo tópico no word falando sobre links externos, como criar e utilizar esses links com e sem parâmetros para abertura em novas abas do navegador. Além de criar e terminar um exercício referente a esse tópico, sendo ele o ex011
</commit_message>
<xml_diff>
--- a/Estudando HTML5 && CSS3.docx
+++ b/Estudando HTML5 && CSS3.docx
@@ -4053,6 +4053,357 @@
     <w:p>
       <w:pPr>
         <w:spacing w:line="360" w:lineRule="auto"/>
+        <w:ind w:left="708" w:firstLine="708"/>
+        <w:jc w:val="both"/>
+        <w:rPr>
+          <w:rFonts w:ascii="Times New Roman" w:hAnsi="Times New Roman" w:cs="Times New Roman"/>
+          <w:sz w:val="24"/>
+          <w:szCs w:val="24"/>
+        </w:rPr>
+      </w:pPr>
+    </w:p>
+    <w:p>
+      <w:pPr>
+        <w:pStyle w:val="PargrafodaLista"/>
+        <w:numPr>
+          <w:ilvl w:val="0"/>
+          <w:numId w:val="1"/>
+        </w:numPr>
+        <w:spacing w:line="360" w:lineRule="auto"/>
+        <w:jc w:val="both"/>
+        <w:rPr>
+          <w:rFonts w:ascii="Times New Roman" w:hAnsi="Times New Roman" w:cs="Times New Roman"/>
+          <w:b/>
+          <w:bCs/>
+          <w:sz w:val="24"/>
+          <w:szCs w:val="24"/>
+        </w:rPr>
+      </w:pPr>
+      <w:r>
+        <w:rPr>
+          <w:rFonts w:ascii="Times New Roman" w:hAnsi="Times New Roman" w:cs="Times New Roman"/>
+          <w:b/>
+          <w:bCs/>
+          <w:sz w:val="24"/>
+          <w:szCs w:val="24"/>
+        </w:rPr>
+        <w:t>Links:</w:t>
+      </w:r>
+    </w:p>
+    <w:p>
+      <w:pPr>
+        <w:pStyle w:val="PargrafodaLista"/>
+        <w:numPr>
+          <w:ilvl w:val="0"/>
+          <w:numId w:val="17"/>
+        </w:numPr>
+        <w:spacing w:line="360" w:lineRule="auto"/>
+        <w:jc w:val="both"/>
+        <w:rPr>
+          <w:rFonts w:ascii="Times New Roman" w:hAnsi="Times New Roman" w:cs="Times New Roman"/>
+          <w:b/>
+          <w:bCs/>
+          <w:sz w:val="24"/>
+          <w:szCs w:val="24"/>
+        </w:rPr>
+      </w:pPr>
+      <w:r>
+        <w:rPr>
+          <w:rFonts w:ascii="Times New Roman" w:hAnsi="Times New Roman" w:cs="Times New Roman"/>
+          <w:b/>
+          <w:bCs/>
+          <w:sz w:val="24"/>
+          <w:szCs w:val="24"/>
+        </w:rPr>
+        <w:t>Links externos:</w:t>
+      </w:r>
+    </w:p>
+    <w:p>
+      <w:pPr>
+        <w:pStyle w:val="PargrafodaLista"/>
+        <w:spacing w:line="360" w:lineRule="auto"/>
+        <w:ind w:left="1080"/>
+        <w:jc w:val="both"/>
+        <w:rPr>
+          <w:rFonts w:ascii="Times New Roman" w:hAnsi="Times New Roman" w:cs="Times New Roman"/>
+          <w:sz w:val="24"/>
+          <w:szCs w:val="24"/>
+        </w:rPr>
+      </w:pPr>
+      <w:r>
+        <w:rPr>
+          <w:rFonts w:ascii="Times New Roman" w:hAnsi="Times New Roman" w:cs="Times New Roman"/>
+          <w:b/>
+          <w:bCs/>
+          <w:sz w:val="24"/>
+          <w:szCs w:val="24"/>
+        </w:rPr>
+        <w:t xml:space="preserve">i. </w:t>
+      </w:r>
+      <w:r>
+        <w:rPr>
+          <w:rFonts w:ascii="Times New Roman" w:hAnsi="Times New Roman" w:cs="Times New Roman"/>
+          <w:sz w:val="24"/>
+          <w:szCs w:val="24"/>
+        </w:rPr>
+        <w:t xml:space="preserve">Para linkar algo que esteja externo ao seu site, vc precisa envelopar sua âncora, ou seja, sua frase, palavra, botão ou imagem com a tag </w:t>
+      </w:r>
+      <w:r>
+        <w:rPr>
+          <w:rFonts w:ascii="Times New Roman" w:hAnsi="Times New Roman" w:cs="Times New Roman"/>
+          <w:i/>
+          <w:iCs/>
+          <w:sz w:val="24"/>
+          <w:szCs w:val="24"/>
+        </w:rPr>
+        <w:t>&lt;a href=” ”&gt;</w:t>
+      </w:r>
+      <w:r>
+        <w:rPr>
+          <w:rFonts w:ascii="Times New Roman" w:hAnsi="Times New Roman" w:cs="Times New Roman"/>
+          <w:i/>
+          <w:iCs/>
+          <w:sz w:val="24"/>
+          <w:szCs w:val="24"/>
+        </w:rPr>
+        <w:t xml:space="preserve"> &lt;\a&gt;</w:t>
+      </w:r>
+      <w:r>
+        <w:rPr>
+          <w:rFonts w:ascii="Times New Roman" w:hAnsi="Times New Roman" w:cs="Times New Roman"/>
+          <w:sz w:val="24"/>
+          <w:szCs w:val="24"/>
+        </w:rPr>
+        <w:t>. Dentro do parâmetro href é onde você irá anexar o link do site externo. Quando fizer isso, a sua âncora que fica entre as tags “a” se tornará algo clic</w:t>
+      </w:r>
+      <w:r>
+        <w:rPr>
+          <w:rFonts w:ascii="Times New Roman" w:hAnsi="Times New Roman" w:cs="Times New Roman"/>
+          <w:sz w:val="24"/>
+          <w:szCs w:val="24"/>
+        </w:rPr>
+        <w:t>a</w:t>
+      </w:r>
+      <w:r>
+        <w:rPr>
+          <w:rFonts w:ascii="Times New Roman" w:hAnsi="Times New Roman" w:cs="Times New Roman"/>
+          <w:sz w:val="24"/>
+          <w:szCs w:val="24"/>
+        </w:rPr>
+        <w:t>vel</w:t>
+      </w:r>
+      <w:r>
+        <w:rPr>
+          <w:rFonts w:ascii="Times New Roman" w:hAnsi="Times New Roman" w:cs="Times New Roman"/>
+          <w:sz w:val="24"/>
+          <w:szCs w:val="24"/>
+        </w:rPr>
+        <w:t xml:space="preserve"> e te redicionará para o site linkado a ela</w:t>
+      </w:r>
+      <w:r>
+        <w:rPr>
+          <w:rFonts w:ascii="Times New Roman" w:hAnsi="Times New Roman" w:cs="Times New Roman"/>
+          <w:sz w:val="24"/>
+          <w:szCs w:val="24"/>
+        </w:rPr>
+        <w:t>.</w:t>
+      </w:r>
+      <w:r>
+        <w:rPr>
+          <w:rFonts w:ascii="Times New Roman" w:hAnsi="Times New Roman" w:cs="Times New Roman"/>
+          <w:sz w:val="24"/>
+          <w:szCs w:val="24"/>
+        </w:rPr>
+        <w:t xml:space="preserve"> Ex.: ex011.</w:t>
+      </w:r>
+    </w:p>
+    <w:p>
+      <w:pPr>
+        <w:pStyle w:val="PargrafodaLista"/>
+        <w:spacing w:line="360" w:lineRule="auto"/>
+        <w:ind w:left="1080"/>
+        <w:jc w:val="both"/>
+        <w:rPr>
+          <w:rFonts w:ascii="Times New Roman" w:hAnsi="Times New Roman" w:cs="Times New Roman"/>
+          <w:sz w:val="24"/>
+          <w:szCs w:val="24"/>
+        </w:rPr>
+      </w:pPr>
+      <w:r>
+        <w:rPr>
+          <w:rFonts w:ascii="Times New Roman" w:hAnsi="Times New Roman" w:cs="Times New Roman"/>
+          <w:b/>
+          <w:bCs/>
+          <w:sz w:val="24"/>
+          <w:szCs w:val="24"/>
+        </w:rPr>
+        <w:t>ii.</w:t>
+      </w:r>
+      <w:r>
+        <w:rPr>
+          <w:rFonts w:ascii="Times New Roman" w:hAnsi="Times New Roman" w:cs="Times New Roman"/>
+          <w:sz w:val="24"/>
+          <w:szCs w:val="24"/>
+        </w:rPr>
+        <w:t xml:space="preserve"> Quando é um link externo recomendamos sempre utilizar o</w:t>
+      </w:r>
+      <w:r>
+        <w:rPr>
+          <w:rFonts w:ascii="Times New Roman" w:hAnsi="Times New Roman" w:cs="Times New Roman"/>
+          <w:sz w:val="24"/>
+          <w:szCs w:val="24"/>
+        </w:rPr>
+        <w:t>s</w:t>
+      </w:r>
+      <w:r>
+        <w:rPr>
+          <w:rFonts w:ascii="Times New Roman" w:hAnsi="Times New Roman" w:cs="Times New Roman"/>
+          <w:sz w:val="24"/>
+          <w:szCs w:val="24"/>
+        </w:rPr>
+        <w:t xml:space="preserve"> parâmetro</w:t>
+      </w:r>
+      <w:r>
+        <w:rPr>
+          <w:rFonts w:ascii="Times New Roman" w:hAnsi="Times New Roman" w:cs="Times New Roman"/>
+          <w:sz w:val="24"/>
+          <w:szCs w:val="24"/>
+        </w:rPr>
+        <w:t>s</w:t>
+      </w:r>
+      <w:r>
+        <w:rPr>
+          <w:rFonts w:ascii="Times New Roman" w:hAnsi="Times New Roman" w:cs="Times New Roman"/>
+          <w:sz w:val="24"/>
+          <w:szCs w:val="24"/>
+        </w:rPr>
+        <w:t xml:space="preserve"> </w:t>
+      </w:r>
+      <w:r>
+        <w:rPr>
+          <w:rFonts w:ascii="Times New Roman" w:hAnsi="Times New Roman" w:cs="Times New Roman"/>
+          <w:i/>
+          <w:iCs/>
+          <w:sz w:val="24"/>
+          <w:szCs w:val="24"/>
+        </w:rPr>
+        <w:t>target=”_blank”</w:t>
+      </w:r>
+      <w:r>
+        <w:rPr>
+          <w:rFonts w:ascii="Times New Roman" w:hAnsi="Times New Roman" w:cs="Times New Roman"/>
+          <w:i/>
+          <w:iCs/>
+          <w:sz w:val="24"/>
+          <w:szCs w:val="24"/>
+        </w:rPr>
+        <w:t xml:space="preserve"> </w:t>
+      </w:r>
+      <w:r>
+        <w:rPr>
+          <w:rFonts w:ascii="Times New Roman" w:hAnsi="Times New Roman" w:cs="Times New Roman"/>
+          <w:sz w:val="24"/>
+          <w:szCs w:val="24"/>
+        </w:rPr>
+        <w:t>e</w:t>
+      </w:r>
+      <w:r>
+        <w:rPr>
+          <w:rFonts w:ascii="Times New Roman" w:hAnsi="Times New Roman" w:cs="Times New Roman"/>
+          <w:i/>
+          <w:iCs/>
+          <w:sz w:val="24"/>
+          <w:szCs w:val="24"/>
+        </w:rPr>
+        <w:t xml:space="preserve"> rel=”external” </w:t>
+      </w:r>
+      <w:r>
+        <w:rPr>
+          <w:rFonts w:ascii="Times New Roman" w:hAnsi="Times New Roman" w:cs="Times New Roman"/>
+          <w:i/>
+          <w:iCs/>
+          <w:sz w:val="24"/>
+          <w:szCs w:val="24"/>
+        </w:rPr>
+        <w:softHyphen/>
+      </w:r>
+      <w:r>
+        <w:rPr>
+          <w:rFonts w:ascii="Times New Roman" w:hAnsi="Times New Roman" w:cs="Times New Roman"/>
+          <w:sz w:val="24"/>
+          <w:szCs w:val="24"/>
+        </w:rPr>
+        <w:t>, pois dessa forma o link será aberto em uma nova aba do navegador, não sobrepondo o seu site</w:t>
+      </w:r>
+      <w:r>
+        <w:rPr>
+          <w:rFonts w:ascii="Times New Roman" w:hAnsi="Times New Roman" w:cs="Times New Roman"/>
+          <w:sz w:val="24"/>
+          <w:szCs w:val="24"/>
+        </w:rPr>
+        <w:t xml:space="preserve"> e estará sendo especificado que é relativo a um link externo, respectivamente a ambos </w:t>
+      </w:r>
+      <w:r>
+        <w:rPr>
+          <w:rFonts w:ascii="Times New Roman" w:hAnsi="Times New Roman" w:cs="Times New Roman"/>
+          <w:sz w:val="24"/>
+          <w:szCs w:val="24"/>
+        </w:rPr>
+        <w:lastRenderedPageBreak/>
+        <w:t>parâmetros</w:t>
+      </w:r>
+      <w:r>
+        <w:rPr>
+          <w:rFonts w:ascii="Times New Roman" w:hAnsi="Times New Roman" w:cs="Times New Roman"/>
+          <w:sz w:val="24"/>
+          <w:szCs w:val="24"/>
+        </w:rPr>
+        <w:t>.</w:t>
+      </w:r>
+      <w:r>
+        <w:rPr>
+          <w:rFonts w:ascii="Times New Roman" w:hAnsi="Times New Roman" w:cs="Times New Roman"/>
+          <w:sz w:val="24"/>
+          <w:szCs w:val="24"/>
+        </w:rPr>
+        <w:t xml:space="preserve"> Segundo parâmetro é relativamente novo, mas é recomendado colocar para especificar </w:t>
+      </w:r>
+      <w:r>
+        <w:rPr>
+          <w:rFonts w:ascii="Times New Roman" w:hAnsi="Times New Roman" w:cs="Times New Roman"/>
+          <w:sz w:val="24"/>
+          <w:szCs w:val="24"/>
+        </w:rPr>
+        <w:t>a relação d</w:t>
+      </w:r>
+      <w:r>
+        <w:rPr>
+          <w:rFonts w:ascii="Times New Roman" w:hAnsi="Times New Roman" w:cs="Times New Roman"/>
+          <w:sz w:val="24"/>
+          <w:szCs w:val="24"/>
+        </w:rPr>
+        <w:t>o target</w:t>
+      </w:r>
+      <w:r>
+        <w:rPr>
+          <w:rFonts w:ascii="Times New Roman" w:hAnsi="Times New Roman" w:cs="Times New Roman"/>
+          <w:sz w:val="24"/>
+          <w:szCs w:val="24"/>
+        </w:rPr>
+        <w:t xml:space="preserve"> com o link associado</w:t>
+      </w:r>
+      <w:r>
+        <w:rPr>
+          <w:rFonts w:ascii="Times New Roman" w:hAnsi="Times New Roman" w:cs="Times New Roman"/>
+          <w:sz w:val="24"/>
+          <w:szCs w:val="24"/>
+        </w:rPr>
+        <w:t>.</w:t>
+      </w:r>
+    </w:p>
+    <w:p>
+      <w:pPr>
+        <w:spacing w:line="360" w:lineRule="auto"/>
         <w:ind w:left="1416" w:firstLine="708"/>
         <w:jc w:val="both"/>
         <w:rPr>
@@ -4300,6 +4651,95 @@
     </w:lvl>
   </w:abstractNum>
   <w:abstractNum w:abstractNumId="2" w15:restartNumberingAfterBreak="0">
+    <w:nsid w:val="205C1F9C"/>
+    <w:multiLevelType w:val="hybridMultilevel"/>
+    <w:tmpl w:val="ED44DE94"/>
+    <w:lvl w:ilvl="0" w:tplc="E2CC3782">
+      <w:start w:val="1"/>
+      <w:numFmt w:val="lowerLetter"/>
+      <w:lvlText w:val="%1."/>
+      <w:lvlJc w:val="left"/>
+      <w:pPr>
+        <w:ind w:left="1080" w:hanging="360"/>
+      </w:pPr>
+      <w:rPr>
+        <w:rFonts w:hint="default"/>
+      </w:rPr>
+    </w:lvl>
+    <w:lvl w:ilvl="1" w:tplc="04160019" w:tentative="1">
+      <w:start w:val="1"/>
+      <w:numFmt w:val="lowerLetter"/>
+      <w:lvlText w:val="%2."/>
+      <w:lvlJc w:val="left"/>
+      <w:pPr>
+        <w:ind w:left="1800" w:hanging="360"/>
+      </w:pPr>
+    </w:lvl>
+    <w:lvl w:ilvl="2" w:tplc="0416001B" w:tentative="1">
+      <w:start w:val="1"/>
+      <w:numFmt w:val="lowerRoman"/>
+      <w:lvlText w:val="%3."/>
+      <w:lvlJc w:val="right"/>
+      <w:pPr>
+        <w:ind w:left="2520" w:hanging="180"/>
+      </w:pPr>
+    </w:lvl>
+    <w:lvl w:ilvl="3" w:tplc="0416000F" w:tentative="1">
+      <w:start w:val="1"/>
+      <w:numFmt w:val="decimal"/>
+      <w:lvlText w:val="%4."/>
+      <w:lvlJc w:val="left"/>
+      <w:pPr>
+        <w:ind w:left="3240" w:hanging="360"/>
+      </w:pPr>
+    </w:lvl>
+    <w:lvl w:ilvl="4" w:tplc="04160019" w:tentative="1">
+      <w:start w:val="1"/>
+      <w:numFmt w:val="lowerLetter"/>
+      <w:lvlText w:val="%5."/>
+      <w:lvlJc w:val="left"/>
+      <w:pPr>
+        <w:ind w:left="3960" w:hanging="360"/>
+      </w:pPr>
+    </w:lvl>
+    <w:lvl w:ilvl="5" w:tplc="0416001B" w:tentative="1">
+      <w:start w:val="1"/>
+      <w:numFmt w:val="lowerRoman"/>
+      <w:lvlText w:val="%6."/>
+      <w:lvlJc w:val="right"/>
+      <w:pPr>
+        <w:ind w:left="4680" w:hanging="180"/>
+      </w:pPr>
+    </w:lvl>
+    <w:lvl w:ilvl="6" w:tplc="0416000F" w:tentative="1">
+      <w:start w:val="1"/>
+      <w:numFmt w:val="decimal"/>
+      <w:lvlText w:val="%7."/>
+      <w:lvlJc w:val="left"/>
+      <w:pPr>
+        <w:ind w:left="5400" w:hanging="360"/>
+      </w:pPr>
+    </w:lvl>
+    <w:lvl w:ilvl="7" w:tplc="04160019" w:tentative="1">
+      <w:start w:val="1"/>
+      <w:numFmt w:val="lowerLetter"/>
+      <w:lvlText w:val="%8."/>
+      <w:lvlJc w:val="left"/>
+      <w:pPr>
+        <w:ind w:left="6120" w:hanging="360"/>
+      </w:pPr>
+    </w:lvl>
+    <w:lvl w:ilvl="8" w:tplc="0416001B" w:tentative="1">
+      <w:start w:val="1"/>
+      <w:numFmt w:val="lowerRoman"/>
+      <w:lvlText w:val="%9."/>
+      <w:lvlJc w:val="right"/>
+      <w:pPr>
+        <w:ind w:left="6840" w:hanging="180"/>
+      </w:pPr>
+    </w:lvl>
+  </w:abstractNum>
+  <w:abstractNum w:abstractNumId="3" w15:restartNumberingAfterBreak="0">
     <w:nsid w:val="21F60C1B"/>
     <w:multiLevelType w:val="hybridMultilevel"/>
     <w:tmpl w:val="A366F2E6"/>
@@ -4390,7 +4830,7 @@
       </w:pPr>
     </w:lvl>
   </w:abstractNum>
-  <w:abstractNum w:abstractNumId="3" w15:restartNumberingAfterBreak="0">
+  <w:abstractNum w:abstractNumId="4" w15:restartNumberingAfterBreak="0">
     <w:nsid w:val="2C144260"/>
     <w:multiLevelType w:val="hybridMultilevel"/>
     <w:tmpl w:val="B1F8F2DE"/>
@@ -4481,7 +4921,7 @@
       </w:pPr>
     </w:lvl>
   </w:abstractNum>
-  <w:abstractNum w:abstractNumId="4" w15:restartNumberingAfterBreak="0">
+  <w:abstractNum w:abstractNumId="5" w15:restartNumberingAfterBreak="0">
     <w:nsid w:val="2E470C65"/>
     <w:multiLevelType w:val="hybridMultilevel"/>
     <w:tmpl w:val="6AAA5A10"/>
@@ -4570,7 +5010,7 @@
       </w:pPr>
     </w:lvl>
   </w:abstractNum>
-  <w:abstractNum w:abstractNumId="5" w15:restartNumberingAfterBreak="0">
+  <w:abstractNum w:abstractNumId="6" w15:restartNumberingAfterBreak="0">
     <w:nsid w:val="33370473"/>
     <w:multiLevelType w:val="hybridMultilevel"/>
     <w:tmpl w:val="4B62449A"/>
@@ -4659,7 +5099,7 @@
       </w:pPr>
     </w:lvl>
   </w:abstractNum>
-  <w:abstractNum w:abstractNumId="6" w15:restartNumberingAfterBreak="0">
+  <w:abstractNum w:abstractNumId="7" w15:restartNumberingAfterBreak="0">
     <w:nsid w:val="3D87355B"/>
     <w:multiLevelType w:val="hybridMultilevel"/>
     <w:tmpl w:val="7DDC01F4"/>
@@ -4750,7 +5190,7 @@
       </w:pPr>
     </w:lvl>
   </w:abstractNum>
-  <w:abstractNum w:abstractNumId="7" w15:restartNumberingAfterBreak="0">
+  <w:abstractNum w:abstractNumId="8" w15:restartNumberingAfterBreak="0">
     <w:nsid w:val="49B72DE5"/>
     <w:multiLevelType w:val="hybridMultilevel"/>
     <w:tmpl w:val="8C029960"/>
@@ -4841,7 +5281,7 @@
       </w:pPr>
     </w:lvl>
   </w:abstractNum>
-  <w:abstractNum w:abstractNumId="8" w15:restartNumberingAfterBreak="0">
+  <w:abstractNum w:abstractNumId="9" w15:restartNumberingAfterBreak="0">
     <w:nsid w:val="4CC26648"/>
     <w:multiLevelType w:val="hybridMultilevel"/>
     <w:tmpl w:val="865E2FF8"/>
@@ -4932,7 +5372,7 @@
       </w:pPr>
     </w:lvl>
   </w:abstractNum>
-  <w:abstractNum w:abstractNumId="9" w15:restartNumberingAfterBreak="0">
+  <w:abstractNum w:abstractNumId="10" w15:restartNumberingAfterBreak="0">
     <w:nsid w:val="53912398"/>
     <w:multiLevelType w:val="hybridMultilevel"/>
     <w:tmpl w:val="15047E58"/>
@@ -5021,7 +5461,7 @@
       </w:pPr>
     </w:lvl>
   </w:abstractNum>
-  <w:abstractNum w:abstractNumId="10" w15:restartNumberingAfterBreak="0">
+  <w:abstractNum w:abstractNumId="11" w15:restartNumberingAfterBreak="0">
     <w:nsid w:val="554E4875"/>
     <w:multiLevelType w:val="hybridMultilevel"/>
     <w:tmpl w:val="B3C4F318"/>
@@ -5110,7 +5550,7 @@
       </w:pPr>
     </w:lvl>
   </w:abstractNum>
-  <w:abstractNum w:abstractNumId="11" w15:restartNumberingAfterBreak="0">
+  <w:abstractNum w:abstractNumId="12" w15:restartNumberingAfterBreak="0">
     <w:nsid w:val="5F191B01"/>
     <w:multiLevelType w:val="hybridMultilevel"/>
     <w:tmpl w:val="829ADCC2"/>
@@ -5199,7 +5639,7 @@
       </w:pPr>
     </w:lvl>
   </w:abstractNum>
-  <w:abstractNum w:abstractNumId="12" w15:restartNumberingAfterBreak="0">
+  <w:abstractNum w:abstractNumId="13" w15:restartNumberingAfterBreak="0">
     <w:nsid w:val="62A64F79"/>
     <w:multiLevelType w:val="hybridMultilevel"/>
     <w:tmpl w:val="008C5CEE"/>
@@ -5290,7 +5730,7 @@
       </w:pPr>
     </w:lvl>
   </w:abstractNum>
-  <w:abstractNum w:abstractNumId="13" w15:restartNumberingAfterBreak="0">
+  <w:abstractNum w:abstractNumId="14" w15:restartNumberingAfterBreak="0">
     <w:nsid w:val="65A82C0A"/>
     <w:multiLevelType w:val="hybridMultilevel"/>
     <w:tmpl w:val="4BE87286"/>
@@ -5379,7 +5819,7 @@
       </w:pPr>
     </w:lvl>
   </w:abstractNum>
-  <w:abstractNum w:abstractNumId="14" w15:restartNumberingAfterBreak="0">
+  <w:abstractNum w:abstractNumId="15" w15:restartNumberingAfterBreak="0">
     <w:nsid w:val="6BB559B7"/>
     <w:multiLevelType w:val="hybridMultilevel"/>
     <w:tmpl w:val="90488800"/>
@@ -5468,7 +5908,7 @@
       </w:pPr>
     </w:lvl>
   </w:abstractNum>
-  <w:abstractNum w:abstractNumId="15" w15:restartNumberingAfterBreak="0">
+  <w:abstractNum w:abstractNumId="16" w15:restartNumberingAfterBreak="0">
     <w:nsid w:val="6E4F0F77"/>
     <w:multiLevelType w:val="hybridMultilevel"/>
     <w:tmpl w:val="221849CE"/>
@@ -5561,49 +6001,52 @@
     <w:abstractNumId w:val="0"/>
   </w:num>
   <w:num w:numId="2">
+    <w:abstractNumId w:val="13"/>
+  </w:num>
+  <w:num w:numId="3">
+    <w:abstractNumId w:val="10"/>
+  </w:num>
+  <w:num w:numId="4">
     <w:abstractNumId w:val="12"/>
   </w:num>
-  <w:num w:numId="3">
+  <w:num w:numId="5">
+    <w:abstractNumId w:val="14"/>
+  </w:num>
+  <w:num w:numId="6">
+    <w:abstractNumId w:val="11"/>
+  </w:num>
+  <w:num w:numId="7">
+    <w:abstractNumId w:val="8"/>
+  </w:num>
+  <w:num w:numId="8">
+    <w:abstractNumId w:val="5"/>
+  </w:num>
+  <w:num w:numId="9">
+    <w:abstractNumId w:val="6"/>
+  </w:num>
+  <w:num w:numId="10">
+    <w:abstractNumId w:val="7"/>
+  </w:num>
+  <w:num w:numId="11">
+    <w:abstractNumId w:val="15"/>
+  </w:num>
+  <w:num w:numId="12">
+    <w:abstractNumId w:val="16"/>
+  </w:num>
+  <w:num w:numId="13">
     <w:abstractNumId w:val="9"/>
   </w:num>
-  <w:num w:numId="4">
-    <w:abstractNumId w:val="11"/>
-  </w:num>
-  <w:num w:numId="5">
-    <w:abstractNumId w:val="13"/>
-  </w:num>
-  <w:num w:numId="6">
-    <w:abstractNumId w:val="10"/>
-  </w:num>
-  <w:num w:numId="7">
-    <w:abstractNumId w:val="7"/>
-  </w:num>
-  <w:num w:numId="8">
-    <w:abstractNumId w:val="4"/>
-  </w:num>
-  <w:num w:numId="9">
-    <w:abstractNumId w:val="5"/>
-  </w:num>
-  <w:num w:numId="10">
-    <w:abstractNumId w:val="6"/>
-  </w:num>
-  <w:num w:numId="11">
-    <w:abstractNumId w:val="14"/>
-  </w:num>
-  <w:num w:numId="12">
-    <w:abstractNumId w:val="15"/>
-  </w:num>
-  <w:num w:numId="13">
-    <w:abstractNumId w:val="8"/>
-  </w:num>
   <w:num w:numId="14">
-    <w:abstractNumId w:val="2"/>
+    <w:abstractNumId w:val="3"/>
   </w:num>
   <w:num w:numId="15">
-    <w:abstractNumId w:val="3"/>
+    <w:abstractNumId w:val="4"/>
   </w:num>
   <w:num w:numId="16">
     <w:abstractNumId w:val="1"/>
+  </w:num>
+  <w:num w:numId="17">
+    <w:abstractNumId w:val="2"/>
   </w:num>
 </w:numbering>
 </file>

</xml_diff>

<commit_message>
Update word Criei Pag 02
Atualizei o word criando novo tópico sobre links internos. Criei nova página para o link interno que vou colocar no index redirecione para ela.
</commit_message>
<xml_diff>
--- a/Estudando HTML5 && CSS3.docx
+++ b/Estudando HTML5 && CSS3.docx
@@ -4115,7 +4115,27 @@
           <w:sz w:val="24"/>
           <w:szCs w:val="24"/>
         </w:rPr>
-        <w:t>Links externos:</w:t>
+        <w:t xml:space="preserve">Links </w:t>
+      </w:r>
+      <w:r>
+        <w:rPr>
+          <w:rFonts w:ascii="Times New Roman" w:hAnsi="Times New Roman" w:cs="Times New Roman"/>
+          <w:b/>
+          <w:bCs/>
+          <w:sz w:val="24"/>
+          <w:szCs w:val="24"/>
+        </w:rPr>
+        <w:t>E</w:t>
+      </w:r>
+      <w:r>
+        <w:rPr>
+          <w:rFonts w:ascii="Times New Roman" w:hAnsi="Times New Roman" w:cs="Times New Roman"/>
+          <w:b/>
+          <w:bCs/>
+          <w:sz w:val="24"/>
+          <w:szCs w:val="24"/>
+        </w:rPr>
+        <w:t>xternos:</w:t>
       </w:r>
     </w:p>
     <w:p>
@@ -4403,15 +4423,74 @@
     </w:p>
     <w:p>
       <w:pPr>
-        <w:spacing w:line="360" w:lineRule="auto"/>
-        <w:ind w:left="1416" w:firstLine="708"/>
-        <w:jc w:val="both"/>
-        <w:rPr>
-          <w:rFonts w:ascii="Times New Roman" w:hAnsi="Times New Roman" w:cs="Times New Roman"/>
-          <w:sz w:val="24"/>
-          <w:szCs w:val="24"/>
-        </w:rPr>
-      </w:pPr>
+        <w:pStyle w:val="PargrafodaLista"/>
+        <w:spacing w:line="360" w:lineRule="auto"/>
+        <w:ind w:left="1080"/>
+        <w:jc w:val="both"/>
+        <w:rPr>
+          <w:rFonts w:ascii="Times New Roman" w:hAnsi="Times New Roman" w:cs="Times New Roman"/>
+          <w:sz w:val="24"/>
+          <w:szCs w:val="24"/>
+        </w:rPr>
+      </w:pPr>
+    </w:p>
+    <w:p>
+      <w:pPr>
+        <w:pStyle w:val="PargrafodaLista"/>
+        <w:numPr>
+          <w:ilvl w:val="0"/>
+          <w:numId w:val="17"/>
+        </w:numPr>
+        <w:spacing w:line="360" w:lineRule="auto"/>
+        <w:jc w:val="both"/>
+        <w:rPr>
+          <w:rFonts w:ascii="Times New Roman" w:hAnsi="Times New Roman" w:cs="Times New Roman"/>
+          <w:b/>
+          <w:bCs/>
+          <w:sz w:val="24"/>
+          <w:szCs w:val="24"/>
+        </w:rPr>
+      </w:pPr>
+      <w:r>
+        <w:rPr>
+          <w:rFonts w:ascii="Times New Roman" w:hAnsi="Times New Roman" w:cs="Times New Roman"/>
+          <w:b/>
+          <w:bCs/>
+          <w:sz w:val="24"/>
+          <w:szCs w:val="24"/>
+        </w:rPr>
+        <w:t>Links Internos:</w:t>
+      </w:r>
+    </w:p>
+    <w:p>
+      <w:pPr>
+        <w:spacing w:line="360" w:lineRule="auto"/>
+        <w:ind w:left="1134"/>
+        <w:jc w:val="both"/>
+        <w:rPr>
+          <w:rFonts w:ascii="Times New Roman" w:hAnsi="Times New Roman" w:cs="Times New Roman"/>
+          <w:sz w:val="24"/>
+          <w:szCs w:val="24"/>
+        </w:rPr>
+      </w:pPr>
+      <w:r>
+        <w:rPr>
+          <w:rFonts w:ascii="Times New Roman" w:hAnsi="Times New Roman" w:cs="Times New Roman"/>
+          <w:b/>
+          <w:bCs/>
+          <w:sz w:val="24"/>
+          <w:szCs w:val="24"/>
+        </w:rPr>
+        <w:t xml:space="preserve">i. </w:t>
+      </w:r>
+      <w:r>
+        <w:rPr>
+          <w:rFonts w:ascii="Times New Roman" w:hAnsi="Times New Roman" w:cs="Times New Roman"/>
+          <w:sz w:val="24"/>
+          <w:szCs w:val="24"/>
+        </w:rPr>
+        <w:t>Para criar links internos, ou seja, links referentes a nossa própria página/site, nós precisamos criar outras páginas para que esses links possam nos redirecionar.</w:t>
+      </w:r>
     </w:p>
     <w:p>
       <w:pPr>

</xml_diff>

<commit_message>
Update word e criação da pag 003
</commit_message>
<xml_diff>
--- a/Estudando HTML5 && CSS3.docx
+++ b/Estudando HTML5 && CSS3.docx
@@ -4624,6 +4624,72 @@
           <w:szCs w:val="24"/>
         </w:rPr>
         <w:t xml:space="preserve"> página.</w:t>
+      </w:r>
+    </w:p>
+    <w:p>
+      <w:pPr>
+        <w:spacing w:line="360" w:lineRule="auto"/>
+        <w:ind w:left="1134"/>
+        <w:jc w:val="both"/>
+        <w:rPr>
+          <w:rFonts w:ascii="Times New Roman" w:hAnsi="Times New Roman" w:cs="Times New Roman"/>
+          <w:sz w:val="24"/>
+          <w:szCs w:val="24"/>
+        </w:rPr>
+      </w:pPr>
+      <w:r>
+        <w:rPr>
+          <w:rFonts w:ascii="Times New Roman" w:hAnsi="Times New Roman" w:cs="Times New Roman"/>
+          <w:b/>
+          <w:bCs/>
+          <w:sz w:val="24"/>
+          <w:szCs w:val="24"/>
+        </w:rPr>
+        <w:t>iv.</w:t>
+      </w:r>
+      <w:r>
+        <w:rPr>
+          <w:rFonts w:ascii="Times New Roman" w:hAnsi="Times New Roman" w:cs="Times New Roman"/>
+          <w:sz w:val="24"/>
+          <w:szCs w:val="24"/>
+        </w:rPr>
+        <w:t xml:space="preserve"> Colocar o parâmetro </w:t>
+      </w:r>
+      <w:r>
+        <w:rPr>
+          <w:rFonts w:ascii="Times New Roman" w:hAnsi="Times New Roman" w:cs="Times New Roman"/>
+          <w:i/>
+          <w:iCs/>
+          <w:sz w:val="24"/>
+          <w:szCs w:val="24"/>
+        </w:rPr>
+        <w:t>target=”_self”</w:t>
+      </w:r>
+      <w:r>
+        <w:rPr>
+          <w:rFonts w:ascii="Times New Roman" w:hAnsi="Times New Roman" w:cs="Times New Roman"/>
+          <w:sz w:val="24"/>
+          <w:szCs w:val="24"/>
+        </w:rPr>
+        <w:t xml:space="preserve"> antes dos parâmetros </w:t>
+      </w:r>
+      <w:r>
+        <w:rPr>
+          <w:rFonts w:ascii="Times New Roman" w:hAnsi="Times New Roman" w:cs="Times New Roman"/>
+          <w:i/>
+          <w:iCs/>
+          <w:sz w:val="24"/>
+          <w:szCs w:val="24"/>
+        </w:rPr>
+        <w:t>rel=” “</w:t>
+      </w:r>
+      <w:r>
+        <w:rPr>
+          <w:rFonts w:ascii="Times New Roman" w:hAnsi="Times New Roman" w:cs="Times New Roman"/>
+          <w:sz w:val="24"/>
+          <w:szCs w:val="24"/>
+        </w:rPr>
+        <w:t xml:space="preserve"> para indicar que a página que está sendo redirecionada é do próprio site.</w:t>
       </w:r>
     </w:p>
     <w:p>

</xml_diff>

<commit_message>
Novo tópico word e index
Acrescentei o tópico de links para downloads no word e adicionei links no exercídio ex11, cujo nome da página principal foi alterado para index.html
</commit_message>
<xml_diff>
--- a/Estudando HTML5 && CSS3.docx
+++ b/Estudando HTML5 && CSS3.docx
@@ -4695,6 +4695,326 @@
     <w:p>
       <w:pPr>
         <w:pStyle w:val="PargrafodaLista"/>
+        <w:numPr>
+          <w:ilvl w:val="0"/>
+          <w:numId w:val="17"/>
+        </w:numPr>
+        <w:spacing w:line="360" w:lineRule="auto"/>
+        <w:jc w:val="both"/>
+        <w:rPr>
+          <w:rFonts w:ascii="Times New Roman" w:hAnsi="Times New Roman" w:cs="Times New Roman"/>
+          <w:sz w:val="24"/>
+          <w:szCs w:val="24"/>
+        </w:rPr>
+      </w:pPr>
+      <w:r>
+        <w:rPr>
+          <w:rFonts w:ascii="Times New Roman" w:hAnsi="Times New Roman" w:cs="Times New Roman"/>
+          <w:b/>
+          <w:bCs/>
+          <w:sz w:val="24"/>
+          <w:szCs w:val="24"/>
+        </w:rPr>
+        <w:t>Links para download:</w:t>
+      </w:r>
+    </w:p>
+    <w:p>
+      <w:pPr>
+        <w:pStyle w:val="PargrafodaLista"/>
+        <w:spacing w:line="360" w:lineRule="auto"/>
+        <w:ind w:left="1080"/>
+        <w:jc w:val="both"/>
+        <w:rPr>
+          <w:rFonts w:ascii="Times New Roman" w:hAnsi="Times New Roman" w:cs="Times New Roman"/>
+          <w:sz w:val="24"/>
+          <w:szCs w:val="24"/>
+        </w:rPr>
+      </w:pPr>
+      <w:r>
+        <w:rPr>
+          <w:rFonts w:ascii="Times New Roman" w:hAnsi="Times New Roman" w:cs="Times New Roman"/>
+          <w:b/>
+          <w:bCs/>
+          <w:sz w:val="24"/>
+          <w:szCs w:val="24"/>
+        </w:rPr>
+        <w:t xml:space="preserve">i. </w:t>
+      </w:r>
+      <w:r>
+        <w:rPr>
+          <w:rFonts w:ascii="Times New Roman" w:hAnsi="Times New Roman" w:cs="Times New Roman"/>
+          <w:sz w:val="24"/>
+          <w:szCs w:val="24"/>
+        </w:rPr>
+        <w:t>Coloque o arquivo que você quer disponibilizar para download em uma pasta separada (ou não) e compacte ele em .zip/rar para diminuir seu tamanho.</w:t>
+      </w:r>
+    </w:p>
+    <w:p>
+      <w:pPr>
+        <w:pStyle w:val="PargrafodaLista"/>
+        <w:spacing w:line="360" w:lineRule="auto"/>
+        <w:ind w:left="1080"/>
+        <w:jc w:val="both"/>
+        <w:rPr>
+          <w:rFonts w:ascii="Times New Roman" w:hAnsi="Times New Roman" w:cs="Times New Roman"/>
+          <w:sz w:val="24"/>
+          <w:szCs w:val="24"/>
+        </w:rPr>
+      </w:pPr>
+      <w:r>
+        <w:rPr>
+          <w:rFonts w:ascii="Times New Roman" w:hAnsi="Times New Roman" w:cs="Times New Roman"/>
+          <w:b/>
+          <w:bCs/>
+          <w:sz w:val="24"/>
+          <w:szCs w:val="24"/>
+        </w:rPr>
+        <w:t>ii.</w:t>
+      </w:r>
+      <w:r>
+        <w:rPr>
+          <w:rFonts w:ascii="Times New Roman" w:hAnsi="Times New Roman" w:cs="Times New Roman"/>
+          <w:sz w:val="24"/>
+          <w:szCs w:val="24"/>
+        </w:rPr>
+        <w:t xml:space="preserve"> Quando estiver só criando os links, mas ainda não os anexou às âncoras, colocar uma “#” </w:t>
+      </w:r>
+      <w:r>
+        <w:rPr>
+          <w:rFonts w:ascii="Times New Roman" w:hAnsi="Times New Roman" w:cs="Times New Roman"/>
+          <w:i/>
+          <w:iCs/>
+          <w:sz w:val="24"/>
+          <w:szCs w:val="24"/>
+        </w:rPr>
+        <w:t>no href=””</w:t>
+      </w:r>
+      <w:r>
+        <w:rPr>
+          <w:rFonts w:ascii="Times New Roman" w:hAnsi="Times New Roman" w:cs="Times New Roman"/>
+          <w:sz w:val="24"/>
+          <w:szCs w:val="24"/>
+        </w:rPr>
+        <w:t>, pois significa que é um link vazio</w:t>
+      </w:r>
+      <w:r>
+        <w:rPr>
+          <w:rFonts w:ascii="Times New Roman" w:hAnsi="Times New Roman" w:cs="Times New Roman"/>
+          <w:sz w:val="24"/>
+          <w:szCs w:val="24"/>
+        </w:rPr>
+        <w:t>.</w:t>
+      </w:r>
+    </w:p>
+    <w:p>
+      <w:pPr>
+        <w:pStyle w:val="PargrafodaLista"/>
+        <w:spacing w:line="360" w:lineRule="auto"/>
+        <w:ind w:left="1080"/>
+        <w:jc w:val="both"/>
+        <w:rPr>
+          <w:rFonts w:ascii="Times New Roman" w:hAnsi="Times New Roman" w:cs="Times New Roman"/>
+          <w:sz w:val="24"/>
+          <w:szCs w:val="24"/>
+        </w:rPr>
+      </w:pPr>
+      <w:r>
+        <w:rPr>
+          <w:rFonts w:ascii="Times New Roman" w:hAnsi="Times New Roman" w:cs="Times New Roman"/>
+          <w:b/>
+          <w:bCs/>
+          <w:sz w:val="24"/>
+          <w:szCs w:val="24"/>
+        </w:rPr>
+        <w:t>iii.</w:t>
+      </w:r>
+      <w:r>
+        <w:rPr>
+          <w:rFonts w:ascii="Times New Roman" w:hAnsi="Times New Roman" w:cs="Times New Roman"/>
+          <w:sz w:val="24"/>
+          <w:szCs w:val="24"/>
+        </w:rPr>
+        <w:t xml:space="preserve"> Existem parâmetros para que o download de algo possa ser feito: </w:t>
+      </w:r>
+      <w:r>
+        <w:rPr>
+          <w:rFonts w:ascii="Times New Roman" w:hAnsi="Times New Roman" w:cs="Times New Roman"/>
+          <w:i/>
+          <w:iCs/>
+          <w:sz w:val="24"/>
+          <w:szCs w:val="24"/>
+        </w:rPr>
+        <w:t>download=”</w:t>
+      </w:r>
+      <w:r>
+        <w:rPr>
+          <w:rFonts w:ascii="Times New Roman" w:hAnsi="Times New Roman" w:cs="Times New Roman"/>
+          <w:sz w:val="24"/>
+          <w:szCs w:val="24"/>
+        </w:rPr>
+        <w:t>nome do arquivo a ser baixado</w:t>
+      </w:r>
+      <w:r>
+        <w:rPr>
+          <w:rFonts w:ascii="Times New Roman" w:hAnsi="Times New Roman" w:cs="Times New Roman"/>
+          <w:i/>
+          <w:iCs/>
+          <w:sz w:val="24"/>
+          <w:szCs w:val="24"/>
+        </w:rPr>
+        <w:t>”</w:t>
+      </w:r>
+      <w:r>
+        <w:rPr>
+          <w:rFonts w:ascii="Times New Roman" w:hAnsi="Times New Roman" w:cs="Times New Roman"/>
+          <w:sz w:val="24"/>
+          <w:szCs w:val="24"/>
+        </w:rPr>
+        <w:t xml:space="preserve">(não funciona no chrome); </w:t>
+      </w:r>
+      <w:r>
+        <w:rPr>
+          <w:rFonts w:ascii="Times New Roman" w:hAnsi="Times New Roman" w:cs="Times New Roman"/>
+          <w:i/>
+          <w:iCs/>
+          <w:sz w:val="24"/>
+          <w:szCs w:val="24"/>
+        </w:rPr>
+        <w:t>type=”application/pdf”</w:t>
+      </w:r>
+      <w:r>
+        <w:rPr>
+          <w:rFonts w:ascii="Times New Roman" w:hAnsi="Times New Roman" w:cs="Times New Roman"/>
+          <w:sz w:val="24"/>
+          <w:szCs w:val="24"/>
+        </w:rPr>
+        <w:t>(em caso de pdf</w:t>
+      </w:r>
+      <w:r>
+        <w:rPr>
+          <w:rFonts w:ascii="Times New Roman" w:hAnsi="Times New Roman" w:cs="Times New Roman"/>
+          <w:sz w:val="24"/>
+          <w:szCs w:val="24"/>
+        </w:rPr>
+        <w:t xml:space="preserve"> e </w:t>
+      </w:r>
+      <w:r>
+        <w:rPr>
+          <w:rFonts w:ascii="Times New Roman" w:hAnsi="Times New Roman" w:cs="Times New Roman"/>
+          <w:i/>
+          <w:iCs/>
+          <w:sz w:val="24"/>
+          <w:szCs w:val="24"/>
+        </w:rPr>
+        <w:t>/zip</w:t>
+      </w:r>
+      <w:r>
+        <w:rPr>
+          <w:rFonts w:ascii="Times New Roman" w:hAnsi="Times New Roman" w:cs="Times New Roman"/>
+          <w:sz w:val="24"/>
+          <w:szCs w:val="24"/>
+        </w:rPr>
+        <w:t xml:space="preserve"> se for .zip</w:t>
+      </w:r>
+      <w:r>
+        <w:rPr>
+          <w:rFonts w:ascii="Times New Roman" w:hAnsi="Times New Roman" w:cs="Times New Roman"/>
+          <w:sz w:val="24"/>
+          <w:szCs w:val="24"/>
+        </w:rPr>
+        <w:t>)</w:t>
+      </w:r>
+      <w:r>
+        <w:rPr>
+          <w:rFonts w:ascii="Times New Roman" w:hAnsi="Times New Roman" w:cs="Times New Roman"/>
+          <w:sz w:val="24"/>
+          <w:szCs w:val="24"/>
+        </w:rPr>
+        <w:t xml:space="preserve"> e qualquer outro tipo de arquivo, basta consultar o site abaixo. </w:t>
+      </w:r>
+    </w:p>
+    <w:p>
+      <w:pPr>
+        <w:pStyle w:val="PargrafodaLista"/>
+        <w:spacing w:line="360" w:lineRule="auto"/>
+        <w:ind w:left="1080"/>
+        <w:jc w:val="both"/>
+        <w:rPr>
+          <w:rFonts w:ascii="Times New Roman" w:hAnsi="Times New Roman" w:cs="Times New Roman"/>
+          <w:sz w:val="24"/>
+          <w:szCs w:val="24"/>
+        </w:rPr>
+      </w:pPr>
+      <w:r>
+        <w:rPr>
+          <w:rFonts w:ascii="Times New Roman" w:hAnsi="Times New Roman" w:cs="Times New Roman"/>
+          <w:b/>
+          <w:bCs/>
+          <w:sz w:val="24"/>
+          <w:szCs w:val="24"/>
+        </w:rPr>
+        <w:t>iv.</w:t>
+      </w:r>
+      <w:r>
+        <w:rPr>
+          <w:rFonts w:ascii="Times New Roman" w:hAnsi="Times New Roman" w:cs="Times New Roman"/>
+          <w:sz w:val="24"/>
+          <w:szCs w:val="24"/>
+        </w:rPr>
+        <w:t xml:space="preserve"> Sempre coloque os 2 parâmetros para se certificar de que o download seja feito independente do navegador utilizado pela pessoa.</w:t>
+      </w:r>
+    </w:p>
+    <w:p>
+      <w:pPr>
+        <w:pStyle w:val="PargrafodaLista"/>
+        <w:spacing w:line="360" w:lineRule="auto"/>
+        <w:ind w:left="1080"/>
+        <w:jc w:val="both"/>
+        <w:rPr>
+          <w:rFonts w:ascii="Times New Roman" w:hAnsi="Times New Roman" w:cs="Times New Roman"/>
+          <w:sz w:val="24"/>
+          <w:szCs w:val="24"/>
+        </w:rPr>
+      </w:pPr>
+      <w:r>
+        <w:rPr>
+          <w:rFonts w:ascii="Times New Roman" w:hAnsi="Times New Roman" w:cs="Times New Roman"/>
+          <w:b/>
+          <w:bCs/>
+          <w:sz w:val="24"/>
+          <w:szCs w:val="24"/>
+        </w:rPr>
+        <w:t>v.</w:t>
+      </w:r>
+      <w:r>
+        <w:rPr>
+          <w:rFonts w:ascii="Times New Roman" w:hAnsi="Times New Roman" w:cs="Times New Roman"/>
+          <w:sz w:val="24"/>
+          <w:szCs w:val="24"/>
+        </w:rPr>
+        <w:t xml:space="preserve"> Todos esses parâmetros se encontram no site: </w:t>
+      </w:r>
+      <w:r>
+        <w:rPr>
+          <w:rFonts w:ascii="Times New Roman" w:hAnsi="Times New Roman" w:cs="Times New Roman"/>
+          <w:sz w:val="24"/>
+          <w:szCs w:val="24"/>
+          <w:u w:val="single"/>
+        </w:rPr>
+        <w:t>https://www.iana.org/assignments/media-types/media-types.xhtml</w:t>
+      </w:r>
+      <w:r>
+        <w:rPr>
+          <w:rFonts w:ascii="Times New Roman" w:hAnsi="Times New Roman" w:cs="Times New Roman"/>
+          <w:sz w:val="24"/>
+          <w:szCs w:val="24"/>
+        </w:rPr>
+        <w:t>.</w:t>
+      </w:r>
+    </w:p>
+    <w:p>
+      <w:pPr>
+        <w:pStyle w:val="PargrafodaLista"/>
         <w:spacing w:line="360" w:lineRule="auto"/>
         <w:ind w:left="1080"/>
         <w:jc w:val="both"/>
@@ -4932,8 +5252,8 @@
   <w:abstractNum w:abstractNumId="2" w15:restartNumberingAfterBreak="0">
     <w:nsid w:val="205C1F9C"/>
     <w:multiLevelType w:val="hybridMultilevel"/>
-    <w:tmpl w:val="ED44DE94"/>
-    <w:lvl w:ilvl="0" w:tplc="E2CC3782">
+    <w:tmpl w:val="550E59C8"/>
+    <w:lvl w:ilvl="0" w:tplc="D6204AA4">
       <w:start w:val="1"/>
       <w:numFmt w:val="lowerLetter"/>
       <w:lvlText w:val="%1."/>
@@ -4943,6 +5263,8 @@
       </w:pPr>
       <w:rPr>
         <w:rFonts w:hint="default"/>
+        <w:b/>
+        <w:bCs/>
       </w:rPr>
     </w:lvl>
     <w:lvl w:ilvl="1" w:tplc="04160019" w:tentative="1">

</xml_diff>

<commit_message>
Adicionei imagens e inicio d07
Adicionei imagens para fazer o d07, mas não sei como fazer, portante, parei com ele no inicio.
</commit_message>
<xml_diff>
--- a/Estudando HTML5 && CSS3.docx
+++ b/Estudando HTML5 && CSS3.docx
@@ -541,7 +541,117 @@
           <w:sz w:val="24"/>
           <w:szCs w:val="24"/>
         </w:rPr>
-        <w:t xml:space="preserve">&lt;meta name="viewport" content="width=device-width, initial-scale=1.0"&gt;: </w:t>
+        <w:t>&lt;meta name="</w:t>
+      </w:r>
+      <w:proofErr w:type="spellStart"/>
+      <w:r>
+        <w:rPr>
+          <w:rFonts w:ascii="Times New Roman" w:hAnsi="Times New Roman" w:cs="Times New Roman"/>
+          <w:b/>
+          <w:bCs/>
+          <w:sz w:val="24"/>
+          <w:szCs w:val="24"/>
+        </w:rPr>
+        <w:t>viewport</w:t>
+      </w:r>
+      <w:proofErr w:type="spellEnd"/>
+      <w:r>
+        <w:rPr>
+          <w:rFonts w:ascii="Times New Roman" w:hAnsi="Times New Roman" w:cs="Times New Roman"/>
+          <w:b/>
+          <w:bCs/>
+          <w:sz w:val="24"/>
+          <w:szCs w:val="24"/>
+        </w:rPr>
+        <w:t xml:space="preserve">" </w:t>
+      </w:r>
+      <w:proofErr w:type="spellStart"/>
+      <w:r>
+        <w:rPr>
+          <w:rFonts w:ascii="Times New Roman" w:hAnsi="Times New Roman" w:cs="Times New Roman"/>
+          <w:b/>
+          <w:bCs/>
+          <w:sz w:val="24"/>
+          <w:szCs w:val="24"/>
+        </w:rPr>
+        <w:t>content</w:t>
+      </w:r>
+      <w:proofErr w:type="spellEnd"/>
+      <w:r>
+        <w:rPr>
+          <w:rFonts w:ascii="Times New Roman" w:hAnsi="Times New Roman" w:cs="Times New Roman"/>
+          <w:b/>
+          <w:bCs/>
+          <w:sz w:val="24"/>
+          <w:szCs w:val="24"/>
+        </w:rPr>
+        <w:t>="</w:t>
+      </w:r>
+      <w:proofErr w:type="spellStart"/>
+      <w:r>
+        <w:rPr>
+          <w:rFonts w:ascii="Times New Roman" w:hAnsi="Times New Roman" w:cs="Times New Roman"/>
+          <w:b/>
+          <w:bCs/>
+          <w:sz w:val="24"/>
+          <w:szCs w:val="24"/>
+        </w:rPr>
+        <w:t>width</w:t>
+      </w:r>
+      <w:proofErr w:type="spellEnd"/>
+      <w:r>
+        <w:rPr>
+          <w:rFonts w:ascii="Times New Roman" w:hAnsi="Times New Roman" w:cs="Times New Roman"/>
+          <w:b/>
+          <w:bCs/>
+          <w:sz w:val="24"/>
+          <w:szCs w:val="24"/>
+        </w:rPr>
+        <w:t>=device-</w:t>
+      </w:r>
+      <w:proofErr w:type="spellStart"/>
+      <w:r>
+        <w:rPr>
+          <w:rFonts w:ascii="Times New Roman" w:hAnsi="Times New Roman" w:cs="Times New Roman"/>
+          <w:b/>
+          <w:bCs/>
+          <w:sz w:val="24"/>
+          <w:szCs w:val="24"/>
+        </w:rPr>
+        <w:t>width</w:t>
+      </w:r>
+      <w:proofErr w:type="spellEnd"/>
+      <w:r>
+        <w:rPr>
+          <w:rFonts w:ascii="Times New Roman" w:hAnsi="Times New Roman" w:cs="Times New Roman"/>
+          <w:b/>
+          <w:bCs/>
+          <w:sz w:val="24"/>
+          <w:szCs w:val="24"/>
+        </w:rPr>
+        <w:t xml:space="preserve">, </w:t>
+      </w:r>
+      <w:proofErr w:type="spellStart"/>
+      <w:r>
+        <w:rPr>
+          <w:rFonts w:ascii="Times New Roman" w:hAnsi="Times New Roman" w:cs="Times New Roman"/>
+          <w:b/>
+          <w:bCs/>
+          <w:sz w:val="24"/>
+          <w:szCs w:val="24"/>
+        </w:rPr>
+        <w:t>initial-scale</w:t>
+      </w:r>
+      <w:proofErr w:type="spellEnd"/>
+      <w:r>
+        <w:rPr>
+          <w:rFonts w:ascii="Times New Roman" w:hAnsi="Times New Roman" w:cs="Times New Roman"/>
+          <w:b/>
+          <w:bCs/>
+          <w:sz w:val="24"/>
+          <w:szCs w:val="24"/>
+        </w:rPr>
+        <w:t xml:space="preserve">=1.0"&gt;: </w:t>
       </w:r>
       <w:r>
         <w:rPr>
@@ -738,15 +848,69 @@
           <w:sz w:val="24"/>
           <w:szCs w:val="24"/>
         </w:rPr>
-        <w:t>&lt;: &amp;lt;</w:t>
-      </w:r>
-      <w:r>
-        <w:rPr>
-          <w:rFonts w:ascii="Times New Roman" w:hAnsi="Times New Roman" w:cs="Times New Roman"/>
-          <w:sz w:val="24"/>
-          <w:szCs w:val="24"/>
-        </w:rPr>
-        <w:t xml:space="preserve"> (Less than)</w:t>
+        <w:t>&lt;: &amp;</w:t>
+      </w:r>
+      <w:proofErr w:type="spellStart"/>
+      <w:r>
+        <w:rPr>
+          <w:rFonts w:ascii="Times New Roman" w:hAnsi="Times New Roman" w:cs="Times New Roman"/>
+          <w:sz w:val="24"/>
+          <w:szCs w:val="24"/>
+        </w:rPr>
+        <w:t>lt</w:t>
+      </w:r>
+      <w:proofErr w:type="spellEnd"/>
+      <w:r>
+        <w:rPr>
+          <w:rFonts w:ascii="Times New Roman" w:hAnsi="Times New Roman" w:cs="Times New Roman"/>
+          <w:sz w:val="24"/>
+          <w:szCs w:val="24"/>
+        </w:rPr>
+        <w:t>;</w:t>
+      </w:r>
+      <w:r>
+        <w:rPr>
+          <w:rFonts w:ascii="Times New Roman" w:hAnsi="Times New Roman" w:cs="Times New Roman"/>
+          <w:sz w:val="24"/>
+          <w:szCs w:val="24"/>
+        </w:rPr>
+        <w:t xml:space="preserve"> (</w:t>
+      </w:r>
+      <w:proofErr w:type="spellStart"/>
+      <w:r>
+        <w:rPr>
+          <w:rFonts w:ascii="Times New Roman" w:hAnsi="Times New Roman" w:cs="Times New Roman"/>
+          <w:sz w:val="24"/>
+          <w:szCs w:val="24"/>
+        </w:rPr>
+        <w:t>Less</w:t>
+      </w:r>
+      <w:proofErr w:type="spellEnd"/>
+      <w:r>
+        <w:rPr>
+          <w:rFonts w:ascii="Times New Roman" w:hAnsi="Times New Roman" w:cs="Times New Roman"/>
+          <w:sz w:val="24"/>
+          <w:szCs w:val="24"/>
+        </w:rPr>
+        <w:t xml:space="preserve"> </w:t>
+      </w:r>
+      <w:proofErr w:type="spellStart"/>
+      <w:r>
+        <w:rPr>
+          <w:rFonts w:ascii="Times New Roman" w:hAnsi="Times New Roman" w:cs="Times New Roman"/>
+          <w:sz w:val="24"/>
+          <w:szCs w:val="24"/>
+        </w:rPr>
+        <w:t>than</w:t>
+      </w:r>
+      <w:proofErr w:type="spellEnd"/>
+      <w:r>
+        <w:rPr>
+          <w:rFonts w:ascii="Times New Roman" w:hAnsi="Times New Roman" w:cs="Times New Roman"/>
+          <w:sz w:val="24"/>
+          <w:szCs w:val="24"/>
+        </w:rPr>
+        <w:t>)</w:t>
       </w:r>
     </w:p>
     <w:p>
@@ -771,15 +935,69 @@
           <w:sz w:val="24"/>
           <w:szCs w:val="24"/>
         </w:rPr>
-        <w:t>&gt;: &amp;gt;</w:t>
-      </w:r>
-      <w:r>
-        <w:rPr>
-          <w:rFonts w:ascii="Times New Roman" w:hAnsi="Times New Roman" w:cs="Times New Roman"/>
-          <w:sz w:val="24"/>
-          <w:szCs w:val="24"/>
-        </w:rPr>
-        <w:t xml:space="preserve"> (Greater than)</w:t>
+        <w:t>&gt;: &amp;</w:t>
+      </w:r>
+      <w:proofErr w:type="spellStart"/>
+      <w:r>
+        <w:rPr>
+          <w:rFonts w:ascii="Times New Roman" w:hAnsi="Times New Roman" w:cs="Times New Roman"/>
+          <w:sz w:val="24"/>
+          <w:szCs w:val="24"/>
+        </w:rPr>
+        <w:t>gt</w:t>
+      </w:r>
+      <w:proofErr w:type="spellEnd"/>
+      <w:r>
+        <w:rPr>
+          <w:rFonts w:ascii="Times New Roman" w:hAnsi="Times New Roman" w:cs="Times New Roman"/>
+          <w:sz w:val="24"/>
+          <w:szCs w:val="24"/>
+        </w:rPr>
+        <w:t>;</w:t>
+      </w:r>
+      <w:r>
+        <w:rPr>
+          <w:rFonts w:ascii="Times New Roman" w:hAnsi="Times New Roman" w:cs="Times New Roman"/>
+          <w:sz w:val="24"/>
+          <w:szCs w:val="24"/>
+        </w:rPr>
+        <w:t xml:space="preserve"> (</w:t>
+      </w:r>
+      <w:proofErr w:type="spellStart"/>
+      <w:r>
+        <w:rPr>
+          <w:rFonts w:ascii="Times New Roman" w:hAnsi="Times New Roman" w:cs="Times New Roman"/>
+          <w:sz w:val="24"/>
+          <w:szCs w:val="24"/>
+        </w:rPr>
+        <w:t>Greater</w:t>
+      </w:r>
+      <w:proofErr w:type="spellEnd"/>
+      <w:r>
+        <w:rPr>
+          <w:rFonts w:ascii="Times New Roman" w:hAnsi="Times New Roman" w:cs="Times New Roman"/>
+          <w:sz w:val="24"/>
+          <w:szCs w:val="24"/>
+        </w:rPr>
+        <w:t xml:space="preserve"> </w:t>
+      </w:r>
+      <w:proofErr w:type="spellStart"/>
+      <w:r>
+        <w:rPr>
+          <w:rFonts w:ascii="Times New Roman" w:hAnsi="Times New Roman" w:cs="Times New Roman"/>
+          <w:sz w:val="24"/>
+          <w:szCs w:val="24"/>
+        </w:rPr>
+        <w:t>than</w:t>
+      </w:r>
+      <w:proofErr w:type="spellEnd"/>
+      <w:r>
+        <w:rPr>
+          <w:rFonts w:ascii="Times New Roman" w:hAnsi="Times New Roman" w:cs="Times New Roman"/>
+          <w:sz w:val="24"/>
+          <w:szCs w:val="24"/>
+        </w:rPr>
+        <w:t>)</w:t>
       </w:r>
     </w:p>
     <w:p>
@@ -845,7 +1063,43 @@
           <w:sz w:val="24"/>
           <w:szCs w:val="24"/>
         </w:rPr>
-        <w:t>®: &amp;reg; (Registraded)</w:t>
+        <w:t>®: &amp;</w:t>
+      </w:r>
+      <w:proofErr w:type="spellStart"/>
+      <w:r>
+        <w:rPr>
+          <w:rFonts w:ascii="Times New Roman" w:hAnsi="Times New Roman" w:cs="Times New Roman"/>
+          <w:sz w:val="24"/>
+          <w:szCs w:val="24"/>
+        </w:rPr>
+        <w:t>reg</w:t>
+      </w:r>
+      <w:proofErr w:type="spellEnd"/>
+      <w:r>
+        <w:rPr>
+          <w:rFonts w:ascii="Times New Roman" w:hAnsi="Times New Roman" w:cs="Times New Roman"/>
+          <w:sz w:val="24"/>
+          <w:szCs w:val="24"/>
+        </w:rPr>
+        <w:t>; (</w:t>
+      </w:r>
+      <w:proofErr w:type="spellStart"/>
+      <w:r>
+        <w:rPr>
+          <w:rFonts w:ascii="Times New Roman" w:hAnsi="Times New Roman" w:cs="Times New Roman"/>
+          <w:sz w:val="24"/>
+          <w:szCs w:val="24"/>
+        </w:rPr>
+        <w:t>Registraded</w:t>
+      </w:r>
+      <w:proofErr w:type="spellEnd"/>
+      <w:r>
+        <w:rPr>
+          <w:rFonts w:ascii="Times New Roman" w:hAnsi="Times New Roman" w:cs="Times New Roman"/>
+          <w:sz w:val="24"/>
+          <w:szCs w:val="24"/>
+        </w:rPr>
+        <w:t>)</w:t>
       </w:r>
     </w:p>
     <w:p>
@@ -870,7 +1124,25 @@
           <w:sz w:val="24"/>
           <w:szCs w:val="24"/>
         </w:rPr>
-        <w:t>©: &amp;copy; (copyright)</w:t>
+        <w:t>©: &amp;</w:t>
+      </w:r>
+      <w:proofErr w:type="spellStart"/>
+      <w:r>
+        <w:rPr>
+          <w:rFonts w:ascii="Times New Roman" w:hAnsi="Times New Roman" w:cs="Times New Roman"/>
+          <w:sz w:val="24"/>
+          <w:szCs w:val="24"/>
+        </w:rPr>
+        <w:t>copy</w:t>
+      </w:r>
+      <w:proofErr w:type="spellEnd"/>
+      <w:r>
+        <w:rPr>
+          <w:rFonts w:ascii="Times New Roman" w:hAnsi="Times New Roman" w:cs="Times New Roman"/>
+          <w:sz w:val="24"/>
+          <w:szCs w:val="24"/>
+        </w:rPr>
+        <w:t>; (copyright)</w:t>
       </w:r>
     </w:p>
     <w:p>
@@ -984,8 +1256,36 @@
           <w:sz w:val="24"/>
           <w:szCs w:val="24"/>
         </w:rPr>
-        <w:t>&amp;poud; Dolar</w:t>
-      </w:r>
+        <w:t>&amp;</w:t>
+      </w:r>
+      <w:proofErr w:type="spellStart"/>
+      <w:r>
+        <w:rPr>
+          <w:rFonts w:ascii="Times New Roman" w:hAnsi="Times New Roman" w:cs="Times New Roman"/>
+          <w:sz w:val="24"/>
+          <w:szCs w:val="24"/>
+        </w:rPr>
+        <w:t>poud</w:t>
+      </w:r>
+      <w:proofErr w:type="spellEnd"/>
+      <w:r>
+        <w:rPr>
+          <w:rFonts w:ascii="Times New Roman" w:hAnsi="Times New Roman" w:cs="Times New Roman"/>
+          <w:sz w:val="24"/>
+          <w:szCs w:val="24"/>
+        </w:rPr>
+        <w:t xml:space="preserve">; </w:t>
+      </w:r>
+      <w:proofErr w:type="spellStart"/>
+      <w:r>
+        <w:rPr>
+          <w:rFonts w:ascii="Times New Roman" w:hAnsi="Times New Roman" w:cs="Times New Roman"/>
+          <w:sz w:val="24"/>
+          <w:szCs w:val="24"/>
+        </w:rPr>
+        <w:t>Dolar</w:t>
+      </w:r>
+      <w:proofErr w:type="spellEnd"/>
     </w:p>
     <w:p>
       <w:pPr>
@@ -1034,7 +1334,43 @@
           <w:sz w:val="24"/>
           <w:szCs w:val="24"/>
         </w:rPr>
-        <w:t>&amp;cent; Cents americanos</w:t>
+        <w:t>&amp;</w:t>
+      </w:r>
+      <w:proofErr w:type="spellStart"/>
+      <w:r>
+        <w:rPr>
+          <w:rFonts w:ascii="Times New Roman" w:hAnsi="Times New Roman" w:cs="Times New Roman"/>
+          <w:sz w:val="24"/>
+          <w:szCs w:val="24"/>
+        </w:rPr>
+        <w:t>cent</w:t>
+      </w:r>
+      <w:proofErr w:type="spellEnd"/>
+      <w:r>
+        <w:rPr>
+          <w:rFonts w:ascii="Times New Roman" w:hAnsi="Times New Roman" w:cs="Times New Roman"/>
+          <w:sz w:val="24"/>
+          <w:szCs w:val="24"/>
+        </w:rPr>
+        <w:t xml:space="preserve">; </w:t>
+      </w:r>
+      <w:proofErr w:type="spellStart"/>
+      <w:r>
+        <w:rPr>
+          <w:rFonts w:ascii="Times New Roman" w:hAnsi="Times New Roman" w:cs="Times New Roman"/>
+          <w:sz w:val="24"/>
+          <w:szCs w:val="24"/>
+        </w:rPr>
+        <w:t>Cents</w:t>
+      </w:r>
+      <w:proofErr w:type="spellEnd"/>
+      <w:r>
+        <w:rPr>
+          <w:rFonts w:ascii="Times New Roman" w:hAnsi="Times New Roman" w:cs="Times New Roman"/>
+          <w:sz w:val="24"/>
+          <w:szCs w:val="24"/>
+        </w:rPr>
+        <w:t xml:space="preserve"> americanos</w:t>
       </w:r>
     </w:p>
     <w:p>
@@ -1067,7 +1403,25 @@
           <w:sz w:val="24"/>
           <w:szCs w:val="24"/>
         </w:rPr>
-        <w:t xml:space="preserve"> ou pesquisando por mix simbols.</w:t>
+        <w:t xml:space="preserve"> ou pesquisando por mix </w:t>
+      </w:r>
+      <w:proofErr w:type="spellStart"/>
+      <w:r>
+        <w:rPr>
+          <w:rFonts w:ascii="Times New Roman" w:hAnsi="Times New Roman" w:cs="Times New Roman"/>
+          <w:sz w:val="24"/>
+          <w:szCs w:val="24"/>
+        </w:rPr>
+        <w:t>simbols</w:t>
+      </w:r>
+      <w:proofErr w:type="spellEnd"/>
+      <w:r>
+        <w:rPr>
+          <w:rFonts w:ascii="Times New Roman" w:hAnsi="Times New Roman" w:cs="Times New Roman"/>
+          <w:sz w:val="24"/>
+          <w:szCs w:val="24"/>
+        </w:rPr>
+        <w:t>.</w:t>
       </w:r>
     </w:p>
     <w:p>
@@ -1156,7 +1510,25 @@
           <w:sz w:val="24"/>
           <w:szCs w:val="24"/>
         </w:rPr>
-        <w:t>Para adicionar no código colocar: &amp;#x -&gt; depois o código do emoji pego no site acima: 1F604</w:t>
+        <w:t xml:space="preserve">Para adicionar no código colocar: &amp;#x -&gt; depois o código do </w:t>
+      </w:r>
+      <w:proofErr w:type="spellStart"/>
+      <w:r>
+        <w:rPr>
+          <w:rFonts w:ascii="Times New Roman" w:hAnsi="Times New Roman" w:cs="Times New Roman"/>
+          <w:sz w:val="24"/>
+          <w:szCs w:val="24"/>
+        </w:rPr>
+        <w:t>emoji</w:t>
+      </w:r>
+      <w:proofErr w:type="spellEnd"/>
+      <w:r>
+        <w:rPr>
+          <w:rFonts w:ascii="Times New Roman" w:hAnsi="Times New Roman" w:cs="Times New Roman"/>
+          <w:sz w:val="24"/>
+          <w:szCs w:val="24"/>
+        </w:rPr>
+        <w:t xml:space="preserve"> pego no site acima: 1F604</w:t>
       </w:r>
     </w:p>
     <w:p>
@@ -1226,7 +1598,61 @@
           <w:sz w:val="24"/>
           <w:szCs w:val="24"/>
         </w:rPr>
-        <w:t>Imagens possuem direitos de uso e tem que tomar cuidado com as quais vc utiliza nos seus trabalhos profissionais. Quando se faz uma pesquisa no google por determinado conteúdo de imagem, existe um filtro onde vc seleciona que só quer ver imagens onde vc, teoricamente, pode copiá-las e utilizá-las nos seus trabalhos sem grandes problemas, pois, teoricamente, não possuem direitos de uso ou, se possuem, estão liberados para que todos possam utilizar.</w:t>
+        <w:t xml:space="preserve">Imagens possuem direitos de uso e tem que tomar cuidado com as quais </w:t>
+      </w:r>
+      <w:proofErr w:type="spellStart"/>
+      <w:r>
+        <w:rPr>
+          <w:rFonts w:ascii="Times New Roman" w:hAnsi="Times New Roman" w:cs="Times New Roman"/>
+          <w:sz w:val="24"/>
+          <w:szCs w:val="24"/>
+        </w:rPr>
+        <w:t>vc</w:t>
+      </w:r>
+      <w:proofErr w:type="spellEnd"/>
+      <w:r>
+        <w:rPr>
+          <w:rFonts w:ascii="Times New Roman" w:hAnsi="Times New Roman" w:cs="Times New Roman"/>
+          <w:sz w:val="24"/>
+          <w:szCs w:val="24"/>
+        </w:rPr>
+        <w:t xml:space="preserve"> utiliza nos seus trabalhos profissionais. Quando se faz uma pesquisa no google por determinado conteúdo de imagem, existe um filtro onde </w:t>
+      </w:r>
+      <w:proofErr w:type="spellStart"/>
+      <w:r>
+        <w:rPr>
+          <w:rFonts w:ascii="Times New Roman" w:hAnsi="Times New Roman" w:cs="Times New Roman"/>
+          <w:sz w:val="24"/>
+          <w:szCs w:val="24"/>
+        </w:rPr>
+        <w:t>vc</w:t>
+      </w:r>
+      <w:proofErr w:type="spellEnd"/>
+      <w:r>
+        <w:rPr>
+          <w:rFonts w:ascii="Times New Roman" w:hAnsi="Times New Roman" w:cs="Times New Roman"/>
+          <w:sz w:val="24"/>
+          <w:szCs w:val="24"/>
+        </w:rPr>
+        <w:t xml:space="preserve"> seleciona que só quer ver imagens onde </w:t>
+      </w:r>
+      <w:proofErr w:type="spellStart"/>
+      <w:r>
+        <w:rPr>
+          <w:rFonts w:ascii="Times New Roman" w:hAnsi="Times New Roman" w:cs="Times New Roman"/>
+          <w:sz w:val="24"/>
+          <w:szCs w:val="24"/>
+        </w:rPr>
+        <w:t>vc</w:t>
+      </w:r>
+      <w:proofErr w:type="spellEnd"/>
+      <w:r>
+        <w:rPr>
+          <w:rFonts w:ascii="Times New Roman" w:hAnsi="Times New Roman" w:cs="Times New Roman"/>
+          <w:sz w:val="24"/>
+          <w:szCs w:val="24"/>
+        </w:rPr>
+        <w:t>, teoricamente, pode copiá-las e utilizá-las nos seus trabalhos sem grandes problemas, pois, teoricamente, não possuem direitos de uso ou, se possuem, estão liberados para que todos possam utilizar.</w:t>
       </w:r>
     </w:p>
     <w:p>
@@ -1502,15 +1928,201 @@
           <w:sz w:val="24"/>
           <w:szCs w:val="24"/>
         </w:rPr>
-        <w:t>&lt;img src=”” alt=””&gt;</w:t>
-      </w:r>
-      <w:r>
-        <w:rPr>
-          <w:rFonts w:ascii="Times New Roman" w:hAnsi="Times New Roman" w:cs="Times New Roman"/>
-          <w:sz w:val="24"/>
-          <w:szCs w:val="24"/>
-        </w:rPr>
-        <w:t>. No src (source) é onde vc exibe o caminho onde está aquela imagem e o alt (alternative) é o nome ou frase que irá aparecer cajo a imagem não consiga ser carregado, para que se possa saber qual é a imagem que deveria estar ali.</w:t>
+        <w:t>&lt;</w:t>
+      </w:r>
+      <w:proofErr w:type="spellStart"/>
+      <w:r>
+        <w:rPr>
+          <w:rFonts w:ascii="Times New Roman" w:hAnsi="Times New Roman" w:cs="Times New Roman"/>
+          <w:b/>
+          <w:bCs/>
+          <w:sz w:val="24"/>
+          <w:szCs w:val="24"/>
+        </w:rPr>
+        <w:t>img</w:t>
+      </w:r>
+      <w:proofErr w:type="spellEnd"/>
+      <w:r>
+        <w:rPr>
+          <w:rFonts w:ascii="Times New Roman" w:hAnsi="Times New Roman" w:cs="Times New Roman"/>
+          <w:b/>
+          <w:bCs/>
+          <w:sz w:val="24"/>
+          <w:szCs w:val="24"/>
+        </w:rPr>
+        <w:t xml:space="preserve"> </w:t>
+      </w:r>
+      <w:proofErr w:type="spellStart"/>
+      <w:r>
+        <w:rPr>
+          <w:rFonts w:ascii="Times New Roman" w:hAnsi="Times New Roman" w:cs="Times New Roman"/>
+          <w:b/>
+          <w:bCs/>
+          <w:sz w:val="24"/>
+          <w:szCs w:val="24"/>
+        </w:rPr>
+        <w:t>src</w:t>
+      </w:r>
+      <w:proofErr w:type="spellEnd"/>
+      <w:r>
+        <w:rPr>
+          <w:rFonts w:ascii="Times New Roman" w:hAnsi="Times New Roman" w:cs="Times New Roman"/>
+          <w:b/>
+          <w:bCs/>
+          <w:sz w:val="24"/>
+          <w:szCs w:val="24"/>
+        </w:rPr>
+        <w:t xml:space="preserve">=”” </w:t>
+      </w:r>
+      <w:proofErr w:type="spellStart"/>
+      <w:r>
+        <w:rPr>
+          <w:rFonts w:ascii="Times New Roman" w:hAnsi="Times New Roman" w:cs="Times New Roman"/>
+          <w:b/>
+          <w:bCs/>
+          <w:sz w:val="24"/>
+          <w:szCs w:val="24"/>
+        </w:rPr>
+        <w:t>alt</w:t>
+      </w:r>
+      <w:proofErr w:type="spellEnd"/>
+      <w:r>
+        <w:rPr>
+          <w:rFonts w:ascii="Times New Roman" w:hAnsi="Times New Roman" w:cs="Times New Roman"/>
+          <w:b/>
+          <w:bCs/>
+          <w:sz w:val="24"/>
+          <w:szCs w:val="24"/>
+        </w:rPr>
+        <w:t>=””&gt;</w:t>
+      </w:r>
+      <w:r>
+        <w:rPr>
+          <w:rFonts w:ascii="Times New Roman" w:hAnsi="Times New Roman" w:cs="Times New Roman"/>
+          <w:sz w:val="24"/>
+          <w:szCs w:val="24"/>
+        </w:rPr>
+        <w:t xml:space="preserve">. No </w:t>
+      </w:r>
+      <w:proofErr w:type="spellStart"/>
+      <w:r>
+        <w:rPr>
+          <w:rFonts w:ascii="Times New Roman" w:hAnsi="Times New Roman" w:cs="Times New Roman"/>
+          <w:sz w:val="24"/>
+          <w:szCs w:val="24"/>
+        </w:rPr>
+        <w:t>src</w:t>
+      </w:r>
+      <w:proofErr w:type="spellEnd"/>
+      <w:r>
+        <w:rPr>
+          <w:rFonts w:ascii="Times New Roman" w:hAnsi="Times New Roman" w:cs="Times New Roman"/>
+          <w:sz w:val="24"/>
+          <w:szCs w:val="24"/>
+        </w:rPr>
+        <w:t xml:space="preserve"> (</w:t>
+      </w:r>
+      <w:proofErr w:type="spellStart"/>
+      <w:r>
+        <w:rPr>
+          <w:rFonts w:ascii="Times New Roman" w:hAnsi="Times New Roman" w:cs="Times New Roman"/>
+          <w:sz w:val="24"/>
+          <w:szCs w:val="24"/>
+        </w:rPr>
+        <w:t>source</w:t>
+      </w:r>
+      <w:proofErr w:type="spellEnd"/>
+      <w:r>
+        <w:rPr>
+          <w:rFonts w:ascii="Times New Roman" w:hAnsi="Times New Roman" w:cs="Times New Roman"/>
+          <w:sz w:val="24"/>
+          <w:szCs w:val="24"/>
+        </w:rPr>
+        <w:t>) é onde v</w:t>
+      </w:r>
+      <w:r>
+        <w:rPr>
+          <w:rFonts w:ascii="Times New Roman" w:hAnsi="Times New Roman" w:cs="Times New Roman"/>
+          <w:sz w:val="24"/>
+          <w:szCs w:val="24"/>
+        </w:rPr>
+        <w:t>o</w:t>
+      </w:r>
+      <w:r>
+        <w:rPr>
+          <w:rFonts w:ascii="Times New Roman" w:hAnsi="Times New Roman" w:cs="Times New Roman"/>
+          <w:sz w:val="24"/>
+          <w:szCs w:val="24"/>
+        </w:rPr>
+        <w:t>c</w:t>
+      </w:r>
+      <w:r>
+        <w:rPr>
+          <w:rFonts w:ascii="Times New Roman" w:hAnsi="Times New Roman" w:cs="Times New Roman"/>
+          <w:sz w:val="24"/>
+          <w:szCs w:val="24"/>
+        </w:rPr>
+        <w:t>ê</w:t>
+      </w:r>
+      <w:r>
+        <w:rPr>
+          <w:rFonts w:ascii="Times New Roman" w:hAnsi="Times New Roman" w:cs="Times New Roman"/>
+          <w:sz w:val="24"/>
+          <w:szCs w:val="24"/>
+        </w:rPr>
+        <w:t xml:space="preserve"> exibe o caminho onde está aquela imagem e o </w:t>
+      </w:r>
+      <w:proofErr w:type="spellStart"/>
+      <w:r>
+        <w:rPr>
+          <w:rFonts w:ascii="Times New Roman" w:hAnsi="Times New Roman" w:cs="Times New Roman"/>
+          <w:sz w:val="24"/>
+          <w:szCs w:val="24"/>
+        </w:rPr>
+        <w:t>alt</w:t>
+      </w:r>
+      <w:proofErr w:type="spellEnd"/>
+      <w:r>
+        <w:rPr>
+          <w:rFonts w:ascii="Times New Roman" w:hAnsi="Times New Roman" w:cs="Times New Roman"/>
+          <w:sz w:val="24"/>
+          <w:szCs w:val="24"/>
+        </w:rPr>
+        <w:t xml:space="preserve"> (</w:t>
+      </w:r>
+      <w:proofErr w:type="spellStart"/>
+      <w:r>
+        <w:rPr>
+          <w:rFonts w:ascii="Times New Roman" w:hAnsi="Times New Roman" w:cs="Times New Roman"/>
+          <w:sz w:val="24"/>
+          <w:szCs w:val="24"/>
+        </w:rPr>
+        <w:t>alternative</w:t>
+      </w:r>
+      <w:proofErr w:type="spellEnd"/>
+      <w:r>
+        <w:rPr>
+          <w:rFonts w:ascii="Times New Roman" w:hAnsi="Times New Roman" w:cs="Times New Roman"/>
+          <w:sz w:val="24"/>
+          <w:szCs w:val="24"/>
+        </w:rPr>
+        <w:t>) é o nome ou frase que irá aparecer ca</w:t>
+      </w:r>
+      <w:r>
+        <w:rPr>
+          <w:rFonts w:ascii="Times New Roman" w:hAnsi="Times New Roman" w:cs="Times New Roman"/>
+          <w:sz w:val="24"/>
+          <w:szCs w:val="24"/>
+        </w:rPr>
+        <w:t>s</w:t>
+      </w:r>
+      <w:r>
+        <w:rPr>
+          <w:rFonts w:ascii="Times New Roman" w:hAnsi="Times New Roman" w:cs="Times New Roman"/>
+          <w:sz w:val="24"/>
+          <w:szCs w:val="24"/>
+        </w:rPr>
+        <w:t>o a imagem não consiga ser carregado, para que se possa saber qual é a imagem que deveria estar ali.</w:t>
       </w:r>
     </w:p>
     <w:p>
@@ -1588,7 +2200,23 @@
         <w:pStyle w:val="Corpodetexto"/>
       </w:pPr>
       <w:r>
-        <w:t>Ícones de favorito são aqueles que aparecem logo ao lado do título da página, como no caso do facebook, instagram, google e qualquer outro site, basicamente.</w:t>
+        <w:t xml:space="preserve">Ícones de favorito são aqueles que aparecem logo ao lado do título da página, como no caso do </w:t>
+      </w:r>
+      <w:proofErr w:type="spellStart"/>
+      <w:r>
+        <w:t>facebook</w:t>
+      </w:r>
+      <w:proofErr w:type="spellEnd"/>
+      <w:r>
+        <w:t xml:space="preserve">, </w:t>
+      </w:r>
+      <w:proofErr w:type="spellStart"/>
+      <w:r>
+        <w:t>instagram</w:t>
+      </w:r>
+      <w:proofErr w:type="spellEnd"/>
+      <w:r>
+        <w:t>, google e qualquer outro site, basicamente.</w:t>
       </w:r>
     </w:p>
     <w:p>
@@ -1774,13 +2402,23 @@
           <w:szCs w:val="24"/>
         </w:rPr>
       </w:pPr>
-      <w:r>
-        <w:rPr>
-          <w:rFonts w:ascii="Times New Roman" w:hAnsi="Times New Roman" w:cs="Times New Roman"/>
-          <w:sz w:val="24"/>
-          <w:szCs w:val="24"/>
-        </w:rPr>
-        <w:t xml:space="preserve">ii. Criação de ícones: </w:t>
+      <w:proofErr w:type="spellStart"/>
+      <w:r>
+        <w:rPr>
+          <w:rFonts w:ascii="Times New Roman" w:hAnsi="Times New Roman" w:cs="Times New Roman"/>
+          <w:sz w:val="24"/>
+          <w:szCs w:val="24"/>
+        </w:rPr>
+        <w:t>ii</w:t>
+      </w:r>
+      <w:proofErr w:type="spellEnd"/>
+      <w:r>
+        <w:rPr>
+          <w:rFonts w:ascii="Times New Roman" w:hAnsi="Times New Roman" w:cs="Times New Roman"/>
+          <w:sz w:val="24"/>
+          <w:szCs w:val="24"/>
+        </w:rPr>
+        <w:t xml:space="preserve">. Criação de ícones: </w:t>
       </w:r>
       <w:hyperlink r:id="rId11" w:history="1">
         <w:r>
@@ -1806,13 +2444,23 @@
           <w:szCs w:val="24"/>
         </w:rPr>
       </w:pPr>
-      <w:r>
-        <w:rPr>
-          <w:rFonts w:ascii="Times New Roman" w:hAnsi="Times New Roman" w:cs="Times New Roman"/>
-          <w:sz w:val="24"/>
-          <w:szCs w:val="24"/>
-        </w:rPr>
-        <w:t xml:space="preserve">iii. Conversão de </w:t>
+      <w:proofErr w:type="spellStart"/>
+      <w:r>
+        <w:rPr>
+          <w:rFonts w:ascii="Times New Roman" w:hAnsi="Times New Roman" w:cs="Times New Roman"/>
+          <w:sz w:val="24"/>
+          <w:szCs w:val="24"/>
+        </w:rPr>
+        <w:t>iii</w:t>
+      </w:r>
+      <w:proofErr w:type="spellEnd"/>
+      <w:r>
+        <w:rPr>
+          <w:rFonts w:ascii="Times New Roman" w:hAnsi="Times New Roman" w:cs="Times New Roman"/>
+          <w:sz w:val="24"/>
+          <w:szCs w:val="24"/>
+        </w:rPr>
+        <w:t xml:space="preserve">. Conversão de </w:t>
       </w:r>
       <w:r>
         <w:rPr>
@@ -1935,6 +2583,7 @@
         </w:rPr>
         <w:t>“</w:t>
       </w:r>
+      <w:proofErr w:type="spellStart"/>
       <w:r>
         <w:rPr>
           <w:rFonts w:ascii="Times New Roman" w:hAnsi="Times New Roman" w:cs="Times New Roman"/>
@@ -1943,6 +2592,7 @@
         </w:rPr>
         <w:t>jpg</w:t>
       </w:r>
+      <w:proofErr w:type="spellEnd"/>
       <w:r>
         <w:rPr>
           <w:rFonts w:ascii="Times New Roman" w:hAnsi="Times New Roman" w:cs="Times New Roman"/>
@@ -1957,7 +2607,25 @@
           <w:sz w:val="24"/>
           <w:szCs w:val="24"/>
         </w:rPr>
-        <w:t xml:space="preserve">, dentre outros, mas, para utilizar uma imagem como favicon ou como ícone qualquer, o ideal é que ela esteja em formato </w:t>
+        <w:t xml:space="preserve">, dentre outros, mas, para utilizar uma imagem como </w:t>
+      </w:r>
+      <w:proofErr w:type="spellStart"/>
+      <w:r>
+        <w:rPr>
+          <w:rFonts w:ascii="Times New Roman" w:hAnsi="Times New Roman" w:cs="Times New Roman"/>
+          <w:sz w:val="24"/>
+          <w:szCs w:val="24"/>
+        </w:rPr>
+        <w:t>favicon</w:t>
+      </w:r>
+      <w:proofErr w:type="spellEnd"/>
+      <w:r>
+        <w:rPr>
+          <w:rFonts w:ascii="Times New Roman" w:hAnsi="Times New Roman" w:cs="Times New Roman"/>
+          <w:sz w:val="24"/>
+          <w:szCs w:val="24"/>
+        </w:rPr>
+        <w:t xml:space="preserve"> ou como ícone qualquer, o ideal é que ela esteja em formato </w:t>
       </w:r>
       <w:r>
         <w:rPr>
@@ -1973,7 +2641,16 @@
           <w:sz w:val="24"/>
           <w:szCs w:val="24"/>
         </w:rPr>
-        <w:t>.i</w:t>
+        <w:t>.</w:t>
+      </w:r>
+      <w:proofErr w:type="spellStart"/>
+      <w:r>
+        <w:rPr>
+          <w:rFonts w:ascii="Times New Roman" w:hAnsi="Times New Roman" w:cs="Times New Roman"/>
+          <w:sz w:val="24"/>
+          <w:szCs w:val="24"/>
+        </w:rPr>
+        <w:t>i</w:t>
       </w:r>
       <w:r>
         <w:rPr>
@@ -1991,6 +2668,7 @@
         </w:rPr>
         <w:t>o</w:t>
       </w:r>
+      <w:proofErr w:type="spellEnd"/>
       <w:r>
         <w:rPr>
           <w:rFonts w:ascii="Times New Roman" w:hAnsi="Times New Roman" w:cs="Times New Roman"/>
@@ -2024,33 +2702,237 @@
           <w:sz w:val="24"/>
           <w:szCs w:val="24"/>
         </w:rPr>
-        <w:t>Tag para adicionar favicon:</w:t>
-      </w:r>
-      <w:r>
-        <w:rPr>
-          <w:rFonts w:ascii="Times New Roman" w:hAnsi="Times New Roman" w:cs="Times New Roman"/>
-          <w:b/>
-          <w:bCs/>
-          <w:sz w:val="24"/>
-          <w:szCs w:val="24"/>
-        </w:rPr>
-        <w:t xml:space="preserve"> &lt;link rel="shortcut icon" href="favicon.ico" type="image/x-icon"&gt;</w:t>
-      </w:r>
-      <w:r>
-        <w:rPr>
-          <w:rFonts w:ascii="Times New Roman" w:hAnsi="Times New Roman" w:cs="Times New Roman"/>
-          <w:sz w:val="24"/>
-          <w:szCs w:val="24"/>
-        </w:rPr>
-        <w:t>, porém, não há a necessidade de digitar tudo isso, basta digitar “link” e procurar a opção “link:favicon” no vscode.</w:t>
-      </w:r>
-      <w:r>
-        <w:rPr>
-          <w:rFonts w:ascii="Times New Roman" w:hAnsi="Times New Roman" w:cs="Times New Roman"/>
-          <w:sz w:val="24"/>
-          <w:szCs w:val="24"/>
-        </w:rPr>
-        <w:t xml:space="preserve"> Para adicionar o que quer, só trocar o “href=”favicon.ico”” pelo caminho do ícone que deseja colocar.</w:t>
+        <w:t xml:space="preserve">Tag para adicionar </w:t>
+      </w:r>
+      <w:proofErr w:type="spellStart"/>
+      <w:r>
+        <w:rPr>
+          <w:rFonts w:ascii="Times New Roman" w:hAnsi="Times New Roman" w:cs="Times New Roman"/>
+          <w:sz w:val="24"/>
+          <w:szCs w:val="24"/>
+        </w:rPr>
+        <w:t>favicon</w:t>
+      </w:r>
+      <w:proofErr w:type="spellEnd"/>
+      <w:r>
+        <w:rPr>
+          <w:rFonts w:ascii="Times New Roman" w:hAnsi="Times New Roman" w:cs="Times New Roman"/>
+          <w:sz w:val="24"/>
+          <w:szCs w:val="24"/>
+        </w:rPr>
+        <w:t>:</w:t>
+      </w:r>
+      <w:r>
+        <w:rPr>
+          <w:rFonts w:ascii="Times New Roman" w:hAnsi="Times New Roman" w:cs="Times New Roman"/>
+          <w:b/>
+          <w:bCs/>
+          <w:sz w:val="24"/>
+          <w:szCs w:val="24"/>
+        </w:rPr>
+        <w:t xml:space="preserve"> &lt;link </w:t>
+      </w:r>
+      <w:proofErr w:type="spellStart"/>
+      <w:r>
+        <w:rPr>
+          <w:rFonts w:ascii="Times New Roman" w:hAnsi="Times New Roman" w:cs="Times New Roman"/>
+          <w:b/>
+          <w:bCs/>
+          <w:sz w:val="24"/>
+          <w:szCs w:val="24"/>
+        </w:rPr>
+        <w:t>rel</w:t>
+      </w:r>
+      <w:proofErr w:type="spellEnd"/>
+      <w:r>
+        <w:rPr>
+          <w:rFonts w:ascii="Times New Roman" w:hAnsi="Times New Roman" w:cs="Times New Roman"/>
+          <w:b/>
+          <w:bCs/>
+          <w:sz w:val="24"/>
+          <w:szCs w:val="24"/>
+        </w:rPr>
+        <w:t>="</w:t>
+      </w:r>
+      <w:proofErr w:type="spellStart"/>
+      <w:r>
+        <w:rPr>
+          <w:rFonts w:ascii="Times New Roman" w:hAnsi="Times New Roman" w:cs="Times New Roman"/>
+          <w:b/>
+          <w:bCs/>
+          <w:sz w:val="24"/>
+          <w:szCs w:val="24"/>
+        </w:rPr>
+        <w:t>shortcut</w:t>
+      </w:r>
+      <w:proofErr w:type="spellEnd"/>
+      <w:r>
+        <w:rPr>
+          <w:rFonts w:ascii="Times New Roman" w:hAnsi="Times New Roman" w:cs="Times New Roman"/>
+          <w:b/>
+          <w:bCs/>
+          <w:sz w:val="24"/>
+          <w:szCs w:val="24"/>
+        </w:rPr>
+        <w:t xml:space="preserve"> </w:t>
+      </w:r>
+      <w:proofErr w:type="spellStart"/>
+      <w:r>
+        <w:rPr>
+          <w:rFonts w:ascii="Times New Roman" w:hAnsi="Times New Roman" w:cs="Times New Roman"/>
+          <w:b/>
+          <w:bCs/>
+          <w:sz w:val="24"/>
+          <w:szCs w:val="24"/>
+        </w:rPr>
+        <w:t>icon</w:t>
+      </w:r>
+      <w:proofErr w:type="spellEnd"/>
+      <w:r>
+        <w:rPr>
+          <w:rFonts w:ascii="Times New Roman" w:hAnsi="Times New Roman" w:cs="Times New Roman"/>
+          <w:b/>
+          <w:bCs/>
+          <w:sz w:val="24"/>
+          <w:szCs w:val="24"/>
+        </w:rPr>
+        <w:t xml:space="preserve">" </w:t>
+      </w:r>
+      <w:proofErr w:type="spellStart"/>
+      <w:r>
+        <w:rPr>
+          <w:rFonts w:ascii="Times New Roman" w:hAnsi="Times New Roman" w:cs="Times New Roman"/>
+          <w:b/>
+          <w:bCs/>
+          <w:sz w:val="24"/>
+          <w:szCs w:val="24"/>
+        </w:rPr>
+        <w:t>href</w:t>
+      </w:r>
+      <w:proofErr w:type="spellEnd"/>
+      <w:r>
+        <w:rPr>
+          <w:rFonts w:ascii="Times New Roman" w:hAnsi="Times New Roman" w:cs="Times New Roman"/>
+          <w:b/>
+          <w:bCs/>
+          <w:sz w:val="24"/>
+          <w:szCs w:val="24"/>
+        </w:rPr>
+        <w:t>="favicon.ico" type="</w:t>
+      </w:r>
+      <w:proofErr w:type="spellStart"/>
+      <w:r>
+        <w:rPr>
+          <w:rFonts w:ascii="Times New Roman" w:hAnsi="Times New Roman" w:cs="Times New Roman"/>
+          <w:b/>
+          <w:bCs/>
+          <w:sz w:val="24"/>
+          <w:szCs w:val="24"/>
+        </w:rPr>
+        <w:t>image</w:t>
+      </w:r>
+      <w:proofErr w:type="spellEnd"/>
+      <w:r>
+        <w:rPr>
+          <w:rFonts w:ascii="Times New Roman" w:hAnsi="Times New Roman" w:cs="Times New Roman"/>
+          <w:b/>
+          <w:bCs/>
+          <w:sz w:val="24"/>
+          <w:szCs w:val="24"/>
+        </w:rPr>
+        <w:t>/x-</w:t>
+      </w:r>
+      <w:proofErr w:type="spellStart"/>
+      <w:r>
+        <w:rPr>
+          <w:rFonts w:ascii="Times New Roman" w:hAnsi="Times New Roman" w:cs="Times New Roman"/>
+          <w:b/>
+          <w:bCs/>
+          <w:sz w:val="24"/>
+          <w:szCs w:val="24"/>
+        </w:rPr>
+        <w:t>icon</w:t>
+      </w:r>
+      <w:proofErr w:type="spellEnd"/>
+      <w:r>
+        <w:rPr>
+          <w:rFonts w:ascii="Times New Roman" w:hAnsi="Times New Roman" w:cs="Times New Roman"/>
+          <w:b/>
+          <w:bCs/>
+          <w:sz w:val="24"/>
+          <w:szCs w:val="24"/>
+        </w:rPr>
+        <w:t>"&gt;</w:t>
+      </w:r>
+      <w:r>
+        <w:rPr>
+          <w:rFonts w:ascii="Times New Roman" w:hAnsi="Times New Roman" w:cs="Times New Roman"/>
+          <w:sz w:val="24"/>
+          <w:szCs w:val="24"/>
+        </w:rPr>
+        <w:t>, porém, não há a necessidade de digitar tudo isso, basta digitar “link” e procurar a opção “</w:t>
+      </w:r>
+      <w:proofErr w:type="spellStart"/>
+      <w:r>
+        <w:rPr>
+          <w:rFonts w:ascii="Times New Roman" w:hAnsi="Times New Roman" w:cs="Times New Roman"/>
+          <w:sz w:val="24"/>
+          <w:szCs w:val="24"/>
+        </w:rPr>
+        <w:t>link:favicon</w:t>
+      </w:r>
+      <w:proofErr w:type="spellEnd"/>
+      <w:r>
+        <w:rPr>
+          <w:rFonts w:ascii="Times New Roman" w:hAnsi="Times New Roman" w:cs="Times New Roman"/>
+          <w:sz w:val="24"/>
+          <w:szCs w:val="24"/>
+        </w:rPr>
+        <w:t xml:space="preserve">” no </w:t>
+      </w:r>
+      <w:proofErr w:type="spellStart"/>
+      <w:r>
+        <w:rPr>
+          <w:rFonts w:ascii="Times New Roman" w:hAnsi="Times New Roman" w:cs="Times New Roman"/>
+          <w:sz w:val="24"/>
+          <w:szCs w:val="24"/>
+        </w:rPr>
+        <w:t>vscode</w:t>
+      </w:r>
+      <w:proofErr w:type="spellEnd"/>
+      <w:r>
+        <w:rPr>
+          <w:rFonts w:ascii="Times New Roman" w:hAnsi="Times New Roman" w:cs="Times New Roman"/>
+          <w:sz w:val="24"/>
+          <w:szCs w:val="24"/>
+        </w:rPr>
+        <w:t>.</w:t>
+      </w:r>
+      <w:r>
+        <w:rPr>
+          <w:rFonts w:ascii="Times New Roman" w:hAnsi="Times New Roman" w:cs="Times New Roman"/>
+          <w:sz w:val="24"/>
+          <w:szCs w:val="24"/>
+        </w:rPr>
+        <w:t xml:space="preserve"> Para adicionar o que quer, só trocar o “</w:t>
+      </w:r>
+      <w:proofErr w:type="spellStart"/>
+      <w:r>
+        <w:rPr>
+          <w:rFonts w:ascii="Times New Roman" w:hAnsi="Times New Roman" w:cs="Times New Roman"/>
+          <w:sz w:val="24"/>
+          <w:szCs w:val="24"/>
+        </w:rPr>
+        <w:t>href</w:t>
+      </w:r>
+      <w:proofErr w:type="spellEnd"/>
+      <w:r>
+        <w:rPr>
+          <w:rFonts w:ascii="Times New Roman" w:hAnsi="Times New Roman" w:cs="Times New Roman"/>
+          <w:sz w:val="24"/>
+          <w:szCs w:val="24"/>
+        </w:rPr>
+        <w:t>=”favicon.ico”” pelo caminho do ícone que deseja colocar.</w:t>
       </w:r>
     </w:p>
     <w:p>
@@ -2249,7 +3131,51 @@
           <w:sz w:val="24"/>
           <w:szCs w:val="24"/>
         </w:rPr>
-        <w:t xml:space="preserve"> e escolhendo a opção wrap “with abreviation” e digitando a tag que deseja ser colocada***</w:t>
+        <w:t xml:space="preserve"> e escolhendo a opção wrap “</w:t>
+      </w:r>
+      <w:proofErr w:type="spellStart"/>
+      <w:r>
+        <w:rPr>
+          <w:rFonts w:ascii="Times New Roman" w:hAnsi="Times New Roman" w:cs="Times New Roman"/>
+          <w:b/>
+          <w:bCs/>
+          <w:sz w:val="24"/>
+          <w:szCs w:val="24"/>
+        </w:rPr>
+        <w:t>with</w:t>
+      </w:r>
+      <w:proofErr w:type="spellEnd"/>
+      <w:r>
+        <w:rPr>
+          <w:rFonts w:ascii="Times New Roman" w:hAnsi="Times New Roman" w:cs="Times New Roman"/>
+          <w:b/>
+          <w:bCs/>
+          <w:sz w:val="24"/>
+          <w:szCs w:val="24"/>
+        </w:rPr>
+        <w:t xml:space="preserve"> </w:t>
+      </w:r>
+      <w:proofErr w:type="spellStart"/>
+      <w:r>
+        <w:rPr>
+          <w:rFonts w:ascii="Times New Roman" w:hAnsi="Times New Roman" w:cs="Times New Roman"/>
+          <w:b/>
+          <w:bCs/>
+          <w:sz w:val="24"/>
+          <w:szCs w:val="24"/>
+        </w:rPr>
+        <w:t>abreviation</w:t>
+      </w:r>
+      <w:proofErr w:type="spellEnd"/>
+      <w:r>
+        <w:rPr>
+          <w:rFonts w:ascii="Times New Roman" w:hAnsi="Times New Roman" w:cs="Times New Roman"/>
+          <w:b/>
+          <w:bCs/>
+          <w:sz w:val="24"/>
+          <w:szCs w:val="24"/>
+        </w:rPr>
+        <w:t>” e digitando a tag que deseja ser colocada***</w:t>
       </w:r>
     </w:p>
     <w:p>
@@ -2405,7 +3331,29 @@
           <w:sz w:val="24"/>
           <w:szCs w:val="24"/>
         </w:rPr>
-        <w:t>&lt;mark&gt;(semântica Only):</w:t>
+        <w:t>&lt;</w:t>
+      </w:r>
+      <w:proofErr w:type="spellStart"/>
+      <w:r>
+        <w:rPr>
+          <w:rFonts w:ascii="Times New Roman" w:hAnsi="Times New Roman" w:cs="Times New Roman"/>
+          <w:b/>
+          <w:bCs/>
+          <w:sz w:val="24"/>
+          <w:szCs w:val="24"/>
+        </w:rPr>
+        <w:t>mark</w:t>
+      </w:r>
+      <w:proofErr w:type="spellEnd"/>
+      <w:r>
+        <w:rPr>
+          <w:rFonts w:ascii="Times New Roman" w:hAnsi="Times New Roman" w:cs="Times New Roman"/>
+          <w:b/>
+          <w:bCs/>
+          <w:sz w:val="24"/>
+          <w:szCs w:val="24"/>
+        </w:rPr>
+        <w:t>&gt;(semântica Only):</w:t>
       </w:r>
       <w:r>
         <w:rPr>
@@ -2421,7 +3369,79 @@
           <w:sz w:val="24"/>
           <w:szCs w:val="24"/>
         </w:rPr>
-        <w:t xml:space="preserve"> Podemos alterar a cor usando css, colocar o parâmetro style=”background-color: cor que deseja” dentros dos “&lt; &gt;”. Se possuir diversos marks e quiser que eles fiquem todos com a mesma cor, não podemos fazer alterações css pontuais desse tipo, já que levaria muito tempo. Ao invés disso, podemos criar uma configuração sytle=” mark{background-color: cor que deseja}” na área de configuração do site, ou seja, na área &lt;head&gt;.</w:t>
+        <w:t xml:space="preserve"> Podemos alterar a cor usando css, colocar o parâmetro style=”background-color: cor que deseja” </w:t>
+      </w:r>
+      <w:proofErr w:type="spellStart"/>
+      <w:r>
+        <w:rPr>
+          <w:rFonts w:ascii="Times New Roman" w:hAnsi="Times New Roman" w:cs="Times New Roman"/>
+          <w:sz w:val="24"/>
+          <w:szCs w:val="24"/>
+        </w:rPr>
+        <w:t>dentros</w:t>
+      </w:r>
+      <w:proofErr w:type="spellEnd"/>
+      <w:r>
+        <w:rPr>
+          <w:rFonts w:ascii="Times New Roman" w:hAnsi="Times New Roman" w:cs="Times New Roman"/>
+          <w:sz w:val="24"/>
+          <w:szCs w:val="24"/>
+        </w:rPr>
+        <w:t xml:space="preserve"> dos “&lt; &gt;”. Se possuir diversos </w:t>
+      </w:r>
+      <w:proofErr w:type="spellStart"/>
+      <w:r>
+        <w:rPr>
+          <w:rFonts w:ascii="Times New Roman" w:hAnsi="Times New Roman" w:cs="Times New Roman"/>
+          <w:sz w:val="24"/>
+          <w:szCs w:val="24"/>
+        </w:rPr>
+        <w:t>marks</w:t>
+      </w:r>
+      <w:proofErr w:type="spellEnd"/>
+      <w:r>
+        <w:rPr>
+          <w:rFonts w:ascii="Times New Roman" w:hAnsi="Times New Roman" w:cs="Times New Roman"/>
+          <w:sz w:val="24"/>
+          <w:szCs w:val="24"/>
+        </w:rPr>
+        <w:t xml:space="preserve"> e quiser que eles fiquem todos com a mesma cor, não podemos fazer alterações css pontuais desse tipo, já que levaria muito tempo. Ao invés disso, podemos criar uma configuração </w:t>
+      </w:r>
+      <w:proofErr w:type="spellStart"/>
+      <w:r>
+        <w:rPr>
+          <w:rFonts w:ascii="Times New Roman" w:hAnsi="Times New Roman" w:cs="Times New Roman"/>
+          <w:sz w:val="24"/>
+          <w:szCs w:val="24"/>
+        </w:rPr>
+        <w:t>sytle</w:t>
+      </w:r>
+      <w:proofErr w:type="spellEnd"/>
+      <w:r>
+        <w:rPr>
+          <w:rFonts w:ascii="Times New Roman" w:hAnsi="Times New Roman" w:cs="Times New Roman"/>
+          <w:sz w:val="24"/>
+          <w:szCs w:val="24"/>
+        </w:rPr>
+        <w:t xml:space="preserve">=” </w:t>
+      </w:r>
+      <w:proofErr w:type="spellStart"/>
+      <w:r>
+        <w:rPr>
+          <w:rFonts w:ascii="Times New Roman" w:hAnsi="Times New Roman" w:cs="Times New Roman"/>
+          <w:sz w:val="24"/>
+          <w:szCs w:val="24"/>
+        </w:rPr>
+        <w:t>mark</w:t>
+      </w:r>
+      <w:proofErr w:type="spellEnd"/>
+      <w:r>
+        <w:rPr>
+          <w:rFonts w:ascii="Times New Roman" w:hAnsi="Times New Roman" w:cs="Times New Roman"/>
+          <w:sz w:val="24"/>
+          <w:szCs w:val="24"/>
+        </w:rPr>
+        <w:t>{background-color: cor que deseja}” na área de configuração do site, ou seja, na área &lt;head&gt;.</w:t>
       </w:r>
     </w:p>
     <w:p>
@@ -2493,15 +3513,55 @@
           <w:sz w:val="24"/>
           <w:szCs w:val="24"/>
         </w:rPr>
-        <w:t xml:space="preserve">&lt;small&gt;/: </w:t>
-      </w:r>
-      <w:r>
-        <w:rPr>
-          <w:rFonts w:ascii="Times New Roman" w:hAnsi="Times New Roman" w:cs="Times New Roman"/>
-          <w:sz w:val="24"/>
-          <w:szCs w:val="24"/>
-        </w:rPr>
-        <w:t>Deixa o texto pequeno. No caso do small, ela continua sendo válida, uma vez que também possui semântica, como no caso do “leia as letras pequenas” de um contrato, por exemplo.</w:t>
+        <w:t>&lt;</w:t>
+      </w:r>
+      <w:proofErr w:type="spellStart"/>
+      <w:r>
+        <w:rPr>
+          <w:rFonts w:ascii="Times New Roman" w:hAnsi="Times New Roman" w:cs="Times New Roman"/>
+          <w:b/>
+          <w:bCs/>
+          <w:sz w:val="24"/>
+          <w:szCs w:val="24"/>
+        </w:rPr>
+        <w:t>small</w:t>
+      </w:r>
+      <w:proofErr w:type="spellEnd"/>
+      <w:r>
+        <w:rPr>
+          <w:rFonts w:ascii="Times New Roman" w:hAnsi="Times New Roman" w:cs="Times New Roman"/>
+          <w:b/>
+          <w:bCs/>
+          <w:sz w:val="24"/>
+          <w:szCs w:val="24"/>
+        </w:rPr>
+        <w:t xml:space="preserve">&gt;/: </w:t>
+      </w:r>
+      <w:r>
+        <w:rPr>
+          <w:rFonts w:ascii="Times New Roman" w:hAnsi="Times New Roman" w:cs="Times New Roman"/>
+          <w:sz w:val="24"/>
+          <w:szCs w:val="24"/>
+        </w:rPr>
+        <w:t xml:space="preserve">Deixa o texto pequeno. No caso do </w:t>
+      </w:r>
+      <w:proofErr w:type="spellStart"/>
+      <w:r>
+        <w:rPr>
+          <w:rFonts w:ascii="Times New Roman" w:hAnsi="Times New Roman" w:cs="Times New Roman"/>
+          <w:sz w:val="24"/>
+          <w:szCs w:val="24"/>
+        </w:rPr>
+        <w:t>small</w:t>
+      </w:r>
+      <w:proofErr w:type="spellEnd"/>
+      <w:r>
+        <w:rPr>
+          <w:rFonts w:ascii="Times New Roman" w:hAnsi="Times New Roman" w:cs="Times New Roman"/>
+          <w:sz w:val="24"/>
+          <w:szCs w:val="24"/>
+        </w:rPr>
+        <w:t>, ela continua sendo válida, uma vez que também possui semântica, como no caso do “leia as letras pequenas” de um contrato, por exemplo.</w:t>
       </w:r>
     </w:p>
     <w:p>
@@ -2529,7 +3589,29 @@
           <w:sz w:val="24"/>
           <w:szCs w:val="24"/>
         </w:rPr>
-        <w:t>&lt;del&gt;:</w:t>
+        <w:t>&lt;</w:t>
+      </w:r>
+      <w:proofErr w:type="spellStart"/>
+      <w:r>
+        <w:rPr>
+          <w:rFonts w:ascii="Times New Roman" w:hAnsi="Times New Roman" w:cs="Times New Roman"/>
+          <w:b/>
+          <w:bCs/>
+          <w:sz w:val="24"/>
+          <w:szCs w:val="24"/>
+        </w:rPr>
+        <w:t>del</w:t>
+      </w:r>
+      <w:proofErr w:type="spellEnd"/>
+      <w:r>
+        <w:rPr>
+          <w:rFonts w:ascii="Times New Roman" w:hAnsi="Times New Roman" w:cs="Times New Roman"/>
+          <w:b/>
+          <w:bCs/>
+          <w:sz w:val="24"/>
+          <w:szCs w:val="24"/>
+        </w:rPr>
+        <w:t>&gt;:</w:t>
       </w:r>
       <w:r>
         <w:rPr>
@@ -2565,7 +3647,29 @@
           <w:sz w:val="24"/>
           <w:szCs w:val="24"/>
         </w:rPr>
-        <w:t>&lt;u&gt;/&lt;ins&gt;:</w:t>
+        <w:t>&lt;u&gt;/&lt;</w:t>
+      </w:r>
+      <w:proofErr w:type="spellStart"/>
+      <w:r>
+        <w:rPr>
+          <w:rFonts w:ascii="Times New Roman" w:hAnsi="Times New Roman" w:cs="Times New Roman"/>
+          <w:b/>
+          <w:bCs/>
+          <w:sz w:val="24"/>
+          <w:szCs w:val="24"/>
+        </w:rPr>
+        <w:t>ins</w:t>
+      </w:r>
+      <w:proofErr w:type="spellEnd"/>
+      <w:r>
+        <w:rPr>
+          <w:rFonts w:ascii="Times New Roman" w:hAnsi="Times New Roman" w:cs="Times New Roman"/>
+          <w:b/>
+          <w:bCs/>
+          <w:sz w:val="24"/>
+          <w:szCs w:val="24"/>
+        </w:rPr>
+        <w:t>&gt;:</w:t>
       </w:r>
       <w:r>
         <w:rPr>
@@ -2617,7 +3721,29 @@
           <w:sz w:val="24"/>
           <w:szCs w:val="24"/>
         </w:rPr>
-        <w:t>&lt;sup&gt;:</w:t>
+        <w:t>&lt;</w:t>
+      </w:r>
+      <w:proofErr w:type="spellStart"/>
+      <w:r>
+        <w:rPr>
+          <w:rFonts w:ascii="Times New Roman" w:hAnsi="Times New Roman" w:cs="Times New Roman"/>
+          <w:b/>
+          <w:bCs/>
+          <w:sz w:val="24"/>
+          <w:szCs w:val="24"/>
+        </w:rPr>
+        <w:t>sup</w:t>
+      </w:r>
+      <w:proofErr w:type="spellEnd"/>
+      <w:r>
+        <w:rPr>
+          <w:rFonts w:ascii="Times New Roman" w:hAnsi="Times New Roman" w:cs="Times New Roman"/>
+          <w:b/>
+          <w:bCs/>
+          <w:sz w:val="24"/>
+          <w:szCs w:val="24"/>
+        </w:rPr>
+        <w:t>&gt;:</w:t>
       </w:r>
       <w:r>
         <w:rPr>
@@ -2723,7 +3849,29 @@
           <w:sz w:val="24"/>
           <w:szCs w:val="24"/>
         </w:rPr>
-        <w:t>&lt;code&gt;:</w:t>
+        <w:t>&lt;</w:t>
+      </w:r>
+      <w:proofErr w:type="spellStart"/>
+      <w:r>
+        <w:rPr>
+          <w:rFonts w:ascii="Times New Roman" w:hAnsi="Times New Roman" w:cs="Times New Roman"/>
+          <w:b/>
+          <w:bCs/>
+          <w:sz w:val="24"/>
+          <w:szCs w:val="24"/>
+        </w:rPr>
+        <w:t>code</w:t>
+      </w:r>
+      <w:proofErr w:type="spellEnd"/>
+      <w:r>
+        <w:rPr>
+          <w:rFonts w:ascii="Times New Roman" w:hAnsi="Times New Roman" w:cs="Times New Roman"/>
+          <w:b/>
+          <w:bCs/>
+          <w:sz w:val="24"/>
+          <w:szCs w:val="24"/>
+        </w:rPr>
+        <w:t>&gt;:</w:t>
       </w:r>
       <w:r>
         <w:rPr>
@@ -2739,7 +3887,25 @@
           <w:sz w:val="24"/>
           <w:szCs w:val="24"/>
         </w:rPr>
-        <w:t>, ou seja, formata a fonte para monoespaçada.</w:t>
+        <w:t xml:space="preserve">, ou seja, formata a fonte para </w:t>
+      </w:r>
+      <w:proofErr w:type="spellStart"/>
+      <w:r>
+        <w:rPr>
+          <w:rFonts w:ascii="Times New Roman" w:hAnsi="Times New Roman" w:cs="Times New Roman"/>
+          <w:sz w:val="24"/>
+          <w:szCs w:val="24"/>
+        </w:rPr>
+        <w:t>monoespaçada</w:t>
+      </w:r>
+      <w:proofErr w:type="spellEnd"/>
+      <w:r>
+        <w:rPr>
+          <w:rFonts w:ascii="Times New Roman" w:hAnsi="Times New Roman" w:cs="Times New Roman"/>
+          <w:sz w:val="24"/>
+          <w:szCs w:val="24"/>
+        </w:rPr>
+        <w:t>.</w:t>
       </w:r>
     </w:p>
     <w:p>
@@ -2767,7 +3933,29 @@
           <w:sz w:val="24"/>
           <w:szCs w:val="24"/>
         </w:rPr>
-        <w:t>&lt;pre&gt;:</w:t>
+        <w:t>&lt;</w:t>
+      </w:r>
+      <w:proofErr w:type="spellStart"/>
+      <w:r>
+        <w:rPr>
+          <w:rFonts w:ascii="Times New Roman" w:hAnsi="Times New Roman" w:cs="Times New Roman"/>
+          <w:b/>
+          <w:bCs/>
+          <w:sz w:val="24"/>
+          <w:szCs w:val="24"/>
+        </w:rPr>
+        <w:t>pre</w:t>
+      </w:r>
+      <w:proofErr w:type="spellEnd"/>
+      <w:r>
+        <w:rPr>
+          <w:rFonts w:ascii="Times New Roman" w:hAnsi="Times New Roman" w:cs="Times New Roman"/>
+          <w:b/>
+          <w:bCs/>
+          <w:sz w:val="24"/>
+          <w:szCs w:val="24"/>
+        </w:rPr>
+        <w:t>&gt;:</w:t>
       </w:r>
       <w:r>
         <w:rPr>
@@ -2856,7 +4044,29 @@
           <w:szCs w:val="24"/>
         </w:rPr>
         <w:lastRenderedPageBreak/>
-        <w:t>&lt;blockquote&gt;:</w:t>
+        <w:t>&lt;</w:t>
+      </w:r>
+      <w:proofErr w:type="spellStart"/>
+      <w:r>
+        <w:rPr>
+          <w:rFonts w:ascii="Times New Roman" w:hAnsi="Times New Roman" w:cs="Times New Roman"/>
+          <w:b/>
+          <w:bCs/>
+          <w:sz w:val="24"/>
+          <w:szCs w:val="24"/>
+        </w:rPr>
+        <w:t>blockquote</w:t>
+      </w:r>
+      <w:proofErr w:type="spellEnd"/>
+      <w:r>
+        <w:rPr>
+          <w:rFonts w:ascii="Times New Roman" w:hAnsi="Times New Roman" w:cs="Times New Roman"/>
+          <w:b/>
+          <w:bCs/>
+          <w:sz w:val="24"/>
+          <w:szCs w:val="24"/>
+        </w:rPr>
+        <w:t>&gt;:</w:t>
       </w:r>
       <w:r>
         <w:rPr>
@@ -2918,7 +4128,29 @@
           <w:sz w:val="24"/>
           <w:szCs w:val="24"/>
         </w:rPr>
-        <w:t>&lt;abbr&gt;:</w:t>
+        <w:t>&lt;</w:t>
+      </w:r>
+      <w:proofErr w:type="spellStart"/>
+      <w:r>
+        <w:rPr>
+          <w:rFonts w:ascii="Times New Roman" w:hAnsi="Times New Roman" w:cs="Times New Roman"/>
+          <w:b/>
+          <w:bCs/>
+          <w:sz w:val="24"/>
+          <w:szCs w:val="24"/>
+        </w:rPr>
+        <w:t>abbr</w:t>
+      </w:r>
+      <w:proofErr w:type="spellEnd"/>
+      <w:r>
+        <w:rPr>
+          <w:rFonts w:ascii="Times New Roman" w:hAnsi="Times New Roman" w:cs="Times New Roman"/>
+          <w:b/>
+          <w:bCs/>
+          <w:sz w:val="24"/>
+          <w:szCs w:val="24"/>
+        </w:rPr>
+        <w:t>&gt;:</w:t>
       </w:r>
       <w:r>
         <w:rPr>
@@ -2988,7 +4220,51 @@
           <w:sz w:val="24"/>
           <w:szCs w:val="24"/>
         </w:rPr>
-        <w:t>&lt;bdo:l&gt; e &lt;bdo:r&gt;</w:t>
+        <w:t>&lt;</w:t>
+      </w:r>
+      <w:proofErr w:type="spellStart"/>
+      <w:r>
+        <w:rPr>
+          <w:rFonts w:ascii="Times New Roman" w:hAnsi="Times New Roman" w:cs="Times New Roman"/>
+          <w:b/>
+          <w:bCs/>
+          <w:sz w:val="24"/>
+          <w:szCs w:val="24"/>
+        </w:rPr>
+        <w:t>bdo:l</w:t>
+      </w:r>
+      <w:proofErr w:type="spellEnd"/>
+      <w:r>
+        <w:rPr>
+          <w:rFonts w:ascii="Times New Roman" w:hAnsi="Times New Roman" w:cs="Times New Roman"/>
+          <w:b/>
+          <w:bCs/>
+          <w:sz w:val="24"/>
+          <w:szCs w:val="24"/>
+        </w:rPr>
+        <w:t>&gt; e &lt;</w:t>
+      </w:r>
+      <w:proofErr w:type="spellStart"/>
+      <w:r>
+        <w:rPr>
+          <w:rFonts w:ascii="Times New Roman" w:hAnsi="Times New Roman" w:cs="Times New Roman"/>
+          <w:b/>
+          <w:bCs/>
+          <w:sz w:val="24"/>
+          <w:szCs w:val="24"/>
+        </w:rPr>
+        <w:t>bdo:r</w:t>
+      </w:r>
+      <w:proofErr w:type="spellEnd"/>
+      <w:r>
+        <w:rPr>
+          <w:rFonts w:ascii="Times New Roman" w:hAnsi="Times New Roman" w:cs="Times New Roman"/>
+          <w:b/>
+          <w:bCs/>
+          <w:sz w:val="24"/>
+          <w:szCs w:val="24"/>
+        </w:rPr>
+        <w:t>&gt;</w:t>
       </w:r>
       <w:r>
         <w:rPr>
@@ -3084,7 +4360,16 @@
           <w:sz w:val="24"/>
           <w:szCs w:val="24"/>
         </w:rPr>
-        <w:t>Listas ordenadas (Orde</w:t>
+        <w:t>Listas ordenadas (</w:t>
+      </w:r>
+      <w:proofErr w:type="spellStart"/>
+      <w:r>
+        <w:rPr>
+          <w:rFonts w:ascii="Times New Roman" w:hAnsi="Times New Roman" w:cs="Times New Roman"/>
+          <w:sz w:val="24"/>
+          <w:szCs w:val="24"/>
+        </w:rPr>
+        <w:t>Orde</w:t>
       </w:r>
       <w:r>
         <w:rPr>
@@ -3100,7 +4385,34 @@
           <w:sz w:val="24"/>
           <w:szCs w:val="24"/>
         </w:rPr>
-        <w:t>d lists)</w:t>
+        <w:t>d</w:t>
+      </w:r>
+      <w:proofErr w:type="spellEnd"/>
+      <w:r>
+        <w:rPr>
+          <w:rFonts w:ascii="Times New Roman" w:hAnsi="Times New Roman" w:cs="Times New Roman"/>
+          <w:sz w:val="24"/>
+          <w:szCs w:val="24"/>
+        </w:rPr>
+        <w:t xml:space="preserve"> </w:t>
+      </w:r>
+      <w:proofErr w:type="spellStart"/>
+      <w:r>
+        <w:rPr>
+          <w:rFonts w:ascii="Times New Roman" w:hAnsi="Times New Roman" w:cs="Times New Roman"/>
+          <w:sz w:val="24"/>
+          <w:szCs w:val="24"/>
+        </w:rPr>
+        <w:t>lists</w:t>
+      </w:r>
+      <w:proofErr w:type="spellEnd"/>
+      <w:r>
+        <w:rPr>
+          <w:rFonts w:ascii="Times New Roman" w:hAnsi="Times New Roman" w:cs="Times New Roman"/>
+          <w:sz w:val="24"/>
+          <w:szCs w:val="24"/>
+        </w:rPr>
+        <w:t>)</w:t>
       </w:r>
     </w:p>
     <w:p>
@@ -3131,15 +4443,87 @@
           <w:sz w:val="24"/>
           <w:szCs w:val="24"/>
         </w:rPr>
-        <w:t xml:space="preserve"> Para criar uma lista basta usar a tag &lt;ol&gt;. Dentro da tag &lt;ol&gt; usar a tag &lt;li&gt; para cada ítem, dessa forma os itens serão numerados automaticamente.</w:t>
-      </w:r>
-      <w:r>
-        <w:rPr>
-          <w:rFonts w:ascii="Times New Roman" w:hAnsi="Times New Roman" w:cs="Times New Roman"/>
-          <w:sz w:val="24"/>
-          <w:szCs w:val="24"/>
-        </w:rPr>
-        <w:t xml:space="preserve"> A partir do HTML5 o &lt;/li&gt; para fechamento da tag se tornou opcional, ou seja, não há a necessidade de colocar, porém, no vscode, quando abre a tag ele automaticamente fecha sozinho.</w:t>
+        <w:t xml:space="preserve"> Para criar uma lista basta usar a tag &lt;</w:t>
+      </w:r>
+      <w:proofErr w:type="spellStart"/>
+      <w:r>
+        <w:rPr>
+          <w:rFonts w:ascii="Times New Roman" w:hAnsi="Times New Roman" w:cs="Times New Roman"/>
+          <w:sz w:val="24"/>
+          <w:szCs w:val="24"/>
+        </w:rPr>
+        <w:t>ol</w:t>
+      </w:r>
+      <w:proofErr w:type="spellEnd"/>
+      <w:r>
+        <w:rPr>
+          <w:rFonts w:ascii="Times New Roman" w:hAnsi="Times New Roman" w:cs="Times New Roman"/>
+          <w:sz w:val="24"/>
+          <w:szCs w:val="24"/>
+        </w:rPr>
+        <w:t>&gt;. Dentro da tag &lt;</w:t>
+      </w:r>
+      <w:proofErr w:type="spellStart"/>
+      <w:r>
+        <w:rPr>
+          <w:rFonts w:ascii="Times New Roman" w:hAnsi="Times New Roman" w:cs="Times New Roman"/>
+          <w:sz w:val="24"/>
+          <w:szCs w:val="24"/>
+        </w:rPr>
+        <w:t>ol</w:t>
+      </w:r>
+      <w:proofErr w:type="spellEnd"/>
+      <w:r>
+        <w:rPr>
+          <w:rFonts w:ascii="Times New Roman" w:hAnsi="Times New Roman" w:cs="Times New Roman"/>
+          <w:sz w:val="24"/>
+          <w:szCs w:val="24"/>
+        </w:rPr>
+        <w:t xml:space="preserve">&gt; usar a tag &lt;li&gt; para cada </w:t>
+      </w:r>
+      <w:proofErr w:type="spellStart"/>
+      <w:r>
+        <w:rPr>
+          <w:rFonts w:ascii="Times New Roman" w:hAnsi="Times New Roman" w:cs="Times New Roman"/>
+          <w:sz w:val="24"/>
+          <w:szCs w:val="24"/>
+        </w:rPr>
+        <w:t>ítem</w:t>
+      </w:r>
+      <w:proofErr w:type="spellEnd"/>
+      <w:r>
+        <w:rPr>
+          <w:rFonts w:ascii="Times New Roman" w:hAnsi="Times New Roman" w:cs="Times New Roman"/>
+          <w:sz w:val="24"/>
+          <w:szCs w:val="24"/>
+        </w:rPr>
+        <w:t>, dessa forma os itens serão numerados automaticamente.</w:t>
+      </w:r>
+      <w:r>
+        <w:rPr>
+          <w:rFonts w:ascii="Times New Roman" w:hAnsi="Times New Roman" w:cs="Times New Roman"/>
+          <w:sz w:val="24"/>
+          <w:szCs w:val="24"/>
+        </w:rPr>
+        <w:t xml:space="preserve"> A partir do HTML5 o &lt;/li&gt; para fechamento da tag se tornou opcional, ou seja, não há a necessidade de colocar, porém, no </w:t>
+      </w:r>
+      <w:proofErr w:type="spellStart"/>
+      <w:r>
+        <w:rPr>
+          <w:rFonts w:ascii="Times New Roman" w:hAnsi="Times New Roman" w:cs="Times New Roman"/>
+          <w:sz w:val="24"/>
+          <w:szCs w:val="24"/>
+        </w:rPr>
+        <w:t>vscode</w:t>
+      </w:r>
+      <w:proofErr w:type="spellEnd"/>
+      <w:r>
+        <w:rPr>
+          <w:rFonts w:ascii="Times New Roman" w:hAnsi="Times New Roman" w:cs="Times New Roman"/>
+          <w:sz w:val="24"/>
+          <w:szCs w:val="24"/>
+        </w:rPr>
+        <w:t>, quando abre a tag ele automaticamente fecha sozinho.</w:t>
       </w:r>
     </w:p>
     <w:p>
@@ -3154,15 +4538,27 @@
           <w:szCs w:val="24"/>
         </w:rPr>
       </w:pPr>
-      <w:r>
-        <w:rPr>
-          <w:rFonts w:ascii="Times New Roman" w:hAnsi="Times New Roman" w:cs="Times New Roman"/>
-          <w:b/>
-          <w:bCs/>
-          <w:sz w:val="24"/>
-          <w:szCs w:val="24"/>
-        </w:rPr>
-        <w:t>ii.</w:t>
+      <w:proofErr w:type="spellStart"/>
+      <w:r>
+        <w:rPr>
+          <w:rFonts w:ascii="Times New Roman" w:hAnsi="Times New Roman" w:cs="Times New Roman"/>
+          <w:b/>
+          <w:bCs/>
+          <w:sz w:val="24"/>
+          <w:szCs w:val="24"/>
+        </w:rPr>
+        <w:t>ii</w:t>
+      </w:r>
+      <w:proofErr w:type="spellEnd"/>
+      <w:r>
+        <w:rPr>
+          <w:rFonts w:ascii="Times New Roman" w:hAnsi="Times New Roman" w:cs="Times New Roman"/>
+          <w:b/>
+          <w:bCs/>
+          <w:sz w:val="24"/>
+          <w:szCs w:val="24"/>
+        </w:rPr>
+        <w:t>.</w:t>
       </w:r>
       <w:r>
         <w:rPr>
@@ -3188,7 +4584,25 @@
           <w:sz w:val="24"/>
           <w:szCs w:val="24"/>
         </w:rPr>
-        <w:t xml:space="preserve"> na tag &lt;ol&gt;. Esse parâmetro dispõem de 5 opções de formatação de listas: 1, A, a, I e i.</w:t>
+        <w:t xml:space="preserve"> na tag &lt;</w:t>
+      </w:r>
+      <w:proofErr w:type="spellStart"/>
+      <w:r>
+        <w:rPr>
+          <w:rFonts w:ascii="Times New Roman" w:hAnsi="Times New Roman" w:cs="Times New Roman"/>
+          <w:sz w:val="24"/>
+          <w:szCs w:val="24"/>
+        </w:rPr>
+        <w:t>ol</w:t>
+      </w:r>
+      <w:proofErr w:type="spellEnd"/>
+      <w:r>
+        <w:rPr>
+          <w:rFonts w:ascii="Times New Roman" w:hAnsi="Times New Roman" w:cs="Times New Roman"/>
+          <w:sz w:val="24"/>
+          <w:szCs w:val="24"/>
+        </w:rPr>
+        <w:t>&gt;. Esse parâmetro dispõem de 5 opções de formatação de listas: 1, A, a, I e i.</w:t>
       </w:r>
     </w:p>
     <w:p>
@@ -3389,15 +4803,27 @@
           <w:szCs w:val="24"/>
         </w:rPr>
       </w:pPr>
-      <w:r>
-        <w:rPr>
-          <w:rFonts w:ascii="Times New Roman" w:hAnsi="Times New Roman" w:cs="Times New Roman"/>
-          <w:b/>
-          <w:bCs/>
-          <w:sz w:val="24"/>
-          <w:szCs w:val="24"/>
-        </w:rPr>
-        <w:t xml:space="preserve">iii. </w:t>
+      <w:proofErr w:type="spellStart"/>
+      <w:r>
+        <w:rPr>
+          <w:rFonts w:ascii="Times New Roman" w:hAnsi="Times New Roman" w:cs="Times New Roman"/>
+          <w:b/>
+          <w:bCs/>
+          <w:sz w:val="24"/>
+          <w:szCs w:val="24"/>
+        </w:rPr>
+        <w:t>iii</w:t>
+      </w:r>
+      <w:proofErr w:type="spellEnd"/>
+      <w:r>
+        <w:rPr>
+          <w:rFonts w:ascii="Times New Roman" w:hAnsi="Times New Roman" w:cs="Times New Roman"/>
+          <w:b/>
+          <w:bCs/>
+          <w:sz w:val="24"/>
+          <w:szCs w:val="24"/>
+        </w:rPr>
+        <w:t xml:space="preserve">. </w:t>
       </w:r>
       <w:r>
         <w:rPr>
@@ -3423,7 +4849,43 @@
           <w:sz w:val="24"/>
           <w:szCs w:val="24"/>
         </w:rPr>
-        <w:t xml:space="preserve"> dentro da tag &lt;ol&gt; e dessa maneira ele irá iniciar no número (se for lista numérica) que você colocou, ou seja, se colocar o 4, a lista se inicia no ítem 4.</w:t>
+        <w:t xml:space="preserve"> dentro da tag &lt;</w:t>
+      </w:r>
+      <w:proofErr w:type="spellStart"/>
+      <w:r>
+        <w:rPr>
+          <w:rFonts w:ascii="Times New Roman" w:hAnsi="Times New Roman" w:cs="Times New Roman"/>
+          <w:sz w:val="24"/>
+          <w:szCs w:val="24"/>
+        </w:rPr>
+        <w:t>ol</w:t>
+      </w:r>
+      <w:proofErr w:type="spellEnd"/>
+      <w:r>
+        <w:rPr>
+          <w:rFonts w:ascii="Times New Roman" w:hAnsi="Times New Roman" w:cs="Times New Roman"/>
+          <w:sz w:val="24"/>
+          <w:szCs w:val="24"/>
+        </w:rPr>
+        <w:t xml:space="preserve">&gt; e dessa maneira ele irá iniciar no número (se for lista numérica) que você colocou, ou seja, se colocar o 4, a lista se inicia no </w:t>
+      </w:r>
+      <w:proofErr w:type="spellStart"/>
+      <w:r>
+        <w:rPr>
+          <w:rFonts w:ascii="Times New Roman" w:hAnsi="Times New Roman" w:cs="Times New Roman"/>
+          <w:sz w:val="24"/>
+          <w:szCs w:val="24"/>
+        </w:rPr>
+        <w:t>ítem</w:t>
+      </w:r>
+      <w:proofErr w:type="spellEnd"/>
+      <w:r>
+        <w:rPr>
+          <w:rFonts w:ascii="Times New Roman" w:hAnsi="Times New Roman" w:cs="Times New Roman"/>
+          <w:sz w:val="24"/>
+          <w:szCs w:val="24"/>
+        </w:rPr>
+        <w:t xml:space="preserve"> 4.</w:t>
       </w:r>
     </w:p>
     <w:p>
@@ -3481,7 +4943,43 @@
           <w:sz w:val="24"/>
           <w:szCs w:val="24"/>
         </w:rPr>
-        <w:t>(Unordered List)</w:t>
+        <w:t>(</w:t>
+      </w:r>
+      <w:proofErr w:type="spellStart"/>
+      <w:r>
+        <w:rPr>
+          <w:rFonts w:ascii="Times New Roman" w:hAnsi="Times New Roman" w:cs="Times New Roman"/>
+          <w:sz w:val="24"/>
+          <w:szCs w:val="24"/>
+        </w:rPr>
+        <w:t>Unordered</w:t>
+      </w:r>
+      <w:proofErr w:type="spellEnd"/>
+      <w:r>
+        <w:rPr>
+          <w:rFonts w:ascii="Times New Roman" w:hAnsi="Times New Roman" w:cs="Times New Roman"/>
+          <w:sz w:val="24"/>
+          <w:szCs w:val="24"/>
+        </w:rPr>
+        <w:t xml:space="preserve"> </w:t>
+      </w:r>
+      <w:proofErr w:type="spellStart"/>
+      <w:r>
+        <w:rPr>
+          <w:rFonts w:ascii="Times New Roman" w:hAnsi="Times New Roman" w:cs="Times New Roman"/>
+          <w:sz w:val="24"/>
+          <w:szCs w:val="24"/>
+        </w:rPr>
+        <w:t>List</w:t>
+      </w:r>
+      <w:proofErr w:type="spellEnd"/>
+      <w:r>
+        <w:rPr>
+          <w:rFonts w:ascii="Times New Roman" w:hAnsi="Times New Roman" w:cs="Times New Roman"/>
+          <w:sz w:val="24"/>
+          <w:szCs w:val="24"/>
+        </w:rPr>
+        <w:t>)</w:t>
       </w:r>
     </w:p>
     <w:p>
@@ -3512,7 +5010,25 @@
           <w:sz w:val="24"/>
           <w:szCs w:val="24"/>
         </w:rPr>
-        <w:t xml:space="preserve"> Utiliza-se a tag &lt;ul&gt; para criar essa lista.</w:t>
+        <w:t xml:space="preserve"> Utiliza-se a tag &lt;</w:t>
+      </w:r>
+      <w:proofErr w:type="spellStart"/>
+      <w:r>
+        <w:rPr>
+          <w:rFonts w:ascii="Times New Roman" w:hAnsi="Times New Roman" w:cs="Times New Roman"/>
+          <w:sz w:val="24"/>
+          <w:szCs w:val="24"/>
+        </w:rPr>
+        <w:t>ul</w:t>
+      </w:r>
+      <w:proofErr w:type="spellEnd"/>
+      <w:r>
+        <w:rPr>
+          <w:rFonts w:ascii="Times New Roman" w:hAnsi="Times New Roman" w:cs="Times New Roman"/>
+          <w:sz w:val="24"/>
+          <w:szCs w:val="24"/>
+        </w:rPr>
+        <w:t>&gt; para criar essa lista.</w:t>
       </w:r>
     </w:p>
     <w:p>
@@ -3527,15 +5043,27 @@
           <w:szCs w:val="24"/>
         </w:rPr>
       </w:pPr>
-      <w:r>
-        <w:rPr>
-          <w:rFonts w:ascii="Times New Roman" w:hAnsi="Times New Roman" w:cs="Times New Roman"/>
-          <w:b/>
-          <w:bCs/>
-          <w:sz w:val="24"/>
-          <w:szCs w:val="24"/>
-        </w:rPr>
-        <w:t>ii.</w:t>
+      <w:proofErr w:type="spellStart"/>
+      <w:r>
+        <w:rPr>
+          <w:rFonts w:ascii="Times New Roman" w:hAnsi="Times New Roman" w:cs="Times New Roman"/>
+          <w:b/>
+          <w:bCs/>
+          <w:sz w:val="24"/>
+          <w:szCs w:val="24"/>
+        </w:rPr>
+        <w:t>ii</w:t>
+      </w:r>
+      <w:proofErr w:type="spellEnd"/>
+      <w:r>
+        <w:rPr>
+          <w:rFonts w:ascii="Times New Roman" w:hAnsi="Times New Roman" w:cs="Times New Roman"/>
+          <w:b/>
+          <w:bCs/>
+          <w:sz w:val="24"/>
+          <w:szCs w:val="24"/>
+        </w:rPr>
+        <w:t>.</w:t>
       </w:r>
       <w:r>
         <w:rPr>
@@ -3558,15 +5086,27 @@
           <w:szCs w:val="24"/>
         </w:rPr>
       </w:pPr>
-      <w:r>
-        <w:rPr>
-          <w:rFonts w:ascii="Times New Roman" w:hAnsi="Times New Roman" w:cs="Times New Roman"/>
-          <w:b/>
-          <w:bCs/>
-          <w:sz w:val="24"/>
-          <w:szCs w:val="24"/>
-        </w:rPr>
-        <w:t>iii.</w:t>
+      <w:proofErr w:type="spellStart"/>
+      <w:r>
+        <w:rPr>
+          <w:rFonts w:ascii="Times New Roman" w:hAnsi="Times New Roman" w:cs="Times New Roman"/>
+          <w:b/>
+          <w:bCs/>
+          <w:sz w:val="24"/>
+          <w:szCs w:val="24"/>
+        </w:rPr>
+        <w:t>iii</w:t>
+      </w:r>
+      <w:proofErr w:type="spellEnd"/>
+      <w:r>
+        <w:rPr>
+          <w:rFonts w:ascii="Times New Roman" w:hAnsi="Times New Roman" w:cs="Times New Roman"/>
+          <w:b/>
+          <w:bCs/>
+          <w:sz w:val="24"/>
+          <w:szCs w:val="24"/>
+        </w:rPr>
+        <w:t>.</w:t>
       </w:r>
       <w:r>
         <w:rPr>
@@ -3647,7 +5187,29 @@
           <w:szCs w:val="24"/>
         </w:rPr>
         <w:lastRenderedPageBreak/>
-        <w:t>- circle:</w:t>
+        <w:t xml:space="preserve">- </w:t>
+      </w:r>
+      <w:proofErr w:type="spellStart"/>
+      <w:r>
+        <w:rPr>
+          <w:rFonts w:ascii="Times New Roman" w:hAnsi="Times New Roman" w:cs="Times New Roman"/>
+          <w:b/>
+          <w:bCs/>
+          <w:sz w:val="24"/>
+          <w:szCs w:val="24"/>
+        </w:rPr>
+        <w:t>circle</w:t>
+      </w:r>
+      <w:proofErr w:type="spellEnd"/>
+      <w:r>
+        <w:rPr>
+          <w:rFonts w:ascii="Times New Roman" w:hAnsi="Times New Roman" w:cs="Times New Roman"/>
+          <w:b/>
+          <w:bCs/>
+          <w:sz w:val="24"/>
+          <w:szCs w:val="24"/>
+        </w:rPr>
+        <w:t>:</w:t>
       </w:r>
       <w:r>
         <w:rPr>
@@ -3678,7 +5240,29 @@
           <w:sz w:val="24"/>
           <w:szCs w:val="24"/>
         </w:rPr>
-        <w:t>- square:</w:t>
+        <w:t xml:space="preserve">- </w:t>
+      </w:r>
+      <w:proofErr w:type="spellStart"/>
+      <w:r>
+        <w:rPr>
+          <w:rFonts w:ascii="Times New Roman" w:hAnsi="Times New Roman" w:cs="Times New Roman"/>
+          <w:b/>
+          <w:bCs/>
+          <w:sz w:val="24"/>
+          <w:szCs w:val="24"/>
+        </w:rPr>
+        <w:t>square</w:t>
+      </w:r>
+      <w:proofErr w:type="spellEnd"/>
+      <w:r>
+        <w:rPr>
+          <w:rFonts w:ascii="Times New Roman" w:hAnsi="Times New Roman" w:cs="Times New Roman"/>
+          <w:b/>
+          <w:bCs/>
+          <w:sz w:val="24"/>
+          <w:szCs w:val="24"/>
+        </w:rPr>
+        <w:t>:</w:t>
       </w:r>
       <w:r>
         <w:rPr>
@@ -3708,15 +5292,27 @@
           <w:szCs w:val="24"/>
         </w:rPr>
       </w:pPr>
-      <w:r>
-        <w:rPr>
-          <w:rFonts w:ascii="Times New Roman" w:hAnsi="Times New Roman" w:cs="Times New Roman"/>
-          <w:b/>
-          <w:bCs/>
-          <w:sz w:val="24"/>
-          <w:szCs w:val="24"/>
-        </w:rPr>
-        <w:t>iv.</w:t>
+      <w:proofErr w:type="spellStart"/>
+      <w:r>
+        <w:rPr>
+          <w:rFonts w:ascii="Times New Roman" w:hAnsi="Times New Roman" w:cs="Times New Roman"/>
+          <w:b/>
+          <w:bCs/>
+          <w:sz w:val="24"/>
+          <w:szCs w:val="24"/>
+        </w:rPr>
+        <w:t>iv</w:t>
+      </w:r>
+      <w:proofErr w:type="spellEnd"/>
+      <w:r>
+        <w:rPr>
+          <w:rFonts w:ascii="Times New Roman" w:hAnsi="Times New Roman" w:cs="Times New Roman"/>
+          <w:b/>
+          <w:bCs/>
+          <w:sz w:val="24"/>
+          <w:szCs w:val="24"/>
+        </w:rPr>
+        <w:t>.</w:t>
       </w:r>
       <w:r>
         <w:rPr>
@@ -3919,7 +5515,43 @@
           <w:sz w:val="24"/>
           <w:szCs w:val="24"/>
         </w:rPr>
-        <w:t>São chamada de definition list, portanto, a tag para sua criação é &lt;dl&gt;. Funciona como um dicionário, coloca-se um termo e em seguida a definição dele.</w:t>
+        <w:t xml:space="preserve">São chamada de </w:t>
+      </w:r>
+      <w:proofErr w:type="spellStart"/>
+      <w:r>
+        <w:rPr>
+          <w:rFonts w:ascii="Times New Roman" w:hAnsi="Times New Roman" w:cs="Times New Roman"/>
+          <w:sz w:val="24"/>
+          <w:szCs w:val="24"/>
+        </w:rPr>
+        <w:t>definition</w:t>
+      </w:r>
+      <w:proofErr w:type="spellEnd"/>
+      <w:r>
+        <w:rPr>
+          <w:rFonts w:ascii="Times New Roman" w:hAnsi="Times New Roman" w:cs="Times New Roman"/>
+          <w:sz w:val="24"/>
+          <w:szCs w:val="24"/>
+        </w:rPr>
+        <w:t xml:space="preserve"> </w:t>
+      </w:r>
+      <w:proofErr w:type="spellStart"/>
+      <w:r>
+        <w:rPr>
+          <w:rFonts w:ascii="Times New Roman" w:hAnsi="Times New Roman" w:cs="Times New Roman"/>
+          <w:sz w:val="24"/>
+          <w:szCs w:val="24"/>
+        </w:rPr>
+        <w:t>list</w:t>
+      </w:r>
+      <w:proofErr w:type="spellEnd"/>
+      <w:r>
+        <w:rPr>
+          <w:rFonts w:ascii="Times New Roman" w:hAnsi="Times New Roman" w:cs="Times New Roman"/>
+          <w:sz w:val="24"/>
+          <w:szCs w:val="24"/>
+        </w:rPr>
+        <w:t>, portanto, a tag para sua criação é &lt;dl&gt;. Funciona como um dicionário, coloca-se um termo e em seguida a definição dele.</w:t>
       </w:r>
     </w:p>
     <w:p>
@@ -3933,15 +5565,27 @@
           <w:szCs w:val="24"/>
         </w:rPr>
       </w:pPr>
-      <w:r>
-        <w:rPr>
-          <w:rFonts w:ascii="Times New Roman" w:hAnsi="Times New Roman" w:cs="Times New Roman"/>
-          <w:b/>
-          <w:bCs/>
-          <w:sz w:val="24"/>
-          <w:szCs w:val="24"/>
-        </w:rPr>
-        <w:t>ii.</w:t>
+      <w:proofErr w:type="spellStart"/>
+      <w:r>
+        <w:rPr>
+          <w:rFonts w:ascii="Times New Roman" w:hAnsi="Times New Roman" w:cs="Times New Roman"/>
+          <w:b/>
+          <w:bCs/>
+          <w:sz w:val="24"/>
+          <w:szCs w:val="24"/>
+        </w:rPr>
+        <w:t>ii</w:t>
+      </w:r>
+      <w:proofErr w:type="spellEnd"/>
+      <w:r>
+        <w:rPr>
+          <w:rFonts w:ascii="Times New Roman" w:hAnsi="Times New Roman" w:cs="Times New Roman"/>
+          <w:b/>
+          <w:bCs/>
+          <w:sz w:val="24"/>
+          <w:szCs w:val="24"/>
+        </w:rPr>
+        <w:t>.</w:t>
       </w:r>
       <w:r>
         <w:rPr>
@@ -3979,7 +5623,29 @@
           <w:sz w:val="24"/>
           <w:szCs w:val="24"/>
         </w:rPr>
-        <w:t>- &lt;dt&gt;:</w:t>
+        <w:t>- &lt;</w:t>
+      </w:r>
+      <w:proofErr w:type="spellStart"/>
+      <w:r>
+        <w:rPr>
+          <w:rFonts w:ascii="Times New Roman" w:hAnsi="Times New Roman" w:cs="Times New Roman"/>
+          <w:b/>
+          <w:bCs/>
+          <w:sz w:val="24"/>
+          <w:szCs w:val="24"/>
+        </w:rPr>
+        <w:t>dt</w:t>
+      </w:r>
+      <w:proofErr w:type="spellEnd"/>
+      <w:r>
+        <w:rPr>
+          <w:rFonts w:ascii="Times New Roman" w:hAnsi="Times New Roman" w:cs="Times New Roman"/>
+          <w:b/>
+          <w:bCs/>
+          <w:sz w:val="24"/>
+          <w:szCs w:val="24"/>
+        </w:rPr>
+        <w:t>&gt;:</w:t>
       </w:r>
       <w:r>
         <w:rPr>
@@ -4009,15 +5675,55 @@
           <w:sz w:val="24"/>
           <w:szCs w:val="24"/>
         </w:rPr>
-        <w:t>- &lt;dd&gt;:</w:t>
-      </w:r>
-      <w:r>
-        <w:rPr>
-          <w:rFonts w:ascii="Times New Roman" w:hAnsi="Times New Roman" w:cs="Times New Roman"/>
-          <w:sz w:val="24"/>
-          <w:szCs w:val="24"/>
-        </w:rPr>
-        <w:t xml:space="preserve"> ... sua definição. Exs.: ex010.</w:t>
+        <w:t>- &lt;</w:t>
+      </w:r>
+      <w:proofErr w:type="spellStart"/>
+      <w:r>
+        <w:rPr>
+          <w:rFonts w:ascii="Times New Roman" w:hAnsi="Times New Roman" w:cs="Times New Roman"/>
+          <w:b/>
+          <w:bCs/>
+          <w:sz w:val="24"/>
+          <w:szCs w:val="24"/>
+        </w:rPr>
+        <w:t>dd</w:t>
+      </w:r>
+      <w:proofErr w:type="spellEnd"/>
+      <w:r>
+        <w:rPr>
+          <w:rFonts w:ascii="Times New Roman" w:hAnsi="Times New Roman" w:cs="Times New Roman"/>
+          <w:b/>
+          <w:bCs/>
+          <w:sz w:val="24"/>
+          <w:szCs w:val="24"/>
+        </w:rPr>
+        <w:t>&gt;:</w:t>
+      </w:r>
+      <w:r>
+        <w:rPr>
+          <w:rFonts w:ascii="Times New Roman" w:hAnsi="Times New Roman" w:cs="Times New Roman"/>
+          <w:sz w:val="24"/>
+          <w:szCs w:val="24"/>
+        </w:rPr>
+        <w:t xml:space="preserve"> ... sua definição. </w:t>
+      </w:r>
+      <w:proofErr w:type="spellStart"/>
+      <w:r>
+        <w:rPr>
+          <w:rFonts w:ascii="Times New Roman" w:hAnsi="Times New Roman" w:cs="Times New Roman"/>
+          <w:sz w:val="24"/>
+          <w:szCs w:val="24"/>
+        </w:rPr>
+        <w:t>Exs</w:t>
+      </w:r>
+      <w:proofErr w:type="spellEnd"/>
+      <w:r>
+        <w:rPr>
+          <w:rFonts w:ascii="Times New Roman" w:hAnsi="Times New Roman" w:cs="Times New Roman"/>
+          <w:sz w:val="24"/>
+          <w:szCs w:val="24"/>
+        </w:rPr>
+        <w:t>.: ex010.</w:t>
       </w:r>
     </w:p>
     <w:p>
@@ -4031,15 +5737,27 @@
           <w:szCs w:val="24"/>
         </w:rPr>
       </w:pPr>
-      <w:r>
-        <w:rPr>
-          <w:rFonts w:ascii="Times New Roman" w:hAnsi="Times New Roman" w:cs="Times New Roman"/>
-          <w:b/>
-          <w:bCs/>
-          <w:sz w:val="24"/>
-          <w:szCs w:val="24"/>
-        </w:rPr>
-        <w:t>iii.</w:t>
+      <w:proofErr w:type="spellStart"/>
+      <w:r>
+        <w:rPr>
+          <w:rFonts w:ascii="Times New Roman" w:hAnsi="Times New Roman" w:cs="Times New Roman"/>
+          <w:b/>
+          <w:bCs/>
+          <w:sz w:val="24"/>
+          <w:szCs w:val="24"/>
+        </w:rPr>
+        <w:t>iii</w:t>
+      </w:r>
+      <w:proofErr w:type="spellEnd"/>
+      <w:r>
+        <w:rPr>
+          <w:rFonts w:ascii="Times New Roman" w:hAnsi="Times New Roman" w:cs="Times New Roman"/>
+          <w:b/>
+          <w:bCs/>
+          <w:sz w:val="24"/>
+          <w:szCs w:val="24"/>
+        </w:rPr>
+        <w:t>.</w:t>
       </w:r>
       <w:r>
         <w:rPr>
@@ -4166,7 +5884,25 @@
           <w:sz w:val="24"/>
           <w:szCs w:val="24"/>
         </w:rPr>
-        <w:t xml:space="preserve">Para linkar algo que esteja externo ao seu site, vc precisa envelopar sua âncora, ou seja, sua frase, palavra, botão ou imagem com a tag </w:t>
+        <w:t xml:space="preserve">Para linkar algo que esteja externo ao seu site, </w:t>
+      </w:r>
+      <w:proofErr w:type="spellStart"/>
+      <w:r>
+        <w:rPr>
+          <w:rFonts w:ascii="Times New Roman" w:hAnsi="Times New Roman" w:cs="Times New Roman"/>
+          <w:sz w:val="24"/>
+          <w:szCs w:val="24"/>
+        </w:rPr>
+        <w:t>vc</w:t>
+      </w:r>
+      <w:proofErr w:type="spellEnd"/>
+      <w:r>
+        <w:rPr>
+          <w:rFonts w:ascii="Times New Roman" w:hAnsi="Times New Roman" w:cs="Times New Roman"/>
+          <w:sz w:val="24"/>
+          <w:szCs w:val="24"/>
+        </w:rPr>
+        <w:t xml:space="preserve"> precisa envelopar sua âncora, ou seja, sua frase, palavra, botão ou imagem com a tag </w:t>
       </w:r>
       <w:r>
         <w:rPr>
@@ -4176,8 +5912,9 @@
           <w:sz w:val="24"/>
           <w:szCs w:val="24"/>
         </w:rPr>
-        <w:t>&lt;a href=” ”&gt;</w:t>
-      </w:r>
+        <w:t xml:space="preserve">&lt;a </w:t>
+      </w:r>
+      <w:proofErr w:type="spellStart"/>
       <w:r>
         <w:rPr>
           <w:rFonts w:ascii="Times New Roman" w:hAnsi="Times New Roman" w:cs="Times New Roman"/>
@@ -4186,119 +5923,9 @@
           <w:sz w:val="24"/>
           <w:szCs w:val="24"/>
         </w:rPr>
-        <w:t xml:space="preserve"> &lt;\a&gt;</w:t>
-      </w:r>
-      <w:r>
-        <w:rPr>
-          <w:rFonts w:ascii="Times New Roman" w:hAnsi="Times New Roman" w:cs="Times New Roman"/>
-          <w:sz w:val="24"/>
-          <w:szCs w:val="24"/>
-        </w:rPr>
-        <w:t>. Dentro do parâmetro href é onde você irá anexar o link do site externo. Quando fizer isso, a sua âncora que fica entre as tags “a” se tornará algo clic</w:t>
-      </w:r>
-      <w:r>
-        <w:rPr>
-          <w:rFonts w:ascii="Times New Roman" w:hAnsi="Times New Roman" w:cs="Times New Roman"/>
-          <w:sz w:val="24"/>
-          <w:szCs w:val="24"/>
-        </w:rPr>
-        <w:t>a</w:t>
-      </w:r>
-      <w:r>
-        <w:rPr>
-          <w:rFonts w:ascii="Times New Roman" w:hAnsi="Times New Roman" w:cs="Times New Roman"/>
-          <w:sz w:val="24"/>
-          <w:szCs w:val="24"/>
-        </w:rPr>
-        <w:t>vel</w:t>
-      </w:r>
-      <w:r>
-        <w:rPr>
-          <w:rFonts w:ascii="Times New Roman" w:hAnsi="Times New Roman" w:cs="Times New Roman"/>
-          <w:sz w:val="24"/>
-          <w:szCs w:val="24"/>
-        </w:rPr>
-        <w:t xml:space="preserve"> e te redicionará para o site linkado a ela</w:t>
-      </w:r>
-      <w:r>
-        <w:rPr>
-          <w:rFonts w:ascii="Times New Roman" w:hAnsi="Times New Roman" w:cs="Times New Roman"/>
-          <w:sz w:val="24"/>
-          <w:szCs w:val="24"/>
-        </w:rPr>
-        <w:t>.</w:t>
-      </w:r>
-      <w:r>
-        <w:rPr>
-          <w:rFonts w:ascii="Times New Roman" w:hAnsi="Times New Roman" w:cs="Times New Roman"/>
-          <w:sz w:val="24"/>
-          <w:szCs w:val="24"/>
-        </w:rPr>
-        <w:t xml:space="preserve"> Ex.: ex011.</w:t>
-      </w:r>
-    </w:p>
-    <w:p>
-      <w:pPr>
-        <w:pStyle w:val="PargrafodaLista"/>
-        <w:spacing w:line="360" w:lineRule="auto"/>
-        <w:ind w:left="1080"/>
-        <w:jc w:val="both"/>
-        <w:rPr>
-          <w:rFonts w:ascii="Times New Roman" w:hAnsi="Times New Roman" w:cs="Times New Roman"/>
-          <w:sz w:val="24"/>
-          <w:szCs w:val="24"/>
-        </w:rPr>
-      </w:pPr>
-      <w:r>
-        <w:rPr>
-          <w:rFonts w:ascii="Times New Roman" w:hAnsi="Times New Roman" w:cs="Times New Roman"/>
-          <w:b/>
-          <w:bCs/>
-          <w:sz w:val="24"/>
-          <w:szCs w:val="24"/>
-        </w:rPr>
-        <w:t>ii.</w:t>
-      </w:r>
-      <w:r>
-        <w:rPr>
-          <w:rFonts w:ascii="Times New Roman" w:hAnsi="Times New Roman" w:cs="Times New Roman"/>
-          <w:sz w:val="24"/>
-          <w:szCs w:val="24"/>
-        </w:rPr>
-        <w:t xml:space="preserve"> Quando é um link externo recomendamos sempre utilizar o</w:t>
-      </w:r>
-      <w:r>
-        <w:rPr>
-          <w:rFonts w:ascii="Times New Roman" w:hAnsi="Times New Roman" w:cs="Times New Roman"/>
-          <w:sz w:val="24"/>
-          <w:szCs w:val="24"/>
-        </w:rPr>
-        <w:t>s</w:t>
-      </w:r>
-      <w:r>
-        <w:rPr>
-          <w:rFonts w:ascii="Times New Roman" w:hAnsi="Times New Roman" w:cs="Times New Roman"/>
-          <w:sz w:val="24"/>
-          <w:szCs w:val="24"/>
-        </w:rPr>
-        <w:t xml:space="preserve"> parâmetro</w:t>
-      </w:r>
-      <w:r>
-        <w:rPr>
-          <w:rFonts w:ascii="Times New Roman" w:hAnsi="Times New Roman" w:cs="Times New Roman"/>
-          <w:sz w:val="24"/>
-          <w:szCs w:val="24"/>
-        </w:rPr>
-        <w:t>s</w:t>
-      </w:r>
-      <w:r>
-        <w:rPr>
-          <w:rFonts w:ascii="Times New Roman" w:hAnsi="Times New Roman" w:cs="Times New Roman"/>
-          <w:sz w:val="24"/>
-          <w:szCs w:val="24"/>
-        </w:rPr>
-        <w:t xml:space="preserve"> </w:t>
-      </w:r>
+        <w:t>href</w:t>
+      </w:r>
+      <w:proofErr w:type="spellEnd"/>
       <w:r>
         <w:rPr>
           <w:rFonts w:ascii="Times New Roman" w:hAnsi="Times New Roman" w:cs="Times New Roman"/>
@@ -4307,7 +5934,7 @@
           <w:sz w:val="24"/>
           <w:szCs w:val="24"/>
         </w:rPr>
-        <w:t>target=”_blank”</w:t>
+        <w:t>=” ”&gt;</w:t>
       </w:r>
       <w:r>
         <w:rPr>
@@ -4317,15 +5944,176 @@
           <w:sz w:val="24"/>
           <w:szCs w:val="24"/>
         </w:rPr>
+        <w:t xml:space="preserve"> &lt;\a&gt;</w:t>
+      </w:r>
+      <w:r>
+        <w:rPr>
+          <w:rFonts w:ascii="Times New Roman" w:hAnsi="Times New Roman" w:cs="Times New Roman"/>
+          <w:sz w:val="24"/>
+          <w:szCs w:val="24"/>
+        </w:rPr>
+        <w:t xml:space="preserve">. Dentro do parâmetro </w:t>
+      </w:r>
+      <w:proofErr w:type="spellStart"/>
+      <w:r>
+        <w:rPr>
+          <w:rFonts w:ascii="Times New Roman" w:hAnsi="Times New Roman" w:cs="Times New Roman"/>
+          <w:sz w:val="24"/>
+          <w:szCs w:val="24"/>
+        </w:rPr>
+        <w:t>href</w:t>
+      </w:r>
+      <w:proofErr w:type="spellEnd"/>
+      <w:r>
+        <w:rPr>
+          <w:rFonts w:ascii="Times New Roman" w:hAnsi="Times New Roman" w:cs="Times New Roman"/>
+          <w:sz w:val="24"/>
+          <w:szCs w:val="24"/>
+        </w:rPr>
+        <w:t xml:space="preserve"> é onde você irá anexar o link do site externo. Quando fizer isso, a sua âncora que fica entre as tags “a” se tornará algo </w:t>
+      </w:r>
+      <w:proofErr w:type="spellStart"/>
+      <w:r>
+        <w:rPr>
+          <w:rFonts w:ascii="Times New Roman" w:hAnsi="Times New Roman" w:cs="Times New Roman"/>
+          <w:sz w:val="24"/>
+          <w:szCs w:val="24"/>
+        </w:rPr>
+        <w:t>clic</w:t>
+      </w:r>
+      <w:r>
+        <w:rPr>
+          <w:rFonts w:ascii="Times New Roman" w:hAnsi="Times New Roman" w:cs="Times New Roman"/>
+          <w:sz w:val="24"/>
+          <w:szCs w:val="24"/>
+        </w:rPr>
+        <w:t>a</w:t>
+      </w:r>
+      <w:r>
+        <w:rPr>
+          <w:rFonts w:ascii="Times New Roman" w:hAnsi="Times New Roman" w:cs="Times New Roman"/>
+          <w:sz w:val="24"/>
+          <w:szCs w:val="24"/>
+        </w:rPr>
+        <w:t>vel</w:t>
+      </w:r>
+      <w:proofErr w:type="spellEnd"/>
+      <w:r>
+        <w:rPr>
+          <w:rFonts w:ascii="Times New Roman" w:hAnsi="Times New Roman" w:cs="Times New Roman"/>
+          <w:sz w:val="24"/>
+          <w:szCs w:val="24"/>
+        </w:rPr>
+        <w:t xml:space="preserve"> e te </w:t>
+      </w:r>
+      <w:proofErr w:type="spellStart"/>
+      <w:r>
+        <w:rPr>
+          <w:rFonts w:ascii="Times New Roman" w:hAnsi="Times New Roman" w:cs="Times New Roman"/>
+          <w:sz w:val="24"/>
+          <w:szCs w:val="24"/>
+        </w:rPr>
+        <w:t>redicionará</w:t>
+      </w:r>
+      <w:proofErr w:type="spellEnd"/>
+      <w:r>
+        <w:rPr>
+          <w:rFonts w:ascii="Times New Roman" w:hAnsi="Times New Roman" w:cs="Times New Roman"/>
+          <w:sz w:val="24"/>
+          <w:szCs w:val="24"/>
+        </w:rPr>
+        <w:t xml:space="preserve"> para o site linkado a ela</w:t>
+      </w:r>
+      <w:r>
+        <w:rPr>
+          <w:rFonts w:ascii="Times New Roman" w:hAnsi="Times New Roman" w:cs="Times New Roman"/>
+          <w:sz w:val="24"/>
+          <w:szCs w:val="24"/>
+        </w:rPr>
+        <w:t>.</w:t>
+      </w:r>
+      <w:r>
+        <w:rPr>
+          <w:rFonts w:ascii="Times New Roman" w:hAnsi="Times New Roman" w:cs="Times New Roman"/>
+          <w:sz w:val="24"/>
+          <w:szCs w:val="24"/>
+        </w:rPr>
+        <w:t xml:space="preserve"> Ex.: ex011.</w:t>
+      </w:r>
+    </w:p>
+    <w:p>
+      <w:pPr>
+        <w:pStyle w:val="PargrafodaLista"/>
+        <w:spacing w:line="360" w:lineRule="auto"/>
+        <w:ind w:left="1080"/>
+        <w:jc w:val="both"/>
+        <w:rPr>
+          <w:rFonts w:ascii="Times New Roman" w:hAnsi="Times New Roman" w:cs="Times New Roman"/>
+          <w:sz w:val="24"/>
+          <w:szCs w:val="24"/>
+        </w:rPr>
+      </w:pPr>
+      <w:proofErr w:type="spellStart"/>
+      <w:r>
+        <w:rPr>
+          <w:rFonts w:ascii="Times New Roman" w:hAnsi="Times New Roman" w:cs="Times New Roman"/>
+          <w:b/>
+          <w:bCs/>
+          <w:sz w:val="24"/>
+          <w:szCs w:val="24"/>
+        </w:rPr>
+        <w:t>ii</w:t>
+      </w:r>
+      <w:proofErr w:type="spellEnd"/>
+      <w:r>
+        <w:rPr>
+          <w:rFonts w:ascii="Times New Roman" w:hAnsi="Times New Roman" w:cs="Times New Roman"/>
+          <w:b/>
+          <w:bCs/>
+          <w:sz w:val="24"/>
+          <w:szCs w:val="24"/>
+        </w:rPr>
+        <w:t>.</w:t>
+      </w:r>
+      <w:r>
+        <w:rPr>
+          <w:rFonts w:ascii="Times New Roman" w:hAnsi="Times New Roman" w:cs="Times New Roman"/>
+          <w:sz w:val="24"/>
+          <w:szCs w:val="24"/>
+        </w:rPr>
+        <w:t xml:space="preserve"> Quando é um link externo recomendamos sempre utilizar o</w:t>
+      </w:r>
+      <w:r>
+        <w:rPr>
+          <w:rFonts w:ascii="Times New Roman" w:hAnsi="Times New Roman" w:cs="Times New Roman"/>
+          <w:sz w:val="24"/>
+          <w:szCs w:val="24"/>
+        </w:rPr>
+        <w:t>s</w:t>
+      </w:r>
+      <w:r>
+        <w:rPr>
+          <w:rFonts w:ascii="Times New Roman" w:hAnsi="Times New Roman" w:cs="Times New Roman"/>
+          <w:sz w:val="24"/>
+          <w:szCs w:val="24"/>
+        </w:rPr>
+        <w:t xml:space="preserve"> parâmetro</w:t>
+      </w:r>
+      <w:r>
+        <w:rPr>
+          <w:rFonts w:ascii="Times New Roman" w:hAnsi="Times New Roman" w:cs="Times New Roman"/>
+          <w:sz w:val="24"/>
+          <w:szCs w:val="24"/>
+        </w:rPr>
+        <w:t>s</w:t>
+      </w:r>
+      <w:r>
+        <w:rPr>
+          <w:rFonts w:ascii="Times New Roman" w:hAnsi="Times New Roman" w:cs="Times New Roman"/>
+          <w:sz w:val="24"/>
+          <w:szCs w:val="24"/>
+        </w:rPr>
         <w:t xml:space="preserve"> </w:t>
-      </w:r>
-      <w:r>
-        <w:rPr>
-          <w:rFonts w:ascii="Times New Roman" w:hAnsi="Times New Roman" w:cs="Times New Roman"/>
-          <w:sz w:val="24"/>
-          <w:szCs w:val="24"/>
-        </w:rPr>
-        <w:t>e</w:t>
       </w:r>
       <w:r>
         <w:rPr>
@@ -4335,7 +6123,101 @@
           <w:sz w:val="24"/>
           <w:szCs w:val="24"/>
         </w:rPr>
-        <w:t xml:space="preserve"> rel=”external” </w:t>
+        <w:t>target=”_</w:t>
+      </w:r>
+      <w:proofErr w:type="spellStart"/>
+      <w:r>
+        <w:rPr>
+          <w:rFonts w:ascii="Times New Roman" w:hAnsi="Times New Roman" w:cs="Times New Roman"/>
+          <w:i/>
+          <w:iCs/>
+          <w:sz w:val="24"/>
+          <w:szCs w:val="24"/>
+        </w:rPr>
+        <w:t>blank</w:t>
+      </w:r>
+      <w:proofErr w:type="spellEnd"/>
+      <w:r>
+        <w:rPr>
+          <w:rFonts w:ascii="Times New Roman" w:hAnsi="Times New Roman" w:cs="Times New Roman"/>
+          <w:i/>
+          <w:iCs/>
+          <w:sz w:val="24"/>
+          <w:szCs w:val="24"/>
+        </w:rPr>
+        <w:t>”</w:t>
+      </w:r>
+      <w:r>
+        <w:rPr>
+          <w:rFonts w:ascii="Times New Roman" w:hAnsi="Times New Roman" w:cs="Times New Roman"/>
+          <w:i/>
+          <w:iCs/>
+          <w:sz w:val="24"/>
+          <w:szCs w:val="24"/>
+        </w:rPr>
+        <w:t xml:space="preserve"> </w:t>
+      </w:r>
+      <w:r>
+        <w:rPr>
+          <w:rFonts w:ascii="Times New Roman" w:hAnsi="Times New Roman" w:cs="Times New Roman"/>
+          <w:sz w:val="24"/>
+          <w:szCs w:val="24"/>
+        </w:rPr>
+        <w:t>e</w:t>
+      </w:r>
+      <w:r>
+        <w:rPr>
+          <w:rFonts w:ascii="Times New Roman" w:hAnsi="Times New Roman" w:cs="Times New Roman"/>
+          <w:i/>
+          <w:iCs/>
+          <w:sz w:val="24"/>
+          <w:szCs w:val="24"/>
+        </w:rPr>
+        <w:t xml:space="preserve"> </w:t>
+      </w:r>
+      <w:proofErr w:type="spellStart"/>
+      <w:r>
+        <w:rPr>
+          <w:rFonts w:ascii="Times New Roman" w:hAnsi="Times New Roman" w:cs="Times New Roman"/>
+          <w:i/>
+          <w:iCs/>
+          <w:sz w:val="24"/>
+          <w:szCs w:val="24"/>
+        </w:rPr>
+        <w:t>rel</w:t>
+      </w:r>
+      <w:proofErr w:type="spellEnd"/>
+      <w:r>
+        <w:rPr>
+          <w:rFonts w:ascii="Times New Roman" w:hAnsi="Times New Roman" w:cs="Times New Roman"/>
+          <w:i/>
+          <w:iCs/>
+          <w:sz w:val="24"/>
+          <w:szCs w:val="24"/>
+        </w:rPr>
+        <w:t>=”</w:t>
+      </w:r>
+      <w:proofErr w:type="spellStart"/>
+      <w:r>
+        <w:rPr>
+          <w:rFonts w:ascii="Times New Roman" w:hAnsi="Times New Roman" w:cs="Times New Roman"/>
+          <w:i/>
+          <w:iCs/>
+          <w:sz w:val="24"/>
+          <w:szCs w:val="24"/>
+        </w:rPr>
+        <w:t>external</w:t>
+      </w:r>
+      <w:proofErr w:type="spellEnd"/>
+      <w:r>
+        <w:rPr>
+          <w:rFonts w:ascii="Times New Roman" w:hAnsi="Times New Roman" w:cs="Times New Roman"/>
+          <w:i/>
+          <w:iCs/>
+          <w:sz w:val="24"/>
+          <w:szCs w:val="24"/>
+        </w:rPr>
+        <w:t xml:space="preserve">” </w:t>
       </w:r>
       <w:r>
         <w:rPr>
@@ -4503,23 +6385,89 @@
           <w:szCs w:val="24"/>
         </w:rPr>
       </w:pPr>
-      <w:r>
-        <w:rPr>
-          <w:rFonts w:ascii="Times New Roman" w:hAnsi="Times New Roman" w:cs="Times New Roman"/>
-          <w:b/>
-          <w:bCs/>
-          <w:sz w:val="24"/>
-          <w:szCs w:val="24"/>
-        </w:rPr>
-        <w:t>ii.</w:t>
-      </w:r>
-      <w:r>
-        <w:rPr>
-          <w:rFonts w:ascii="Times New Roman" w:hAnsi="Times New Roman" w:cs="Times New Roman"/>
-          <w:sz w:val="24"/>
-          <w:szCs w:val="24"/>
-        </w:rPr>
-        <w:t xml:space="preserve"> A tag para ancorar um link é a mesma para link externos, porém, ao invés de copiar um link externo e clar no href, você só precisa clicar entre as aspas e apertar CTRL+SPACE, dessa forma o próprio vscode irá te mostrar uma lista das páginas que você criou (caso tenha feito uma outra).</w:t>
+      <w:proofErr w:type="spellStart"/>
+      <w:r>
+        <w:rPr>
+          <w:rFonts w:ascii="Times New Roman" w:hAnsi="Times New Roman" w:cs="Times New Roman"/>
+          <w:b/>
+          <w:bCs/>
+          <w:sz w:val="24"/>
+          <w:szCs w:val="24"/>
+        </w:rPr>
+        <w:t>ii</w:t>
+      </w:r>
+      <w:proofErr w:type="spellEnd"/>
+      <w:r>
+        <w:rPr>
+          <w:rFonts w:ascii="Times New Roman" w:hAnsi="Times New Roman" w:cs="Times New Roman"/>
+          <w:b/>
+          <w:bCs/>
+          <w:sz w:val="24"/>
+          <w:szCs w:val="24"/>
+        </w:rPr>
+        <w:t>.</w:t>
+      </w:r>
+      <w:r>
+        <w:rPr>
+          <w:rFonts w:ascii="Times New Roman" w:hAnsi="Times New Roman" w:cs="Times New Roman"/>
+          <w:sz w:val="24"/>
+          <w:szCs w:val="24"/>
+        </w:rPr>
+        <w:t xml:space="preserve"> A tag para ancorar um link é a mesma para link externos, porém, ao invés de copiar um link externo e </w:t>
+      </w:r>
+      <w:proofErr w:type="spellStart"/>
+      <w:r>
+        <w:rPr>
+          <w:rFonts w:ascii="Times New Roman" w:hAnsi="Times New Roman" w:cs="Times New Roman"/>
+          <w:sz w:val="24"/>
+          <w:szCs w:val="24"/>
+        </w:rPr>
+        <w:t>clar</w:t>
+      </w:r>
+      <w:proofErr w:type="spellEnd"/>
+      <w:r>
+        <w:rPr>
+          <w:rFonts w:ascii="Times New Roman" w:hAnsi="Times New Roman" w:cs="Times New Roman"/>
+          <w:sz w:val="24"/>
+          <w:szCs w:val="24"/>
+        </w:rPr>
+        <w:t xml:space="preserve"> no </w:t>
+      </w:r>
+      <w:proofErr w:type="spellStart"/>
+      <w:r>
+        <w:rPr>
+          <w:rFonts w:ascii="Times New Roman" w:hAnsi="Times New Roman" w:cs="Times New Roman"/>
+          <w:sz w:val="24"/>
+          <w:szCs w:val="24"/>
+        </w:rPr>
+        <w:t>href</w:t>
+      </w:r>
+      <w:proofErr w:type="spellEnd"/>
+      <w:r>
+        <w:rPr>
+          <w:rFonts w:ascii="Times New Roman" w:hAnsi="Times New Roman" w:cs="Times New Roman"/>
+          <w:sz w:val="24"/>
+          <w:szCs w:val="24"/>
+        </w:rPr>
+        <w:t xml:space="preserve">, você só precisa clicar entre as aspas e apertar CTRL+SPACE, dessa forma o próprio </w:t>
+      </w:r>
+      <w:proofErr w:type="spellStart"/>
+      <w:r>
+        <w:rPr>
+          <w:rFonts w:ascii="Times New Roman" w:hAnsi="Times New Roman" w:cs="Times New Roman"/>
+          <w:sz w:val="24"/>
+          <w:szCs w:val="24"/>
+        </w:rPr>
+        <w:t>vscode</w:t>
+      </w:r>
+      <w:proofErr w:type="spellEnd"/>
+      <w:r>
+        <w:rPr>
+          <w:rFonts w:ascii="Times New Roman" w:hAnsi="Times New Roman" w:cs="Times New Roman"/>
+          <w:sz w:val="24"/>
+          <w:szCs w:val="24"/>
+        </w:rPr>
+        <w:t xml:space="preserve"> irá te mostrar uma lista das páginas que você criou (caso tenha feito uma outra).</w:t>
       </w:r>
     </w:p>
     <w:p>
@@ -4533,15 +6481,27 @@
           <w:szCs w:val="24"/>
         </w:rPr>
       </w:pPr>
-      <w:r>
-        <w:rPr>
-          <w:rFonts w:ascii="Times New Roman" w:hAnsi="Times New Roman" w:cs="Times New Roman"/>
-          <w:b/>
-          <w:bCs/>
-          <w:sz w:val="24"/>
-          <w:szCs w:val="24"/>
-        </w:rPr>
-        <w:t>iii.</w:t>
+      <w:proofErr w:type="spellStart"/>
+      <w:r>
+        <w:rPr>
+          <w:rFonts w:ascii="Times New Roman" w:hAnsi="Times New Roman" w:cs="Times New Roman"/>
+          <w:b/>
+          <w:bCs/>
+          <w:sz w:val="24"/>
+          <w:szCs w:val="24"/>
+        </w:rPr>
+        <w:t>iii</w:t>
+      </w:r>
+      <w:proofErr w:type="spellEnd"/>
+      <w:r>
+        <w:rPr>
+          <w:rFonts w:ascii="Times New Roman" w:hAnsi="Times New Roman" w:cs="Times New Roman"/>
+          <w:b/>
+          <w:bCs/>
+          <w:sz w:val="24"/>
+          <w:szCs w:val="24"/>
+        </w:rPr>
+        <w:t>.</w:t>
       </w:r>
       <w:r>
         <w:rPr>
@@ -4551,6 +6511,7 @@
         </w:rPr>
         <w:t xml:space="preserve"> Também é interessante colocar o parâmetro </w:t>
       </w:r>
+      <w:proofErr w:type="spellStart"/>
       <w:r>
         <w:rPr>
           <w:rFonts w:ascii="Times New Roman" w:hAnsi="Times New Roman" w:cs="Times New Roman"/>
@@ -4559,8 +6520,9 @@
           <w:sz w:val="24"/>
           <w:szCs w:val="24"/>
         </w:rPr>
-        <w:t>rel=”</w:t>
-      </w:r>
+        <w:t>rel</w:t>
+      </w:r>
+      <w:proofErr w:type="spellEnd"/>
       <w:r>
         <w:rPr>
           <w:rFonts w:ascii="Times New Roman" w:hAnsi="Times New Roman" w:cs="Times New Roman"/>
@@ -4569,8 +6531,9 @@
           <w:sz w:val="24"/>
           <w:szCs w:val="24"/>
         </w:rPr>
-        <w:t>next</w:t>
-      </w:r>
+        <w:t>=”</w:t>
+      </w:r>
+      <w:proofErr w:type="spellStart"/>
       <w:r>
         <w:rPr>
           <w:rFonts w:ascii="Times New Roman" w:hAnsi="Times New Roman" w:cs="Times New Roman"/>
@@ -4579,16 +6542,9 @@
           <w:sz w:val="24"/>
           <w:szCs w:val="24"/>
         </w:rPr>
-        <w:t>”</w:t>
-      </w:r>
-      <w:r>
-        <w:rPr>
-          <w:rFonts w:ascii="Times New Roman" w:hAnsi="Times New Roman" w:cs="Times New Roman"/>
-          <w:sz w:val="24"/>
-          <w:szCs w:val="24"/>
-        </w:rPr>
-        <w:t xml:space="preserve"> para indicar que está indo para a próxima página ou o </w:t>
-      </w:r>
+        <w:t>next</w:t>
+      </w:r>
+      <w:proofErr w:type="spellEnd"/>
       <w:r>
         <w:rPr>
           <w:rFonts w:ascii="Times New Roman" w:hAnsi="Times New Roman" w:cs="Times New Roman"/>
@@ -4597,16 +6553,17 @@
           <w:sz w:val="24"/>
           <w:szCs w:val="24"/>
         </w:rPr>
-        <w:t>rel=”prev”</w:t>
-      </w:r>
-      <w:r>
-        <w:rPr>
-          <w:rFonts w:ascii="Times New Roman" w:hAnsi="Times New Roman" w:cs="Times New Roman"/>
-          <w:sz w:val="24"/>
-          <w:szCs w:val="24"/>
-        </w:rPr>
-        <w:t xml:space="preserve">, para indicar que está indo para a </w:t>
-      </w:r>
+        <w:t>”</w:t>
+      </w:r>
+      <w:r>
+        <w:rPr>
+          <w:rFonts w:ascii="Times New Roman" w:hAnsi="Times New Roman" w:cs="Times New Roman"/>
+          <w:sz w:val="24"/>
+          <w:szCs w:val="24"/>
+        </w:rPr>
+        <w:t xml:space="preserve"> para indicar que está indo para a próxima página ou o </w:t>
+      </w:r>
+      <w:proofErr w:type="spellStart"/>
       <w:r>
         <w:rPr>
           <w:rFonts w:ascii="Times New Roman" w:hAnsi="Times New Roman" w:cs="Times New Roman"/>
@@ -4615,46 +6572,9 @@
           <w:sz w:val="24"/>
           <w:szCs w:val="24"/>
         </w:rPr>
-        <w:t>previous</w:t>
-      </w:r>
-      <w:r>
-        <w:rPr>
-          <w:rFonts w:ascii="Times New Roman" w:hAnsi="Times New Roman" w:cs="Times New Roman"/>
-          <w:sz w:val="24"/>
-          <w:szCs w:val="24"/>
-        </w:rPr>
-        <w:t xml:space="preserve"> página.</w:t>
-      </w:r>
-    </w:p>
-    <w:p>
-      <w:pPr>
-        <w:spacing w:line="360" w:lineRule="auto"/>
-        <w:ind w:left="1134"/>
-        <w:jc w:val="both"/>
-        <w:rPr>
-          <w:rFonts w:ascii="Times New Roman" w:hAnsi="Times New Roman" w:cs="Times New Roman"/>
-          <w:sz w:val="24"/>
-          <w:szCs w:val="24"/>
-        </w:rPr>
-      </w:pPr>
-      <w:r>
-        <w:rPr>
-          <w:rFonts w:ascii="Times New Roman" w:hAnsi="Times New Roman" w:cs="Times New Roman"/>
-          <w:b/>
-          <w:bCs/>
-          <w:sz w:val="24"/>
-          <w:szCs w:val="24"/>
-        </w:rPr>
-        <w:t>iv.</w:t>
-      </w:r>
-      <w:r>
-        <w:rPr>
-          <w:rFonts w:ascii="Times New Roman" w:hAnsi="Times New Roman" w:cs="Times New Roman"/>
-          <w:sz w:val="24"/>
-          <w:szCs w:val="24"/>
-        </w:rPr>
-        <w:t xml:space="preserve"> Colocar o parâmetro </w:t>
-      </w:r>
+        <w:t>rel</w:t>
+      </w:r>
+      <w:proofErr w:type="spellEnd"/>
       <w:r>
         <w:rPr>
           <w:rFonts w:ascii="Times New Roman" w:hAnsi="Times New Roman" w:cs="Times New Roman"/>
@@ -4663,16 +6583,9 @@
           <w:sz w:val="24"/>
           <w:szCs w:val="24"/>
         </w:rPr>
-        <w:t>target=”_self”</w:t>
-      </w:r>
-      <w:r>
-        <w:rPr>
-          <w:rFonts w:ascii="Times New Roman" w:hAnsi="Times New Roman" w:cs="Times New Roman"/>
-          <w:sz w:val="24"/>
-          <w:szCs w:val="24"/>
-        </w:rPr>
-        <w:t xml:space="preserve"> antes dos parâmetros </w:t>
-      </w:r>
+        <w:t>=”</w:t>
+      </w:r>
+      <w:proofErr w:type="spellStart"/>
       <w:r>
         <w:rPr>
           <w:rFonts w:ascii="Times New Roman" w:hAnsi="Times New Roman" w:cs="Times New Roman"/>
@@ -4681,7 +6594,128 @@
           <w:sz w:val="24"/>
           <w:szCs w:val="24"/>
         </w:rPr>
-        <w:t>rel=” “</w:t>
+        <w:t>prev</w:t>
+      </w:r>
+      <w:proofErr w:type="spellEnd"/>
+      <w:r>
+        <w:rPr>
+          <w:rFonts w:ascii="Times New Roman" w:hAnsi="Times New Roman" w:cs="Times New Roman"/>
+          <w:i/>
+          <w:iCs/>
+          <w:sz w:val="24"/>
+          <w:szCs w:val="24"/>
+        </w:rPr>
+        <w:t>”</w:t>
+      </w:r>
+      <w:r>
+        <w:rPr>
+          <w:rFonts w:ascii="Times New Roman" w:hAnsi="Times New Roman" w:cs="Times New Roman"/>
+          <w:sz w:val="24"/>
+          <w:szCs w:val="24"/>
+        </w:rPr>
+        <w:t xml:space="preserve">, para indicar que está indo para a </w:t>
+      </w:r>
+      <w:proofErr w:type="spellStart"/>
+      <w:r>
+        <w:rPr>
+          <w:rFonts w:ascii="Times New Roman" w:hAnsi="Times New Roman" w:cs="Times New Roman"/>
+          <w:i/>
+          <w:iCs/>
+          <w:sz w:val="24"/>
+          <w:szCs w:val="24"/>
+        </w:rPr>
+        <w:t>previous</w:t>
+      </w:r>
+      <w:proofErr w:type="spellEnd"/>
+      <w:r>
+        <w:rPr>
+          <w:rFonts w:ascii="Times New Roman" w:hAnsi="Times New Roman" w:cs="Times New Roman"/>
+          <w:sz w:val="24"/>
+          <w:szCs w:val="24"/>
+        </w:rPr>
+        <w:t xml:space="preserve"> página.</w:t>
+      </w:r>
+    </w:p>
+    <w:p>
+      <w:pPr>
+        <w:spacing w:line="360" w:lineRule="auto"/>
+        <w:ind w:left="1134"/>
+        <w:jc w:val="both"/>
+        <w:rPr>
+          <w:rFonts w:ascii="Times New Roman" w:hAnsi="Times New Roman" w:cs="Times New Roman"/>
+          <w:sz w:val="24"/>
+          <w:szCs w:val="24"/>
+        </w:rPr>
+      </w:pPr>
+      <w:proofErr w:type="spellStart"/>
+      <w:r>
+        <w:rPr>
+          <w:rFonts w:ascii="Times New Roman" w:hAnsi="Times New Roman" w:cs="Times New Roman"/>
+          <w:b/>
+          <w:bCs/>
+          <w:sz w:val="24"/>
+          <w:szCs w:val="24"/>
+        </w:rPr>
+        <w:t>iv</w:t>
+      </w:r>
+      <w:proofErr w:type="spellEnd"/>
+      <w:r>
+        <w:rPr>
+          <w:rFonts w:ascii="Times New Roman" w:hAnsi="Times New Roman" w:cs="Times New Roman"/>
+          <w:b/>
+          <w:bCs/>
+          <w:sz w:val="24"/>
+          <w:szCs w:val="24"/>
+        </w:rPr>
+        <w:t>.</w:t>
+      </w:r>
+      <w:r>
+        <w:rPr>
+          <w:rFonts w:ascii="Times New Roman" w:hAnsi="Times New Roman" w:cs="Times New Roman"/>
+          <w:sz w:val="24"/>
+          <w:szCs w:val="24"/>
+        </w:rPr>
+        <w:t xml:space="preserve"> Colocar o parâmetro </w:t>
+      </w:r>
+      <w:r>
+        <w:rPr>
+          <w:rFonts w:ascii="Times New Roman" w:hAnsi="Times New Roman" w:cs="Times New Roman"/>
+          <w:i/>
+          <w:iCs/>
+          <w:sz w:val="24"/>
+          <w:szCs w:val="24"/>
+        </w:rPr>
+        <w:t>target=”_self”</w:t>
+      </w:r>
+      <w:r>
+        <w:rPr>
+          <w:rFonts w:ascii="Times New Roman" w:hAnsi="Times New Roman" w:cs="Times New Roman"/>
+          <w:sz w:val="24"/>
+          <w:szCs w:val="24"/>
+        </w:rPr>
+        <w:t xml:space="preserve"> antes dos parâmetros </w:t>
+      </w:r>
+      <w:proofErr w:type="spellStart"/>
+      <w:r>
+        <w:rPr>
+          <w:rFonts w:ascii="Times New Roman" w:hAnsi="Times New Roman" w:cs="Times New Roman"/>
+          <w:i/>
+          <w:iCs/>
+          <w:sz w:val="24"/>
+          <w:szCs w:val="24"/>
+        </w:rPr>
+        <w:t>rel</w:t>
+      </w:r>
+      <w:proofErr w:type="spellEnd"/>
+      <w:r>
+        <w:rPr>
+          <w:rFonts w:ascii="Times New Roman" w:hAnsi="Times New Roman" w:cs="Times New Roman"/>
+          <w:i/>
+          <w:iCs/>
+          <w:sz w:val="24"/>
+          <w:szCs w:val="24"/>
+        </w:rPr>
+        <w:t>=” “</w:t>
       </w:r>
       <w:r>
         <w:rPr>
@@ -4746,7 +6780,25 @@
           <w:sz w:val="24"/>
           <w:szCs w:val="24"/>
         </w:rPr>
-        <w:t>Coloque o arquivo que você quer disponibilizar para download em uma pasta separada (ou não) e compacte ele em .zip/rar para diminuir seu tamanho.</w:t>
+        <w:t>Coloque o arquivo que você quer disponibilizar para download em uma pasta separada (ou não) e compacte ele em .zip/</w:t>
+      </w:r>
+      <w:proofErr w:type="spellStart"/>
+      <w:r>
+        <w:rPr>
+          <w:rFonts w:ascii="Times New Roman" w:hAnsi="Times New Roman" w:cs="Times New Roman"/>
+          <w:sz w:val="24"/>
+          <w:szCs w:val="24"/>
+        </w:rPr>
+        <w:t>rar</w:t>
+      </w:r>
+      <w:proofErr w:type="spellEnd"/>
+      <w:r>
+        <w:rPr>
+          <w:rFonts w:ascii="Times New Roman" w:hAnsi="Times New Roman" w:cs="Times New Roman"/>
+          <w:sz w:val="24"/>
+          <w:szCs w:val="24"/>
+        </w:rPr>
+        <w:t xml:space="preserve"> para diminuir seu tamanho.</w:t>
       </w:r>
     </w:p>
     <w:p>
@@ -4761,15 +6813,27 @@
           <w:szCs w:val="24"/>
         </w:rPr>
       </w:pPr>
-      <w:r>
-        <w:rPr>
-          <w:rFonts w:ascii="Times New Roman" w:hAnsi="Times New Roman" w:cs="Times New Roman"/>
-          <w:b/>
-          <w:bCs/>
-          <w:sz w:val="24"/>
-          <w:szCs w:val="24"/>
-        </w:rPr>
-        <w:t>ii.</w:t>
+      <w:proofErr w:type="spellStart"/>
+      <w:r>
+        <w:rPr>
+          <w:rFonts w:ascii="Times New Roman" w:hAnsi="Times New Roman" w:cs="Times New Roman"/>
+          <w:b/>
+          <w:bCs/>
+          <w:sz w:val="24"/>
+          <w:szCs w:val="24"/>
+        </w:rPr>
+        <w:t>ii</w:t>
+      </w:r>
+      <w:proofErr w:type="spellEnd"/>
+      <w:r>
+        <w:rPr>
+          <w:rFonts w:ascii="Times New Roman" w:hAnsi="Times New Roman" w:cs="Times New Roman"/>
+          <w:b/>
+          <w:bCs/>
+          <w:sz w:val="24"/>
+          <w:szCs w:val="24"/>
+        </w:rPr>
+        <w:t>.</w:t>
       </w:r>
       <w:r>
         <w:rPr>
@@ -4787,55 +6851,9 @@
           <w:sz w:val="24"/>
           <w:szCs w:val="24"/>
         </w:rPr>
-        <w:t>no href=””</w:t>
-      </w:r>
-      <w:r>
-        <w:rPr>
-          <w:rFonts w:ascii="Times New Roman" w:hAnsi="Times New Roman" w:cs="Times New Roman"/>
-          <w:sz w:val="24"/>
-          <w:szCs w:val="24"/>
-        </w:rPr>
-        <w:t>, pois significa que é um link vazio</w:t>
-      </w:r>
-      <w:r>
-        <w:rPr>
-          <w:rFonts w:ascii="Times New Roman" w:hAnsi="Times New Roman" w:cs="Times New Roman"/>
-          <w:sz w:val="24"/>
-          <w:szCs w:val="24"/>
-        </w:rPr>
-        <w:t>.</w:t>
-      </w:r>
-    </w:p>
-    <w:p>
-      <w:pPr>
-        <w:pStyle w:val="PargrafodaLista"/>
-        <w:spacing w:line="360" w:lineRule="auto"/>
-        <w:ind w:left="1080"/>
-        <w:jc w:val="both"/>
-        <w:rPr>
-          <w:rFonts w:ascii="Times New Roman" w:hAnsi="Times New Roman" w:cs="Times New Roman"/>
-          <w:sz w:val="24"/>
-          <w:szCs w:val="24"/>
-        </w:rPr>
-      </w:pPr>
-      <w:r>
-        <w:rPr>
-          <w:rFonts w:ascii="Times New Roman" w:hAnsi="Times New Roman" w:cs="Times New Roman"/>
-          <w:b/>
-          <w:bCs/>
-          <w:sz w:val="24"/>
-          <w:szCs w:val="24"/>
-        </w:rPr>
-        <w:t>iii.</w:t>
-      </w:r>
-      <w:r>
-        <w:rPr>
-          <w:rFonts w:ascii="Times New Roman" w:hAnsi="Times New Roman" w:cs="Times New Roman"/>
-          <w:sz w:val="24"/>
-          <w:szCs w:val="24"/>
-        </w:rPr>
-        <w:t xml:space="preserve"> Existem parâmetros para que o download de algo possa ser feito: </w:t>
-      </w:r>
+        <w:t xml:space="preserve">no </w:t>
+      </w:r>
+      <w:proofErr w:type="spellStart"/>
       <w:r>
         <w:rPr>
           <w:rFonts w:ascii="Times New Roman" w:hAnsi="Times New Roman" w:cs="Times New Roman"/>
@@ -4844,16 +6862,9 @@
           <w:sz w:val="24"/>
           <w:szCs w:val="24"/>
         </w:rPr>
-        <w:t>download=”</w:t>
-      </w:r>
-      <w:r>
-        <w:rPr>
-          <w:rFonts w:ascii="Times New Roman" w:hAnsi="Times New Roman" w:cs="Times New Roman"/>
-          <w:sz w:val="24"/>
-          <w:szCs w:val="24"/>
-        </w:rPr>
-        <w:t>nome do arquivo a ser baixado</w:t>
-      </w:r>
+        <w:t>href</w:t>
+      </w:r>
+      <w:proofErr w:type="spellEnd"/>
       <w:r>
         <w:rPr>
           <w:rFonts w:ascii="Times New Roman" w:hAnsi="Times New Roman" w:cs="Times New Roman"/>
@@ -4862,15 +6873,66 @@
           <w:sz w:val="24"/>
           <w:szCs w:val="24"/>
         </w:rPr>
-        <w:t>”</w:t>
-      </w:r>
-      <w:r>
-        <w:rPr>
-          <w:rFonts w:ascii="Times New Roman" w:hAnsi="Times New Roman" w:cs="Times New Roman"/>
-          <w:sz w:val="24"/>
-          <w:szCs w:val="24"/>
-        </w:rPr>
-        <w:t xml:space="preserve">(não funciona no chrome); </w:t>
+        <w:t>=””</w:t>
+      </w:r>
+      <w:r>
+        <w:rPr>
+          <w:rFonts w:ascii="Times New Roman" w:hAnsi="Times New Roman" w:cs="Times New Roman"/>
+          <w:sz w:val="24"/>
+          <w:szCs w:val="24"/>
+        </w:rPr>
+        <w:t>, pois significa que é um link vazio</w:t>
+      </w:r>
+      <w:r>
+        <w:rPr>
+          <w:rFonts w:ascii="Times New Roman" w:hAnsi="Times New Roman" w:cs="Times New Roman"/>
+          <w:sz w:val="24"/>
+          <w:szCs w:val="24"/>
+        </w:rPr>
+        <w:t>.</w:t>
+      </w:r>
+    </w:p>
+    <w:p>
+      <w:pPr>
+        <w:pStyle w:val="PargrafodaLista"/>
+        <w:spacing w:line="360" w:lineRule="auto"/>
+        <w:ind w:left="1080"/>
+        <w:jc w:val="both"/>
+        <w:rPr>
+          <w:rFonts w:ascii="Times New Roman" w:hAnsi="Times New Roman" w:cs="Times New Roman"/>
+          <w:sz w:val="24"/>
+          <w:szCs w:val="24"/>
+        </w:rPr>
+      </w:pPr>
+      <w:proofErr w:type="spellStart"/>
+      <w:r>
+        <w:rPr>
+          <w:rFonts w:ascii="Times New Roman" w:hAnsi="Times New Roman" w:cs="Times New Roman"/>
+          <w:b/>
+          <w:bCs/>
+          <w:sz w:val="24"/>
+          <w:szCs w:val="24"/>
+        </w:rPr>
+        <w:t>iii</w:t>
+      </w:r>
+      <w:proofErr w:type="spellEnd"/>
+      <w:r>
+        <w:rPr>
+          <w:rFonts w:ascii="Times New Roman" w:hAnsi="Times New Roman" w:cs="Times New Roman"/>
+          <w:b/>
+          <w:bCs/>
+          <w:sz w:val="24"/>
+          <w:szCs w:val="24"/>
+        </w:rPr>
+        <w:t>.</w:t>
+      </w:r>
+      <w:r>
+        <w:rPr>
+          <w:rFonts w:ascii="Times New Roman" w:hAnsi="Times New Roman" w:cs="Times New Roman"/>
+          <w:sz w:val="24"/>
+          <w:szCs w:val="24"/>
+        </w:rPr>
+        <w:t xml:space="preserve"> Existem parâmetros para que o download de algo possa ser feito: </w:t>
       </w:r>
       <w:r>
         <w:rPr>
@@ -4880,23 +6942,15 @@
           <w:sz w:val="24"/>
           <w:szCs w:val="24"/>
         </w:rPr>
-        <w:t>type=”application/pdf”</w:t>
-      </w:r>
-      <w:r>
-        <w:rPr>
-          <w:rFonts w:ascii="Times New Roman" w:hAnsi="Times New Roman" w:cs="Times New Roman"/>
-          <w:sz w:val="24"/>
-          <w:szCs w:val="24"/>
-        </w:rPr>
-        <w:t>(em caso de pdf</w:t>
-      </w:r>
-      <w:r>
-        <w:rPr>
-          <w:rFonts w:ascii="Times New Roman" w:hAnsi="Times New Roman" w:cs="Times New Roman"/>
-          <w:sz w:val="24"/>
-          <w:szCs w:val="24"/>
-        </w:rPr>
-        <w:t xml:space="preserve"> e </w:t>
+        <w:t>download=”</w:t>
+      </w:r>
+      <w:r>
+        <w:rPr>
+          <w:rFonts w:ascii="Times New Roman" w:hAnsi="Times New Roman" w:cs="Times New Roman"/>
+          <w:sz w:val="24"/>
+          <w:szCs w:val="24"/>
+        </w:rPr>
+        <w:t>nome do arquivo a ser baixado</w:t>
       </w:r>
       <w:r>
         <w:rPr>
@@ -4906,6 +6960,122 @@
           <w:sz w:val="24"/>
           <w:szCs w:val="24"/>
         </w:rPr>
+        <w:t>”</w:t>
+      </w:r>
+      <w:r>
+        <w:rPr>
+          <w:rFonts w:ascii="Times New Roman" w:hAnsi="Times New Roman" w:cs="Times New Roman"/>
+          <w:sz w:val="24"/>
+          <w:szCs w:val="24"/>
+        </w:rPr>
+        <w:t xml:space="preserve">(não funciona no </w:t>
+      </w:r>
+      <w:proofErr w:type="spellStart"/>
+      <w:r>
+        <w:rPr>
+          <w:rFonts w:ascii="Times New Roman" w:hAnsi="Times New Roman" w:cs="Times New Roman"/>
+          <w:sz w:val="24"/>
+          <w:szCs w:val="24"/>
+        </w:rPr>
+        <w:t>chrome</w:t>
+      </w:r>
+      <w:proofErr w:type="spellEnd"/>
+      <w:r>
+        <w:rPr>
+          <w:rFonts w:ascii="Times New Roman" w:hAnsi="Times New Roman" w:cs="Times New Roman"/>
+          <w:sz w:val="24"/>
+          <w:szCs w:val="24"/>
+        </w:rPr>
+        <w:t xml:space="preserve">); </w:t>
+      </w:r>
+      <w:r>
+        <w:rPr>
+          <w:rFonts w:ascii="Times New Roman" w:hAnsi="Times New Roman" w:cs="Times New Roman"/>
+          <w:i/>
+          <w:iCs/>
+          <w:sz w:val="24"/>
+          <w:szCs w:val="24"/>
+        </w:rPr>
+        <w:t>type=”</w:t>
+      </w:r>
+      <w:proofErr w:type="spellStart"/>
+      <w:r>
+        <w:rPr>
+          <w:rFonts w:ascii="Times New Roman" w:hAnsi="Times New Roman" w:cs="Times New Roman"/>
+          <w:i/>
+          <w:iCs/>
+          <w:sz w:val="24"/>
+          <w:szCs w:val="24"/>
+        </w:rPr>
+        <w:t>application</w:t>
+      </w:r>
+      <w:proofErr w:type="spellEnd"/>
+      <w:r>
+        <w:rPr>
+          <w:rFonts w:ascii="Times New Roman" w:hAnsi="Times New Roman" w:cs="Times New Roman"/>
+          <w:i/>
+          <w:iCs/>
+          <w:sz w:val="24"/>
+          <w:szCs w:val="24"/>
+        </w:rPr>
+        <w:t>/</w:t>
+      </w:r>
+      <w:proofErr w:type="spellStart"/>
+      <w:r>
+        <w:rPr>
+          <w:rFonts w:ascii="Times New Roman" w:hAnsi="Times New Roman" w:cs="Times New Roman"/>
+          <w:i/>
+          <w:iCs/>
+          <w:sz w:val="24"/>
+          <w:szCs w:val="24"/>
+        </w:rPr>
+        <w:t>pdf</w:t>
+      </w:r>
+      <w:proofErr w:type="spellEnd"/>
+      <w:r>
+        <w:rPr>
+          <w:rFonts w:ascii="Times New Roman" w:hAnsi="Times New Roman" w:cs="Times New Roman"/>
+          <w:i/>
+          <w:iCs/>
+          <w:sz w:val="24"/>
+          <w:szCs w:val="24"/>
+        </w:rPr>
+        <w:t>”</w:t>
+      </w:r>
+      <w:r>
+        <w:rPr>
+          <w:rFonts w:ascii="Times New Roman" w:hAnsi="Times New Roman" w:cs="Times New Roman"/>
+          <w:sz w:val="24"/>
+          <w:szCs w:val="24"/>
+        </w:rPr>
+        <w:t xml:space="preserve">(em caso de </w:t>
+      </w:r>
+      <w:proofErr w:type="spellStart"/>
+      <w:r>
+        <w:rPr>
+          <w:rFonts w:ascii="Times New Roman" w:hAnsi="Times New Roman" w:cs="Times New Roman"/>
+          <w:sz w:val="24"/>
+          <w:szCs w:val="24"/>
+        </w:rPr>
+        <w:t>pdf</w:t>
+      </w:r>
+      <w:proofErr w:type="spellEnd"/>
+      <w:r>
+        <w:rPr>
+          <w:rFonts w:ascii="Times New Roman" w:hAnsi="Times New Roman" w:cs="Times New Roman"/>
+          <w:sz w:val="24"/>
+          <w:szCs w:val="24"/>
+        </w:rPr>
+        <w:t xml:space="preserve"> e </w:t>
+      </w:r>
+      <w:r>
+        <w:rPr>
+          <w:rFonts w:ascii="Times New Roman" w:hAnsi="Times New Roman" w:cs="Times New Roman"/>
+          <w:i/>
+          <w:iCs/>
+          <w:sz w:val="24"/>
+          <w:szCs w:val="24"/>
+        </w:rPr>
         <w:t>/zip</w:t>
       </w:r>
       <w:r>
@@ -4945,15 +7115,27 @@
           <w:szCs w:val="24"/>
         </w:rPr>
       </w:pPr>
-      <w:r>
-        <w:rPr>
-          <w:rFonts w:ascii="Times New Roman" w:hAnsi="Times New Roman" w:cs="Times New Roman"/>
-          <w:b/>
-          <w:bCs/>
-          <w:sz w:val="24"/>
-          <w:szCs w:val="24"/>
-        </w:rPr>
-        <w:t>iv.</w:t>
+      <w:proofErr w:type="spellStart"/>
+      <w:r>
+        <w:rPr>
+          <w:rFonts w:ascii="Times New Roman" w:hAnsi="Times New Roman" w:cs="Times New Roman"/>
+          <w:b/>
+          <w:bCs/>
+          <w:sz w:val="24"/>
+          <w:szCs w:val="24"/>
+        </w:rPr>
+        <w:t>iv</w:t>
+      </w:r>
+      <w:proofErr w:type="spellEnd"/>
+      <w:r>
+        <w:rPr>
+          <w:rFonts w:ascii="Times New Roman" w:hAnsi="Times New Roman" w:cs="Times New Roman"/>
+          <w:b/>
+          <w:bCs/>
+          <w:sz w:val="24"/>
+          <w:szCs w:val="24"/>
+        </w:rPr>
+        <w:t>.</w:t>
       </w:r>
       <w:r>
         <w:rPr>

</xml_diff>

<commit_message>
Finalizei ex 13 e tópico relacionado
Terminei o exercício 13 do capítulo 11 e o tópico no documento word que falo sobre áudios.
</commit_message>
<xml_diff>
--- a/Estudando HTML5 && CSS3.docx
+++ b/Estudando HTML5 && CSS3.docx
@@ -5631,6 +5631,1063 @@
         <w:t>.</w:t>
       </w:r>
     </w:p>
+    <w:p>
+      <w:pPr>
+        <w:spacing w:line="360" w:lineRule="auto"/>
+        <w:ind w:left="720"/>
+        <w:jc w:val="both"/>
+        <w:rPr>
+          <w:rFonts w:ascii="Times New Roman" w:hAnsi="Times New Roman" w:cs="Times New Roman"/>
+          <w:sz w:val="24"/>
+          <w:szCs w:val="24"/>
+        </w:rPr>
+      </w:pPr>
+    </w:p>
+    <w:p>
+      <w:pPr>
+        <w:pStyle w:val="PargrafodaLista"/>
+        <w:numPr>
+          <w:ilvl w:val="0"/>
+          <w:numId w:val="1"/>
+        </w:numPr>
+        <w:spacing w:line="360" w:lineRule="auto"/>
+        <w:jc w:val="both"/>
+        <w:rPr>
+          <w:rFonts w:ascii="Times New Roman" w:hAnsi="Times New Roman" w:cs="Times New Roman"/>
+          <w:sz w:val="24"/>
+          <w:szCs w:val="24"/>
+        </w:rPr>
+      </w:pPr>
+      <w:r>
+        <w:rPr>
+          <w:rFonts w:ascii="Times New Roman" w:hAnsi="Times New Roman" w:cs="Times New Roman"/>
+          <w:b/>
+          <w:bCs/>
+          <w:sz w:val="24"/>
+          <w:szCs w:val="24"/>
+        </w:rPr>
+        <w:t>Áudios:</w:t>
+      </w:r>
+    </w:p>
+    <w:p>
+      <w:pPr>
+        <w:pStyle w:val="PargrafodaLista"/>
+        <w:numPr>
+          <w:ilvl w:val="0"/>
+          <w:numId w:val="19"/>
+        </w:numPr>
+        <w:spacing w:line="360" w:lineRule="auto"/>
+        <w:jc w:val="both"/>
+        <w:rPr>
+          <w:rFonts w:ascii="Times New Roman" w:hAnsi="Times New Roman" w:cs="Times New Roman"/>
+          <w:sz w:val="24"/>
+          <w:szCs w:val="24"/>
+        </w:rPr>
+      </w:pPr>
+      <w:r>
+        <w:rPr>
+          <w:rFonts w:ascii="Times New Roman" w:hAnsi="Times New Roman" w:cs="Times New Roman"/>
+          <w:sz w:val="24"/>
+          <w:szCs w:val="24"/>
+        </w:rPr>
+        <w:t>Você pode baixar arquivos de áudio, sejam músicas ou efeitos sonoros, diretamente do youtube studios:</w:t>
+      </w:r>
+    </w:p>
+    <w:p>
+      <w:pPr>
+        <w:pStyle w:val="PargrafodaLista"/>
+        <w:spacing w:line="360" w:lineRule="auto"/>
+        <w:ind w:left="1080"/>
+        <w:jc w:val="both"/>
+        <w:rPr>
+          <w:rFonts w:ascii="Times New Roman" w:hAnsi="Times New Roman" w:cs="Times New Roman"/>
+          <w:sz w:val="24"/>
+          <w:szCs w:val="24"/>
+        </w:rPr>
+      </w:pPr>
+      <w:r>
+        <w:rPr>
+          <w:rFonts w:ascii="Times New Roman" w:hAnsi="Times New Roman" w:cs="Times New Roman"/>
+          <w:b/>
+          <w:bCs/>
+          <w:sz w:val="24"/>
+          <w:szCs w:val="24"/>
+        </w:rPr>
+        <w:t>i.</w:t>
+      </w:r>
+      <w:r>
+        <w:rPr>
+          <w:rFonts w:ascii="Times New Roman" w:hAnsi="Times New Roman" w:cs="Times New Roman"/>
+          <w:b/>
+          <w:bCs/>
+          <w:sz w:val="24"/>
+          <w:szCs w:val="24"/>
+        </w:rPr>
+        <w:t xml:space="preserve"> </w:t>
+      </w:r>
+      <w:r>
+        <w:rPr>
+          <w:rFonts w:ascii="Times New Roman" w:hAnsi="Times New Roman" w:cs="Times New Roman"/>
+          <w:sz w:val="24"/>
+          <w:szCs w:val="24"/>
+        </w:rPr>
+        <w:t>Clica no seu perfil -&gt; youtube studio -&gt; biblioteca.</w:t>
+      </w:r>
+      <w:r>
+        <w:rPr>
+          <w:rFonts w:ascii="Times New Roman" w:hAnsi="Times New Roman" w:cs="Times New Roman"/>
+          <w:sz w:val="24"/>
+          <w:szCs w:val="24"/>
+        </w:rPr>
+        <w:t xml:space="preserve"> Ou segue o link: </w:t>
+      </w:r>
+      <w:r>
+        <w:rPr>
+          <w:rFonts w:ascii="Times New Roman" w:hAnsi="Times New Roman" w:cs="Times New Roman"/>
+          <w:sz w:val="24"/>
+          <w:szCs w:val="24"/>
+        </w:rPr>
+        <w:t>https://studio.youtube.com/channel/UCB4ixf-AGcCUFoiLjSnVmYw/music</w:t>
+      </w:r>
+    </w:p>
+    <w:p>
+      <w:pPr>
+        <w:pStyle w:val="PargrafodaLista"/>
+        <w:spacing w:line="360" w:lineRule="auto"/>
+        <w:ind w:left="1080"/>
+        <w:jc w:val="both"/>
+        <w:rPr>
+          <w:rFonts w:ascii="Times New Roman" w:hAnsi="Times New Roman" w:cs="Times New Roman"/>
+          <w:sz w:val="24"/>
+          <w:szCs w:val="24"/>
+        </w:rPr>
+      </w:pPr>
+      <w:r>
+        <w:rPr>
+          <w:rFonts w:ascii="Times New Roman" w:hAnsi="Times New Roman" w:cs="Times New Roman"/>
+          <w:b/>
+          <w:bCs/>
+          <w:sz w:val="24"/>
+          <w:szCs w:val="24"/>
+        </w:rPr>
+        <w:t>ii.</w:t>
+      </w:r>
+      <w:r>
+        <w:rPr>
+          <w:rFonts w:ascii="Times New Roman" w:hAnsi="Times New Roman" w:cs="Times New Roman"/>
+          <w:sz w:val="24"/>
+          <w:szCs w:val="24"/>
+        </w:rPr>
+        <w:t xml:space="preserve"> Em filtros colocar ‘atribuição não necessária’ para não ficar colocando direitos autorais.</w:t>
+      </w:r>
+    </w:p>
+    <w:p>
+      <w:pPr>
+        <w:pStyle w:val="PargrafodaLista"/>
+        <w:spacing w:line="360" w:lineRule="auto"/>
+        <w:ind w:left="1080"/>
+        <w:jc w:val="both"/>
+        <w:rPr>
+          <w:rFonts w:ascii="Times New Roman" w:hAnsi="Times New Roman" w:cs="Times New Roman"/>
+          <w:sz w:val="24"/>
+          <w:szCs w:val="24"/>
+        </w:rPr>
+      </w:pPr>
+      <w:r>
+        <w:rPr>
+          <w:rFonts w:ascii="Times New Roman" w:hAnsi="Times New Roman" w:cs="Times New Roman"/>
+          <w:b/>
+          <w:bCs/>
+          <w:sz w:val="24"/>
+          <w:szCs w:val="24"/>
+        </w:rPr>
+        <w:t>iii.</w:t>
+      </w:r>
+      <w:r>
+        <w:rPr>
+          <w:rFonts w:ascii="Times New Roman" w:hAnsi="Times New Roman" w:cs="Times New Roman"/>
+          <w:sz w:val="24"/>
+          <w:szCs w:val="24"/>
+        </w:rPr>
+        <w:t xml:space="preserve"> </w:t>
+      </w:r>
+      <w:r>
+        <w:rPr>
+          <w:rFonts w:ascii="Times New Roman" w:hAnsi="Times New Roman" w:cs="Times New Roman"/>
+          <w:sz w:val="24"/>
+          <w:szCs w:val="24"/>
+        </w:rPr>
+        <w:t>Pode selecionar um arquivo mais específico selecionando o humor, categoria/faixa etária de pessoas, tempo de turação máx/min e o instrumental base da música/áudio.</w:t>
+      </w:r>
+    </w:p>
+    <w:p>
+      <w:pPr>
+        <w:pStyle w:val="PargrafodaLista"/>
+        <w:numPr>
+          <w:ilvl w:val="0"/>
+          <w:numId w:val="19"/>
+        </w:numPr>
+        <w:spacing w:line="360" w:lineRule="auto"/>
+        <w:jc w:val="both"/>
+        <w:rPr>
+          <w:rFonts w:ascii="Times New Roman" w:hAnsi="Times New Roman" w:cs="Times New Roman"/>
+          <w:sz w:val="24"/>
+          <w:szCs w:val="24"/>
+        </w:rPr>
+      </w:pPr>
+      <w:r>
+        <w:rPr>
+          <w:rFonts w:ascii="Times New Roman" w:hAnsi="Times New Roman" w:cs="Times New Roman"/>
+          <w:sz w:val="24"/>
+          <w:szCs w:val="24"/>
+        </w:rPr>
+        <w:t>Cuidado com áudios muito grandes para não pesar o site. Tudo o que foi falado sobre as imagens pode ser translocado para mídias no geral. Sempre deixar o site o mais otimizado possível.</w:t>
+      </w:r>
+    </w:p>
+    <w:p>
+      <w:pPr>
+        <w:pStyle w:val="PargrafodaLista"/>
+        <w:numPr>
+          <w:ilvl w:val="0"/>
+          <w:numId w:val="19"/>
+        </w:numPr>
+        <w:spacing w:line="360" w:lineRule="auto"/>
+        <w:jc w:val="both"/>
+        <w:rPr>
+          <w:rFonts w:ascii="Times New Roman" w:hAnsi="Times New Roman" w:cs="Times New Roman"/>
+          <w:sz w:val="24"/>
+          <w:szCs w:val="24"/>
+        </w:rPr>
+      </w:pPr>
+      <w:r>
+        <w:rPr>
+          <w:rFonts w:ascii="Times New Roman" w:hAnsi="Times New Roman" w:cs="Times New Roman"/>
+          <w:sz w:val="24"/>
+          <w:szCs w:val="24"/>
+        </w:rPr>
+        <w:t>Você também pode além de utilizar mídia do youtube studios, baixar algo que alguém te autorize.</w:t>
+      </w:r>
+    </w:p>
+    <w:p>
+      <w:pPr>
+        <w:pStyle w:val="PargrafodaLista"/>
+        <w:numPr>
+          <w:ilvl w:val="0"/>
+          <w:numId w:val="19"/>
+        </w:numPr>
+        <w:spacing w:line="360" w:lineRule="auto"/>
+        <w:jc w:val="both"/>
+        <w:rPr>
+          <w:rFonts w:ascii="Times New Roman" w:hAnsi="Times New Roman" w:cs="Times New Roman"/>
+          <w:sz w:val="24"/>
+          <w:szCs w:val="24"/>
+        </w:rPr>
+      </w:pPr>
+      <w:r>
+        <w:rPr>
+          <w:rFonts w:ascii="Times New Roman" w:hAnsi="Times New Roman" w:cs="Times New Roman"/>
+          <w:sz w:val="24"/>
+          <w:szCs w:val="24"/>
+        </w:rPr>
+        <w:t xml:space="preserve">Para adicionar o áudio, basta colocar a tag </w:t>
+      </w:r>
+      <w:r>
+        <w:rPr>
+          <w:rFonts w:ascii="Times New Roman" w:hAnsi="Times New Roman" w:cs="Times New Roman"/>
+          <w:i/>
+          <w:iCs/>
+          <w:sz w:val="24"/>
+          <w:szCs w:val="24"/>
+        </w:rPr>
+        <w:t>&lt;audio&gt;</w:t>
+      </w:r>
+      <w:r>
+        <w:rPr>
+          <w:rFonts w:ascii="Times New Roman" w:hAnsi="Times New Roman" w:cs="Times New Roman"/>
+          <w:sz w:val="24"/>
+          <w:szCs w:val="24"/>
+        </w:rPr>
+        <w:t>,</w:t>
+      </w:r>
+      <w:r>
+        <w:rPr>
+          <w:rFonts w:ascii="Times New Roman" w:hAnsi="Times New Roman" w:cs="Times New Roman"/>
+          <w:sz w:val="24"/>
+          <w:szCs w:val="24"/>
+        </w:rPr>
+        <w:t xml:space="preserve"> indicar a localização dele no parâmetro </w:t>
+      </w:r>
+      <w:r>
+        <w:rPr>
+          <w:rFonts w:ascii="Times New Roman" w:hAnsi="Times New Roman" w:cs="Times New Roman"/>
+          <w:i/>
+          <w:iCs/>
+          <w:sz w:val="24"/>
+          <w:szCs w:val="24"/>
+        </w:rPr>
+        <w:t>src=””</w:t>
+      </w:r>
+      <w:r>
+        <w:rPr>
+          <w:rFonts w:ascii="Times New Roman" w:hAnsi="Times New Roman" w:cs="Times New Roman"/>
+          <w:sz w:val="24"/>
+          <w:szCs w:val="24"/>
+        </w:rPr>
+        <w:t xml:space="preserve"> e adicionar o parâmetro </w:t>
+      </w:r>
+      <w:r>
+        <w:rPr>
+          <w:rFonts w:ascii="Times New Roman" w:hAnsi="Times New Roman" w:cs="Times New Roman"/>
+          <w:i/>
+          <w:iCs/>
+          <w:sz w:val="24"/>
+          <w:szCs w:val="24"/>
+        </w:rPr>
+        <w:t>autoplay</w:t>
+      </w:r>
+      <w:r>
+        <w:rPr>
+          <w:rFonts w:ascii="Times New Roman" w:hAnsi="Times New Roman" w:cs="Times New Roman"/>
+          <w:sz w:val="24"/>
+          <w:szCs w:val="24"/>
+        </w:rPr>
+        <w:t>, caso queira que o áudio inicie sozinho ao acessar a página</w:t>
+      </w:r>
+      <w:r>
+        <w:rPr>
+          <w:rFonts w:ascii="Times New Roman" w:hAnsi="Times New Roman" w:cs="Times New Roman"/>
+          <w:sz w:val="24"/>
+          <w:szCs w:val="24"/>
+        </w:rPr>
+        <w:t>.</w:t>
+      </w:r>
+    </w:p>
+    <w:p>
+      <w:pPr>
+        <w:pStyle w:val="PargrafodaLista"/>
+        <w:spacing w:line="360" w:lineRule="auto"/>
+        <w:ind w:left="1080"/>
+        <w:jc w:val="both"/>
+        <w:rPr>
+          <w:rFonts w:ascii="Times New Roman" w:hAnsi="Times New Roman" w:cs="Times New Roman"/>
+          <w:sz w:val="24"/>
+          <w:szCs w:val="24"/>
+        </w:rPr>
+      </w:pPr>
+      <w:r>
+        <w:rPr>
+          <w:rFonts w:ascii="Times New Roman" w:hAnsi="Times New Roman" w:cs="Times New Roman"/>
+          <w:b/>
+          <w:bCs/>
+          <w:sz w:val="24"/>
+          <w:szCs w:val="24"/>
+        </w:rPr>
+        <w:t>i.</w:t>
+      </w:r>
+      <w:r>
+        <w:rPr>
+          <w:rFonts w:ascii="Times New Roman" w:hAnsi="Times New Roman" w:cs="Times New Roman"/>
+          <w:sz w:val="24"/>
+          <w:szCs w:val="24"/>
+        </w:rPr>
+        <w:t xml:space="preserve"> Essa foi a maneira mais simples, porém, não funciona em todos os navegadores. No google chrome, por exemplo, não funciona.</w:t>
+      </w:r>
+    </w:p>
+    <w:p>
+      <w:pPr>
+        <w:pStyle w:val="PargrafodaLista"/>
+        <w:spacing w:line="360" w:lineRule="auto"/>
+        <w:ind w:left="1080"/>
+        <w:jc w:val="both"/>
+        <w:rPr>
+          <w:rFonts w:ascii="Times New Roman" w:hAnsi="Times New Roman" w:cs="Times New Roman"/>
+          <w:sz w:val="24"/>
+          <w:szCs w:val="24"/>
+        </w:rPr>
+      </w:pPr>
+      <w:r>
+        <w:rPr>
+          <w:rFonts w:ascii="Times New Roman" w:hAnsi="Times New Roman" w:cs="Times New Roman"/>
+          <w:b/>
+          <w:bCs/>
+          <w:sz w:val="24"/>
+          <w:szCs w:val="24"/>
+        </w:rPr>
+        <w:t>ii.</w:t>
+      </w:r>
+      <w:r>
+        <w:rPr>
+          <w:rFonts w:ascii="Times New Roman" w:hAnsi="Times New Roman" w:cs="Times New Roman"/>
+          <w:sz w:val="24"/>
+          <w:szCs w:val="24"/>
+        </w:rPr>
+        <w:t xml:space="preserve"> Utilizando o parâmetro </w:t>
+      </w:r>
+      <w:r>
+        <w:rPr>
+          <w:rFonts w:ascii="Times New Roman" w:hAnsi="Times New Roman" w:cs="Times New Roman"/>
+          <w:i/>
+          <w:iCs/>
+          <w:sz w:val="24"/>
+          <w:szCs w:val="24"/>
+        </w:rPr>
+        <w:t>controls</w:t>
+      </w:r>
+      <w:r>
+        <w:rPr>
+          <w:rFonts w:ascii="Times New Roman" w:hAnsi="Times New Roman" w:cs="Times New Roman"/>
+          <w:sz w:val="24"/>
+          <w:szCs w:val="24"/>
+        </w:rPr>
+        <w:t xml:space="preserve"> a barra de controle do áudio aparece e, dessa forma, é possível dar play no áudio.</w:t>
+      </w:r>
+    </w:p>
+    <w:p>
+      <w:pPr>
+        <w:pStyle w:val="PargrafodaLista"/>
+        <w:spacing w:line="360" w:lineRule="auto"/>
+        <w:ind w:left="1080"/>
+        <w:jc w:val="both"/>
+        <w:rPr>
+          <w:rFonts w:ascii="Times New Roman" w:hAnsi="Times New Roman" w:cs="Times New Roman"/>
+          <w:sz w:val="24"/>
+          <w:szCs w:val="24"/>
+        </w:rPr>
+      </w:pPr>
+      <w:r>
+        <w:rPr>
+          <w:rFonts w:ascii="Times New Roman" w:hAnsi="Times New Roman" w:cs="Times New Roman"/>
+          <w:b/>
+          <w:bCs/>
+          <w:sz w:val="24"/>
+          <w:szCs w:val="24"/>
+        </w:rPr>
+        <w:t>iii.</w:t>
+      </w:r>
+      <w:r>
+        <w:rPr>
+          <w:rFonts w:ascii="Times New Roman" w:hAnsi="Times New Roman" w:cs="Times New Roman"/>
+          <w:sz w:val="24"/>
+          <w:szCs w:val="24"/>
+        </w:rPr>
+        <w:t xml:space="preserve"> Muitos navegadores não são compatíveis com o formato mp3, nesse caso, pode-se formatar o arquivo para outra extensão, ou procurar outro áudio que possua um formato diferente.</w:t>
+      </w:r>
+    </w:p>
+    <w:p>
+      <w:pPr>
+        <w:pStyle w:val="PargrafodaLista"/>
+        <w:spacing w:line="360" w:lineRule="auto"/>
+        <w:ind w:left="1080"/>
+        <w:jc w:val="both"/>
+        <w:rPr>
+          <w:rFonts w:ascii="Times New Roman" w:hAnsi="Times New Roman" w:cs="Times New Roman"/>
+          <w:sz w:val="24"/>
+          <w:szCs w:val="24"/>
+        </w:rPr>
+      </w:pPr>
+      <w:r>
+        <w:rPr>
+          <w:rFonts w:ascii="Times New Roman" w:hAnsi="Times New Roman" w:cs="Times New Roman"/>
+          <w:b/>
+          <w:bCs/>
+          <w:sz w:val="24"/>
+          <w:szCs w:val="24"/>
+        </w:rPr>
+        <w:t>iv.</w:t>
+      </w:r>
+      <w:r>
+        <w:rPr>
+          <w:rFonts w:ascii="Times New Roman" w:hAnsi="Times New Roman" w:cs="Times New Roman"/>
+          <w:sz w:val="24"/>
+          <w:szCs w:val="24"/>
+        </w:rPr>
+        <w:t xml:space="preserve"> Se você quiser ter compatibilidade 100% com todos os navegadores, precisará adicionar o áudio de outra forma.</w:t>
+      </w:r>
+    </w:p>
+    <w:p>
+      <w:pPr>
+        <w:pStyle w:val="PargrafodaLista"/>
+        <w:numPr>
+          <w:ilvl w:val="0"/>
+          <w:numId w:val="19"/>
+        </w:numPr>
+        <w:spacing w:line="360" w:lineRule="auto"/>
+        <w:jc w:val="both"/>
+        <w:rPr>
+          <w:rFonts w:ascii="Times New Roman" w:hAnsi="Times New Roman" w:cs="Times New Roman"/>
+          <w:i/>
+          <w:iCs/>
+          <w:sz w:val="24"/>
+          <w:szCs w:val="24"/>
+        </w:rPr>
+      </w:pPr>
+      <w:r>
+        <w:rPr>
+          <w:rFonts w:ascii="Times New Roman" w:hAnsi="Times New Roman" w:cs="Times New Roman"/>
+          <w:sz w:val="24"/>
+          <w:szCs w:val="24"/>
+        </w:rPr>
+        <w:t xml:space="preserve">Outro meio de adicionar áudios é dirar o parâmetro </w:t>
+      </w:r>
+      <w:r>
+        <w:rPr>
+          <w:rFonts w:ascii="Times New Roman" w:hAnsi="Times New Roman" w:cs="Times New Roman"/>
+          <w:i/>
+          <w:iCs/>
+          <w:sz w:val="24"/>
+          <w:szCs w:val="24"/>
+        </w:rPr>
+        <w:t>src=””</w:t>
+      </w:r>
+      <w:r>
+        <w:rPr>
+          <w:rFonts w:ascii="Times New Roman" w:hAnsi="Times New Roman" w:cs="Times New Roman"/>
+          <w:sz w:val="24"/>
+          <w:szCs w:val="24"/>
+        </w:rPr>
+        <w:t xml:space="preserve"> da tag </w:t>
+      </w:r>
+      <w:r>
+        <w:rPr>
+          <w:rFonts w:ascii="Times New Roman" w:hAnsi="Times New Roman" w:cs="Times New Roman"/>
+          <w:i/>
+          <w:iCs/>
+          <w:sz w:val="24"/>
+          <w:szCs w:val="24"/>
+        </w:rPr>
+        <w:t>&lt;audio&gt;</w:t>
+      </w:r>
+      <w:r>
+        <w:rPr>
+          <w:rFonts w:ascii="Times New Roman" w:hAnsi="Times New Roman" w:cs="Times New Roman"/>
+          <w:sz w:val="24"/>
+          <w:szCs w:val="24"/>
+        </w:rPr>
+        <w:t xml:space="preserve"> e dentro da tag colcoar outra tag: </w:t>
+      </w:r>
+      <w:r>
+        <w:rPr>
+          <w:rFonts w:ascii="Times New Roman" w:hAnsi="Times New Roman" w:cs="Times New Roman"/>
+          <w:i/>
+          <w:iCs/>
+          <w:sz w:val="24"/>
+          <w:szCs w:val="24"/>
+        </w:rPr>
+        <w:t>source:src</w:t>
+      </w:r>
+      <w:r>
+        <w:rPr>
+          <w:rFonts w:ascii="Times New Roman" w:hAnsi="Times New Roman" w:cs="Times New Roman"/>
+          <w:i/>
+          <w:iCs/>
+          <w:sz w:val="24"/>
+          <w:szCs w:val="24"/>
+        </w:rPr>
+        <w:t xml:space="preserve"> </w:t>
+      </w:r>
+      <w:r>
+        <w:rPr>
+          <w:rFonts w:ascii="Times New Roman" w:hAnsi="Times New Roman" w:cs="Times New Roman"/>
+          <w:sz w:val="24"/>
+          <w:szCs w:val="24"/>
+        </w:rPr>
+        <w:t>(&lt;source src=”” type=””&gt;)</w:t>
+      </w:r>
+    </w:p>
+    <w:p>
+      <w:pPr>
+        <w:pStyle w:val="PargrafodaLista"/>
+        <w:spacing w:line="360" w:lineRule="auto"/>
+        <w:ind w:left="1080"/>
+        <w:jc w:val="both"/>
+        <w:rPr>
+          <w:rFonts w:ascii="Times New Roman" w:hAnsi="Times New Roman" w:cs="Times New Roman"/>
+          <w:sz w:val="24"/>
+          <w:szCs w:val="24"/>
+        </w:rPr>
+      </w:pPr>
+      <w:r>
+        <w:rPr>
+          <w:rFonts w:ascii="Times New Roman" w:hAnsi="Times New Roman" w:cs="Times New Roman"/>
+          <w:b/>
+          <w:bCs/>
+          <w:sz w:val="24"/>
+          <w:szCs w:val="24"/>
+        </w:rPr>
+        <w:lastRenderedPageBreak/>
+        <w:t>i.</w:t>
+      </w:r>
+      <w:r>
+        <w:rPr>
+          <w:rFonts w:ascii="Times New Roman" w:hAnsi="Times New Roman" w:cs="Times New Roman"/>
+          <w:sz w:val="24"/>
+          <w:szCs w:val="24"/>
+        </w:rPr>
+        <w:t xml:space="preserve"> No parâmetro </w:t>
+      </w:r>
+      <w:r>
+        <w:rPr>
+          <w:rFonts w:ascii="Times New Roman" w:hAnsi="Times New Roman" w:cs="Times New Roman"/>
+          <w:i/>
+          <w:iCs/>
+          <w:sz w:val="24"/>
+          <w:szCs w:val="24"/>
+        </w:rPr>
+        <w:t>type=””</w:t>
+      </w:r>
+      <w:r>
+        <w:rPr>
+          <w:rFonts w:ascii="Times New Roman" w:hAnsi="Times New Roman" w:cs="Times New Roman"/>
+          <w:sz w:val="24"/>
+          <w:szCs w:val="24"/>
+        </w:rPr>
+        <w:t xml:space="preserve"> existem alguns formatos de mídia que podem ser adicionados:</w:t>
+      </w:r>
+    </w:p>
+    <w:p>
+      <w:pPr>
+        <w:pStyle w:val="PargrafodaLista"/>
+        <w:spacing w:line="360" w:lineRule="auto"/>
+        <w:ind w:left="1080" w:firstLine="336"/>
+        <w:jc w:val="both"/>
+        <w:rPr>
+          <w:rFonts w:ascii="Times New Roman" w:hAnsi="Times New Roman" w:cs="Times New Roman"/>
+          <w:sz w:val="24"/>
+          <w:szCs w:val="24"/>
+        </w:rPr>
+      </w:pPr>
+      <w:r>
+        <w:rPr>
+          <w:rFonts w:ascii="Times New Roman" w:hAnsi="Times New Roman" w:cs="Times New Roman"/>
+          <w:b/>
+          <w:bCs/>
+          <w:sz w:val="24"/>
+          <w:szCs w:val="24"/>
+        </w:rPr>
+        <w:t>-</w:t>
+      </w:r>
+      <w:r>
+        <w:rPr>
+          <w:rFonts w:ascii="Times New Roman" w:hAnsi="Times New Roman" w:cs="Times New Roman"/>
+          <w:sz w:val="24"/>
+          <w:szCs w:val="24"/>
+        </w:rPr>
+        <w:t xml:space="preserve"> Para MP3: audio/mpeg</w:t>
+      </w:r>
+    </w:p>
+    <w:p>
+      <w:pPr>
+        <w:pStyle w:val="PargrafodaLista"/>
+        <w:spacing w:line="360" w:lineRule="auto"/>
+        <w:ind w:left="1080" w:firstLine="336"/>
+        <w:jc w:val="both"/>
+        <w:rPr>
+          <w:rFonts w:ascii="Times New Roman" w:hAnsi="Times New Roman" w:cs="Times New Roman"/>
+          <w:sz w:val="24"/>
+          <w:szCs w:val="24"/>
+        </w:rPr>
+      </w:pPr>
+      <w:r>
+        <w:rPr>
+          <w:rFonts w:ascii="Times New Roman" w:hAnsi="Times New Roman" w:cs="Times New Roman"/>
+          <w:b/>
+          <w:bCs/>
+          <w:sz w:val="24"/>
+          <w:szCs w:val="24"/>
+        </w:rPr>
+        <w:t>-</w:t>
+      </w:r>
+      <w:r>
+        <w:rPr>
+          <w:rFonts w:ascii="Times New Roman" w:hAnsi="Times New Roman" w:cs="Times New Roman"/>
+          <w:sz w:val="24"/>
+          <w:szCs w:val="24"/>
+        </w:rPr>
+        <w:t xml:space="preserve"> Para OGG: audio/ogg</w:t>
+      </w:r>
+    </w:p>
+    <w:p>
+      <w:pPr>
+        <w:pStyle w:val="PargrafodaLista"/>
+        <w:spacing w:line="360" w:lineRule="auto"/>
+        <w:ind w:left="1080" w:firstLine="336"/>
+        <w:jc w:val="both"/>
+        <w:rPr>
+          <w:rFonts w:ascii="Times New Roman" w:hAnsi="Times New Roman" w:cs="Times New Roman"/>
+          <w:sz w:val="24"/>
+          <w:szCs w:val="24"/>
+        </w:rPr>
+      </w:pPr>
+      <w:r>
+        <w:rPr>
+          <w:rFonts w:ascii="Times New Roman" w:hAnsi="Times New Roman" w:cs="Times New Roman"/>
+          <w:b/>
+          <w:bCs/>
+          <w:sz w:val="24"/>
+          <w:szCs w:val="24"/>
+        </w:rPr>
+        <w:t>-</w:t>
+      </w:r>
+      <w:r>
+        <w:rPr>
+          <w:rFonts w:ascii="Times New Roman" w:hAnsi="Times New Roman" w:cs="Times New Roman"/>
+          <w:sz w:val="24"/>
+          <w:szCs w:val="24"/>
+        </w:rPr>
+        <w:t xml:space="preserve"> Para WAV: audio/wav</w:t>
+      </w:r>
+    </w:p>
+    <w:p>
+      <w:pPr>
+        <w:pStyle w:val="PargrafodaLista"/>
+        <w:spacing w:line="360" w:lineRule="auto"/>
+        <w:ind w:left="1080"/>
+        <w:jc w:val="both"/>
+        <w:rPr>
+          <w:rFonts w:ascii="Times New Roman" w:hAnsi="Times New Roman" w:cs="Times New Roman"/>
+          <w:sz w:val="24"/>
+          <w:szCs w:val="24"/>
+        </w:rPr>
+      </w:pPr>
+      <w:r>
+        <w:rPr>
+          <w:rFonts w:ascii="Times New Roman" w:hAnsi="Times New Roman" w:cs="Times New Roman"/>
+          <w:sz w:val="24"/>
+          <w:szCs w:val="24"/>
+        </w:rPr>
+        <w:t>*no mesmo site utilizado para os formatos de imagens (iana....) você consegue encontrar os formatos para os áudios.</w:t>
+      </w:r>
+    </w:p>
+    <w:p>
+      <w:pPr>
+        <w:pStyle w:val="PargrafodaLista"/>
+        <w:spacing w:line="360" w:lineRule="auto"/>
+        <w:ind w:left="1080"/>
+        <w:jc w:val="both"/>
+        <w:rPr>
+          <w:rFonts w:ascii="Times New Roman" w:hAnsi="Times New Roman" w:cs="Times New Roman"/>
+          <w:sz w:val="24"/>
+          <w:szCs w:val="24"/>
+        </w:rPr>
+      </w:pPr>
+      <w:r>
+        <w:rPr>
+          <w:rFonts w:ascii="Times New Roman" w:hAnsi="Times New Roman" w:cs="Times New Roman"/>
+          <w:b/>
+          <w:bCs/>
+          <w:sz w:val="24"/>
+          <w:szCs w:val="24"/>
+        </w:rPr>
+        <w:t>ii.</w:t>
+      </w:r>
+      <w:r>
+        <w:rPr>
+          <w:rFonts w:ascii="Times New Roman" w:hAnsi="Times New Roman" w:cs="Times New Roman"/>
+          <w:sz w:val="24"/>
+          <w:szCs w:val="24"/>
+        </w:rPr>
+        <w:t xml:space="preserve"> Você pode colocar diversas tags &lt;sources&gt;, mas sempre se lembre que a ordem é importante, ou seja, se o primeiro source for mp3, primeiramente ele irá tentar carregar o áudio em mp3, e depois o que estiver na sequência até conseguir executar um deles. Se for wav, primeiramente em wav e depois os outros, e assim por diante.</w:t>
+      </w:r>
+    </w:p>
+    <w:p>
+      <w:pPr>
+        <w:pStyle w:val="PargrafodaLista"/>
+        <w:spacing w:line="360" w:lineRule="auto"/>
+        <w:ind w:left="1080"/>
+        <w:jc w:val="both"/>
+        <w:rPr>
+          <w:rFonts w:ascii="Times New Roman" w:hAnsi="Times New Roman" w:cs="Times New Roman"/>
+          <w:sz w:val="24"/>
+          <w:szCs w:val="24"/>
+        </w:rPr>
+      </w:pPr>
+      <w:r>
+        <w:rPr>
+          <w:rFonts w:ascii="Times New Roman" w:hAnsi="Times New Roman" w:cs="Times New Roman"/>
+          <w:b/>
+          <w:bCs/>
+          <w:sz w:val="24"/>
+          <w:szCs w:val="24"/>
+        </w:rPr>
+        <w:t>iii.</w:t>
+      </w:r>
+      <w:r>
+        <w:rPr>
+          <w:rFonts w:ascii="Times New Roman" w:hAnsi="Times New Roman" w:cs="Times New Roman"/>
+          <w:sz w:val="24"/>
+          <w:szCs w:val="24"/>
+        </w:rPr>
+        <w:t xml:space="preserve"> Você também pode adicionar outras tags dentro da tag &lt;áudio&gt;, como por exemplo &lt;p&gt;, &lt;img&gt; e &lt;a&gt;. Desse modo se o navegador não conseguir reproduzir nenhum áudio, ele irá exibir a mensagem colocada no &lt;p&gt;, juntamente com links/imagens que também foram associadas. Um exemplo é vc colocar o link para download do áudio em mp3 (ou qualquer outro formato), dessa forma, se o navegador não puder executar o áudio, o usuário pode baixar ele em mp3 para poder ouvir, caso queira.</w:t>
+      </w:r>
+    </w:p>
+    <w:p>
+      <w:pPr>
+        <w:pStyle w:val="PargrafodaLista"/>
+        <w:numPr>
+          <w:ilvl w:val="0"/>
+          <w:numId w:val="19"/>
+        </w:numPr>
+        <w:spacing w:line="360" w:lineRule="auto"/>
+        <w:jc w:val="both"/>
+        <w:rPr>
+          <w:rFonts w:ascii="Times New Roman" w:hAnsi="Times New Roman" w:cs="Times New Roman"/>
+          <w:sz w:val="24"/>
+          <w:szCs w:val="24"/>
+        </w:rPr>
+      </w:pPr>
+      <w:r>
+        <w:rPr>
+          <w:rFonts w:ascii="Times New Roman" w:hAnsi="Times New Roman" w:cs="Times New Roman"/>
+          <w:sz w:val="24"/>
+          <w:szCs w:val="24"/>
+        </w:rPr>
+        <w:t xml:space="preserve">Outro parâmetro que pode ser adicionado na tag &lt;áudio&gt; é o </w:t>
+      </w:r>
+      <w:r>
+        <w:rPr>
+          <w:rFonts w:ascii="Times New Roman" w:hAnsi="Times New Roman" w:cs="Times New Roman"/>
+          <w:i/>
+          <w:iCs/>
+          <w:sz w:val="24"/>
+          <w:szCs w:val="24"/>
+        </w:rPr>
+        <w:t>preload=””</w:t>
+      </w:r>
+      <w:r>
+        <w:rPr>
+          <w:rFonts w:ascii="Times New Roman" w:hAnsi="Times New Roman" w:cs="Times New Roman"/>
+          <w:sz w:val="24"/>
+          <w:szCs w:val="24"/>
+        </w:rPr>
+        <w:t>.</w:t>
+      </w:r>
+    </w:p>
+    <w:p>
+      <w:pPr>
+        <w:pStyle w:val="PargrafodaLista"/>
+        <w:spacing w:line="360" w:lineRule="auto"/>
+        <w:ind w:left="1080"/>
+        <w:jc w:val="both"/>
+        <w:rPr>
+          <w:rFonts w:ascii="Times New Roman" w:hAnsi="Times New Roman" w:cs="Times New Roman"/>
+          <w:sz w:val="24"/>
+          <w:szCs w:val="24"/>
+        </w:rPr>
+      </w:pPr>
+      <w:r>
+        <w:rPr>
+          <w:rFonts w:ascii="Times New Roman" w:hAnsi="Times New Roman" w:cs="Times New Roman"/>
+          <w:b/>
+          <w:bCs/>
+          <w:sz w:val="24"/>
+          <w:szCs w:val="24"/>
+        </w:rPr>
+        <w:t>i.</w:t>
+      </w:r>
+      <w:r>
+        <w:rPr>
+          <w:rFonts w:ascii="Times New Roman" w:hAnsi="Times New Roman" w:cs="Times New Roman"/>
+          <w:sz w:val="24"/>
+          <w:szCs w:val="24"/>
+        </w:rPr>
+        <w:t xml:space="preserve"> Ele oferece 3 opções:</w:t>
+      </w:r>
+    </w:p>
+    <w:p>
+      <w:pPr>
+        <w:pStyle w:val="PargrafodaLista"/>
+        <w:spacing w:line="360" w:lineRule="auto"/>
+        <w:ind w:left="1080" w:firstLine="336"/>
+        <w:jc w:val="both"/>
+        <w:rPr>
+          <w:rFonts w:ascii="Times New Roman" w:hAnsi="Times New Roman" w:cs="Times New Roman"/>
+          <w:sz w:val="24"/>
+          <w:szCs w:val="24"/>
+        </w:rPr>
+      </w:pPr>
+      <w:r>
+        <w:rPr>
+          <w:rFonts w:ascii="Times New Roman" w:hAnsi="Times New Roman" w:cs="Times New Roman"/>
+          <w:b/>
+          <w:bCs/>
+          <w:sz w:val="24"/>
+          <w:szCs w:val="24"/>
+        </w:rPr>
+        <w:t xml:space="preserve">- </w:t>
+      </w:r>
+      <w:r>
+        <w:rPr>
+          <w:rFonts w:ascii="Times New Roman" w:hAnsi="Times New Roman" w:cs="Times New Roman"/>
+          <w:sz w:val="24"/>
+          <w:szCs w:val="24"/>
+        </w:rPr>
+        <w:t>auto: é o padrão. Se selecionado ele só vai considerar que o site terminou de carregar depois que você carregar todo o áudio também. Se for um arquivo de um podcast com 32mB por exemplo, se torna algo perigoso, já que o áudio leva muito tempo para poder carregar devido ao seu tamanho.</w:t>
+      </w:r>
+    </w:p>
+    <w:p>
+      <w:pPr>
+        <w:pStyle w:val="PargrafodaLista"/>
+        <w:spacing w:line="360" w:lineRule="auto"/>
+        <w:ind w:left="1080" w:firstLine="336"/>
+        <w:jc w:val="both"/>
+        <w:rPr>
+          <w:rFonts w:ascii="Times New Roman" w:hAnsi="Times New Roman" w:cs="Times New Roman"/>
+          <w:sz w:val="24"/>
+          <w:szCs w:val="24"/>
+        </w:rPr>
+      </w:pPr>
+      <w:r>
+        <w:rPr>
+          <w:rFonts w:ascii="Times New Roman" w:hAnsi="Times New Roman" w:cs="Times New Roman"/>
+          <w:b/>
+          <w:bCs/>
+          <w:sz w:val="24"/>
+          <w:szCs w:val="24"/>
+        </w:rPr>
+        <w:t xml:space="preserve">- </w:t>
+      </w:r>
+      <w:r>
+        <w:rPr>
+          <w:rFonts w:ascii="Times New Roman" w:hAnsi="Times New Roman" w:cs="Times New Roman"/>
+          <w:sz w:val="24"/>
+          <w:szCs w:val="24"/>
+        </w:rPr>
+        <w:t xml:space="preserve">metadata: </w:t>
+      </w:r>
+      <w:r>
+        <w:rPr>
+          <w:rFonts w:ascii="Times New Roman" w:hAnsi="Times New Roman" w:cs="Times New Roman"/>
+          <w:sz w:val="24"/>
+          <w:szCs w:val="24"/>
+        </w:rPr>
+        <w:t>Carrega só o nome do arquivo e algumas informações, tipo data, duração etc...</w:t>
+      </w:r>
+    </w:p>
+    <w:p>
+      <w:pPr>
+        <w:pStyle w:val="PargrafodaLista"/>
+        <w:spacing w:line="360" w:lineRule="auto"/>
+        <w:ind w:left="1080" w:firstLine="336"/>
+        <w:jc w:val="both"/>
+        <w:rPr>
+          <w:rFonts w:ascii="Times New Roman" w:hAnsi="Times New Roman" w:cs="Times New Roman"/>
+          <w:sz w:val="24"/>
+          <w:szCs w:val="24"/>
+        </w:rPr>
+      </w:pPr>
+      <w:r>
+        <w:rPr>
+          <w:rFonts w:ascii="Times New Roman" w:hAnsi="Times New Roman" w:cs="Times New Roman"/>
+          <w:b/>
+          <w:bCs/>
+          <w:sz w:val="24"/>
+          <w:szCs w:val="24"/>
+        </w:rPr>
+        <w:t>-</w:t>
+      </w:r>
+      <w:r>
+        <w:rPr>
+          <w:rFonts w:ascii="Times New Roman" w:hAnsi="Times New Roman" w:cs="Times New Roman"/>
+          <w:sz w:val="24"/>
+          <w:szCs w:val="24"/>
+        </w:rPr>
+        <w:t xml:space="preserve"> none: </w:t>
+      </w:r>
+      <w:r>
+        <w:rPr>
+          <w:rFonts w:ascii="Times New Roman" w:hAnsi="Times New Roman" w:cs="Times New Roman"/>
+          <w:sz w:val="24"/>
+          <w:szCs w:val="24"/>
+        </w:rPr>
+        <w:t>Não carrega absolutamente nada.</w:t>
+      </w:r>
+      <w:r>
+        <w:rPr>
+          <w:rFonts w:ascii="Times New Roman" w:hAnsi="Times New Roman" w:cs="Times New Roman"/>
+          <w:sz w:val="24"/>
+          <w:szCs w:val="24"/>
+        </w:rPr>
+        <w:t xml:space="preserve"> Só quando o play é apertado nos controles.</w:t>
+      </w:r>
+    </w:p>
+    <w:p>
+      <w:pPr>
+        <w:pStyle w:val="PargrafodaLista"/>
+        <w:spacing w:line="360" w:lineRule="auto"/>
+        <w:jc w:val="both"/>
+        <w:rPr>
+          <w:rFonts w:ascii="Times New Roman" w:hAnsi="Times New Roman" w:cs="Times New Roman"/>
+          <w:sz w:val="24"/>
+          <w:szCs w:val="24"/>
+        </w:rPr>
+      </w:pPr>
+      <w:r>
+        <w:rPr>
+          <w:rFonts w:ascii="Times New Roman" w:hAnsi="Times New Roman" w:cs="Times New Roman"/>
+          <w:b/>
+          <w:bCs/>
+          <w:sz w:val="24"/>
+          <w:szCs w:val="24"/>
+        </w:rPr>
+        <w:t xml:space="preserve">g. </w:t>
+      </w:r>
+      <w:r>
+        <w:rPr>
+          <w:rFonts w:ascii="Times New Roman" w:hAnsi="Times New Roman" w:cs="Times New Roman"/>
+          <w:sz w:val="24"/>
+          <w:szCs w:val="24"/>
+        </w:rPr>
+        <w:t>Parâmetro</w:t>
+      </w:r>
+      <w:r>
+        <w:rPr>
+          <w:rFonts w:ascii="Times New Roman" w:hAnsi="Times New Roman" w:cs="Times New Roman"/>
+          <w:b/>
+          <w:bCs/>
+          <w:sz w:val="24"/>
+          <w:szCs w:val="24"/>
+        </w:rPr>
+        <w:t xml:space="preserve"> </w:t>
+      </w:r>
+      <w:r>
+        <w:rPr>
+          <w:rFonts w:ascii="Times New Roman" w:hAnsi="Times New Roman" w:cs="Times New Roman"/>
+          <w:sz w:val="24"/>
+          <w:szCs w:val="24"/>
+        </w:rPr>
+        <w:t>loop: Autoexplicativo.</w:t>
+      </w:r>
+    </w:p>
+    <w:p>
+      <w:pPr>
+        <w:pStyle w:val="PargrafodaLista"/>
+        <w:spacing w:line="360" w:lineRule="auto"/>
+        <w:jc w:val="both"/>
+        <w:rPr>
+          <w:rFonts w:ascii="Times New Roman" w:hAnsi="Times New Roman" w:cs="Times New Roman"/>
+          <w:sz w:val="24"/>
+          <w:szCs w:val="24"/>
+        </w:rPr>
+      </w:pPr>
+      <w:r>
+        <w:rPr>
+          <w:rFonts w:ascii="Times New Roman" w:hAnsi="Times New Roman" w:cs="Times New Roman"/>
+          <w:b/>
+          <w:bCs/>
+          <w:sz w:val="24"/>
+          <w:szCs w:val="24"/>
+        </w:rPr>
+        <w:t>h.</w:t>
+      </w:r>
+      <w:r>
+        <w:rPr>
+          <w:rFonts w:ascii="Times New Roman" w:hAnsi="Times New Roman" w:cs="Times New Roman"/>
+          <w:sz w:val="24"/>
+          <w:szCs w:val="24"/>
+        </w:rPr>
+        <w:t xml:space="preserve"> Evitar utilizar arquivos WAV. São extremamente pesados.</w:t>
+      </w:r>
+    </w:p>
     <w:sectPr>
       <w:pgSz w:w="11906" w:h="16838"/>
       <w:pgMar w:top="1417" w:right="1701" w:bottom="1417" w:left="1701" w:header="708" w:footer="708" w:gutter="0"/>
@@ -5646,7 +6703,7 @@
   <w:abstractNum w:abstractNumId="0" w15:restartNumberingAfterBreak="0">
     <w:nsid w:val="078B7F05"/>
     <w:multiLevelType w:val="multilevel"/>
-    <w:tmpl w:val="D94A6B14"/>
+    <w:tmpl w:val="8C5E94D6"/>
     <w:lvl w:ilvl="0">
       <w:start w:val="1"/>
       <w:numFmt w:val="decimal"/>
@@ -5654,216 +6711,6 @@
       <w:lvlJc w:val="left"/>
       <w:pPr>
         <w:ind w:left="720" w:hanging="360"/>
-      </w:pPr>
-      <w:rPr>
-        <w:rFonts w:hint="default"/>
-      </w:rPr>
-    </w:lvl>
-    <w:lvl w:ilvl="1">
-      <w:start w:val="1"/>
-      <w:numFmt w:val="lowerLetter"/>
-      <w:isLgl/>
-      <w:lvlText w:val="%2."/>
-      <w:lvlJc w:val="left"/>
-      <w:pPr>
-        <w:ind w:left="720" w:hanging="360"/>
-      </w:pPr>
-      <w:rPr>
-        <w:rFonts w:ascii="Times New Roman" w:eastAsiaTheme="minorHAnsi" w:hAnsi="Times New Roman" w:cs="Times New Roman"/>
-      </w:rPr>
-    </w:lvl>
-    <w:lvl w:ilvl="2">
-      <w:start w:val="1"/>
-      <w:numFmt w:val="decimal"/>
-      <w:isLgl/>
-      <w:lvlText w:val="%1.%2.%3"/>
-      <w:lvlJc w:val="left"/>
-      <w:pPr>
-        <w:ind w:left="1080" w:hanging="720"/>
-      </w:pPr>
-      <w:rPr>
-        <w:rFonts w:hint="default"/>
-      </w:rPr>
-    </w:lvl>
-    <w:lvl w:ilvl="3">
-      <w:start w:val="1"/>
-      <w:numFmt w:val="decimal"/>
-      <w:isLgl/>
-      <w:lvlText w:val="%1.%2.%3.%4"/>
-      <w:lvlJc w:val="left"/>
-      <w:pPr>
-        <w:ind w:left="1080" w:hanging="720"/>
-      </w:pPr>
-      <w:rPr>
-        <w:rFonts w:hint="default"/>
-      </w:rPr>
-    </w:lvl>
-    <w:lvl w:ilvl="4">
-      <w:start w:val="1"/>
-      <w:numFmt w:val="decimal"/>
-      <w:isLgl/>
-      <w:lvlText w:val="%1.%2.%3.%4.%5"/>
-      <w:lvlJc w:val="left"/>
-      <w:pPr>
-        <w:ind w:left="1440" w:hanging="1080"/>
-      </w:pPr>
-      <w:rPr>
-        <w:rFonts w:hint="default"/>
-      </w:rPr>
-    </w:lvl>
-    <w:lvl w:ilvl="5">
-      <w:start w:val="1"/>
-      <w:numFmt w:val="decimal"/>
-      <w:isLgl/>
-      <w:lvlText w:val="%1.%2.%3.%4.%5.%6"/>
-      <w:lvlJc w:val="left"/>
-      <w:pPr>
-        <w:ind w:left="1440" w:hanging="1080"/>
-      </w:pPr>
-      <w:rPr>
-        <w:rFonts w:hint="default"/>
-      </w:rPr>
-    </w:lvl>
-    <w:lvl w:ilvl="6">
-      <w:start w:val="1"/>
-      <w:numFmt w:val="decimal"/>
-      <w:isLgl/>
-      <w:lvlText w:val="%1.%2.%3.%4.%5.%6.%7"/>
-      <w:lvlJc w:val="left"/>
-      <w:pPr>
-        <w:ind w:left="1800" w:hanging="1440"/>
-      </w:pPr>
-      <w:rPr>
-        <w:rFonts w:hint="default"/>
-      </w:rPr>
-    </w:lvl>
-    <w:lvl w:ilvl="7">
-      <w:start w:val="1"/>
-      <w:numFmt w:val="decimal"/>
-      <w:isLgl/>
-      <w:lvlText w:val="%1.%2.%3.%4.%5.%6.%7.%8"/>
-      <w:lvlJc w:val="left"/>
-      <w:pPr>
-        <w:ind w:left="1800" w:hanging="1440"/>
-      </w:pPr>
-      <w:rPr>
-        <w:rFonts w:hint="default"/>
-      </w:rPr>
-    </w:lvl>
-    <w:lvl w:ilvl="8">
-      <w:start w:val="1"/>
-      <w:numFmt w:val="decimal"/>
-      <w:isLgl/>
-      <w:lvlText w:val="%1.%2.%3.%4.%5.%6.%7.%8.%9"/>
-      <w:lvlJc w:val="left"/>
-      <w:pPr>
-        <w:ind w:left="2160" w:hanging="1800"/>
-      </w:pPr>
-      <w:rPr>
-        <w:rFonts w:hint="default"/>
-      </w:rPr>
-    </w:lvl>
-  </w:abstractNum>
-  <w:abstractNum w:abstractNumId="1" w15:restartNumberingAfterBreak="0">
-    <w:nsid w:val="1D545F35"/>
-    <w:multiLevelType w:val="hybridMultilevel"/>
-    <w:tmpl w:val="F44C91C4"/>
-    <w:lvl w:ilvl="0" w:tplc="499407F8">
-      <w:start w:val="1"/>
-      <w:numFmt w:val="lowerLetter"/>
-      <w:lvlText w:val="%1."/>
-      <w:lvlJc w:val="left"/>
-      <w:pPr>
-        <w:ind w:left="1080" w:hanging="360"/>
-      </w:pPr>
-      <w:rPr>
-        <w:rFonts w:hint="default"/>
-      </w:rPr>
-    </w:lvl>
-    <w:lvl w:ilvl="1" w:tplc="04160019" w:tentative="1">
-      <w:start w:val="1"/>
-      <w:numFmt w:val="lowerLetter"/>
-      <w:lvlText w:val="%2."/>
-      <w:lvlJc w:val="left"/>
-      <w:pPr>
-        <w:ind w:left="1800" w:hanging="360"/>
-      </w:pPr>
-    </w:lvl>
-    <w:lvl w:ilvl="2" w:tplc="0416001B" w:tentative="1">
-      <w:start w:val="1"/>
-      <w:numFmt w:val="lowerRoman"/>
-      <w:lvlText w:val="%3."/>
-      <w:lvlJc w:val="right"/>
-      <w:pPr>
-        <w:ind w:left="2520" w:hanging="180"/>
-      </w:pPr>
-    </w:lvl>
-    <w:lvl w:ilvl="3" w:tplc="0416000F" w:tentative="1">
-      <w:start w:val="1"/>
-      <w:numFmt w:val="decimal"/>
-      <w:lvlText w:val="%4."/>
-      <w:lvlJc w:val="left"/>
-      <w:pPr>
-        <w:ind w:left="3240" w:hanging="360"/>
-      </w:pPr>
-    </w:lvl>
-    <w:lvl w:ilvl="4" w:tplc="04160019" w:tentative="1">
-      <w:start w:val="1"/>
-      <w:numFmt w:val="lowerLetter"/>
-      <w:lvlText w:val="%5."/>
-      <w:lvlJc w:val="left"/>
-      <w:pPr>
-        <w:ind w:left="3960" w:hanging="360"/>
-      </w:pPr>
-    </w:lvl>
-    <w:lvl w:ilvl="5" w:tplc="0416001B" w:tentative="1">
-      <w:start w:val="1"/>
-      <w:numFmt w:val="lowerRoman"/>
-      <w:lvlText w:val="%6."/>
-      <w:lvlJc w:val="right"/>
-      <w:pPr>
-        <w:ind w:left="4680" w:hanging="180"/>
-      </w:pPr>
-    </w:lvl>
-    <w:lvl w:ilvl="6" w:tplc="0416000F" w:tentative="1">
-      <w:start w:val="1"/>
-      <w:numFmt w:val="decimal"/>
-      <w:lvlText w:val="%7."/>
-      <w:lvlJc w:val="left"/>
-      <w:pPr>
-        <w:ind w:left="5400" w:hanging="360"/>
-      </w:pPr>
-    </w:lvl>
-    <w:lvl w:ilvl="7" w:tplc="04160019" w:tentative="1">
-      <w:start w:val="1"/>
-      <w:numFmt w:val="lowerLetter"/>
-      <w:lvlText w:val="%8."/>
-      <w:lvlJc w:val="left"/>
-      <w:pPr>
-        <w:ind w:left="6120" w:hanging="360"/>
-      </w:pPr>
-    </w:lvl>
-    <w:lvl w:ilvl="8" w:tplc="0416001B" w:tentative="1">
-      <w:start w:val="1"/>
-      <w:numFmt w:val="lowerRoman"/>
-      <w:lvlText w:val="%9."/>
-      <w:lvlJc w:val="right"/>
-      <w:pPr>
-        <w:ind w:left="6840" w:hanging="180"/>
-      </w:pPr>
-    </w:lvl>
-  </w:abstractNum>
-  <w:abstractNum w:abstractNumId="2" w15:restartNumberingAfterBreak="0">
-    <w:nsid w:val="205C1F9C"/>
-    <w:multiLevelType w:val="hybridMultilevel"/>
-    <w:tmpl w:val="550E59C8"/>
-    <w:lvl w:ilvl="0" w:tplc="D6204AA4">
-      <w:start w:val="1"/>
-      <w:numFmt w:val="lowerLetter"/>
-      <w:lvlText w:val="%1."/>
-      <w:lvlJc w:val="left"/>
-      <w:pPr>
-        <w:ind w:left="1080" w:hanging="360"/>
       </w:pPr>
       <w:rPr>
         <w:rFonts w:hint="default"/>
@@ -5871,6 +6718,131 @@
         <w:bCs/>
       </w:rPr>
     </w:lvl>
+    <w:lvl w:ilvl="1">
+      <w:start w:val="1"/>
+      <w:numFmt w:val="lowerLetter"/>
+      <w:isLgl/>
+      <w:lvlText w:val="%2."/>
+      <w:lvlJc w:val="left"/>
+      <w:pPr>
+        <w:ind w:left="720" w:hanging="360"/>
+      </w:pPr>
+      <w:rPr>
+        <w:rFonts w:ascii="Times New Roman" w:eastAsiaTheme="minorHAnsi" w:hAnsi="Times New Roman" w:cs="Times New Roman"/>
+      </w:rPr>
+    </w:lvl>
+    <w:lvl w:ilvl="2">
+      <w:start w:val="1"/>
+      <w:numFmt w:val="decimal"/>
+      <w:isLgl/>
+      <w:lvlText w:val="%1.%2.%3"/>
+      <w:lvlJc w:val="left"/>
+      <w:pPr>
+        <w:ind w:left="1080" w:hanging="720"/>
+      </w:pPr>
+      <w:rPr>
+        <w:rFonts w:hint="default"/>
+      </w:rPr>
+    </w:lvl>
+    <w:lvl w:ilvl="3">
+      <w:start w:val="1"/>
+      <w:numFmt w:val="decimal"/>
+      <w:isLgl/>
+      <w:lvlText w:val="%1.%2.%3.%4"/>
+      <w:lvlJc w:val="left"/>
+      <w:pPr>
+        <w:ind w:left="1080" w:hanging="720"/>
+      </w:pPr>
+      <w:rPr>
+        <w:rFonts w:hint="default"/>
+      </w:rPr>
+    </w:lvl>
+    <w:lvl w:ilvl="4">
+      <w:start w:val="1"/>
+      <w:numFmt w:val="decimal"/>
+      <w:isLgl/>
+      <w:lvlText w:val="%1.%2.%3.%4.%5"/>
+      <w:lvlJc w:val="left"/>
+      <w:pPr>
+        <w:ind w:left="1440" w:hanging="1080"/>
+      </w:pPr>
+      <w:rPr>
+        <w:rFonts w:hint="default"/>
+      </w:rPr>
+    </w:lvl>
+    <w:lvl w:ilvl="5">
+      <w:start w:val="1"/>
+      <w:numFmt w:val="decimal"/>
+      <w:isLgl/>
+      <w:lvlText w:val="%1.%2.%3.%4.%5.%6"/>
+      <w:lvlJc w:val="left"/>
+      <w:pPr>
+        <w:ind w:left="1440" w:hanging="1080"/>
+      </w:pPr>
+      <w:rPr>
+        <w:rFonts w:hint="default"/>
+      </w:rPr>
+    </w:lvl>
+    <w:lvl w:ilvl="6">
+      <w:start w:val="1"/>
+      <w:numFmt w:val="decimal"/>
+      <w:isLgl/>
+      <w:lvlText w:val="%1.%2.%3.%4.%5.%6.%7"/>
+      <w:lvlJc w:val="left"/>
+      <w:pPr>
+        <w:ind w:left="1800" w:hanging="1440"/>
+      </w:pPr>
+      <w:rPr>
+        <w:rFonts w:hint="default"/>
+      </w:rPr>
+    </w:lvl>
+    <w:lvl w:ilvl="7">
+      <w:start w:val="1"/>
+      <w:numFmt w:val="decimal"/>
+      <w:isLgl/>
+      <w:lvlText w:val="%1.%2.%3.%4.%5.%6.%7.%8"/>
+      <w:lvlJc w:val="left"/>
+      <w:pPr>
+        <w:ind w:left="1800" w:hanging="1440"/>
+      </w:pPr>
+      <w:rPr>
+        <w:rFonts w:hint="default"/>
+      </w:rPr>
+    </w:lvl>
+    <w:lvl w:ilvl="8">
+      <w:start w:val="1"/>
+      <w:numFmt w:val="decimal"/>
+      <w:isLgl/>
+      <w:lvlText w:val="%1.%2.%3.%4.%5.%6.%7.%8.%9"/>
+      <w:lvlJc w:val="left"/>
+      <w:pPr>
+        <w:ind w:left="2160" w:hanging="1800"/>
+      </w:pPr>
+      <w:rPr>
+        <w:rFonts w:hint="default"/>
+      </w:rPr>
+    </w:lvl>
+  </w:abstractNum>
+  <w:abstractNum w:abstractNumId="1" w15:restartNumberingAfterBreak="0">
+    <w:nsid w:val="0E8E0C75"/>
+    <w:multiLevelType w:val="hybridMultilevel"/>
+    <w:tmpl w:val="D7B84524"/>
+    <w:lvl w:ilvl="0" w:tplc="FD02DA12">
+      <w:start w:val="1"/>
+      <w:numFmt w:val="lowerLetter"/>
+      <w:lvlText w:val="%1."/>
+      <w:lvlJc w:val="left"/>
+      <w:pPr>
+        <w:ind w:left="1080" w:hanging="360"/>
+      </w:pPr>
+      <w:rPr>
+        <w:rFonts w:hint="default"/>
+        <w:b/>
+        <w:bCs/>
+        <w:i w:val="0"/>
+        <w:iCs w:val="0"/>
+      </w:rPr>
+    </w:lvl>
     <w:lvl w:ilvl="1" w:tplc="04160019" w:tentative="1">
       <w:start w:val="1"/>
       <w:numFmt w:val="lowerLetter"/>
@@ -5944,7 +6916,187 @@
       </w:pPr>
     </w:lvl>
   </w:abstractNum>
+  <w:abstractNum w:abstractNumId="2" w15:restartNumberingAfterBreak="0">
+    <w:nsid w:val="1D545F35"/>
+    <w:multiLevelType w:val="hybridMultilevel"/>
+    <w:tmpl w:val="F44C91C4"/>
+    <w:lvl w:ilvl="0" w:tplc="499407F8">
+      <w:start w:val="1"/>
+      <w:numFmt w:val="lowerLetter"/>
+      <w:lvlText w:val="%1."/>
+      <w:lvlJc w:val="left"/>
+      <w:pPr>
+        <w:ind w:left="1080" w:hanging="360"/>
+      </w:pPr>
+      <w:rPr>
+        <w:rFonts w:hint="default"/>
+      </w:rPr>
+    </w:lvl>
+    <w:lvl w:ilvl="1" w:tplc="04160019" w:tentative="1">
+      <w:start w:val="1"/>
+      <w:numFmt w:val="lowerLetter"/>
+      <w:lvlText w:val="%2."/>
+      <w:lvlJc w:val="left"/>
+      <w:pPr>
+        <w:ind w:left="1800" w:hanging="360"/>
+      </w:pPr>
+    </w:lvl>
+    <w:lvl w:ilvl="2" w:tplc="0416001B" w:tentative="1">
+      <w:start w:val="1"/>
+      <w:numFmt w:val="lowerRoman"/>
+      <w:lvlText w:val="%3."/>
+      <w:lvlJc w:val="right"/>
+      <w:pPr>
+        <w:ind w:left="2520" w:hanging="180"/>
+      </w:pPr>
+    </w:lvl>
+    <w:lvl w:ilvl="3" w:tplc="0416000F" w:tentative="1">
+      <w:start w:val="1"/>
+      <w:numFmt w:val="decimal"/>
+      <w:lvlText w:val="%4."/>
+      <w:lvlJc w:val="left"/>
+      <w:pPr>
+        <w:ind w:left="3240" w:hanging="360"/>
+      </w:pPr>
+    </w:lvl>
+    <w:lvl w:ilvl="4" w:tplc="04160019" w:tentative="1">
+      <w:start w:val="1"/>
+      <w:numFmt w:val="lowerLetter"/>
+      <w:lvlText w:val="%5."/>
+      <w:lvlJc w:val="left"/>
+      <w:pPr>
+        <w:ind w:left="3960" w:hanging="360"/>
+      </w:pPr>
+    </w:lvl>
+    <w:lvl w:ilvl="5" w:tplc="0416001B" w:tentative="1">
+      <w:start w:val="1"/>
+      <w:numFmt w:val="lowerRoman"/>
+      <w:lvlText w:val="%6."/>
+      <w:lvlJc w:val="right"/>
+      <w:pPr>
+        <w:ind w:left="4680" w:hanging="180"/>
+      </w:pPr>
+    </w:lvl>
+    <w:lvl w:ilvl="6" w:tplc="0416000F" w:tentative="1">
+      <w:start w:val="1"/>
+      <w:numFmt w:val="decimal"/>
+      <w:lvlText w:val="%7."/>
+      <w:lvlJc w:val="left"/>
+      <w:pPr>
+        <w:ind w:left="5400" w:hanging="360"/>
+      </w:pPr>
+    </w:lvl>
+    <w:lvl w:ilvl="7" w:tplc="04160019" w:tentative="1">
+      <w:start w:val="1"/>
+      <w:numFmt w:val="lowerLetter"/>
+      <w:lvlText w:val="%8."/>
+      <w:lvlJc w:val="left"/>
+      <w:pPr>
+        <w:ind w:left="6120" w:hanging="360"/>
+      </w:pPr>
+    </w:lvl>
+    <w:lvl w:ilvl="8" w:tplc="0416001B" w:tentative="1">
+      <w:start w:val="1"/>
+      <w:numFmt w:val="lowerRoman"/>
+      <w:lvlText w:val="%9."/>
+      <w:lvlJc w:val="right"/>
+      <w:pPr>
+        <w:ind w:left="6840" w:hanging="180"/>
+      </w:pPr>
+    </w:lvl>
+  </w:abstractNum>
   <w:abstractNum w:abstractNumId="3" w15:restartNumberingAfterBreak="0">
+    <w:nsid w:val="205C1F9C"/>
+    <w:multiLevelType w:val="hybridMultilevel"/>
+    <w:tmpl w:val="550E59C8"/>
+    <w:lvl w:ilvl="0" w:tplc="D6204AA4">
+      <w:start w:val="1"/>
+      <w:numFmt w:val="lowerLetter"/>
+      <w:lvlText w:val="%1."/>
+      <w:lvlJc w:val="left"/>
+      <w:pPr>
+        <w:ind w:left="1080" w:hanging="360"/>
+      </w:pPr>
+      <w:rPr>
+        <w:rFonts w:hint="default"/>
+        <w:b/>
+        <w:bCs/>
+      </w:rPr>
+    </w:lvl>
+    <w:lvl w:ilvl="1" w:tplc="04160019" w:tentative="1">
+      <w:start w:val="1"/>
+      <w:numFmt w:val="lowerLetter"/>
+      <w:lvlText w:val="%2."/>
+      <w:lvlJc w:val="left"/>
+      <w:pPr>
+        <w:ind w:left="1800" w:hanging="360"/>
+      </w:pPr>
+    </w:lvl>
+    <w:lvl w:ilvl="2" w:tplc="0416001B" w:tentative="1">
+      <w:start w:val="1"/>
+      <w:numFmt w:val="lowerRoman"/>
+      <w:lvlText w:val="%3."/>
+      <w:lvlJc w:val="right"/>
+      <w:pPr>
+        <w:ind w:left="2520" w:hanging="180"/>
+      </w:pPr>
+    </w:lvl>
+    <w:lvl w:ilvl="3" w:tplc="0416000F" w:tentative="1">
+      <w:start w:val="1"/>
+      <w:numFmt w:val="decimal"/>
+      <w:lvlText w:val="%4."/>
+      <w:lvlJc w:val="left"/>
+      <w:pPr>
+        <w:ind w:left="3240" w:hanging="360"/>
+      </w:pPr>
+    </w:lvl>
+    <w:lvl w:ilvl="4" w:tplc="04160019" w:tentative="1">
+      <w:start w:val="1"/>
+      <w:numFmt w:val="lowerLetter"/>
+      <w:lvlText w:val="%5."/>
+      <w:lvlJc w:val="left"/>
+      <w:pPr>
+        <w:ind w:left="3960" w:hanging="360"/>
+      </w:pPr>
+    </w:lvl>
+    <w:lvl w:ilvl="5" w:tplc="0416001B" w:tentative="1">
+      <w:start w:val="1"/>
+      <w:numFmt w:val="lowerRoman"/>
+      <w:lvlText w:val="%6."/>
+      <w:lvlJc w:val="right"/>
+      <w:pPr>
+        <w:ind w:left="4680" w:hanging="180"/>
+      </w:pPr>
+    </w:lvl>
+    <w:lvl w:ilvl="6" w:tplc="0416000F" w:tentative="1">
+      <w:start w:val="1"/>
+      <w:numFmt w:val="decimal"/>
+      <w:lvlText w:val="%7."/>
+      <w:lvlJc w:val="left"/>
+      <w:pPr>
+        <w:ind w:left="5400" w:hanging="360"/>
+      </w:pPr>
+    </w:lvl>
+    <w:lvl w:ilvl="7" w:tplc="04160019" w:tentative="1">
+      <w:start w:val="1"/>
+      <w:numFmt w:val="lowerLetter"/>
+      <w:lvlText w:val="%8."/>
+      <w:lvlJc w:val="left"/>
+      <w:pPr>
+        <w:ind w:left="6120" w:hanging="360"/>
+      </w:pPr>
+    </w:lvl>
+    <w:lvl w:ilvl="8" w:tplc="0416001B" w:tentative="1">
+      <w:start w:val="1"/>
+      <w:numFmt w:val="lowerRoman"/>
+      <w:lvlText w:val="%9."/>
+      <w:lvlJc w:val="right"/>
+      <w:pPr>
+        <w:ind w:left="6840" w:hanging="180"/>
+      </w:pPr>
+    </w:lvl>
+  </w:abstractNum>
+  <w:abstractNum w:abstractNumId="4" w15:restartNumberingAfterBreak="0">
     <w:nsid w:val="21F60C1B"/>
     <w:multiLevelType w:val="hybridMultilevel"/>
     <w:tmpl w:val="A366F2E6"/>
@@ -6035,7 +7187,7 @@
       </w:pPr>
     </w:lvl>
   </w:abstractNum>
-  <w:abstractNum w:abstractNumId="4" w15:restartNumberingAfterBreak="0">
+  <w:abstractNum w:abstractNumId="5" w15:restartNumberingAfterBreak="0">
     <w:nsid w:val="2C144260"/>
     <w:multiLevelType w:val="hybridMultilevel"/>
     <w:tmpl w:val="B1F8F2DE"/>
@@ -6126,7 +7278,7 @@
       </w:pPr>
     </w:lvl>
   </w:abstractNum>
-  <w:abstractNum w:abstractNumId="5" w15:restartNumberingAfterBreak="0">
+  <w:abstractNum w:abstractNumId="6" w15:restartNumberingAfterBreak="0">
     <w:nsid w:val="2E470C65"/>
     <w:multiLevelType w:val="hybridMultilevel"/>
     <w:tmpl w:val="6AAA5A10"/>
@@ -6215,7 +7367,7 @@
       </w:pPr>
     </w:lvl>
   </w:abstractNum>
-  <w:abstractNum w:abstractNumId="6" w15:restartNumberingAfterBreak="0">
+  <w:abstractNum w:abstractNumId="7" w15:restartNumberingAfterBreak="0">
     <w:nsid w:val="33370473"/>
     <w:multiLevelType w:val="hybridMultilevel"/>
     <w:tmpl w:val="4B62449A"/>
@@ -6304,7 +7456,7 @@
       </w:pPr>
     </w:lvl>
   </w:abstractNum>
-  <w:abstractNum w:abstractNumId="7" w15:restartNumberingAfterBreak="0">
+  <w:abstractNum w:abstractNumId="8" w15:restartNumberingAfterBreak="0">
     <w:nsid w:val="3D87355B"/>
     <w:multiLevelType w:val="hybridMultilevel"/>
     <w:tmpl w:val="7DDC01F4"/>
@@ -6395,10 +7547,10 @@
       </w:pPr>
     </w:lvl>
   </w:abstractNum>
-  <w:abstractNum w:abstractNumId="8" w15:restartNumberingAfterBreak="0">
+  <w:abstractNum w:abstractNumId="9" w15:restartNumberingAfterBreak="0">
     <w:nsid w:val="49B72DE5"/>
     <w:multiLevelType w:val="hybridMultilevel"/>
-    <w:tmpl w:val="8C029960"/>
+    <w:tmpl w:val="92125582"/>
     <w:lvl w:ilvl="0" w:tplc="A14C82DA">
       <w:start w:val="1"/>
       <w:numFmt w:val="lowerLetter"/>
@@ -6486,7 +7638,7 @@
       </w:pPr>
     </w:lvl>
   </w:abstractNum>
-  <w:abstractNum w:abstractNumId="9" w15:restartNumberingAfterBreak="0">
+  <w:abstractNum w:abstractNumId="10" w15:restartNumberingAfterBreak="0">
     <w:nsid w:val="4CC26648"/>
     <w:multiLevelType w:val="hybridMultilevel"/>
     <w:tmpl w:val="865E2FF8"/>
@@ -6577,7 +7729,7 @@
       </w:pPr>
     </w:lvl>
   </w:abstractNum>
-  <w:abstractNum w:abstractNumId="10" w15:restartNumberingAfterBreak="0">
+  <w:abstractNum w:abstractNumId="11" w15:restartNumberingAfterBreak="0">
     <w:nsid w:val="51822B0F"/>
     <w:multiLevelType w:val="hybridMultilevel"/>
     <w:tmpl w:val="82C2B8BC"/>
@@ -6668,7 +7820,7 @@
       </w:pPr>
     </w:lvl>
   </w:abstractNum>
-  <w:abstractNum w:abstractNumId="11" w15:restartNumberingAfterBreak="0">
+  <w:abstractNum w:abstractNumId="12" w15:restartNumberingAfterBreak="0">
     <w:nsid w:val="53912398"/>
     <w:multiLevelType w:val="hybridMultilevel"/>
     <w:tmpl w:val="15047E58"/>
@@ -6757,7 +7909,7 @@
       </w:pPr>
     </w:lvl>
   </w:abstractNum>
-  <w:abstractNum w:abstractNumId="12" w15:restartNumberingAfterBreak="0">
+  <w:abstractNum w:abstractNumId="13" w15:restartNumberingAfterBreak="0">
     <w:nsid w:val="554E4875"/>
     <w:multiLevelType w:val="hybridMultilevel"/>
     <w:tmpl w:val="B3C4F318"/>
@@ -6846,7 +7998,7 @@
       </w:pPr>
     </w:lvl>
   </w:abstractNum>
-  <w:abstractNum w:abstractNumId="13" w15:restartNumberingAfterBreak="0">
+  <w:abstractNum w:abstractNumId="14" w15:restartNumberingAfterBreak="0">
     <w:nsid w:val="5F191B01"/>
     <w:multiLevelType w:val="hybridMultilevel"/>
     <w:tmpl w:val="829ADCC2"/>
@@ -6935,7 +8087,7 @@
       </w:pPr>
     </w:lvl>
   </w:abstractNum>
-  <w:abstractNum w:abstractNumId="14" w15:restartNumberingAfterBreak="0">
+  <w:abstractNum w:abstractNumId="15" w15:restartNumberingAfterBreak="0">
     <w:nsid w:val="62A64F79"/>
     <w:multiLevelType w:val="hybridMultilevel"/>
     <w:tmpl w:val="008C5CEE"/>
@@ -7026,7 +8178,7 @@
       </w:pPr>
     </w:lvl>
   </w:abstractNum>
-  <w:abstractNum w:abstractNumId="15" w15:restartNumberingAfterBreak="0">
+  <w:abstractNum w:abstractNumId="16" w15:restartNumberingAfterBreak="0">
     <w:nsid w:val="65A82C0A"/>
     <w:multiLevelType w:val="hybridMultilevel"/>
     <w:tmpl w:val="4BE87286"/>
@@ -7115,7 +8267,7 @@
       </w:pPr>
     </w:lvl>
   </w:abstractNum>
-  <w:abstractNum w:abstractNumId="16" w15:restartNumberingAfterBreak="0">
+  <w:abstractNum w:abstractNumId="17" w15:restartNumberingAfterBreak="0">
     <w:nsid w:val="6BB559B7"/>
     <w:multiLevelType w:val="hybridMultilevel"/>
     <w:tmpl w:val="90488800"/>
@@ -7204,7 +8356,7 @@
       </w:pPr>
     </w:lvl>
   </w:abstractNum>
-  <w:abstractNum w:abstractNumId="17" w15:restartNumberingAfterBreak="0">
+  <w:abstractNum w:abstractNumId="18" w15:restartNumberingAfterBreak="0">
     <w:nsid w:val="6E4F0F77"/>
     <w:multiLevelType w:val="hybridMultilevel"/>
     <w:tmpl w:val="221849CE"/>
@@ -7297,55 +8449,58 @@
     <w:abstractNumId w:val="0"/>
   </w:num>
   <w:num w:numId="2">
+    <w:abstractNumId w:val="15"/>
+  </w:num>
+  <w:num w:numId="3">
+    <w:abstractNumId w:val="12"/>
+  </w:num>
+  <w:num w:numId="4">
     <w:abstractNumId w:val="14"/>
   </w:num>
-  <w:num w:numId="3">
+  <w:num w:numId="5">
+    <w:abstractNumId w:val="16"/>
+  </w:num>
+  <w:num w:numId="6">
+    <w:abstractNumId w:val="13"/>
+  </w:num>
+  <w:num w:numId="7">
+    <w:abstractNumId w:val="9"/>
+  </w:num>
+  <w:num w:numId="8">
+    <w:abstractNumId w:val="6"/>
+  </w:num>
+  <w:num w:numId="9">
+    <w:abstractNumId w:val="7"/>
+  </w:num>
+  <w:num w:numId="10">
+    <w:abstractNumId w:val="8"/>
+  </w:num>
+  <w:num w:numId="11">
+    <w:abstractNumId w:val="17"/>
+  </w:num>
+  <w:num w:numId="12">
+    <w:abstractNumId w:val="18"/>
+  </w:num>
+  <w:num w:numId="13">
+    <w:abstractNumId w:val="10"/>
+  </w:num>
+  <w:num w:numId="14">
+    <w:abstractNumId w:val="4"/>
+  </w:num>
+  <w:num w:numId="15">
+    <w:abstractNumId w:val="5"/>
+  </w:num>
+  <w:num w:numId="16">
+    <w:abstractNumId w:val="2"/>
+  </w:num>
+  <w:num w:numId="17">
+    <w:abstractNumId w:val="3"/>
+  </w:num>
+  <w:num w:numId="18">
     <w:abstractNumId w:val="11"/>
   </w:num>
-  <w:num w:numId="4">
-    <w:abstractNumId w:val="13"/>
-  </w:num>
-  <w:num w:numId="5">
-    <w:abstractNumId w:val="15"/>
-  </w:num>
-  <w:num w:numId="6">
-    <w:abstractNumId w:val="12"/>
-  </w:num>
-  <w:num w:numId="7">
-    <w:abstractNumId w:val="8"/>
-  </w:num>
-  <w:num w:numId="8">
-    <w:abstractNumId w:val="5"/>
-  </w:num>
-  <w:num w:numId="9">
-    <w:abstractNumId w:val="6"/>
-  </w:num>
-  <w:num w:numId="10">
-    <w:abstractNumId w:val="7"/>
-  </w:num>
-  <w:num w:numId="11">
-    <w:abstractNumId w:val="16"/>
-  </w:num>
-  <w:num w:numId="12">
-    <w:abstractNumId w:val="17"/>
-  </w:num>
-  <w:num w:numId="13">
-    <w:abstractNumId w:val="9"/>
-  </w:num>
-  <w:num w:numId="14">
-    <w:abstractNumId w:val="3"/>
-  </w:num>
-  <w:num w:numId="15">
-    <w:abstractNumId w:val="4"/>
-  </w:num>
-  <w:num w:numId="16">
+  <w:num w:numId="19">
     <w:abstractNumId w:val="1"/>
-  </w:num>
-  <w:num w:numId="17">
-    <w:abstractNumId w:val="2"/>
-  </w:num>
-  <w:num w:numId="18">
-    <w:abstractNumId w:val="10"/>
   </w:num>
 </w:numbering>
 </file>

</xml_diff>